<commit_message>
updating documentation and input files
</commit_message>
<xml_diff>
--- a/Codebook.docx
+++ b/Codebook.docx
@@ -6,6 +6,8 @@
       <w:pPr>
         <w:pStyle w:val="Heading1"/>
       </w:pPr>
+      <w:bookmarkStart w:id="0" w:name="_GoBack"/>
+      <w:bookmarkEnd w:id="0"/>
       <w:r>
         <w:t>Codebook for R Tool on Covid19 QALYS</w:t>
       </w:r>
@@ -244,14 +246,7 @@
           <w:rFonts w:eastAsiaTheme="minorEastAsia"/>
           <w:lang w:val="en-US"/>
         </w:rPr>
-        <w:t>summarizes how a given comorbidity can increase the risk of dying</w:t>
-      </w:r>
-      <w:r>
-        <w:rPr>
-          <w:rFonts w:eastAsiaTheme="minorEastAsia"/>
-          <w:lang w:val="en-US"/>
-        </w:rPr>
-        <w:t xml:space="preserve">. For example, an SMR=1 shows no adjustment for comorbidities. </w:t>
+        <w:t xml:space="preserve">summarizes how a given comorbidity can increase the risk of dying. For example, an SMR=1 shows no adjustment for comorbidities. </w:t>
       </w:r>
       <w:r>
         <w:rPr>
@@ -389,6 +384,22 @@
     </w:p>
     <w:p>
       <w:pPr>
+        <w:pStyle w:val="ListParagraph"/>
+        <w:numPr>
+          <w:ilvl w:val="1"/>
+          <w:numId w:val="2"/>
+        </w:numPr>
+      </w:pPr>
+      <w:r>
+        <w:rPr>
+          <w:rFonts w:eastAsiaTheme="minorEastAsia"/>
+          <w:lang w:val="en-US"/>
+        </w:rPr>
+        <w:t>Please note the current version does not contain error messages, therefore please ensure data are correct before entering new data (e.g. age distribution summation equaling 1).</w:t>
+      </w:r>
+    </w:p>
+    <w:p>
+      <w:pPr>
         <w:pStyle w:val="Heading2"/>
       </w:pPr>
       <w:r>
@@ -416,13 +427,7 @@
         </w:numPr>
       </w:pPr>
       <w:r>
-        <w:t>Mean</w:t>
-      </w:r>
-      <w:r>
-        <w:t xml:space="preserve"> quality-adjusted</w:t>
-      </w:r>
-      <w:r>
-        <w:t xml:space="preserve"> life expectancy loss associated with Covid19 per 100,000 population</w:t>
+        <w:t>Mean quality-adjusted life expectancy loss associated with Covid19 per 100,000 population</w:t>
       </w:r>
     </w:p>
     <w:p>
@@ -434,16 +439,9 @@
         </w:numPr>
       </w:pPr>
       <w:r>
-        <w:t xml:space="preserve">Mean </w:t>
-      </w:r>
-      <w:r>
-        <w:t>quality-adjusted life years lost</w:t>
-      </w:r>
-      <w:r>
-        <w:t xml:space="preserve"> associated with Covid19 per 100,000 population</w:t>
+        <w:t>Mean quality-adjusted life years lost associated with Covid19 per 100,000 population</w:t>
       </w:r>
     </w:p>
-    <w:p/>
     <w:p>
       <w:pPr>
         <w:pStyle w:val="Heading2"/>
@@ -473,10 +471,7 @@
         </w:numPr>
       </w:pPr>
       <w:r>
-        <w:t xml:space="preserve">d(x) = </w:t>
-      </w:r>
-      <w:r>
-        <w:t>-ln(1-q(x))</w:t>
+        <w:t>d(x) = -ln(1-q(x))</w:t>
       </w:r>
     </w:p>
     <w:p>
@@ -491,13 +486,7 @@
         <w:rPr>
           <w:lang w:val="en-US"/>
         </w:rPr>
-        <w:t xml:space="preserve">l(x) = </w:t>
-      </w:r>
-      <w:r>
-        <w:rPr>
-          <w:lang w:val="en-US"/>
-        </w:rPr>
-        <w:t xml:space="preserve">number surviving to age </w:t>
+        <w:t xml:space="preserve">l(x) = number surviving to age </w:t>
       </w:r>
       <m:oMath>
         <m:r>
@@ -770,13 +759,7 @@
               <w:rPr>
                 <w:rFonts w:ascii="Cambria Math" w:hAnsi="Cambria Math"/>
               </w:rPr>
-              <m:t>person</m:t>
-            </m:r>
-            <m:r>
-              <w:rPr>
-                <w:rFonts w:ascii="Cambria Math" w:hAnsi="Cambria Math"/>
-              </w:rPr>
-              <m:t xml:space="preserve"> </m:t>
+              <m:t xml:space="preserve">person </m:t>
             </m:r>
           </m:sub>
         </m:sSub>
@@ -967,21 +950,7 @@
           <w:rFonts w:eastAsiaTheme="minorEastAsia"/>
           <w:lang w:val="en-US"/>
         </w:rPr>
-        <w:t>L</w:t>
-      </w:r>
-      <w:r>
-        <w:rPr>
-          <w:rFonts w:eastAsiaTheme="minorEastAsia"/>
-          <w:lang w:val="en-US"/>
-        </w:rPr>
-        <w:t>(</w:t>
-      </w:r>
-      <w:r>
-        <w:rPr>
-          <w:rFonts w:eastAsiaTheme="minorEastAsia"/>
-          <w:lang w:val="en-US"/>
-        </w:rPr>
-        <w:t>x) = (l(x)+l(x+1))/2</w:t>
+        <w:t>L(x) = (l(x)+l(x+1))/2</w:t>
       </w:r>
     </w:p>
     <w:p>
@@ -997,7 +966,6 @@
           <w:rPr>
             <w:rFonts w:ascii="Cambria Math" w:hAnsi="Cambria Math"/>
           </w:rPr>
-          <w:lastRenderedPageBreak/>
           <m:t>T</m:t>
         </m:r>
         <m:d>
@@ -1110,14 +1078,7 @@
           <w:rFonts w:eastAsiaTheme="minorEastAsia"/>
           <w:lang w:val="en-US"/>
         </w:rPr>
-        <w:t xml:space="preserve"> is the upper bound of life-expectancy reported in the life table</w:t>
-      </w:r>
-      <w:r>
-        <w:rPr>
-          <w:rFonts w:eastAsiaTheme="minorEastAsia"/>
-          <w:lang w:val="en-US"/>
-        </w:rPr>
-        <w:t xml:space="preserve"> (e.g. 100 years old for the UK). </w:t>
+        <w:t xml:space="preserve"> is the upper bound of life-expectancy reported in the life table (e.g. 100 years old for the UK). </w:t>
       </w:r>
     </w:p>
     <w:p>
@@ -1545,13 +1506,7 @@
                   <w:rPr>
                     <w:rFonts w:ascii="Cambria Math" w:hAnsi="Cambria Math"/>
                   </w:rPr>
-                  <m:t>(1+r)^(</m:t>
-                </m:r>
-                <m:r>
-                  <w:rPr>
-                    <w:rFonts w:ascii="Cambria Math" w:hAnsi="Cambria Math"/>
-                  </w:rPr>
-                  <m:t>x-u)</m:t>
+                  <m:t>(1+r)^(x-u)</m:t>
                 </m:r>
               </m:den>
             </m:f>
@@ -1584,13 +1539,7 @@
           <w:rPr>
             <w:rFonts w:ascii="Cambria Math" w:hAnsi="Cambria Math"/>
           </w:rPr>
-          <m:t xml:space="preserve"> </m:t>
-        </m:r>
-        <m:r>
-          <w:rPr>
-            <w:rFonts w:ascii="Cambria Math" w:hAnsi="Cambria Math"/>
-          </w:rPr>
-          <m:t>ω</m:t>
+          <m:t xml:space="preserve"> ω</m:t>
         </m:r>
       </m:oMath>
       <w:r>
@@ -1655,31 +1604,7 @@
               <w:rPr>
                 <w:rFonts w:ascii="Cambria Math" w:hAnsi="Cambria Math"/>
               </w:rPr>
-              <m:t>(1+r)^(</m:t>
-            </m:r>
-            <m:r>
-              <w:rPr>
-                <w:rFonts w:ascii="Cambria Math" w:hAnsi="Cambria Math"/>
-              </w:rPr>
-              <m:t>2</m:t>
-            </m:r>
-            <m:r>
-              <w:rPr>
-                <w:rFonts w:ascii="Cambria Math" w:hAnsi="Cambria Math"/>
-              </w:rPr>
-              <m:t>-</m:t>
-            </m:r>
-            <m:r>
-              <w:rPr>
-                <w:rFonts w:ascii="Cambria Math" w:hAnsi="Cambria Math"/>
-              </w:rPr>
-              <m:t>2</m:t>
-            </m:r>
-            <m:r>
-              <w:rPr>
-                <w:rFonts w:ascii="Cambria Math" w:hAnsi="Cambria Math"/>
-              </w:rPr>
-              <m:t>)</m:t>
+              <m:t>(1+r)^(2-2)</m:t>
             </m:r>
           </m:den>
         </m:f>
@@ -1731,31 +1656,7 @@
               <w:rPr>
                 <w:rFonts w:ascii="Cambria Math" w:hAnsi="Cambria Math"/>
               </w:rPr>
-              <m:t>(1+r)^(</m:t>
-            </m:r>
-            <m:r>
-              <w:rPr>
-                <w:rFonts w:ascii="Cambria Math" w:hAnsi="Cambria Math"/>
-              </w:rPr>
-              <m:t>3</m:t>
-            </m:r>
-            <m:r>
-              <w:rPr>
-                <w:rFonts w:ascii="Cambria Math" w:hAnsi="Cambria Math"/>
-              </w:rPr>
-              <m:t>-</m:t>
-            </m:r>
-            <m:r>
-              <w:rPr>
-                <w:rFonts w:ascii="Cambria Math" w:hAnsi="Cambria Math"/>
-              </w:rPr>
-              <m:t>2</m:t>
-            </m:r>
-            <m:r>
-              <w:rPr>
-                <w:rFonts w:ascii="Cambria Math" w:hAnsi="Cambria Math"/>
-              </w:rPr>
-              <m:t>)</m:t>
+              <m:t>(1+r)^(3-2)</m:t>
             </m:r>
           </m:den>
         </m:f>
@@ -1764,13 +1665,7 @@
         <w:rPr>
           <w:rFonts w:eastAsiaTheme="minorEastAsia"/>
         </w:rPr>
-        <w:t xml:space="preserve"> + ….</w:t>
-      </w:r>
-      <w:r>
-        <w:rPr>
-          <w:rFonts w:eastAsiaTheme="minorEastAsia"/>
-        </w:rPr>
-        <w:t xml:space="preserve">+ </w:t>
+        <w:t xml:space="preserve"> + ….+ </w:t>
       </w:r>
       <m:oMath>
         <m:f>
@@ -1803,13 +1698,7 @@
                   <w:rPr>
                     <w:rFonts w:ascii="Cambria Math" w:hAnsi="Cambria Math"/>
                   </w:rPr>
-                  <m:t xml:space="preserve"> </m:t>
-                </m:r>
-                <m:r>
-                  <w:rPr>
-                    <w:rFonts w:ascii="Cambria Math" w:hAnsi="Cambria Math"/>
-                  </w:rPr>
-                  <m:t>ω</m:t>
+                  <m:t xml:space="preserve"> ω</m:t>
                 </m:r>
               </m:e>
             </m:d>
@@ -1858,14 +1747,7 @@
                 <w:rFonts w:ascii="Cambria Math" w:hAnsi="Cambria Math"/>
                 <w:lang w:val="en-US"/>
               </w:rPr>
-              <m:t>B</m:t>
-            </m:r>
-            <m:r>
-              <w:rPr>
-                <w:rFonts w:ascii="Cambria Math" w:hAnsi="Cambria Math"/>
-                <w:lang w:val="en-US"/>
-              </w:rPr>
-              <m:t>(x)</m:t>
+              <m:t>B(x)</m:t>
             </m:r>
           </m:num>
           <m:den>
@@ -1927,13 +1809,7 @@
               <w:rPr>
                 <w:rFonts w:ascii="Cambria Math" w:hAnsi="Cambria Math"/>
               </w:rPr>
-              <m:t>p</m:t>
-            </m:r>
-            <m:r>
-              <w:rPr>
-                <w:rFonts w:ascii="Cambria Math" w:hAnsi="Cambria Math"/>
-              </w:rPr>
-              <m:t>d</m:t>
+              <m:t>pd</m:t>
             </m:r>
             <m:d>
               <m:dPr>
@@ -2018,9 +1894,2970 @@
         </w:rPr>
         <w:t xml:space="preserve"> = proportion of covid19 deaths of age x (for the purposes of this tool this is the mean age of the specified groupings).</w:t>
       </w:r>
-      <w:bookmarkStart w:id="0" w:name="_GoBack"/>
-      <w:bookmarkEnd w:id="0"/>
     </w:p>
+    <w:p>
+      <w:pPr>
+        <w:rPr>
+          <w:rFonts w:eastAsiaTheme="minorEastAsia"/>
+        </w:rPr>
+      </w:pPr>
+    </w:p>
+    <w:p>
+      <w:pPr>
+        <w:pStyle w:val="Heading2"/>
+        <w:rPr>
+          <w:rFonts w:eastAsiaTheme="minorEastAsia"/>
+        </w:rPr>
+      </w:pPr>
+      <w:r>
+        <w:rPr>
+          <w:rFonts w:eastAsiaTheme="minorEastAsia"/>
+        </w:rPr>
+        <w:t>To update data for countries currently included:</w:t>
+      </w:r>
+    </w:p>
+    <w:p>
+      <w:pPr>
+        <w:pStyle w:val="ListParagraph"/>
+        <w:numPr>
+          <w:ilvl w:val="0"/>
+          <w:numId w:val="6"/>
+        </w:numPr>
+      </w:pPr>
+      <w:r>
+        <w:t>The input excel that is used has the following layout:</w:t>
+      </w:r>
+      <w:r>
+        <w:t xml:space="preserve"> (variable names and first values shown)</w:t>
+      </w:r>
+    </w:p>
+    <w:p>
+      <w:pPr>
+        <w:pStyle w:val="ListParagraph"/>
+        <w:numPr>
+          <w:ilvl w:val="1"/>
+          <w:numId w:val="6"/>
+        </w:numPr>
+      </w:pPr>
+      <w:proofErr w:type="spellStart"/>
+      <w:r>
+        <w:t>Male_LT</w:t>
+      </w:r>
+      <w:proofErr w:type="spellEnd"/>
+      <w:r>
+        <w:t xml:space="preserve">: </w:t>
+      </w:r>
+    </w:p>
+    <w:tbl>
+      <w:tblPr>
+        <w:tblW w:w="5946" w:type="dxa"/>
+        <w:tblLook w:val="04A0" w:firstRow="1" w:lastRow="0" w:firstColumn="1" w:lastColumn="0" w:noHBand="0" w:noVBand="1"/>
+      </w:tblPr>
+      <w:tblGrid>
+        <w:gridCol w:w="960"/>
+        <w:gridCol w:w="960"/>
+        <w:gridCol w:w="1053"/>
+        <w:gridCol w:w="960"/>
+        <w:gridCol w:w="960"/>
+        <w:gridCol w:w="1053"/>
+      </w:tblGrid>
+      <w:tr>
+        <w:trPr>
+          <w:trHeight w:val="290"/>
+        </w:trPr>
+        <w:tc>
+          <w:tcPr>
+            <w:tcW w:w="960" w:type="dxa"/>
+            <w:tcBorders>
+              <w:top w:val="nil"/>
+              <w:left w:val="nil"/>
+              <w:bottom w:val="nil"/>
+              <w:right w:val="nil"/>
+            </w:tcBorders>
+            <w:shd w:val="clear" w:color="auto" w:fill="auto"/>
+            <w:noWrap/>
+            <w:vAlign w:val="bottom"/>
+            <w:hideMark/>
+          </w:tcPr>
+          <w:p>
+            <w:pPr>
+              <w:rPr>
+                <w:rFonts w:ascii="Calibri" w:hAnsi="Calibri" w:cs="Calibri"/>
+                <w:color w:val="000000"/>
+              </w:rPr>
+            </w:pPr>
+            <w:r>
+              <w:rPr>
+                <w:rFonts w:ascii="Calibri" w:hAnsi="Calibri" w:cs="Calibri"/>
+                <w:color w:val="000000"/>
+              </w:rPr>
+              <w:t>Age</w:t>
+            </w:r>
+          </w:p>
+        </w:tc>
+        <w:tc>
+          <w:tcPr>
+            <w:tcW w:w="960" w:type="dxa"/>
+            <w:tcBorders>
+              <w:top w:val="nil"/>
+              <w:left w:val="nil"/>
+              <w:bottom w:val="nil"/>
+              <w:right w:val="nil"/>
+            </w:tcBorders>
+            <w:shd w:val="clear" w:color="auto" w:fill="auto"/>
+            <w:noWrap/>
+            <w:vAlign w:val="bottom"/>
+            <w:hideMark/>
+          </w:tcPr>
+          <w:p>
+            <w:pPr>
+              <w:rPr>
+                <w:rFonts w:ascii="Calibri" w:hAnsi="Calibri" w:cs="Calibri"/>
+                <w:color w:val="000000"/>
+              </w:rPr>
+            </w:pPr>
+            <w:r>
+              <w:rPr>
+                <w:rFonts w:ascii="Calibri" w:hAnsi="Calibri" w:cs="Calibri"/>
+                <w:color w:val="000000"/>
+              </w:rPr>
+              <w:t>UK</w:t>
+            </w:r>
+          </w:p>
+        </w:tc>
+        <w:tc>
+          <w:tcPr>
+            <w:tcW w:w="1053" w:type="dxa"/>
+            <w:tcBorders>
+              <w:top w:val="nil"/>
+              <w:left w:val="nil"/>
+              <w:bottom w:val="nil"/>
+              <w:right w:val="nil"/>
+            </w:tcBorders>
+            <w:shd w:val="clear" w:color="auto" w:fill="auto"/>
+            <w:noWrap/>
+            <w:vAlign w:val="bottom"/>
+            <w:hideMark/>
+          </w:tcPr>
+          <w:p>
+            <w:pPr>
+              <w:rPr>
+                <w:rFonts w:ascii="Calibri" w:hAnsi="Calibri" w:cs="Calibri"/>
+                <w:color w:val="000000"/>
+              </w:rPr>
+            </w:pPr>
+            <w:r>
+              <w:rPr>
+                <w:rFonts w:ascii="Calibri" w:hAnsi="Calibri" w:cs="Calibri"/>
+                <w:color w:val="000000"/>
+              </w:rPr>
+              <w:t>US</w:t>
+            </w:r>
+          </w:p>
+        </w:tc>
+        <w:tc>
+          <w:tcPr>
+            <w:tcW w:w="960" w:type="dxa"/>
+            <w:tcBorders>
+              <w:top w:val="nil"/>
+              <w:left w:val="nil"/>
+              <w:bottom w:val="nil"/>
+              <w:right w:val="nil"/>
+            </w:tcBorders>
+            <w:shd w:val="clear" w:color="auto" w:fill="auto"/>
+            <w:noWrap/>
+            <w:vAlign w:val="bottom"/>
+            <w:hideMark/>
+          </w:tcPr>
+          <w:p>
+            <w:pPr>
+              <w:rPr>
+                <w:rFonts w:ascii="Calibri" w:hAnsi="Calibri" w:cs="Calibri"/>
+                <w:color w:val="000000"/>
+              </w:rPr>
+            </w:pPr>
+            <w:r>
+              <w:rPr>
+                <w:rFonts w:ascii="Calibri" w:hAnsi="Calibri" w:cs="Calibri"/>
+                <w:color w:val="000000"/>
+              </w:rPr>
+              <w:t>Canada</w:t>
+            </w:r>
+          </w:p>
+        </w:tc>
+        <w:tc>
+          <w:tcPr>
+            <w:tcW w:w="960" w:type="dxa"/>
+            <w:tcBorders>
+              <w:top w:val="nil"/>
+              <w:left w:val="nil"/>
+              <w:bottom w:val="nil"/>
+              <w:right w:val="nil"/>
+            </w:tcBorders>
+            <w:shd w:val="clear" w:color="auto" w:fill="auto"/>
+            <w:noWrap/>
+            <w:vAlign w:val="bottom"/>
+            <w:hideMark/>
+          </w:tcPr>
+          <w:p>
+            <w:pPr>
+              <w:rPr>
+                <w:rFonts w:ascii="Calibri" w:hAnsi="Calibri" w:cs="Calibri"/>
+                <w:color w:val="000000"/>
+              </w:rPr>
+            </w:pPr>
+            <w:r>
+              <w:rPr>
+                <w:rFonts w:ascii="Calibri" w:hAnsi="Calibri" w:cs="Calibri"/>
+                <w:color w:val="000000"/>
+              </w:rPr>
+              <w:t>Norway</w:t>
+            </w:r>
+          </w:p>
+        </w:tc>
+        <w:tc>
+          <w:tcPr>
+            <w:tcW w:w="1053" w:type="dxa"/>
+            <w:tcBorders>
+              <w:top w:val="nil"/>
+              <w:left w:val="nil"/>
+              <w:bottom w:val="nil"/>
+              <w:right w:val="nil"/>
+            </w:tcBorders>
+            <w:shd w:val="clear" w:color="auto" w:fill="auto"/>
+            <w:noWrap/>
+            <w:vAlign w:val="bottom"/>
+            <w:hideMark/>
+          </w:tcPr>
+          <w:p>
+            <w:pPr>
+              <w:rPr>
+                <w:rFonts w:ascii="Calibri" w:hAnsi="Calibri" w:cs="Calibri"/>
+                <w:color w:val="000000"/>
+              </w:rPr>
+            </w:pPr>
+            <w:r>
+              <w:rPr>
+                <w:rFonts w:ascii="Calibri" w:hAnsi="Calibri" w:cs="Calibri"/>
+                <w:color w:val="000000"/>
+              </w:rPr>
+              <w:t>Israel</w:t>
+            </w:r>
+          </w:p>
+        </w:tc>
+      </w:tr>
+      <w:tr>
+        <w:trPr>
+          <w:trHeight w:val="290"/>
+        </w:trPr>
+        <w:tc>
+          <w:tcPr>
+            <w:tcW w:w="960" w:type="dxa"/>
+            <w:tcBorders>
+              <w:top w:val="nil"/>
+              <w:left w:val="nil"/>
+              <w:bottom w:val="nil"/>
+              <w:right w:val="nil"/>
+            </w:tcBorders>
+            <w:shd w:val="clear" w:color="auto" w:fill="auto"/>
+            <w:noWrap/>
+            <w:vAlign w:val="bottom"/>
+            <w:hideMark/>
+          </w:tcPr>
+          <w:p>
+            <w:pPr>
+              <w:jc w:val="right"/>
+              <w:rPr>
+                <w:rFonts w:ascii="Calibri" w:hAnsi="Calibri" w:cs="Calibri"/>
+                <w:color w:val="000000"/>
+              </w:rPr>
+            </w:pPr>
+            <w:r>
+              <w:rPr>
+                <w:rFonts w:ascii="Calibri" w:hAnsi="Calibri" w:cs="Calibri"/>
+                <w:color w:val="000000"/>
+              </w:rPr>
+              <w:t>0</w:t>
+            </w:r>
+          </w:p>
+        </w:tc>
+        <w:tc>
+          <w:tcPr>
+            <w:tcW w:w="960" w:type="dxa"/>
+            <w:tcBorders>
+              <w:top w:val="nil"/>
+              <w:left w:val="nil"/>
+              <w:bottom w:val="nil"/>
+              <w:right w:val="nil"/>
+            </w:tcBorders>
+            <w:shd w:val="clear" w:color="auto" w:fill="auto"/>
+            <w:noWrap/>
+            <w:vAlign w:val="bottom"/>
+            <w:hideMark/>
+          </w:tcPr>
+          <w:p>
+            <w:pPr>
+              <w:jc w:val="right"/>
+              <w:rPr>
+                <w:rFonts w:ascii="Calibri" w:hAnsi="Calibri" w:cs="Calibri"/>
+                <w:color w:val="000000"/>
+              </w:rPr>
+            </w:pPr>
+            <w:r>
+              <w:rPr>
+                <w:rFonts w:ascii="Calibri" w:hAnsi="Calibri" w:cs="Calibri"/>
+                <w:color w:val="000000"/>
+              </w:rPr>
+              <w:t>0.0042</w:t>
+            </w:r>
+          </w:p>
+        </w:tc>
+        <w:tc>
+          <w:tcPr>
+            <w:tcW w:w="1053" w:type="dxa"/>
+            <w:tcBorders>
+              <w:top w:val="nil"/>
+              <w:left w:val="nil"/>
+              <w:bottom w:val="nil"/>
+              <w:right w:val="nil"/>
+            </w:tcBorders>
+            <w:shd w:val="clear" w:color="auto" w:fill="auto"/>
+            <w:noWrap/>
+            <w:vAlign w:val="bottom"/>
+            <w:hideMark/>
+          </w:tcPr>
+          <w:p>
+            <w:pPr>
+              <w:jc w:val="right"/>
+              <w:rPr>
+                <w:rFonts w:ascii="Calibri" w:hAnsi="Calibri" w:cs="Calibri"/>
+                <w:color w:val="000000"/>
+              </w:rPr>
+            </w:pPr>
+            <w:r>
+              <w:rPr>
+                <w:rFonts w:ascii="Calibri" w:hAnsi="Calibri" w:cs="Calibri"/>
+                <w:color w:val="000000"/>
+              </w:rPr>
+              <w:t>0.006302</w:t>
+            </w:r>
+          </w:p>
+        </w:tc>
+        <w:tc>
+          <w:tcPr>
+            <w:tcW w:w="960" w:type="dxa"/>
+            <w:tcBorders>
+              <w:top w:val="nil"/>
+              <w:left w:val="nil"/>
+              <w:bottom w:val="nil"/>
+              <w:right w:val="nil"/>
+            </w:tcBorders>
+            <w:shd w:val="clear" w:color="auto" w:fill="auto"/>
+            <w:noWrap/>
+            <w:vAlign w:val="bottom"/>
+            <w:hideMark/>
+          </w:tcPr>
+          <w:p>
+            <w:pPr>
+              <w:jc w:val="right"/>
+              <w:rPr>
+                <w:rFonts w:ascii="Calibri" w:hAnsi="Calibri" w:cs="Calibri"/>
+                <w:color w:val="000000"/>
+              </w:rPr>
+            </w:pPr>
+            <w:r>
+              <w:rPr>
+                <w:rFonts w:ascii="Calibri" w:hAnsi="Calibri" w:cs="Calibri"/>
+                <w:color w:val="000000"/>
+              </w:rPr>
+              <w:t>0.00477</w:t>
+            </w:r>
+          </w:p>
+        </w:tc>
+        <w:tc>
+          <w:tcPr>
+            <w:tcW w:w="960" w:type="dxa"/>
+            <w:tcBorders>
+              <w:top w:val="nil"/>
+              <w:left w:val="nil"/>
+              <w:bottom w:val="nil"/>
+              <w:right w:val="nil"/>
+            </w:tcBorders>
+            <w:shd w:val="clear" w:color="auto" w:fill="auto"/>
+            <w:noWrap/>
+            <w:vAlign w:val="bottom"/>
+            <w:hideMark/>
+          </w:tcPr>
+          <w:p>
+            <w:pPr>
+              <w:jc w:val="right"/>
+              <w:rPr>
+                <w:rFonts w:ascii="Calibri" w:hAnsi="Calibri" w:cs="Calibri"/>
+                <w:color w:val="000000"/>
+              </w:rPr>
+            </w:pPr>
+            <w:r>
+              <w:rPr>
+                <w:rFonts w:ascii="Calibri" w:hAnsi="Calibri" w:cs="Calibri"/>
+                <w:color w:val="000000"/>
+              </w:rPr>
+              <w:t>0.002</w:t>
+            </w:r>
+          </w:p>
+        </w:tc>
+        <w:tc>
+          <w:tcPr>
+            <w:tcW w:w="1053" w:type="dxa"/>
+            <w:tcBorders>
+              <w:top w:val="nil"/>
+              <w:left w:val="nil"/>
+              <w:bottom w:val="nil"/>
+              <w:right w:val="nil"/>
+            </w:tcBorders>
+            <w:shd w:val="clear" w:color="auto" w:fill="auto"/>
+            <w:noWrap/>
+            <w:vAlign w:val="bottom"/>
+            <w:hideMark/>
+          </w:tcPr>
+          <w:p>
+            <w:pPr>
+              <w:jc w:val="right"/>
+              <w:rPr>
+                <w:rFonts w:ascii="Calibri" w:hAnsi="Calibri" w:cs="Calibri"/>
+                <w:color w:val="000000"/>
+              </w:rPr>
+            </w:pPr>
+            <w:r>
+              <w:rPr>
+                <w:rFonts w:ascii="Calibri" w:hAnsi="Calibri" w:cs="Calibri"/>
+                <w:color w:val="000000"/>
+              </w:rPr>
+              <w:t>0.003336</w:t>
+            </w:r>
+          </w:p>
+        </w:tc>
+      </w:tr>
+    </w:tbl>
+    <w:p>
+      <w:pPr>
+        <w:pStyle w:val="ListParagraph"/>
+        <w:numPr>
+          <w:ilvl w:val="1"/>
+          <w:numId w:val="6"/>
+        </w:numPr>
+      </w:pPr>
+      <w:proofErr w:type="spellStart"/>
+      <w:r>
+        <w:t>Female_LT</w:t>
+      </w:r>
+      <w:proofErr w:type="spellEnd"/>
+      <w:r>
+        <w:t>:</w:t>
+      </w:r>
+    </w:p>
+    <w:tbl>
+      <w:tblPr>
+        <w:tblW w:w="5760" w:type="dxa"/>
+        <w:tblLook w:val="04A0" w:firstRow="1" w:lastRow="0" w:firstColumn="1" w:lastColumn="0" w:noHBand="0" w:noVBand="1"/>
+      </w:tblPr>
+      <w:tblGrid>
+        <w:gridCol w:w="960"/>
+        <w:gridCol w:w="1053"/>
+        <w:gridCol w:w="1053"/>
+        <w:gridCol w:w="960"/>
+        <w:gridCol w:w="960"/>
+        <w:gridCol w:w="1053"/>
+      </w:tblGrid>
+      <w:tr>
+        <w:trPr>
+          <w:trHeight w:val="290"/>
+        </w:trPr>
+        <w:tc>
+          <w:tcPr>
+            <w:tcW w:w="960" w:type="dxa"/>
+            <w:tcBorders>
+              <w:top w:val="nil"/>
+              <w:left w:val="nil"/>
+              <w:bottom w:val="nil"/>
+              <w:right w:val="nil"/>
+            </w:tcBorders>
+            <w:shd w:val="clear" w:color="auto" w:fill="auto"/>
+            <w:noWrap/>
+            <w:vAlign w:val="bottom"/>
+            <w:hideMark/>
+          </w:tcPr>
+          <w:p>
+            <w:pPr>
+              <w:spacing w:after="0" w:line="240" w:lineRule="auto"/>
+              <w:rPr>
+                <w:rFonts w:ascii="Calibri" w:eastAsia="Times New Roman" w:hAnsi="Calibri" w:cs="Calibri"/>
+                <w:color w:val="000000"/>
+                <w:lang w:eastAsia="en-GB"/>
+              </w:rPr>
+            </w:pPr>
+            <w:r>
+              <w:rPr>
+                <w:rFonts w:ascii="Calibri" w:eastAsia="Times New Roman" w:hAnsi="Calibri" w:cs="Calibri"/>
+                <w:color w:val="000000"/>
+                <w:lang w:eastAsia="en-GB"/>
+              </w:rPr>
+              <w:t>Age</w:t>
+            </w:r>
+          </w:p>
+        </w:tc>
+        <w:tc>
+          <w:tcPr>
+            <w:tcW w:w="960" w:type="dxa"/>
+            <w:tcBorders>
+              <w:top w:val="nil"/>
+              <w:left w:val="nil"/>
+              <w:bottom w:val="nil"/>
+              <w:right w:val="nil"/>
+            </w:tcBorders>
+            <w:shd w:val="clear" w:color="auto" w:fill="auto"/>
+            <w:noWrap/>
+            <w:vAlign w:val="bottom"/>
+            <w:hideMark/>
+          </w:tcPr>
+          <w:p>
+            <w:pPr>
+              <w:spacing w:after="0" w:line="240" w:lineRule="auto"/>
+              <w:rPr>
+                <w:rFonts w:ascii="Calibri" w:eastAsia="Times New Roman" w:hAnsi="Calibri" w:cs="Calibri"/>
+                <w:color w:val="000000"/>
+                <w:lang w:eastAsia="en-GB"/>
+              </w:rPr>
+            </w:pPr>
+            <w:r>
+              <w:rPr>
+                <w:rFonts w:ascii="Calibri" w:eastAsia="Times New Roman" w:hAnsi="Calibri" w:cs="Calibri"/>
+                <w:color w:val="000000"/>
+                <w:lang w:eastAsia="en-GB"/>
+              </w:rPr>
+              <w:t>UK</w:t>
+            </w:r>
+          </w:p>
+        </w:tc>
+        <w:tc>
+          <w:tcPr>
+            <w:tcW w:w="960" w:type="dxa"/>
+            <w:tcBorders>
+              <w:top w:val="nil"/>
+              <w:left w:val="nil"/>
+              <w:bottom w:val="nil"/>
+              <w:right w:val="nil"/>
+            </w:tcBorders>
+            <w:shd w:val="clear" w:color="auto" w:fill="auto"/>
+            <w:noWrap/>
+            <w:vAlign w:val="bottom"/>
+            <w:hideMark/>
+          </w:tcPr>
+          <w:p>
+            <w:pPr>
+              <w:spacing w:after="0" w:line="240" w:lineRule="auto"/>
+              <w:rPr>
+                <w:rFonts w:ascii="Calibri" w:eastAsia="Times New Roman" w:hAnsi="Calibri" w:cs="Calibri"/>
+                <w:color w:val="000000"/>
+                <w:lang w:eastAsia="en-GB"/>
+              </w:rPr>
+            </w:pPr>
+            <w:r>
+              <w:rPr>
+                <w:rFonts w:ascii="Calibri" w:eastAsia="Times New Roman" w:hAnsi="Calibri" w:cs="Calibri"/>
+                <w:color w:val="000000"/>
+                <w:lang w:eastAsia="en-GB"/>
+              </w:rPr>
+              <w:t>US</w:t>
+            </w:r>
+          </w:p>
+        </w:tc>
+        <w:tc>
+          <w:tcPr>
+            <w:tcW w:w="960" w:type="dxa"/>
+            <w:tcBorders>
+              <w:top w:val="nil"/>
+              <w:left w:val="nil"/>
+              <w:bottom w:val="nil"/>
+              <w:right w:val="nil"/>
+            </w:tcBorders>
+            <w:shd w:val="clear" w:color="auto" w:fill="auto"/>
+            <w:noWrap/>
+            <w:vAlign w:val="bottom"/>
+            <w:hideMark/>
+          </w:tcPr>
+          <w:p>
+            <w:pPr>
+              <w:spacing w:after="0" w:line="240" w:lineRule="auto"/>
+              <w:rPr>
+                <w:rFonts w:ascii="Calibri" w:eastAsia="Times New Roman" w:hAnsi="Calibri" w:cs="Calibri"/>
+                <w:color w:val="000000"/>
+                <w:lang w:eastAsia="en-GB"/>
+              </w:rPr>
+            </w:pPr>
+            <w:r>
+              <w:rPr>
+                <w:rFonts w:ascii="Calibri" w:eastAsia="Times New Roman" w:hAnsi="Calibri" w:cs="Calibri"/>
+                <w:color w:val="000000"/>
+                <w:lang w:eastAsia="en-GB"/>
+              </w:rPr>
+              <w:t>Canada</w:t>
+            </w:r>
+          </w:p>
+        </w:tc>
+        <w:tc>
+          <w:tcPr>
+            <w:tcW w:w="960" w:type="dxa"/>
+            <w:tcBorders>
+              <w:top w:val="nil"/>
+              <w:left w:val="nil"/>
+              <w:bottom w:val="nil"/>
+              <w:right w:val="nil"/>
+            </w:tcBorders>
+            <w:shd w:val="clear" w:color="auto" w:fill="auto"/>
+            <w:noWrap/>
+            <w:vAlign w:val="bottom"/>
+            <w:hideMark/>
+          </w:tcPr>
+          <w:p>
+            <w:pPr>
+              <w:spacing w:after="0" w:line="240" w:lineRule="auto"/>
+              <w:rPr>
+                <w:rFonts w:ascii="Calibri" w:eastAsia="Times New Roman" w:hAnsi="Calibri" w:cs="Calibri"/>
+                <w:color w:val="000000"/>
+                <w:lang w:eastAsia="en-GB"/>
+              </w:rPr>
+            </w:pPr>
+            <w:r>
+              <w:rPr>
+                <w:rFonts w:ascii="Calibri" w:eastAsia="Times New Roman" w:hAnsi="Calibri" w:cs="Calibri"/>
+                <w:color w:val="000000"/>
+                <w:lang w:eastAsia="en-GB"/>
+              </w:rPr>
+              <w:t>Norway</w:t>
+            </w:r>
+          </w:p>
+        </w:tc>
+        <w:tc>
+          <w:tcPr>
+            <w:tcW w:w="960" w:type="dxa"/>
+            <w:tcBorders>
+              <w:top w:val="nil"/>
+              <w:left w:val="nil"/>
+              <w:bottom w:val="nil"/>
+              <w:right w:val="nil"/>
+            </w:tcBorders>
+            <w:shd w:val="clear" w:color="auto" w:fill="auto"/>
+            <w:noWrap/>
+            <w:vAlign w:val="bottom"/>
+            <w:hideMark/>
+          </w:tcPr>
+          <w:p>
+            <w:pPr>
+              <w:spacing w:after="0" w:line="240" w:lineRule="auto"/>
+              <w:rPr>
+                <w:rFonts w:ascii="Calibri" w:eastAsia="Times New Roman" w:hAnsi="Calibri" w:cs="Calibri"/>
+                <w:color w:val="000000"/>
+                <w:lang w:eastAsia="en-GB"/>
+              </w:rPr>
+            </w:pPr>
+            <w:r>
+              <w:rPr>
+                <w:rFonts w:ascii="Calibri" w:eastAsia="Times New Roman" w:hAnsi="Calibri" w:cs="Calibri"/>
+                <w:color w:val="000000"/>
+                <w:lang w:eastAsia="en-GB"/>
+              </w:rPr>
+              <w:t>Israel</w:t>
+            </w:r>
+          </w:p>
+        </w:tc>
+      </w:tr>
+      <w:tr>
+        <w:trPr>
+          <w:trHeight w:val="290"/>
+        </w:trPr>
+        <w:tc>
+          <w:tcPr>
+            <w:tcW w:w="960" w:type="dxa"/>
+            <w:tcBorders>
+              <w:top w:val="nil"/>
+              <w:left w:val="nil"/>
+              <w:bottom w:val="nil"/>
+              <w:right w:val="nil"/>
+            </w:tcBorders>
+            <w:shd w:val="clear" w:color="auto" w:fill="auto"/>
+            <w:noWrap/>
+            <w:vAlign w:val="bottom"/>
+            <w:hideMark/>
+          </w:tcPr>
+          <w:p>
+            <w:pPr>
+              <w:spacing w:after="0" w:line="240" w:lineRule="auto"/>
+              <w:jc w:val="right"/>
+              <w:rPr>
+                <w:rFonts w:ascii="Calibri" w:eastAsia="Times New Roman" w:hAnsi="Calibri" w:cs="Calibri"/>
+                <w:color w:val="000000"/>
+                <w:lang w:eastAsia="en-GB"/>
+              </w:rPr>
+            </w:pPr>
+            <w:r>
+              <w:rPr>
+                <w:rFonts w:ascii="Calibri" w:eastAsia="Times New Roman" w:hAnsi="Calibri" w:cs="Calibri"/>
+                <w:color w:val="000000"/>
+                <w:lang w:eastAsia="en-GB"/>
+              </w:rPr>
+              <w:t>0</w:t>
+            </w:r>
+          </w:p>
+        </w:tc>
+        <w:tc>
+          <w:tcPr>
+            <w:tcW w:w="960" w:type="dxa"/>
+            <w:tcBorders>
+              <w:top w:val="nil"/>
+              <w:left w:val="nil"/>
+              <w:bottom w:val="nil"/>
+              <w:right w:val="nil"/>
+            </w:tcBorders>
+            <w:shd w:val="clear" w:color="auto" w:fill="auto"/>
+            <w:noWrap/>
+            <w:vAlign w:val="bottom"/>
+            <w:hideMark/>
+          </w:tcPr>
+          <w:p>
+            <w:pPr>
+              <w:spacing w:after="0" w:line="240" w:lineRule="auto"/>
+              <w:jc w:val="right"/>
+              <w:rPr>
+                <w:rFonts w:ascii="Calibri" w:eastAsia="Times New Roman" w:hAnsi="Calibri" w:cs="Calibri"/>
+                <w:color w:val="000000"/>
+                <w:lang w:eastAsia="en-GB"/>
+              </w:rPr>
+            </w:pPr>
+            <w:r>
+              <w:rPr>
+                <w:rFonts w:ascii="Calibri" w:eastAsia="Times New Roman" w:hAnsi="Calibri" w:cs="Calibri"/>
+                <w:color w:val="000000"/>
+                <w:lang w:eastAsia="en-GB"/>
+              </w:rPr>
+              <w:t>0.003548</w:t>
+            </w:r>
+          </w:p>
+        </w:tc>
+        <w:tc>
+          <w:tcPr>
+            <w:tcW w:w="960" w:type="dxa"/>
+            <w:tcBorders>
+              <w:top w:val="nil"/>
+              <w:left w:val="nil"/>
+              <w:bottom w:val="nil"/>
+              <w:right w:val="nil"/>
+            </w:tcBorders>
+            <w:shd w:val="clear" w:color="auto" w:fill="auto"/>
+            <w:noWrap/>
+            <w:vAlign w:val="bottom"/>
+            <w:hideMark/>
+          </w:tcPr>
+          <w:p>
+            <w:pPr>
+              <w:spacing w:after="0" w:line="240" w:lineRule="auto"/>
+              <w:jc w:val="right"/>
+              <w:rPr>
+                <w:rFonts w:ascii="Calibri" w:eastAsia="Times New Roman" w:hAnsi="Calibri" w:cs="Calibri"/>
+                <w:color w:val="000000"/>
+                <w:lang w:eastAsia="en-GB"/>
+              </w:rPr>
+            </w:pPr>
+            <w:r>
+              <w:rPr>
+                <w:rFonts w:ascii="Calibri" w:eastAsia="Times New Roman" w:hAnsi="Calibri" w:cs="Calibri"/>
+                <w:color w:val="000000"/>
+                <w:lang w:eastAsia="en-GB"/>
+              </w:rPr>
+              <w:t>0.005226</w:t>
+            </w:r>
+          </w:p>
+        </w:tc>
+        <w:tc>
+          <w:tcPr>
+            <w:tcW w:w="960" w:type="dxa"/>
+            <w:tcBorders>
+              <w:top w:val="nil"/>
+              <w:left w:val="nil"/>
+              <w:bottom w:val="nil"/>
+              <w:right w:val="nil"/>
+            </w:tcBorders>
+            <w:shd w:val="clear" w:color="auto" w:fill="auto"/>
+            <w:noWrap/>
+            <w:vAlign w:val="bottom"/>
+            <w:hideMark/>
+          </w:tcPr>
+          <w:p>
+            <w:pPr>
+              <w:spacing w:after="0" w:line="240" w:lineRule="auto"/>
+              <w:jc w:val="right"/>
+              <w:rPr>
+                <w:rFonts w:ascii="Calibri" w:eastAsia="Times New Roman" w:hAnsi="Calibri" w:cs="Calibri"/>
+                <w:color w:val="000000"/>
+                <w:lang w:eastAsia="en-GB"/>
+              </w:rPr>
+            </w:pPr>
+            <w:r>
+              <w:rPr>
+                <w:rFonts w:ascii="Calibri" w:eastAsia="Times New Roman" w:hAnsi="Calibri" w:cs="Calibri"/>
+                <w:color w:val="000000"/>
+                <w:lang w:eastAsia="en-GB"/>
+              </w:rPr>
+              <w:t>0.00427</w:t>
+            </w:r>
+          </w:p>
+        </w:tc>
+        <w:tc>
+          <w:tcPr>
+            <w:tcW w:w="960" w:type="dxa"/>
+            <w:tcBorders>
+              <w:top w:val="nil"/>
+              <w:left w:val="nil"/>
+              <w:bottom w:val="nil"/>
+              <w:right w:val="nil"/>
+            </w:tcBorders>
+            <w:shd w:val="clear" w:color="auto" w:fill="auto"/>
+            <w:noWrap/>
+            <w:vAlign w:val="bottom"/>
+            <w:hideMark/>
+          </w:tcPr>
+          <w:p>
+            <w:pPr>
+              <w:spacing w:after="0" w:line="240" w:lineRule="auto"/>
+              <w:jc w:val="right"/>
+              <w:rPr>
+                <w:rFonts w:ascii="Calibri" w:eastAsia="Times New Roman" w:hAnsi="Calibri" w:cs="Calibri"/>
+                <w:color w:val="000000"/>
+                <w:lang w:eastAsia="en-GB"/>
+              </w:rPr>
+            </w:pPr>
+            <w:r>
+              <w:rPr>
+                <w:rFonts w:ascii="Calibri" w:eastAsia="Times New Roman" w:hAnsi="Calibri" w:cs="Calibri"/>
+                <w:color w:val="000000"/>
+                <w:lang w:eastAsia="en-GB"/>
+              </w:rPr>
+              <w:t>0.002</w:t>
+            </w:r>
+          </w:p>
+        </w:tc>
+        <w:tc>
+          <w:tcPr>
+            <w:tcW w:w="960" w:type="dxa"/>
+            <w:tcBorders>
+              <w:top w:val="nil"/>
+              <w:left w:val="nil"/>
+              <w:bottom w:val="nil"/>
+              <w:right w:val="nil"/>
+            </w:tcBorders>
+            <w:shd w:val="clear" w:color="auto" w:fill="auto"/>
+            <w:noWrap/>
+            <w:vAlign w:val="bottom"/>
+            <w:hideMark/>
+          </w:tcPr>
+          <w:p>
+            <w:pPr>
+              <w:spacing w:after="0" w:line="240" w:lineRule="auto"/>
+              <w:jc w:val="right"/>
+              <w:rPr>
+                <w:rFonts w:ascii="Calibri" w:eastAsia="Times New Roman" w:hAnsi="Calibri" w:cs="Calibri"/>
+                <w:color w:val="000000"/>
+                <w:lang w:eastAsia="en-GB"/>
+              </w:rPr>
+            </w:pPr>
+            <w:r>
+              <w:rPr>
+                <w:rFonts w:ascii="Calibri" w:eastAsia="Times New Roman" w:hAnsi="Calibri" w:cs="Calibri"/>
+                <w:color w:val="000000"/>
+                <w:lang w:eastAsia="en-GB"/>
+              </w:rPr>
+              <w:t>0.002937</w:t>
+            </w:r>
+          </w:p>
+        </w:tc>
+      </w:tr>
+    </w:tbl>
+    <w:p>
+      <w:pPr>
+        <w:pStyle w:val="ListParagraph"/>
+        <w:numPr>
+          <w:ilvl w:val="1"/>
+          <w:numId w:val="6"/>
+        </w:numPr>
+      </w:pPr>
+      <w:proofErr w:type="spellStart"/>
+      <w:r>
+        <w:t>qol_norm</w:t>
+      </w:r>
+      <w:proofErr w:type="spellEnd"/>
+      <w:r>
+        <w:t>:</w:t>
+      </w:r>
+    </w:p>
+    <w:tbl>
+      <w:tblPr>
+        <w:tblW w:w="7680" w:type="dxa"/>
+        <w:tblLook w:val="04A0" w:firstRow="1" w:lastRow="0" w:firstColumn="1" w:lastColumn="0" w:noHBand="0" w:noVBand="1"/>
+      </w:tblPr>
+      <w:tblGrid>
+        <w:gridCol w:w="960"/>
+        <w:gridCol w:w="960"/>
+        <w:gridCol w:w="960"/>
+        <w:gridCol w:w="960"/>
+        <w:gridCol w:w="960"/>
+        <w:gridCol w:w="960"/>
+        <w:gridCol w:w="960"/>
+        <w:gridCol w:w="1053"/>
+      </w:tblGrid>
+      <w:tr>
+        <w:trPr>
+          <w:trHeight w:val="290"/>
+        </w:trPr>
+        <w:tc>
+          <w:tcPr>
+            <w:tcW w:w="960" w:type="dxa"/>
+            <w:tcBorders>
+              <w:top w:val="nil"/>
+              <w:left w:val="nil"/>
+              <w:bottom w:val="nil"/>
+              <w:right w:val="nil"/>
+            </w:tcBorders>
+            <w:shd w:val="clear" w:color="auto" w:fill="auto"/>
+            <w:noWrap/>
+            <w:vAlign w:val="bottom"/>
+            <w:hideMark/>
+          </w:tcPr>
+          <w:p>
+            <w:pPr>
+              <w:spacing w:after="0" w:line="240" w:lineRule="auto"/>
+              <w:rPr>
+                <w:rFonts w:ascii="Calibri" w:eastAsia="Times New Roman" w:hAnsi="Calibri" w:cs="Calibri"/>
+                <w:color w:val="000000"/>
+                <w:lang w:eastAsia="en-GB"/>
+              </w:rPr>
+            </w:pPr>
+            <w:r>
+              <w:rPr>
+                <w:rFonts w:ascii="Calibri" w:eastAsia="Times New Roman" w:hAnsi="Calibri" w:cs="Calibri"/>
+                <w:color w:val="000000"/>
+                <w:lang w:eastAsia="en-GB"/>
+              </w:rPr>
+              <w:t>Age band</w:t>
+            </w:r>
+          </w:p>
+        </w:tc>
+        <w:tc>
+          <w:tcPr>
+            <w:tcW w:w="960" w:type="dxa"/>
+            <w:tcBorders>
+              <w:top w:val="nil"/>
+              <w:left w:val="nil"/>
+              <w:bottom w:val="nil"/>
+              <w:right w:val="nil"/>
+            </w:tcBorders>
+            <w:shd w:val="clear" w:color="auto" w:fill="auto"/>
+            <w:noWrap/>
+            <w:vAlign w:val="bottom"/>
+            <w:hideMark/>
+          </w:tcPr>
+          <w:p>
+            <w:pPr>
+              <w:spacing w:after="0" w:line="240" w:lineRule="auto"/>
+              <w:rPr>
+                <w:rFonts w:ascii="Calibri" w:eastAsia="Times New Roman" w:hAnsi="Calibri" w:cs="Calibri"/>
+                <w:color w:val="000000"/>
+                <w:lang w:eastAsia="en-GB"/>
+              </w:rPr>
+            </w:pPr>
+            <w:r>
+              <w:rPr>
+                <w:rFonts w:ascii="Calibri" w:eastAsia="Times New Roman" w:hAnsi="Calibri" w:cs="Calibri"/>
+                <w:color w:val="000000"/>
+                <w:lang w:eastAsia="en-GB"/>
+              </w:rPr>
+              <w:t>Low</w:t>
+            </w:r>
+          </w:p>
+        </w:tc>
+        <w:tc>
+          <w:tcPr>
+            <w:tcW w:w="960" w:type="dxa"/>
+            <w:tcBorders>
+              <w:top w:val="nil"/>
+              <w:left w:val="nil"/>
+              <w:bottom w:val="nil"/>
+              <w:right w:val="nil"/>
+            </w:tcBorders>
+            <w:shd w:val="clear" w:color="auto" w:fill="auto"/>
+            <w:noWrap/>
+            <w:vAlign w:val="bottom"/>
+            <w:hideMark/>
+          </w:tcPr>
+          <w:p>
+            <w:pPr>
+              <w:spacing w:after="0" w:line="240" w:lineRule="auto"/>
+              <w:rPr>
+                <w:rFonts w:ascii="Calibri" w:eastAsia="Times New Roman" w:hAnsi="Calibri" w:cs="Calibri"/>
+                <w:color w:val="000000"/>
+                <w:lang w:eastAsia="en-GB"/>
+              </w:rPr>
+            </w:pPr>
+            <w:r>
+              <w:rPr>
+                <w:rFonts w:ascii="Calibri" w:eastAsia="Times New Roman" w:hAnsi="Calibri" w:cs="Calibri"/>
+                <w:color w:val="000000"/>
+                <w:lang w:eastAsia="en-GB"/>
+              </w:rPr>
+              <w:t>high</w:t>
+            </w:r>
+          </w:p>
+        </w:tc>
+        <w:tc>
+          <w:tcPr>
+            <w:tcW w:w="960" w:type="dxa"/>
+            <w:tcBorders>
+              <w:top w:val="nil"/>
+              <w:left w:val="nil"/>
+              <w:bottom w:val="nil"/>
+              <w:right w:val="nil"/>
+            </w:tcBorders>
+            <w:shd w:val="clear" w:color="auto" w:fill="auto"/>
+            <w:noWrap/>
+            <w:vAlign w:val="bottom"/>
+            <w:hideMark/>
+          </w:tcPr>
+          <w:p>
+            <w:pPr>
+              <w:spacing w:after="0" w:line="240" w:lineRule="auto"/>
+              <w:rPr>
+                <w:rFonts w:ascii="Calibri" w:eastAsia="Times New Roman" w:hAnsi="Calibri" w:cs="Calibri"/>
+                <w:color w:val="000000"/>
+                <w:lang w:eastAsia="en-GB"/>
+              </w:rPr>
+            </w:pPr>
+            <w:r>
+              <w:rPr>
+                <w:rFonts w:ascii="Calibri" w:eastAsia="Times New Roman" w:hAnsi="Calibri" w:cs="Calibri"/>
+                <w:color w:val="000000"/>
+                <w:lang w:eastAsia="en-GB"/>
+              </w:rPr>
+              <w:t>UK</w:t>
+            </w:r>
+          </w:p>
+        </w:tc>
+        <w:tc>
+          <w:tcPr>
+            <w:tcW w:w="960" w:type="dxa"/>
+            <w:tcBorders>
+              <w:top w:val="nil"/>
+              <w:left w:val="nil"/>
+              <w:bottom w:val="nil"/>
+              <w:right w:val="nil"/>
+            </w:tcBorders>
+            <w:shd w:val="clear" w:color="auto" w:fill="auto"/>
+            <w:noWrap/>
+            <w:vAlign w:val="bottom"/>
+            <w:hideMark/>
+          </w:tcPr>
+          <w:p>
+            <w:pPr>
+              <w:spacing w:after="0" w:line="240" w:lineRule="auto"/>
+              <w:rPr>
+                <w:rFonts w:ascii="Calibri" w:eastAsia="Times New Roman" w:hAnsi="Calibri" w:cs="Calibri"/>
+                <w:color w:val="000000"/>
+                <w:lang w:eastAsia="en-GB"/>
+              </w:rPr>
+            </w:pPr>
+            <w:r>
+              <w:rPr>
+                <w:rFonts w:ascii="Calibri" w:eastAsia="Times New Roman" w:hAnsi="Calibri" w:cs="Calibri"/>
+                <w:color w:val="000000"/>
+                <w:lang w:eastAsia="en-GB"/>
+              </w:rPr>
+              <w:t>US</w:t>
+            </w:r>
+          </w:p>
+        </w:tc>
+        <w:tc>
+          <w:tcPr>
+            <w:tcW w:w="960" w:type="dxa"/>
+            <w:tcBorders>
+              <w:top w:val="nil"/>
+              <w:left w:val="nil"/>
+              <w:bottom w:val="nil"/>
+              <w:right w:val="nil"/>
+            </w:tcBorders>
+            <w:shd w:val="clear" w:color="auto" w:fill="auto"/>
+            <w:noWrap/>
+            <w:vAlign w:val="bottom"/>
+            <w:hideMark/>
+          </w:tcPr>
+          <w:p>
+            <w:pPr>
+              <w:spacing w:after="0" w:line="240" w:lineRule="auto"/>
+              <w:rPr>
+                <w:rFonts w:ascii="Calibri" w:eastAsia="Times New Roman" w:hAnsi="Calibri" w:cs="Calibri"/>
+                <w:color w:val="000000"/>
+                <w:lang w:eastAsia="en-GB"/>
+              </w:rPr>
+            </w:pPr>
+            <w:r>
+              <w:rPr>
+                <w:rFonts w:ascii="Calibri" w:eastAsia="Times New Roman" w:hAnsi="Calibri" w:cs="Calibri"/>
+                <w:color w:val="000000"/>
+                <w:lang w:eastAsia="en-GB"/>
+              </w:rPr>
+              <w:t>Canada</w:t>
+            </w:r>
+          </w:p>
+        </w:tc>
+        <w:tc>
+          <w:tcPr>
+            <w:tcW w:w="960" w:type="dxa"/>
+            <w:tcBorders>
+              <w:top w:val="nil"/>
+              <w:left w:val="nil"/>
+              <w:bottom w:val="nil"/>
+              <w:right w:val="nil"/>
+            </w:tcBorders>
+            <w:shd w:val="clear" w:color="auto" w:fill="auto"/>
+            <w:noWrap/>
+            <w:vAlign w:val="bottom"/>
+            <w:hideMark/>
+          </w:tcPr>
+          <w:p>
+            <w:pPr>
+              <w:spacing w:after="0" w:line="240" w:lineRule="auto"/>
+              <w:rPr>
+                <w:rFonts w:ascii="Calibri" w:eastAsia="Times New Roman" w:hAnsi="Calibri" w:cs="Calibri"/>
+                <w:color w:val="000000"/>
+                <w:lang w:eastAsia="en-GB"/>
+              </w:rPr>
+            </w:pPr>
+            <w:r>
+              <w:rPr>
+                <w:rFonts w:ascii="Calibri" w:eastAsia="Times New Roman" w:hAnsi="Calibri" w:cs="Calibri"/>
+                <w:color w:val="000000"/>
+                <w:lang w:eastAsia="en-GB"/>
+              </w:rPr>
+              <w:t>Norway</w:t>
+            </w:r>
+          </w:p>
+        </w:tc>
+        <w:tc>
+          <w:tcPr>
+            <w:tcW w:w="960" w:type="dxa"/>
+            <w:tcBorders>
+              <w:top w:val="nil"/>
+              <w:left w:val="nil"/>
+              <w:bottom w:val="nil"/>
+              <w:right w:val="nil"/>
+            </w:tcBorders>
+            <w:shd w:val="clear" w:color="auto" w:fill="auto"/>
+            <w:noWrap/>
+            <w:vAlign w:val="bottom"/>
+            <w:hideMark/>
+          </w:tcPr>
+          <w:p>
+            <w:pPr>
+              <w:spacing w:after="0" w:line="240" w:lineRule="auto"/>
+              <w:rPr>
+                <w:rFonts w:ascii="Calibri" w:eastAsia="Times New Roman" w:hAnsi="Calibri" w:cs="Calibri"/>
+                <w:color w:val="000000"/>
+                <w:lang w:eastAsia="en-GB"/>
+              </w:rPr>
+            </w:pPr>
+            <w:r>
+              <w:rPr>
+                <w:rFonts w:ascii="Calibri" w:eastAsia="Times New Roman" w:hAnsi="Calibri" w:cs="Calibri"/>
+                <w:color w:val="000000"/>
+                <w:lang w:eastAsia="en-GB"/>
+              </w:rPr>
+              <w:t>Israel</w:t>
+            </w:r>
+          </w:p>
+        </w:tc>
+      </w:tr>
+      <w:tr>
+        <w:trPr>
+          <w:trHeight w:val="290"/>
+        </w:trPr>
+        <w:tc>
+          <w:tcPr>
+            <w:tcW w:w="960" w:type="dxa"/>
+            <w:tcBorders>
+              <w:top w:val="nil"/>
+              <w:left w:val="nil"/>
+              <w:bottom w:val="nil"/>
+              <w:right w:val="nil"/>
+            </w:tcBorders>
+            <w:shd w:val="clear" w:color="auto" w:fill="auto"/>
+            <w:noWrap/>
+            <w:vAlign w:val="bottom"/>
+            <w:hideMark/>
+          </w:tcPr>
+          <w:p>
+            <w:pPr>
+              <w:spacing w:after="0" w:line="240" w:lineRule="auto"/>
+              <w:rPr>
+                <w:rFonts w:ascii="Calibri" w:eastAsia="Times New Roman" w:hAnsi="Calibri" w:cs="Calibri"/>
+                <w:color w:val="000000"/>
+                <w:lang w:eastAsia="en-GB"/>
+              </w:rPr>
+            </w:pPr>
+            <w:r>
+              <w:rPr>
+                <w:rFonts w:ascii="Calibri" w:eastAsia="Times New Roman" w:hAnsi="Calibri" w:cs="Calibri"/>
+                <w:color w:val="000000"/>
+                <w:lang w:eastAsia="en-GB"/>
+              </w:rPr>
+              <w:t>0-17</w:t>
+            </w:r>
+          </w:p>
+        </w:tc>
+        <w:tc>
+          <w:tcPr>
+            <w:tcW w:w="960" w:type="dxa"/>
+            <w:tcBorders>
+              <w:top w:val="nil"/>
+              <w:left w:val="nil"/>
+              <w:bottom w:val="nil"/>
+              <w:right w:val="nil"/>
+            </w:tcBorders>
+            <w:shd w:val="clear" w:color="auto" w:fill="auto"/>
+            <w:noWrap/>
+            <w:vAlign w:val="bottom"/>
+            <w:hideMark/>
+          </w:tcPr>
+          <w:p>
+            <w:pPr>
+              <w:spacing w:after="0" w:line="240" w:lineRule="auto"/>
+              <w:jc w:val="right"/>
+              <w:rPr>
+                <w:rFonts w:ascii="Calibri" w:eastAsia="Times New Roman" w:hAnsi="Calibri" w:cs="Calibri"/>
+                <w:color w:val="000000"/>
+                <w:lang w:eastAsia="en-GB"/>
+              </w:rPr>
+            </w:pPr>
+            <w:r>
+              <w:rPr>
+                <w:rFonts w:ascii="Calibri" w:eastAsia="Times New Roman" w:hAnsi="Calibri" w:cs="Calibri"/>
+                <w:color w:val="000000"/>
+                <w:lang w:eastAsia="en-GB"/>
+              </w:rPr>
+              <w:t>0</w:t>
+            </w:r>
+          </w:p>
+        </w:tc>
+        <w:tc>
+          <w:tcPr>
+            <w:tcW w:w="960" w:type="dxa"/>
+            <w:tcBorders>
+              <w:top w:val="nil"/>
+              <w:left w:val="nil"/>
+              <w:bottom w:val="nil"/>
+              <w:right w:val="nil"/>
+            </w:tcBorders>
+            <w:shd w:val="clear" w:color="auto" w:fill="auto"/>
+            <w:noWrap/>
+            <w:vAlign w:val="bottom"/>
+            <w:hideMark/>
+          </w:tcPr>
+          <w:p>
+            <w:pPr>
+              <w:spacing w:after="0" w:line="240" w:lineRule="auto"/>
+              <w:jc w:val="right"/>
+              <w:rPr>
+                <w:rFonts w:ascii="Calibri" w:eastAsia="Times New Roman" w:hAnsi="Calibri" w:cs="Calibri"/>
+                <w:color w:val="000000"/>
+                <w:lang w:eastAsia="en-GB"/>
+              </w:rPr>
+            </w:pPr>
+            <w:r>
+              <w:rPr>
+                <w:rFonts w:ascii="Calibri" w:eastAsia="Times New Roman" w:hAnsi="Calibri" w:cs="Calibri"/>
+                <w:color w:val="000000"/>
+                <w:lang w:eastAsia="en-GB"/>
+              </w:rPr>
+              <w:t>17</w:t>
+            </w:r>
+          </w:p>
+        </w:tc>
+        <w:tc>
+          <w:tcPr>
+            <w:tcW w:w="960" w:type="dxa"/>
+            <w:tcBorders>
+              <w:top w:val="nil"/>
+              <w:left w:val="nil"/>
+              <w:bottom w:val="nil"/>
+              <w:right w:val="nil"/>
+            </w:tcBorders>
+            <w:shd w:val="clear" w:color="auto" w:fill="auto"/>
+            <w:noWrap/>
+            <w:vAlign w:val="bottom"/>
+            <w:hideMark/>
+          </w:tcPr>
+          <w:p>
+            <w:pPr>
+              <w:spacing w:after="0" w:line="240" w:lineRule="auto"/>
+              <w:jc w:val="right"/>
+              <w:rPr>
+                <w:rFonts w:ascii="Calibri" w:eastAsia="Times New Roman" w:hAnsi="Calibri" w:cs="Calibri"/>
+                <w:color w:val="000000"/>
+                <w:lang w:eastAsia="en-GB"/>
+              </w:rPr>
+            </w:pPr>
+            <w:r>
+              <w:rPr>
+                <w:rFonts w:ascii="Calibri" w:eastAsia="Times New Roman" w:hAnsi="Calibri" w:cs="Calibri"/>
+                <w:color w:val="000000"/>
+                <w:lang w:eastAsia="en-GB"/>
+              </w:rPr>
+              <w:t>1</w:t>
+            </w:r>
+          </w:p>
+        </w:tc>
+        <w:tc>
+          <w:tcPr>
+            <w:tcW w:w="960" w:type="dxa"/>
+            <w:tcBorders>
+              <w:top w:val="nil"/>
+              <w:left w:val="nil"/>
+              <w:bottom w:val="nil"/>
+              <w:right w:val="nil"/>
+            </w:tcBorders>
+            <w:shd w:val="clear" w:color="auto" w:fill="auto"/>
+            <w:noWrap/>
+            <w:vAlign w:val="bottom"/>
+            <w:hideMark/>
+          </w:tcPr>
+          <w:p>
+            <w:pPr>
+              <w:spacing w:after="0" w:line="240" w:lineRule="auto"/>
+              <w:jc w:val="right"/>
+              <w:rPr>
+                <w:rFonts w:ascii="Calibri" w:eastAsia="Times New Roman" w:hAnsi="Calibri" w:cs="Calibri"/>
+                <w:color w:val="000000"/>
+                <w:lang w:eastAsia="en-GB"/>
+              </w:rPr>
+            </w:pPr>
+            <w:r>
+              <w:rPr>
+                <w:rFonts w:ascii="Calibri" w:eastAsia="Times New Roman" w:hAnsi="Calibri" w:cs="Calibri"/>
+                <w:color w:val="000000"/>
+                <w:lang w:eastAsia="en-GB"/>
+              </w:rPr>
+              <w:t>1</w:t>
+            </w:r>
+          </w:p>
+        </w:tc>
+        <w:tc>
+          <w:tcPr>
+            <w:tcW w:w="960" w:type="dxa"/>
+            <w:tcBorders>
+              <w:top w:val="nil"/>
+              <w:left w:val="nil"/>
+              <w:bottom w:val="nil"/>
+              <w:right w:val="nil"/>
+            </w:tcBorders>
+            <w:shd w:val="clear" w:color="auto" w:fill="auto"/>
+            <w:noWrap/>
+            <w:vAlign w:val="bottom"/>
+            <w:hideMark/>
+          </w:tcPr>
+          <w:p>
+            <w:pPr>
+              <w:spacing w:after="0" w:line="240" w:lineRule="auto"/>
+              <w:jc w:val="right"/>
+              <w:rPr>
+                <w:rFonts w:ascii="Calibri" w:eastAsia="Times New Roman" w:hAnsi="Calibri" w:cs="Calibri"/>
+                <w:color w:val="000000"/>
+                <w:lang w:eastAsia="en-GB"/>
+              </w:rPr>
+            </w:pPr>
+            <w:r>
+              <w:rPr>
+                <w:rFonts w:ascii="Calibri" w:eastAsia="Times New Roman" w:hAnsi="Calibri" w:cs="Calibri"/>
+                <w:color w:val="000000"/>
+                <w:lang w:eastAsia="en-GB"/>
+              </w:rPr>
+              <w:t>1</w:t>
+            </w:r>
+          </w:p>
+        </w:tc>
+        <w:tc>
+          <w:tcPr>
+            <w:tcW w:w="960" w:type="dxa"/>
+            <w:tcBorders>
+              <w:top w:val="nil"/>
+              <w:left w:val="nil"/>
+              <w:bottom w:val="nil"/>
+              <w:right w:val="nil"/>
+            </w:tcBorders>
+            <w:shd w:val="clear" w:color="auto" w:fill="auto"/>
+            <w:noWrap/>
+            <w:vAlign w:val="bottom"/>
+            <w:hideMark/>
+          </w:tcPr>
+          <w:p>
+            <w:pPr>
+              <w:spacing w:after="0" w:line="240" w:lineRule="auto"/>
+              <w:jc w:val="right"/>
+              <w:rPr>
+                <w:rFonts w:ascii="Calibri" w:eastAsia="Times New Roman" w:hAnsi="Calibri" w:cs="Calibri"/>
+                <w:color w:val="000000"/>
+                <w:lang w:eastAsia="en-GB"/>
+              </w:rPr>
+            </w:pPr>
+            <w:r>
+              <w:rPr>
+                <w:rFonts w:ascii="Calibri" w:eastAsia="Times New Roman" w:hAnsi="Calibri" w:cs="Calibri"/>
+                <w:color w:val="000000"/>
+                <w:lang w:eastAsia="en-GB"/>
+              </w:rPr>
+              <w:t>0.89</w:t>
+            </w:r>
+          </w:p>
+        </w:tc>
+        <w:tc>
+          <w:tcPr>
+            <w:tcW w:w="960" w:type="dxa"/>
+            <w:tcBorders>
+              <w:top w:val="nil"/>
+              <w:left w:val="nil"/>
+              <w:bottom w:val="nil"/>
+              <w:right w:val="nil"/>
+            </w:tcBorders>
+            <w:shd w:val="clear" w:color="auto" w:fill="auto"/>
+            <w:noWrap/>
+            <w:vAlign w:val="bottom"/>
+            <w:hideMark/>
+          </w:tcPr>
+          <w:p>
+            <w:pPr>
+              <w:spacing w:after="0" w:line="240" w:lineRule="auto"/>
+              <w:jc w:val="right"/>
+              <w:rPr>
+                <w:rFonts w:ascii="Calibri" w:eastAsia="Times New Roman" w:hAnsi="Calibri" w:cs="Calibri"/>
+                <w:color w:val="000000"/>
+                <w:lang w:eastAsia="en-GB"/>
+              </w:rPr>
+            </w:pPr>
+            <w:r>
+              <w:rPr>
+                <w:rFonts w:ascii="Calibri" w:eastAsia="Times New Roman" w:hAnsi="Calibri" w:cs="Calibri"/>
+                <w:color w:val="000000"/>
+                <w:lang w:eastAsia="en-GB"/>
+              </w:rPr>
+              <w:t>0.985461</w:t>
+            </w:r>
+          </w:p>
+        </w:tc>
+      </w:tr>
+    </w:tbl>
+    <w:p>
+      <w:pPr>
+        <w:pStyle w:val="ListParagraph"/>
+        <w:numPr>
+          <w:ilvl w:val="1"/>
+          <w:numId w:val="6"/>
+        </w:numPr>
+      </w:pPr>
+      <w:proofErr w:type="spellStart"/>
+      <w:r>
+        <w:t>age_covid</w:t>
+      </w:r>
+      <w:proofErr w:type="spellEnd"/>
+      <w:r>
+        <w:t>:</w:t>
+      </w:r>
+    </w:p>
+    <w:tbl>
+      <w:tblPr>
+        <w:tblW w:w="7680" w:type="dxa"/>
+        <w:tblLook w:val="04A0" w:firstRow="1" w:lastRow="0" w:firstColumn="1" w:lastColumn="0" w:noHBand="0" w:noVBand="1"/>
+      </w:tblPr>
+      <w:tblGrid>
+        <w:gridCol w:w="960"/>
+        <w:gridCol w:w="960"/>
+        <w:gridCol w:w="960"/>
+        <w:gridCol w:w="960"/>
+        <w:gridCol w:w="1053"/>
+        <w:gridCol w:w="960"/>
+        <w:gridCol w:w="960"/>
+        <w:gridCol w:w="960"/>
+      </w:tblGrid>
+      <w:tr>
+        <w:trPr>
+          <w:trHeight w:val="290"/>
+        </w:trPr>
+        <w:tc>
+          <w:tcPr>
+            <w:tcW w:w="960" w:type="dxa"/>
+            <w:tcBorders>
+              <w:top w:val="nil"/>
+              <w:left w:val="nil"/>
+              <w:bottom w:val="nil"/>
+              <w:right w:val="nil"/>
+            </w:tcBorders>
+            <w:shd w:val="clear" w:color="auto" w:fill="auto"/>
+            <w:noWrap/>
+            <w:vAlign w:val="bottom"/>
+            <w:hideMark/>
+          </w:tcPr>
+          <w:p>
+            <w:pPr>
+              <w:spacing w:after="0" w:line="240" w:lineRule="auto"/>
+              <w:rPr>
+                <w:rFonts w:ascii="Calibri" w:eastAsia="Times New Roman" w:hAnsi="Calibri" w:cs="Calibri"/>
+                <w:color w:val="000000"/>
+                <w:lang w:eastAsia="en-GB"/>
+              </w:rPr>
+            </w:pPr>
+            <w:r>
+              <w:rPr>
+                <w:rFonts w:ascii="Calibri" w:eastAsia="Times New Roman" w:hAnsi="Calibri" w:cs="Calibri"/>
+                <w:color w:val="000000"/>
+                <w:lang w:eastAsia="en-GB"/>
+              </w:rPr>
+              <w:t>Age band</w:t>
+            </w:r>
+          </w:p>
+        </w:tc>
+        <w:tc>
+          <w:tcPr>
+            <w:tcW w:w="960" w:type="dxa"/>
+            <w:tcBorders>
+              <w:top w:val="nil"/>
+              <w:left w:val="nil"/>
+              <w:bottom w:val="nil"/>
+              <w:right w:val="nil"/>
+            </w:tcBorders>
+            <w:shd w:val="clear" w:color="auto" w:fill="auto"/>
+            <w:noWrap/>
+            <w:vAlign w:val="bottom"/>
+            <w:hideMark/>
+          </w:tcPr>
+          <w:p>
+            <w:pPr>
+              <w:spacing w:after="0" w:line="240" w:lineRule="auto"/>
+              <w:rPr>
+                <w:rFonts w:ascii="Calibri" w:eastAsia="Times New Roman" w:hAnsi="Calibri" w:cs="Calibri"/>
+                <w:color w:val="000000"/>
+                <w:lang w:eastAsia="en-GB"/>
+              </w:rPr>
+            </w:pPr>
+            <w:r>
+              <w:rPr>
+                <w:rFonts w:ascii="Calibri" w:eastAsia="Times New Roman" w:hAnsi="Calibri" w:cs="Calibri"/>
+                <w:color w:val="000000"/>
+                <w:lang w:eastAsia="en-GB"/>
+              </w:rPr>
+              <w:t>low</w:t>
+            </w:r>
+          </w:p>
+        </w:tc>
+        <w:tc>
+          <w:tcPr>
+            <w:tcW w:w="960" w:type="dxa"/>
+            <w:tcBorders>
+              <w:top w:val="nil"/>
+              <w:left w:val="nil"/>
+              <w:bottom w:val="nil"/>
+              <w:right w:val="nil"/>
+            </w:tcBorders>
+            <w:shd w:val="clear" w:color="auto" w:fill="auto"/>
+            <w:noWrap/>
+            <w:vAlign w:val="bottom"/>
+            <w:hideMark/>
+          </w:tcPr>
+          <w:p>
+            <w:pPr>
+              <w:spacing w:after="0" w:line="240" w:lineRule="auto"/>
+              <w:rPr>
+                <w:rFonts w:ascii="Calibri" w:eastAsia="Times New Roman" w:hAnsi="Calibri" w:cs="Calibri"/>
+                <w:color w:val="000000"/>
+                <w:lang w:eastAsia="en-GB"/>
+              </w:rPr>
+            </w:pPr>
+            <w:r>
+              <w:rPr>
+                <w:rFonts w:ascii="Calibri" w:eastAsia="Times New Roman" w:hAnsi="Calibri" w:cs="Calibri"/>
+                <w:color w:val="000000"/>
+                <w:lang w:eastAsia="en-GB"/>
+              </w:rPr>
+              <w:t>high</w:t>
+            </w:r>
+          </w:p>
+        </w:tc>
+        <w:tc>
+          <w:tcPr>
+            <w:tcW w:w="960" w:type="dxa"/>
+            <w:tcBorders>
+              <w:top w:val="nil"/>
+              <w:left w:val="nil"/>
+              <w:bottom w:val="nil"/>
+              <w:right w:val="nil"/>
+            </w:tcBorders>
+            <w:shd w:val="clear" w:color="auto" w:fill="auto"/>
+            <w:noWrap/>
+            <w:vAlign w:val="bottom"/>
+            <w:hideMark/>
+          </w:tcPr>
+          <w:p>
+            <w:pPr>
+              <w:spacing w:after="0" w:line="240" w:lineRule="auto"/>
+              <w:rPr>
+                <w:rFonts w:ascii="Calibri" w:eastAsia="Times New Roman" w:hAnsi="Calibri" w:cs="Calibri"/>
+                <w:color w:val="000000"/>
+                <w:lang w:eastAsia="en-GB"/>
+              </w:rPr>
+            </w:pPr>
+            <w:r>
+              <w:rPr>
+                <w:rFonts w:ascii="Calibri" w:eastAsia="Times New Roman" w:hAnsi="Calibri" w:cs="Calibri"/>
+                <w:color w:val="000000"/>
+                <w:lang w:eastAsia="en-GB"/>
+              </w:rPr>
+              <w:t>UK</w:t>
+            </w:r>
+          </w:p>
+        </w:tc>
+        <w:tc>
+          <w:tcPr>
+            <w:tcW w:w="960" w:type="dxa"/>
+            <w:tcBorders>
+              <w:top w:val="nil"/>
+              <w:left w:val="nil"/>
+              <w:bottom w:val="nil"/>
+              <w:right w:val="nil"/>
+            </w:tcBorders>
+            <w:shd w:val="clear" w:color="auto" w:fill="auto"/>
+            <w:noWrap/>
+            <w:vAlign w:val="bottom"/>
+            <w:hideMark/>
+          </w:tcPr>
+          <w:p>
+            <w:pPr>
+              <w:spacing w:after="0" w:line="240" w:lineRule="auto"/>
+              <w:rPr>
+                <w:rFonts w:ascii="Calibri" w:eastAsia="Times New Roman" w:hAnsi="Calibri" w:cs="Calibri"/>
+                <w:color w:val="000000"/>
+                <w:lang w:eastAsia="en-GB"/>
+              </w:rPr>
+            </w:pPr>
+            <w:r>
+              <w:rPr>
+                <w:rFonts w:ascii="Calibri" w:eastAsia="Times New Roman" w:hAnsi="Calibri" w:cs="Calibri"/>
+                <w:color w:val="000000"/>
+                <w:lang w:eastAsia="en-GB"/>
+              </w:rPr>
+              <w:t>US</w:t>
+            </w:r>
+          </w:p>
+        </w:tc>
+        <w:tc>
+          <w:tcPr>
+            <w:tcW w:w="960" w:type="dxa"/>
+            <w:tcBorders>
+              <w:top w:val="nil"/>
+              <w:left w:val="nil"/>
+              <w:bottom w:val="nil"/>
+              <w:right w:val="nil"/>
+            </w:tcBorders>
+            <w:shd w:val="clear" w:color="auto" w:fill="auto"/>
+            <w:noWrap/>
+            <w:vAlign w:val="bottom"/>
+            <w:hideMark/>
+          </w:tcPr>
+          <w:p>
+            <w:pPr>
+              <w:spacing w:after="0" w:line="240" w:lineRule="auto"/>
+              <w:rPr>
+                <w:rFonts w:ascii="Calibri" w:eastAsia="Times New Roman" w:hAnsi="Calibri" w:cs="Calibri"/>
+                <w:color w:val="000000"/>
+                <w:lang w:eastAsia="en-GB"/>
+              </w:rPr>
+            </w:pPr>
+            <w:r>
+              <w:rPr>
+                <w:rFonts w:ascii="Calibri" w:eastAsia="Times New Roman" w:hAnsi="Calibri" w:cs="Calibri"/>
+                <w:color w:val="000000"/>
+                <w:lang w:eastAsia="en-GB"/>
+              </w:rPr>
+              <w:t>Canada</w:t>
+            </w:r>
+          </w:p>
+        </w:tc>
+        <w:tc>
+          <w:tcPr>
+            <w:tcW w:w="960" w:type="dxa"/>
+            <w:tcBorders>
+              <w:top w:val="nil"/>
+              <w:left w:val="nil"/>
+              <w:bottom w:val="nil"/>
+              <w:right w:val="nil"/>
+            </w:tcBorders>
+            <w:shd w:val="clear" w:color="auto" w:fill="auto"/>
+            <w:noWrap/>
+            <w:vAlign w:val="bottom"/>
+            <w:hideMark/>
+          </w:tcPr>
+          <w:p>
+            <w:pPr>
+              <w:spacing w:after="0" w:line="240" w:lineRule="auto"/>
+              <w:rPr>
+                <w:rFonts w:ascii="Calibri" w:eastAsia="Times New Roman" w:hAnsi="Calibri" w:cs="Calibri"/>
+                <w:color w:val="000000"/>
+                <w:lang w:eastAsia="en-GB"/>
+              </w:rPr>
+            </w:pPr>
+            <w:r>
+              <w:rPr>
+                <w:rFonts w:ascii="Calibri" w:eastAsia="Times New Roman" w:hAnsi="Calibri" w:cs="Calibri"/>
+                <w:color w:val="000000"/>
+                <w:lang w:eastAsia="en-GB"/>
+              </w:rPr>
+              <w:t>Norway</w:t>
+            </w:r>
+          </w:p>
+        </w:tc>
+        <w:tc>
+          <w:tcPr>
+            <w:tcW w:w="960" w:type="dxa"/>
+            <w:tcBorders>
+              <w:top w:val="nil"/>
+              <w:left w:val="nil"/>
+              <w:bottom w:val="nil"/>
+              <w:right w:val="nil"/>
+            </w:tcBorders>
+            <w:shd w:val="clear" w:color="auto" w:fill="auto"/>
+            <w:noWrap/>
+            <w:vAlign w:val="bottom"/>
+            <w:hideMark/>
+          </w:tcPr>
+          <w:p>
+            <w:pPr>
+              <w:spacing w:after="0" w:line="240" w:lineRule="auto"/>
+              <w:rPr>
+                <w:rFonts w:ascii="Calibri" w:eastAsia="Times New Roman" w:hAnsi="Calibri" w:cs="Calibri"/>
+                <w:color w:val="000000"/>
+                <w:lang w:eastAsia="en-GB"/>
+              </w:rPr>
+            </w:pPr>
+            <w:r>
+              <w:rPr>
+                <w:rFonts w:ascii="Calibri" w:eastAsia="Times New Roman" w:hAnsi="Calibri" w:cs="Calibri"/>
+                <w:color w:val="000000"/>
+                <w:lang w:eastAsia="en-GB"/>
+              </w:rPr>
+              <w:t>Israel</w:t>
+            </w:r>
+          </w:p>
+        </w:tc>
+      </w:tr>
+      <w:tr>
+        <w:trPr>
+          <w:trHeight w:val="290"/>
+        </w:trPr>
+        <w:tc>
+          <w:tcPr>
+            <w:tcW w:w="960" w:type="dxa"/>
+            <w:tcBorders>
+              <w:top w:val="nil"/>
+              <w:left w:val="nil"/>
+              <w:bottom w:val="nil"/>
+              <w:right w:val="nil"/>
+            </w:tcBorders>
+            <w:shd w:val="clear" w:color="auto" w:fill="auto"/>
+            <w:noWrap/>
+            <w:vAlign w:val="bottom"/>
+            <w:hideMark/>
+          </w:tcPr>
+          <w:p>
+            <w:pPr>
+              <w:spacing w:after="0" w:line="240" w:lineRule="auto"/>
+              <w:rPr>
+                <w:rFonts w:ascii="Calibri" w:eastAsia="Times New Roman" w:hAnsi="Calibri" w:cs="Calibri"/>
+                <w:color w:val="000000"/>
+                <w:lang w:eastAsia="en-GB"/>
+              </w:rPr>
+            </w:pPr>
+            <w:r>
+              <w:rPr>
+                <w:rFonts w:ascii="Calibri" w:eastAsia="Times New Roman" w:hAnsi="Calibri" w:cs="Calibri"/>
+                <w:color w:val="000000"/>
+                <w:lang w:eastAsia="en-GB"/>
+              </w:rPr>
+              <w:t>0-9</w:t>
+            </w:r>
+          </w:p>
+        </w:tc>
+        <w:tc>
+          <w:tcPr>
+            <w:tcW w:w="960" w:type="dxa"/>
+            <w:tcBorders>
+              <w:top w:val="nil"/>
+              <w:left w:val="nil"/>
+              <w:bottom w:val="nil"/>
+              <w:right w:val="nil"/>
+            </w:tcBorders>
+            <w:shd w:val="clear" w:color="auto" w:fill="auto"/>
+            <w:noWrap/>
+            <w:vAlign w:val="bottom"/>
+            <w:hideMark/>
+          </w:tcPr>
+          <w:p>
+            <w:pPr>
+              <w:spacing w:after="0" w:line="240" w:lineRule="auto"/>
+              <w:jc w:val="right"/>
+              <w:rPr>
+                <w:rFonts w:ascii="Calibri" w:eastAsia="Times New Roman" w:hAnsi="Calibri" w:cs="Calibri"/>
+                <w:color w:val="000000"/>
+                <w:lang w:eastAsia="en-GB"/>
+              </w:rPr>
+            </w:pPr>
+            <w:r>
+              <w:rPr>
+                <w:rFonts w:ascii="Calibri" w:eastAsia="Times New Roman" w:hAnsi="Calibri" w:cs="Calibri"/>
+                <w:color w:val="000000"/>
+                <w:lang w:eastAsia="en-GB"/>
+              </w:rPr>
+              <w:t>0</w:t>
+            </w:r>
+          </w:p>
+        </w:tc>
+        <w:tc>
+          <w:tcPr>
+            <w:tcW w:w="960" w:type="dxa"/>
+            <w:tcBorders>
+              <w:top w:val="nil"/>
+              <w:left w:val="nil"/>
+              <w:bottom w:val="nil"/>
+              <w:right w:val="nil"/>
+            </w:tcBorders>
+            <w:shd w:val="clear" w:color="auto" w:fill="auto"/>
+            <w:noWrap/>
+            <w:vAlign w:val="bottom"/>
+            <w:hideMark/>
+          </w:tcPr>
+          <w:p>
+            <w:pPr>
+              <w:spacing w:after="0" w:line="240" w:lineRule="auto"/>
+              <w:jc w:val="right"/>
+              <w:rPr>
+                <w:rFonts w:ascii="Calibri" w:eastAsia="Times New Roman" w:hAnsi="Calibri" w:cs="Calibri"/>
+                <w:color w:val="000000"/>
+                <w:lang w:eastAsia="en-GB"/>
+              </w:rPr>
+            </w:pPr>
+            <w:r>
+              <w:rPr>
+                <w:rFonts w:ascii="Calibri" w:eastAsia="Times New Roman" w:hAnsi="Calibri" w:cs="Calibri"/>
+                <w:color w:val="000000"/>
+                <w:lang w:eastAsia="en-GB"/>
+              </w:rPr>
+              <w:t>9</w:t>
+            </w:r>
+          </w:p>
+        </w:tc>
+        <w:tc>
+          <w:tcPr>
+            <w:tcW w:w="960" w:type="dxa"/>
+            <w:tcBorders>
+              <w:top w:val="nil"/>
+              <w:left w:val="nil"/>
+              <w:bottom w:val="nil"/>
+              <w:right w:val="nil"/>
+            </w:tcBorders>
+            <w:shd w:val="clear" w:color="auto" w:fill="auto"/>
+            <w:noWrap/>
+            <w:vAlign w:val="bottom"/>
+            <w:hideMark/>
+          </w:tcPr>
+          <w:p>
+            <w:pPr>
+              <w:spacing w:after="0" w:line="240" w:lineRule="auto"/>
+              <w:jc w:val="right"/>
+              <w:rPr>
+                <w:rFonts w:ascii="Calibri" w:eastAsia="Times New Roman" w:hAnsi="Calibri" w:cs="Calibri"/>
+                <w:color w:val="000000"/>
+                <w:lang w:eastAsia="en-GB"/>
+              </w:rPr>
+            </w:pPr>
+            <w:r>
+              <w:rPr>
+                <w:rFonts w:ascii="Calibri" w:eastAsia="Times New Roman" w:hAnsi="Calibri" w:cs="Calibri"/>
+                <w:color w:val="000000"/>
+                <w:lang w:eastAsia="en-GB"/>
+              </w:rPr>
+              <w:t>0.00004</w:t>
+            </w:r>
+          </w:p>
+        </w:tc>
+        <w:tc>
+          <w:tcPr>
+            <w:tcW w:w="960" w:type="dxa"/>
+            <w:tcBorders>
+              <w:top w:val="nil"/>
+              <w:left w:val="nil"/>
+              <w:bottom w:val="nil"/>
+              <w:right w:val="nil"/>
+            </w:tcBorders>
+            <w:shd w:val="clear" w:color="auto" w:fill="auto"/>
+            <w:noWrap/>
+            <w:vAlign w:val="bottom"/>
+            <w:hideMark/>
+          </w:tcPr>
+          <w:p>
+            <w:pPr>
+              <w:spacing w:after="0" w:line="240" w:lineRule="auto"/>
+              <w:jc w:val="right"/>
+              <w:rPr>
+                <w:rFonts w:ascii="Calibri" w:eastAsia="Times New Roman" w:hAnsi="Calibri" w:cs="Calibri"/>
+                <w:color w:val="000000"/>
+                <w:lang w:eastAsia="en-GB"/>
+              </w:rPr>
+            </w:pPr>
+            <w:r>
+              <w:rPr>
+                <w:rFonts w:ascii="Calibri" w:eastAsia="Times New Roman" w:hAnsi="Calibri" w:cs="Calibri"/>
+                <w:color w:val="000000"/>
+                <w:lang w:eastAsia="en-GB"/>
+              </w:rPr>
+              <w:t>0.000222</w:t>
+            </w:r>
+          </w:p>
+        </w:tc>
+        <w:tc>
+          <w:tcPr>
+            <w:tcW w:w="960" w:type="dxa"/>
+            <w:tcBorders>
+              <w:top w:val="nil"/>
+              <w:left w:val="nil"/>
+              <w:bottom w:val="nil"/>
+              <w:right w:val="nil"/>
+            </w:tcBorders>
+            <w:shd w:val="clear" w:color="auto" w:fill="auto"/>
+            <w:noWrap/>
+            <w:vAlign w:val="bottom"/>
+            <w:hideMark/>
+          </w:tcPr>
+          <w:p>
+            <w:pPr>
+              <w:spacing w:after="0" w:line="240" w:lineRule="auto"/>
+              <w:jc w:val="right"/>
+              <w:rPr>
+                <w:rFonts w:ascii="Calibri" w:eastAsia="Times New Roman" w:hAnsi="Calibri" w:cs="Calibri"/>
+                <w:color w:val="000000"/>
+                <w:lang w:eastAsia="en-GB"/>
+              </w:rPr>
+            </w:pPr>
+            <w:r>
+              <w:rPr>
+                <w:rFonts w:ascii="Calibri" w:eastAsia="Times New Roman" w:hAnsi="Calibri" w:cs="Calibri"/>
+                <w:color w:val="000000"/>
+                <w:lang w:eastAsia="en-GB"/>
+              </w:rPr>
+              <w:t>0</w:t>
+            </w:r>
+          </w:p>
+        </w:tc>
+        <w:tc>
+          <w:tcPr>
+            <w:tcW w:w="960" w:type="dxa"/>
+            <w:tcBorders>
+              <w:top w:val="nil"/>
+              <w:left w:val="nil"/>
+              <w:bottom w:val="nil"/>
+              <w:right w:val="nil"/>
+            </w:tcBorders>
+            <w:shd w:val="clear" w:color="auto" w:fill="auto"/>
+            <w:noWrap/>
+            <w:vAlign w:val="bottom"/>
+            <w:hideMark/>
+          </w:tcPr>
+          <w:p>
+            <w:pPr>
+              <w:spacing w:after="0" w:line="240" w:lineRule="auto"/>
+              <w:jc w:val="right"/>
+              <w:rPr>
+                <w:rFonts w:ascii="Calibri" w:eastAsia="Times New Roman" w:hAnsi="Calibri" w:cs="Calibri"/>
+                <w:color w:val="000000"/>
+                <w:lang w:eastAsia="en-GB"/>
+              </w:rPr>
+            </w:pPr>
+            <w:r>
+              <w:rPr>
+                <w:rFonts w:ascii="Calibri" w:eastAsia="Times New Roman" w:hAnsi="Calibri" w:cs="Calibri"/>
+                <w:color w:val="000000"/>
+                <w:lang w:eastAsia="en-GB"/>
+              </w:rPr>
+              <w:t>0</w:t>
+            </w:r>
+          </w:p>
+        </w:tc>
+        <w:tc>
+          <w:tcPr>
+            <w:tcW w:w="960" w:type="dxa"/>
+            <w:tcBorders>
+              <w:top w:val="nil"/>
+              <w:left w:val="nil"/>
+              <w:bottom w:val="nil"/>
+              <w:right w:val="nil"/>
+            </w:tcBorders>
+            <w:shd w:val="clear" w:color="auto" w:fill="auto"/>
+            <w:noWrap/>
+            <w:vAlign w:val="bottom"/>
+            <w:hideMark/>
+          </w:tcPr>
+          <w:p>
+            <w:pPr>
+              <w:spacing w:after="0" w:line="240" w:lineRule="auto"/>
+              <w:jc w:val="right"/>
+              <w:rPr>
+                <w:rFonts w:ascii="Calibri" w:eastAsia="Times New Roman" w:hAnsi="Calibri" w:cs="Calibri"/>
+                <w:color w:val="000000"/>
+                <w:lang w:eastAsia="en-GB"/>
+              </w:rPr>
+            </w:pPr>
+            <w:r>
+              <w:rPr>
+                <w:rFonts w:ascii="Calibri" w:eastAsia="Times New Roman" w:hAnsi="Calibri" w:cs="Calibri"/>
+                <w:color w:val="000000"/>
+                <w:lang w:eastAsia="en-GB"/>
+              </w:rPr>
+              <w:t>0</w:t>
+            </w:r>
+          </w:p>
+        </w:tc>
+      </w:tr>
+    </w:tbl>
+    <w:p>
+      <w:pPr>
+        <w:pStyle w:val="ListParagraph"/>
+        <w:numPr>
+          <w:ilvl w:val="0"/>
+          <w:numId w:val="6"/>
+        </w:numPr>
+      </w:pPr>
+      <w:r>
+        <w:t>Previously, for the excel model, downloaded</w:t>
+      </w:r>
+      <w:proofErr w:type="gramStart"/>
+      <w:r>
+        <w:t>/”copy</w:t>
+      </w:r>
+      <w:proofErr w:type="gramEnd"/>
+      <w:r>
+        <w:t xml:space="preserve"> and pasted” tables from the statistics websites were converted into these. This functionality is present in the excel file “LookupTables_converter_v1.0.xlsx”. If data are downloaded or copied into similar tables this may then update the tab “</w:t>
+      </w:r>
+      <w:proofErr w:type="spellStart"/>
+      <w:r>
+        <w:t>LookUpTables</w:t>
+      </w:r>
+      <w:proofErr w:type="spellEnd"/>
+      <w:r>
+        <w:t xml:space="preserve">” that can then be copied into “inputs.xlsx”. Note the model does not directly use the </w:t>
+      </w:r>
+      <w:proofErr w:type="spellStart"/>
+      <w:r>
+        <w:t>lookuptables_coverter</w:t>
+      </w:r>
+      <w:proofErr w:type="spellEnd"/>
+      <w:r>
+        <w:t xml:space="preserve"> file. </w:t>
+      </w:r>
+    </w:p>
+    <w:p>
+      <w:pPr>
+        <w:pStyle w:val="ListParagraph"/>
+        <w:numPr>
+          <w:ilvl w:val="0"/>
+          <w:numId w:val="6"/>
+        </w:numPr>
+      </w:pPr>
+      <w:r>
+        <w:t>Once the new data in “inputs.xlsx” have been saved, the app can be rerun.</w:t>
+      </w:r>
+    </w:p>
+    <w:p>
+      <w:pPr>
+        <w:pStyle w:val="Heading2"/>
+        <w:rPr>
+          <w:rFonts w:eastAsiaTheme="minorEastAsia"/>
+        </w:rPr>
+      </w:pPr>
+      <w:r>
+        <w:rPr>
+          <w:rFonts w:eastAsiaTheme="minorEastAsia"/>
+        </w:rPr>
+        <w:t xml:space="preserve">To </w:t>
+      </w:r>
+      <w:r>
+        <w:rPr>
+          <w:rFonts w:eastAsiaTheme="minorEastAsia"/>
+        </w:rPr>
+        <w:t>add</w:t>
+      </w:r>
+      <w:r>
+        <w:rPr>
+          <w:rFonts w:eastAsiaTheme="minorEastAsia"/>
+        </w:rPr>
+        <w:t xml:space="preserve"> data for </w:t>
+      </w:r>
+      <w:r>
+        <w:rPr>
+          <w:rFonts w:eastAsiaTheme="minorEastAsia"/>
+        </w:rPr>
+        <w:t>new countries:</w:t>
+      </w:r>
+    </w:p>
+    <w:p>
+      <w:pPr>
+        <w:pStyle w:val="ListParagraph"/>
+        <w:numPr>
+          <w:ilvl w:val="0"/>
+          <w:numId w:val="7"/>
+        </w:numPr>
+      </w:pPr>
+      <w:r>
+        <w:t>Add in the data dictionary references for data on all inputs needed.</w:t>
+      </w:r>
+    </w:p>
+    <w:p>
+      <w:pPr>
+        <w:pStyle w:val="ListParagraph"/>
+        <w:numPr>
+          <w:ilvl w:val="0"/>
+          <w:numId w:val="7"/>
+        </w:numPr>
+      </w:pPr>
+      <w:r>
+        <w:lastRenderedPageBreak/>
+        <w:t>For every single tab in “</w:t>
+      </w:r>
+      <w:proofErr w:type="spellStart"/>
+      <w:proofErr w:type="gramStart"/>
+      <w:r>
+        <w:t>inputs.xslx</w:t>
+      </w:r>
+      <w:proofErr w:type="spellEnd"/>
+      <w:proofErr w:type="gramEnd"/>
+      <w:r>
+        <w:t>” add a new column with the country name e.g.</w:t>
+      </w:r>
+    </w:p>
+    <w:tbl>
+      <w:tblPr>
+        <w:tblW w:w="8733" w:type="dxa"/>
+        <w:tblLook w:val="04A0" w:firstRow="1" w:lastRow="0" w:firstColumn="1" w:lastColumn="0" w:noHBand="0" w:noVBand="1"/>
+      </w:tblPr>
+      <w:tblGrid>
+        <w:gridCol w:w="960"/>
+        <w:gridCol w:w="960"/>
+        <w:gridCol w:w="960"/>
+        <w:gridCol w:w="960"/>
+        <w:gridCol w:w="1053"/>
+        <w:gridCol w:w="960"/>
+        <w:gridCol w:w="960"/>
+        <w:gridCol w:w="960"/>
+        <w:gridCol w:w="960"/>
+      </w:tblGrid>
+      <w:tr>
+        <w:trPr>
+          <w:trHeight w:val="290"/>
+        </w:trPr>
+        <w:tc>
+          <w:tcPr>
+            <w:tcW w:w="960" w:type="dxa"/>
+            <w:tcBorders>
+              <w:top w:val="nil"/>
+              <w:left w:val="nil"/>
+              <w:bottom w:val="nil"/>
+              <w:right w:val="nil"/>
+            </w:tcBorders>
+            <w:shd w:val="clear" w:color="auto" w:fill="auto"/>
+            <w:noWrap/>
+            <w:vAlign w:val="bottom"/>
+            <w:hideMark/>
+          </w:tcPr>
+          <w:p>
+            <w:pPr>
+              <w:spacing w:after="0" w:line="240" w:lineRule="auto"/>
+              <w:rPr>
+                <w:rFonts w:ascii="Calibri" w:eastAsia="Times New Roman" w:hAnsi="Calibri" w:cs="Calibri"/>
+                <w:color w:val="000000"/>
+                <w:lang w:eastAsia="en-GB"/>
+              </w:rPr>
+            </w:pPr>
+            <w:r>
+              <w:rPr>
+                <w:rFonts w:ascii="Calibri" w:eastAsia="Times New Roman" w:hAnsi="Calibri" w:cs="Calibri"/>
+                <w:color w:val="000000"/>
+                <w:lang w:eastAsia="en-GB"/>
+              </w:rPr>
+              <w:t>Age band</w:t>
+            </w:r>
+          </w:p>
+        </w:tc>
+        <w:tc>
+          <w:tcPr>
+            <w:tcW w:w="960" w:type="dxa"/>
+            <w:tcBorders>
+              <w:top w:val="nil"/>
+              <w:left w:val="nil"/>
+              <w:bottom w:val="nil"/>
+              <w:right w:val="nil"/>
+            </w:tcBorders>
+            <w:shd w:val="clear" w:color="auto" w:fill="auto"/>
+            <w:noWrap/>
+            <w:vAlign w:val="bottom"/>
+            <w:hideMark/>
+          </w:tcPr>
+          <w:p>
+            <w:pPr>
+              <w:spacing w:after="0" w:line="240" w:lineRule="auto"/>
+              <w:rPr>
+                <w:rFonts w:ascii="Calibri" w:eastAsia="Times New Roman" w:hAnsi="Calibri" w:cs="Calibri"/>
+                <w:color w:val="000000"/>
+                <w:lang w:eastAsia="en-GB"/>
+              </w:rPr>
+            </w:pPr>
+            <w:r>
+              <w:rPr>
+                <w:rFonts w:ascii="Calibri" w:eastAsia="Times New Roman" w:hAnsi="Calibri" w:cs="Calibri"/>
+                <w:color w:val="000000"/>
+                <w:lang w:eastAsia="en-GB"/>
+              </w:rPr>
+              <w:t>low</w:t>
+            </w:r>
+          </w:p>
+        </w:tc>
+        <w:tc>
+          <w:tcPr>
+            <w:tcW w:w="960" w:type="dxa"/>
+            <w:tcBorders>
+              <w:top w:val="nil"/>
+              <w:left w:val="nil"/>
+              <w:bottom w:val="nil"/>
+              <w:right w:val="nil"/>
+            </w:tcBorders>
+            <w:shd w:val="clear" w:color="auto" w:fill="auto"/>
+            <w:noWrap/>
+            <w:vAlign w:val="bottom"/>
+            <w:hideMark/>
+          </w:tcPr>
+          <w:p>
+            <w:pPr>
+              <w:spacing w:after="0" w:line="240" w:lineRule="auto"/>
+              <w:rPr>
+                <w:rFonts w:ascii="Calibri" w:eastAsia="Times New Roman" w:hAnsi="Calibri" w:cs="Calibri"/>
+                <w:color w:val="000000"/>
+                <w:lang w:eastAsia="en-GB"/>
+              </w:rPr>
+            </w:pPr>
+            <w:r>
+              <w:rPr>
+                <w:rFonts w:ascii="Calibri" w:eastAsia="Times New Roman" w:hAnsi="Calibri" w:cs="Calibri"/>
+                <w:color w:val="000000"/>
+                <w:lang w:eastAsia="en-GB"/>
+              </w:rPr>
+              <w:t>high</w:t>
+            </w:r>
+          </w:p>
+        </w:tc>
+        <w:tc>
+          <w:tcPr>
+            <w:tcW w:w="960" w:type="dxa"/>
+            <w:tcBorders>
+              <w:top w:val="nil"/>
+              <w:left w:val="nil"/>
+              <w:bottom w:val="nil"/>
+              <w:right w:val="nil"/>
+            </w:tcBorders>
+            <w:shd w:val="clear" w:color="auto" w:fill="auto"/>
+            <w:noWrap/>
+            <w:vAlign w:val="bottom"/>
+            <w:hideMark/>
+          </w:tcPr>
+          <w:p>
+            <w:pPr>
+              <w:spacing w:after="0" w:line="240" w:lineRule="auto"/>
+              <w:rPr>
+                <w:rFonts w:ascii="Calibri" w:eastAsia="Times New Roman" w:hAnsi="Calibri" w:cs="Calibri"/>
+                <w:color w:val="000000"/>
+                <w:lang w:eastAsia="en-GB"/>
+              </w:rPr>
+            </w:pPr>
+            <w:r>
+              <w:rPr>
+                <w:rFonts w:ascii="Calibri" w:eastAsia="Times New Roman" w:hAnsi="Calibri" w:cs="Calibri"/>
+                <w:color w:val="000000"/>
+                <w:lang w:eastAsia="en-GB"/>
+              </w:rPr>
+              <w:t>UK</w:t>
+            </w:r>
+          </w:p>
+        </w:tc>
+        <w:tc>
+          <w:tcPr>
+            <w:tcW w:w="1053" w:type="dxa"/>
+            <w:tcBorders>
+              <w:top w:val="nil"/>
+              <w:left w:val="nil"/>
+              <w:bottom w:val="nil"/>
+              <w:right w:val="nil"/>
+            </w:tcBorders>
+            <w:shd w:val="clear" w:color="auto" w:fill="auto"/>
+            <w:noWrap/>
+            <w:vAlign w:val="bottom"/>
+            <w:hideMark/>
+          </w:tcPr>
+          <w:p>
+            <w:pPr>
+              <w:spacing w:after="0" w:line="240" w:lineRule="auto"/>
+              <w:rPr>
+                <w:rFonts w:ascii="Calibri" w:eastAsia="Times New Roman" w:hAnsi="Calibri" w:cs="Calibri"/>
+                <w:color w:val="000000"/>
+                <w:lang w:eastAsia="en-GB"/>
+              </w:rPr>
+            </w:pPr>
+            <w:r>
+              <w:rPr>
+                <w:rFonts w:ascii="Calibri" w:eastAsia="Times New Roman" w:hAnsi="Calibri" w:cs="Calibri"/>
+                <w:color w:val="000000"/>
+                <w:lang w:eastAsia="en-GB"/>
+              </w:rPr>
+              <w:t>US</w:t>
+            </w:r>
+          </w:p>
+        </w:tc>
+        <w:tc>
+          <w:tcPr>
+            <w:tcW w:w="960" w:type="dxa"/>
+            <w:tcBorders>
+              <w:top w:val="nil"/>
+              <w:left w:val="nil"/>
+              <w:bottom w:val="nil"/>
+              <w:right w:val="nil"/>
+            </w:tcBorders>
+            <w:shd w:val="clear" w:color="auto" w:fill="auto"/>
+            <w:noWrap/>
+            <w:vAlign w:val="bottom"/>
+            <w:hideMark/>
+          </w:tcPr>
+          <w:p>
+            <w:pPr>
+              <w:spacing w:after="0" w:line="240" w:lineRule="auto"/>
+              <w:rPr>
+                <w:rFonts w:ascii="Calibri" w:eastAsia="Times New Roman" w:hAnsi="Calibri" w:cs="Calibri"/>
+                <w:color w:val="000000"/>
+                <w:lang w:eastAsia="en-GB"/>
+              </w:rPr>
+            </w:pPr>
+            <w:r>
+              <w:rPr>
+                <w:rFonts w:ascii="Calibri" w:eastAsia="Times New Roman" w:hAnsi="Calibri" w:cs="Calibri"/>
+                <w:color w:val="000000"/>
+                <w:lang w:eastAsia="en-GB"/>
+              </w:rPr>
+              <w:t>Canada</w:t>
+            </w:r>
+          </w:p>
+        </w:tc>
+        <w:tc>
+          <w:tcPr>
+            <w:tcW w:w="960" w:type="dxa"/>
+            <w:tcBorders>
+              <w:top w:val="nil"/>
+              <w:left w:val="nil"/>
+              <w:bottom w:val="nil"/>
+              <w:right w:val="nil"/>
+            </w:tcBorders>
+            <w:shd w:val="clear" w:color="auto" w:fill="auto"/>
+            <w:noWrap/>
+            <w:vAlign w:val="bottom"/>
+            <w:hideMark/>
+          </w:tcPr>
+          <w:p>
+            <w:pPr>
+              <w:spacing w:after="0" w:line="240" w:lineRule="auto"/>
+              <w:rPr>
+                <w:rFonts w:ascii="Calibri" w:eastAsia="Times New Roman" w:hAnsi="Calibri" w:cs="Calibri"/>
+                <w:color w:val="000000"/>
+                <w:lang w:eastAsia="en-GB"/>
+              </w:rPr>
+            </w:pPr>
+            <w:r>
+              <w:rPr>
+                <w:rFonts w:ascii="Calibri" w:eastAsia="Times New Roman" w:hAnsi="Calibri" w:cs="Calibri"/>
+                <w:color w:val="000000"/>
+                <w:lang w:eastAsia="en-GB"/>
+              </w:rPr>
+              <w:t>Norway</w:t>
+            </w:r>
+          </w:p>
+        </w:tc>
+        <w:tc>
+          <w:tcPr>
+            <w:tcW w:w="960" w:type="dxa"/>
+            <w:tcBorders>
+              <w:top w:val="nil"/>
+              <w:left w:val="nil"/>
+              <w:bottom w:val="nil"/>
+              <w:right w:val="nil"/>
+            </w:tcBorders>
+            <w:shd w:val="clear" w:color="auto" w:fill="auto"/>
+            <w:noWrap/>
+            <w:vAlign w:val="bottom"/>
+            <w:hideMark/>
+          </w:tcPr>
+          <w:p>
+            <w:pPr>
+              <w:spacing w:after="0" w:line="240" w:lineRule="auto"/>
+              <w:rPr>
+                <w:rFonts w:ascii="Calibri" w:eastAsia="Times New Roman" w:hAnsi="Calibri" w:cs="Calibri"/>
+                <w:color w:val="000000"/>
+                <w:lang w:eastAsia="en-GB"/>
+              </w:rPr>
+            </w:pPr>
+            <w:r>
+              <w:rPr>
+                <w:rFonts w:ascii="Calibri" w:eastAsia="Times New Roman" w:hAnsi="Calibri" w:cs="Calibri"/>
+                <w:color w:val="000000"/>
+                <w:lang w:eastAsia="en-GB"/>
+              </w:rPr>
+              <w:t>Israel</w:t>
+            </w:r>
+          </w:p>
+        </w:tc>
+        <w:tc>
+          <w:tcPr>
+            <w:tcW w:w="960" w:type="dxa"/>
+            <w:tcBorders>
+              <w:top w:val="nil"/>
+              <w:left w:val="nil"/>
+              <w:bottom w:val="nil"/>
+              <w:right w:val="nil"/>
+            </w:tcBorders>
+          </w:tcPr>
+          <w:p>
+            <w:pPr>
+              <w:spacing w:after="0" w:line="240" w:lineRule="auto"/>
+              <w:rPr>
+                <w:rFonts w:ascii="Calibri" w:eastAsia="Times New Roman" w:hAnsi="Calibri" w:cs="Calibri"/>
+                <w:b/>
+                <w:highlight w:val="lightGray"/>
+                <w:lang w:eastAsia="en-GB"/>
+              </w:rPr>
+            </w:pPr>
+            <w:r>
+              <w:rPr>
+                <w:rFonts w:ascii="Calibri" w:eastAsia="Times New Roman" w:hAnsi="Calibri" w:cs="Calibri"/>
+                <w:b/>
+                <w:highlight w:val="lightGray"/>
+                <w:lang w:eastAsia="en-GB"/>
+              </w:rPr>
+              <w:t>France</w:t>
+            </w:r>
+          </w:p>
+        </w:tc>
+      </w:tr>
+      <w:tr>
+        <w:trPr>
+          <w:trHeight w:val="290"/>
+        </w:trPr>
+        <w:tc>
+          <w:tcPr>
+            <w:tcW w:w="960" w:type="dxa"/>
+            <w:tcBorders>
+              <w:top w:val="nil"/>
+              <w:left w:val="nil"/>
+              <w:bottom w:val="nil"/>
+              <w:right w:val="nil"/>
+            </w:tcBorders>
+            <w:shd w:val="clear" w:color="auto" w:fill="auto"/>
+            <w:noWrap/>
+            <w:vAlign w:val="bottom"/>
+            <w:hideMark/>
+          </w:tcPr>
+          <w:p>
+            <w:pPr>
+              <w:spacing w:after="0" w:line="240" w:lineRule="auto"/>
+              <w:rPr>
+                <w:rFonts w:ascii="Calibri" w:eastAsia="Times New Roman" w:hAnsi="Calibri" w:cs="Calibri"/>
+                <w:color w:val="000000"/>
+                <w:lang w:eastAsia="en-GB"/>
+              </w:rPr>
+            </w:pPr>
+            <w:r>
+              <w:rPr>
+                <w:rFonts w:ascii="Calibri" w:eastAsia="Times New Roman" w:hAnsi="Calibri" w:cs="Calibri"/>
+                <w:color w:val="000000"/>
+                <w:lang w:eastAsia="en-GB"/>
+              </w:rPr>
+              <w:t>0-9</w:t>
+            </w:r>
+          </w:p>
+        </w:tc>
+        <w:tc>
+          <w:tcPr>
+            <w:tcW w:w="960" w:type="dxa"/>
+            <w:tcBorders>
+              <w:top w:val="nil"/>
+              <w:left w:val="nil"/>
+              <w:bottom w:val="nil"/>
+              <w:right w:val="nil"/>
+            </w:tcBorders>
+            <w:shd w:val="clear" w:color="auto" w:fill="auto"/>
+            <w:noWrap/>
+            <w:vAlign w:val="bottom"/>
+            <w:hideMark/>
+          </w:tcPr>
+          <w:p>
+            <w:pPr>
+              <w:spacing w:after="0" w:line="240" w:lineRule="auto"/>
+              <w:jc w:val="right"/>
+              <w:rPr>
+                <w:rFonts w:ascii="Calibri" w:eastAsia="Times New Roman" w:hAnsi="Calibri" w:cs="Calibri"/>
+                <w:color w:val="000000"/>
+                <w:lang w:eastAsia="en-GB"/>
+              </w:rPr>
+            </w:pPr>
+            <w:r>
+              <w:rPr>
+                <w:rFonts w:ascii="Calibri" w:eastAsia="Times New Roman" w:hAnsi="Calibri" w:cs="Calibri"/>
+                <w:color w:val="000000"/>
+                <w:lang w:eastAsia="en-GB"/>
+              </w:rPr>
+              <w:t>0</w:t>
+            </w:r>
+          </w:p>
+        </w:tc>
+        <w:tc>
+          <w:tcPr>
+            <w:tcW w:w="960" w:type="dxa"/>
+            <w:tcBorders>
+              <w:top w:val="nil"/>
+              <w:left w:val="nil"/>
+              <w:bottom w:val="nil"/>
+              <w:right w:val="nil"/>
+            </w:tcBorders>
+            <w:shd w:val="clear" w:color="auto" w:fill="auto"/>
+            <w:noWrap/>
+            <w:vAlign w:val="bottom"/>
+            <w:hideMark/>
+          </w:tcPr>
+          <w:p>
+            <w:pPr>
+              <w:spacing w:after="0" w:line="240" w:lineRule="auto"/>
+              <w:jc w:val="right"/>
+              <w:rPr>
+                <w:rFonts w:ascii="Calibri" w:eastAsia="Times New Roman" w:hAnsi="Calibri" w:cs="Calibri"/>
+                <w:color w:val="000000"/>
+                <w:lang w:eastAsia="en-GB"/>
+              </w:rPr>
+            </w:pPr>
+            <w:r>
+              <w:rPr>
+                <w:rFonts w:ascii="Calibri" w:eastAsia="Times New Roman" w:hAnsi="Calibri" w:cs="Calibri"/>
+                <w:color w:val="000000"/>
+                <w:lang w:eastAsia="en-GB"/>
+              </w:rPr>
+              <w:t>9</w:t>
+            </w:r>
+          </w:p>
+        </w:tc>
+        <w:tc>
+          <w:tcPr>
+            <w:tcW w:w="960" w:type="dxa"/>
+            <w:tcBorders>
+              <w:top w:val="nil"/>
+              <w:left w:val="nil"/>
+              <w:bottom w:val="nil"/>
+              <w:right w:val="nil"/>
+            </w:tcBorders>
+            <w:shd w:val="clear" w:color="auto" w:fill="auto"/>
+            <w:noWrap/>
+            <w:vAlign w:val="bottom"/>
+            <w:hideMark/>
+          </w:tcPr>
+          <w:p>
+            <w:pPr>
+              <w:spacing w:after="0" w:line="240" w:lineRule="auto"/>
+              <w:jc w:val="right"/>
+              <w:rPr>
+                <w:rFonts w:ascii="Calibri" w:eastAsia="Times New Roman" w:hAnsi="Calibri" w:cs="Calibri"/>
+                <w:color w:val="000000"/>
+                <w:lang w:eastAsia="en-GB"/>
+              </w:rPr>
+            </w:pPr>
+            <w:r>
+              <w:rPr>
+                <w:rFonts w:ascii="Calibri" w:eastAsia="Times New Roman" w:hAnsi="Calibri" w:cs="Calibri"/>
+                <w:color w:val="000000"/>
+                <w:lang w:eastAsia="en-GB"/>
+              </w:rPr>
+              <w:t>0.00004</w:t>
+            </w:r>
+          </w:p>
+        </w:tc>
+        <w:tc>
+          <w:tcPr>
+            <w:tcW w:w="1053" w:type="dxa"/>
+            <w:tcBorders>
+              <w:top w:val="nil"/>
+              <w:left w:val="nil"/>
+              <w:bottom w:val="nil"/>
+              <w:right w:val="nil"/>
+            </w:tcBorders>
+            <w:shd w:val="clear" w:color="auto" w:fill="auto"/>
+            <w:noWrap/>
+            <w:vAlign w:val="bottom"/>
+            <w:hideMark/>
+          </w:tcPr>
+          <w:p>
+            <w:pPr>
+              <w:spacing w:after="0" w:line="240" w:lineRule="auto"/>
+              <w:jc w:val="right"/>
+              <w:rPr>
+                <w:rFonts w:ascii="Calibri" w:eastAsia="Times New Roman" w:hAnsi="Calibri" w:cs="Calibri"/>
+                <w:color w:val="000000"/>
+                <w:lang w:eastAsia="en-GB"/>
+              </w:rPr>
+            </w:pPr>
+            <w:r>
+              <w:rPr>
+                <w:rFonts w:ascii="Calibri" w:eastAsia="Times New Roman" w:hAnsi="Calibri" w:cs="Calibri"/>
+                <w:color w:val="000000"/>
+                <w:lang w:eastAsia="en-GB"/>
+              </w:rPr>
+              <w:t>0.000222</w:t>
+            </w:r>
+          </w:p>
+        </w:tc>
+        <w:tc>
+          <w:tcPr>
+            <w:tcW w:w="960" w:type="dxa"/>
+            <w:tcBorders>
+              <w:top w:val="nil"/>
+              <w:left w:val="nil"/>
+              <w:bottom w:val="nil"/>
+              <w:right w:val="nil"/>
+            </w:tcBorders>
+            <w:shd w:val="clear" w:color="auto" w:fill="auto"/>
+            <w:noWrap/>
+            <w:vAlign w:val="bottom"/>
+            <w:hideMark/>
+          </w:tcPr>
+          <w:p>
+            <w:pPr>
+              <w:spacing w:after="0" w:line="240" w:lineRule="auto"/>
+              <w:jc w:val="right"/>
+              <w:rPr>
+                <w:rFonts w:ascii="Calibri" w:eastAsia="Times New Roman" w:hAnsi="Calibri" w:cs="Calibri"/>
+                <w:color w:val="000000"/>
+                <w:lang w:eastAsia="en-GB"/>
+              </w:rPr>
+            </w:pPr>
+            <w:r>
+              <w:rPr>
+                <w:rFonts w:ascii="Calibri" w:eastAsia="Times New Roman" w:hAnsi="Calibri" w:cs="Calibri"/>
+                <w:color w:val="000000"/>
+                <w:lang w:eastAsia="en-GB"/>
+              </w:rPr>
+              <w:t>0</w:t>
+            </w:r>
+          </w:p>
+        </w:tc>
+        <w:tc>
+          <w:tcPr>
+            <w:tcW w:w="960" w:type="dxa"/>
+            <w:tcBorders>
+              <w:top w:val="nil"/>
+              <w:left w:val="nil"/>
+              <w:bottom w:val="nil"/>
+              <w:right w:val="nil"/>
+            </w:tcBorders>
+            <w:shd w:val="clear" w:color="auto" w:fill="auto"/>
+            <w:noWrap/>
+            <w:vAlign w:val="bottom"/>
+            <w:hideMark/>
+          </w:tcPr>
+          <w:p>
+            <w:pPr>
+              <w:spacing w:after="0" w:line="240" w:lineRule="auto"/>
+              <w:jc w:val="right"/>
+              <w:rPr>
+                <w:rFonts w:ascii="Calibri" w:eastAsia="Times New Roman" w:hAnsi="Calibri" w:cs="Calibri"/>
+                <w:color w:val="000000"/>
+                <w:lang w:eastAsia="en-GB"/>
+              </w:rPr>
+            </w:pPr>
+            <w:r>
+              <w:rPr>
+                <w:rFonts w:ascii="Calibri" w:eastAsia="Times New Roman" w:hAnsi="Calibri" w:cs="Calibri"/>
+                <w:color w:val="000000"/>
+                <w:lang w:eastAsia="en-GB"/>
+              </w:rPr>
+              <w:t>0</w:t>
+            </w:r>
+          </w:p>
+        </w:tc>
+        <w:tc>
+          <w:tcPr>
+            <w:tcW w:w="960" w:type="dxa"/>
+            <w:tcBorders>
+              <w:top w:val="nil"/>
+              <w:left w:val="nil"/>
+              <w:bottom w:val="nil"/>
+              <w:right w:val="nil"/>
+            </w:tcBorders>
+            <w:shd w:val="clear" w:color="auto" w:fill="auto"/>
+            <w:noWrap/>
+            <w:vAlign w:val="bottom"/>
+            <w:hideMark/>
+          </w:tcPr>
+          <w:p>
+            <w:pPr>
+              <w:spacing w:after="0" w:line="240" w:lineRule="auto"/>
+              <w:jc w:val="right"/>
+              <w:rPr>
+                <w:rFonts w:ascii="Calibri" w:eastAsia="Times New Roman" w:hAnsi="Calibri" w:cs="Calibri"/>
+                <w:color w:val="000000"/>
+                <w:lang w:eastAsia="en-GB"/>
+              </w:rPr>
+            </w:pPr>
+            <w:r>
+              <w:rPr>
+                <w:rFonts w:ascii="Calibri" w:eastAsia="Times New Roman" w:hAnsi="Calibri" w:cs="Calibri"/>
+                <w:color w:val="000000"/>
+                <w:lang w:eastAsia="en-GB"/>
+              </w:rPr>
+              <w:t>0</w:t>
+            </w:r>
+          </w:p>
+        </w:tc>
+        <w:tc>
+          <w:tcPr>
+            <w:tcW w:w="960" w:type="dxa"/>
+            <w:tcBorders>
+              <w:top w:val="nil"/>
+              <w:left w:val="nil"/>
+              <w:bottom w:val="nil"/>
+              <w:right w:val="nil"/>
+            </w:tcBorders>
+          </w:tcPr>
+          <w:p>
+            <w:pPr>
+              <w:spacing w:after="0" w:line="240" w:lineRule="auto"/>
+              <w:jc w:val="right"/>
+              <w:rPr>
+                <w:rFonts w:ascii="Calibri" w:eastAsia="Times New Roman" w:hAnsi="Calibri" w:cs="Calibri"/>
+                <w:color w:val="000000"/>
+                <w:lang w:eastAsia="en-GB"/>
+              </w:rPr>
+            </w:pPr>
+          </w:p>
+        </w:tc>
+      </w:tr>
+    </w:tbl>
+    <w:p>
+      <w:pPr>
+        <w:pStyle w:val="ListParagraph"/>
+        <w:numPr>
+          <w:ilvl w:val="0"/>
+          <w:numId w:val="7"/>
+        </w:numPr>
+      </w:pPr>
+      <w:r>
+        <w:t>Within the “</w:t>
+      </w:r>
+      <w:proofErr w:type="spellStart"/>
+      <w:proofErr w:type="gramStart"/>
+      <w:r>
+        <w:t>app.R</w:t>
+      </w:r>
+      <w:proofErr w:type="spellEnd"/>
+      <w:proofErr w:type="gramEnd"/>
+      <w:r>
+        <w:t xml:space="preserve">” </w:t>
+      </w:r>
+      <w:proofErr w:type="spellStart"/>
+      <w:r>
+        <w:t>RScript</w:t>
+      </w:r>
+      <w:proofErr w:type="spellEnd"/>
+      <w:r>
+        <w:t xml:space="preserve"> update the following code within the ‘</w:t>
+      </w:r>
+      <w:proofErr w:type="spellStart"/>
+      <w:r>
+        <w:t>ui</w:t>
+      </w:r>
+      <w:proofErr w:type="spellEnd"/>
+      <w:r>
+        <w:t>’ section:</w:t>
+      </w:r>
+    </w:p>
+    <w:p>
+      <w:pPr>
+        <w:rPr>
+          <w:color w:val="0070C0"/>
+        </w:rPr>
+      </w:pPr>
+      <w:r>
+        <w:rPr>
+          <w:color w:val="0070C0"/>
+        </w:rPr>
+        <w:t>## nationality</w:t>
+      </w:r>
+    </w:p>
+    <w:p>
+      <w:pPr>
+        <w:rPr>
+          <w:color w:val="0070C0"/>
+        </w:rPr>
+      </w:pPr>
+      <w:r>
+        <w:rPr>
+          <w:color w:val="0070C0"/>
+        </w:rPr>
+        <w:t xml:space="preserve">               </w:t>
+      </w:r>
+      <w:proofErr w:type="spellStart"/>
+      <w:proofErr w:type="gramStart"/>
+      <w:r>
+        <w:rPr>
+          <w:color w:val="0070C0"/>
+        </w:rPr>
+        <w:t>radioButtons</w:t>
+      </w:r>
+      <w:proofErr w:type="spellEnd"/>
+      <w:r>
+        <w:rPr>
+          <w:color w:val="0070C0"/>
+        </w:rPr>
+        <w:t>(</w:t>
+      </w:r>
+      <w:proofErr w:type="spellStart"/>
+      <w:proofErr w:type="gramEnd"/>
+      <w:r>
+        <w:rPr>
+          <w:color w:val="0070C0"/>
+        </w:rPr>
+        <w:t>inputId</w:t>
+      </w:r>
+      <w:proofErr w:type="spellEnd"/>
+      <w:r>
+        <w:rPr>
+          <w:color w:val="0070C0"/>
+        </w:rPr>
+        <w:t xml:space="preserve">="country", label="Country", </w:t>
+      </w:r>
+    </w:p>
+    <w:p>
+      <w:pPr>
+        <w:rPr>
+          <w:color w:val="0070C0"/>
+        </w:rPr>
+      </w:pPr>
+      <w:r>
+        <w:rPr>
+          <w:color w:val="0070C0"/>
+        </w:rPr>
+        <w:t xml:space="preserve">                            choices=</w:t>
+      </w:r>
+      <w:proofErr w:type="gramStart"/>
+      <w:r>
+        <w:rPr>
+          <w:color w:val="0070C0"/>
+        </w:rPr>
+        <w:t>c(</w:t>
+      </w:r>
+      <w:proofErr w:type="gramEnd"/>
+      <w:r>
+        <w:rPr>
+          <w:color w:val="0070C0"/>
+        </w:rPr>
+        <w:t>"UK", "</w:t>
+      </w:r>
+      <w:proofErr w:type="spellStart"/>
+      <w:r>
+        <w:rPr>
+          <w:color w:val="0070C0"/>
+        </w:rPr>
+        <w:t>US","Canada","Norway","Israel</w:t>
+      </w:r>
+      <w:proofErr w:type="spellEnd"/>
+      <w:r>
+        <w:rPr>
+          <w:color w:val="0070C0"/>
+        </w:rPr>
+        <w:t>"</w:t>
+      </w:r>
+      <w:r>
+        <w:rPr>
+          <w:color w:val="0070C0"/>
+        </w:rPr>
+        <w:t xml:space="preserve"> </w:t>
+      </w:r>
+      <w:r>
+        <w:rPr>
+          <w:b/>
+          <w:highlight w:val="lightGray"/>
+        </w:rPr>
+        <w:t>,</w:t>
+      </w:r>
+      <w:r>
+        <w:rPr>
+          <w:b/>
+          <w:highlight w:val="lightGray"/>
+        </w:rPr>
+        <w:t>"</w:t>
+      </w:r>
+      <w:r>
+        <w:rPr>
+          <w:b/>
+          <w:highlight w:val="lightGray"/>
+        </w:rPr>
+        <w:t>France</w:t>
+      </w:r>
+      <w:r>
+        <w:rPr>
+          <w:b/>
+          <w:highlight w:val="lightGray"/>
+        </w:rPr>
+        <w:t>"</w:t>
+      </w:r>
+      <w:r>
+        <w:t xml:space="preserve"> </w:t>
+      </w:r>
+      <w:r>
+        <w:rPr>
+          <w:color w:val="0070C0"/>
+        </w:rPr>
+        <w:t>), selected = "UK"),</w:t>
+      </w:r>
+    </w:p>
+    <w:p>
+      <w:pPr>
+        <w:pStyle w:val="ListParagraph"/>
+        <w:numPr>
+          <w:ilvl w:val="0"/>
+          <w:numId w:val="7"/>
+        </w:numPr>
+      </w:pPr>
+      <w:r>
+        <w:t>Rerun app accordingly.</w:t>
+      </w:r>
+    </w:p>
+    <w:p/>
     <w:sectPr>
       <w:headerReference w:type="default" r:id="rId9"/>
       <w:pgSz w:w="11906" w:h="16838"/>
@@ -2091,16 +4928,7 @@
         <w:footnoteRef/>
       </w:r>
       <w:r>
-        <w:t xml:space="preserve"> </w:t>
-      </w:r>
-      <w:r>
-        <w:t>Using life table methods to calculate QALY losses from death</w:t>
-      </w:r>
-      <w:r>
-        <w:t xml:space="preserve">s: with application to COVID-19, Andrew Briggs, LSHTM, </w:t>
-      </w:r>
-      <w:r>
-        <w:t>May 13, 2020</w:t>
+        <w:t xml:space="preserve"> Using life table methods to calculate QALY losses from deaths: with application to COVID-19, Andrew Briggs, LSHTM, May 13, 2020</w:t>
       </w:r>
     </w:p>
   </w:footnote>
@@ -2589,6 +5417,232 @@
     </w:lvl>
   </w:abstractNum>
   <w:abstractNum w:abstractNumId="4" w15:restartNumberingAfterBreak="0">
+    <w:nsid w:val="32AB795F"/>
+    <w:multiLevelType w:val="hybridMultilevel"/>
+    <w:tmpl w:val="03AAE146"/>
+    <w:lvl w:ilvl="0" w:tplc="08090001">
+      <w:start w:val="1"/>
+      <w:numFmt w:val="bullet"/>
+      <w:lvlText w:val=""/>
+      <w:lvlJc w:val="left"/>
+      <w:pPr>
+        <w:ind w:left="720" w:hanging="360"/>
+      </w:pPr>
+      <w:rPr>
+        <w:rFonts w:ascii="Symbol" w:hAnsi="Symbol" w:hint="default"/>
+      </w:rPr>
+    </w:lvl>
+    <w:lvl w:ilvl="1" w:tplc="08090003" w:tentative="1">
+      <w:start w:val="1"/>
+      <w:numFmt w:val="bullet"/>
+      <w:lvlText w:val="o"/>
+      <w:lvlJc w:val="left"/>
+      <w:pPr>
+        <w:ind w:left="1440" w:hanging="360"/>
+      </w:pPr>
+      <w:rPr>
+        <w:rFonts w:ascii="Courier New" w:hAnsi="Courier New" w:cs="Courier New" w:hint="default"/>
+      </w:rPr>
+    </w:lvl>
+    <w:lvl w:ilvl="2" w:tplc="08090005" w:tentative="1">
+      <w:start w:val="1"/>
+      <w:numFmt w:val="bullet"/>
+      <w:lvlText w:val=""/>
+      <w:lvlJc w:val="left"/>
+      <w:pPr>
+        <w:ind w:left="2160" w:hanging="360"/>
+      </w:pPr>
+      <w:rPr>
+        <w:rFonts w:ascii="Wingdings" w:hAnsi="Wingdings" w:hint="default"/>
+      </w:rPr>
+    </w:lvl>
+    <w:lvl w:ilvl="3" w:tplc="08090001" w:tentative="1">
+      <w:start w:val="1"/>
+      <w:numFmt w:val="bullet"/>
+      <w:lvlText w:val=""/>
+      <w:lvlJc w:val="left"/>
+      <w:pPr>
+        <w:ind w:left="2880" w:hanging="360"/>
+      </w:pPr>
+      <w:rPr>
+        <w:rFonts w:ascii="Symbol" w:hAnsi="Symbol" w:hint="default"/>
+      </w:rPr>
+    </w:lvl>
+    <w:lvl w:ilvl="4" w:tplc="08090003" w:tentative="1">
+      <w:start w:val="1"/>
+      <w:numFmt w:val="bullet"/>
+      <w:lvlText w:val="o"/>
+      <w:lvlJc w:val="left"/>
+      <w:pPr>
+        <w:ind w:left="3600" w:hanging="360"/>
+      </w:pPr>
+      <w:rPr>
+        <w:rFonts w:ascii="Courier New" w:hAnsi="Courier New" w:cs="Courier New" w:hint="default"/>
+      </w:rPr>
+    </w:lvl>
+    <w:lvl w:ilvl="5" w:tplc="08090005" w:tentative="1">
+      <w:start w:val="1"/>
+      <w:numFmt w:val="bullet"/>
+      <w:lvlText w:val=""/>
+      <w:lvlJc w:val="left"/>
+      <w:pPr>
+        <w:ind w:left="4320" w:hanging="360"/>
+      </w:pPr>
+      <w:rPr>
+        <w:rFonts w:ascii="Wingdings" w:hAnsi="Wingdings" w:hint="default"/>
+      </w:rPr>
+    </w:lvl>
+    <w:lvl w:ilvl="6" w:tplc="08090001" w:tentative="1">
+      <w:start w:val="1"/>
+      <w:numFmt w:val="bullet"/>
+      <w:lvlText w:val=""/>
+      <w:lvlJc w:val="left"/>
+      <w:pPr>
+        <w:ind w:left="5040" w:hanging="360"/>
+      </w:pPr>
+      <w:rPr>
+        <w:rFonts w:ascii="Symbol" w:hAnsi="Symbol" w:hint="default"/>
+      </w:rPr>
+    </w:lvl>
+    <w:lvl w:ilvl="7" w:tplc="08090003" w:tentative="1">
+      <w:start w:val="1"/>
+      <w:numFmt w:val="bullet"/>
+      <w:lvlText w:val="o"/>
+      <w:lvlJc w:val="left"/>
+      <w:pPr>
+        <w:ind w:left="5760" w:hanging="360"/>
+      </w:pPr>
+      <w:rPr>
+        <w:rFonts w:ascii="Courier New" w:hAnsi="Courier New" w:cs="Courier New" w:hint="default"/>
+      </w:rPr>
+    </w:lvl>
+    <w:lvl w:ilvl="8" w:tplc="08090005" w:tentative="1">
+      <w:start w:val="1"/>
+      <w:numFmt w:val="bullet"/>
+      <w:lvlText w:val=""/>
+      <w:lvlJc w:val="left"/>
+      <w:pPr>
+        <w:ind w:left="6480" w:hanging="360"/>
+      </w:pPr>
+      <w:rPr>
+        <w:rFonts w:ascii="Wingdings" w:hAnsi="Wingdings" w:hint="default"/>
+      </w:rPr>
+    </w:lvl>
+  </w:abstractNum>
+  <w:abstractNum w:abstractNumId="5" w15:restartNumberingAfterBreak="0">
+    <w:nsid w:val="368C5920"/>
+    <w:multiLevelType w:val="hybridMultilevel"/>
+    <w:tmpl w:val="D0B40FB2"/>
+    <w:lvl w:ilvl="0" w:tplc="08090001">
+      <w:start w:val="1"/>
+      <w:numFmt w:val="bullet"/>
+      <w:lvlText w:val=""/>
+      <w:lvlJc w:val="left"/>
+      <w:pPr>
+        <w:ind w:left="720" w:hanging="360"/>
+      </w:pPr>
+      <w:rPr>
+        <w:rFonts w:ascii="Symbol" w:hAnsi="Symbol" w:hint="default"/>
+      </w:rPr>
+    </w:lvl>
+    <w:lvl w:ilvl="1" w:tplc="08090003">
+      <w:start w:val="1"/>
+      <w:numFmt w:val="bullet"/>
+      <w:lvlText w:val="o"/>
+      <w:lvlJc w:val="left"/>
+      <w:pPr>
+        <w:ind w:left="1440" w:hanging="360"/>
+      </w:pPr>
+      <w:rPr>
+        <w:rFonts w:ascii="Courier New" w:hAnsi="Courier New" w:cs="Courier New" w:hint="default"/>
+      </w:rPr>
+    </w:lvl>
+    <w:lvl w:ilvl="2" w:tplc="08090005" w:tentative="1">
+      <w:start w:val="1"/>
+      <w:numFmt w:val="bullet"/>
+      <w:lvlText w:val=""/>
+      <w:lvlJc w:val="left"/>
+      <w:pPr>
+        <w:ind w:left="2160" w:hanging="360"/>
+      </w:pPr>
+      <w:rPr>
+        <w:rFonts w:ascii="Wingdings" w:hAnsi="Wingdings" w:hint="default"/>
+      </w:rPr>
+    </w:lvl>
+    <w:lvl w:ilvl="3" w:tplc="08090001" w:tentative="1">
+      <w:start w:val="1"/>
+      <w:numFmt w:val="bullet"/>
+      <w:lvlText w:val=""/>
+      <w:lvlJc w:val="left"/>
+      <w:pPr>
+        <w:ind w:left="2880" w:hanging="360"/>
+      </w:pPr>
+      <w:rPr>
+        <w:rFonts w:ascii="Symbol" w:hAnsi="Symbol" w:hint="default"/>
+      </w:rPr>
+    </w:lvl>
+    <w:lvl w:ilvl="4" w:tplc="08090003" w:tentative="1">
+      <w:start w:val="1"/>
+      <w:numFmt w:val="bullet"/>
+      <w:lvlText w:val="o"/>
+      <w:lvlJc w:val="left"/>
+      <w:pPr>
+        <w:ind w:left="3600" w:hanging="360"/>
+      </w:pPr>
+      <w:rPr>
+        <w:rFonts w:ascii="Courier New" w:hAnsi="Courier New" w:cs="Courier New" w:hint="default"/>
+      </w:rPr>
+    </w:lvl>
+    <w:lvl w:ilvl="5" w:tplc="08090005" w:tentative="1">
+      <w:start w:val="1"/>
+      <w:numFmt w:val="bullet"/>
+      <w:lvlText w:val=""/>
+      <w:lvlJc w:val="left"/>
+      <w:pPr>
+        <w:ind w:left="4320" w:hanging="360"/>
+      </w:pPr>
+      <w:rPr>
+        <w:rFonts w:ascii="Wingdings" w:hAnsi="Wingdings" w:hint="default"/>
+      </w:rPr>
+    </w:lvl>
+    <w:lvl w:ilvl="6" w:tplc="08090001" w:tentative="1">
+      <w:start w:val="1"/>
+      <w:numFmt w:val="bullet"/>
+      <w:lvlText w:val=""/>
+      <w:lvlJc w:val="left"/>
+      <w:pPr>
+        <w:ind w:left="5040" w:hanging="360"/>
+      </w:pPr>
+      <w:rPr>
+        <w:rFonts w:ascii="Symbol" w:hAnsi="Symbol" w:hint="default"/>
+      </w:rPr>
+    </w:lvl>
+    <w:lvl w:ilvl="7" w:tplc="08090003" w:tentative="1">
+      <w:start w:val="1"/>
+      <w:numFmt w:val="bullet"/>
+      <w:lvlText w:val="o"/>
+      <w:lvlJc w:val="left"/>
+      <w:pPr>
+        <w:ind w:left="5760" w:hanging="360"/>
+      </w:pPr>
+      <w:rPr>
+        <w:rFonts w:ascii="Courier New" w:hAnsi="Courier New" w:cs="Courier New" w:hint="default"/>
+      </w:rPr>
+    </w:lvl>
+    <w:lvl w:ilvl="8" w:tplc="08090005" w:tentative="1">
+      <w:start w:val="1"/>
+      <w:numFmt w:val="bullet"/>
+      <w:lvlText w:val=""/>
+      <w:lvlJc w:val="left"/>
+      <w:pPr>
+        <w:ind w:left="6480" w:hanging="360"/>
+      </w:pPr>
+      <w:rPr>
+        <w:rFonts w:ascii="Wingdings" w:hAnsi="Wingdings" w:hint="default"/>
+      </w:rPr>
+    </w:lvl>
+  </w:abstractNum>
+  <w:abstractNum w:abstractNumId="6" w15:restartNumberingAfterBreak="0">
     <w:nsid w:val="5DEF62A5"/>
     <w:multiLevelType w:val="hybridMultilevel"/>
     <w:tmpl w:val="2C008812"/>
@@ -2714,6 +5768,12 @@
     <w:abstractNumId w:val="0"/>
   </w:num>
   <w:num w:numId="5">
+    <w:abstractNumId w:val="6"/>
+  </w:num>
+  <w:num w:numId="6">
+    <w:abstractNumId w:val="5"/>
+  </w:num>
+  <w:num w:numId="7">
     <w:abstractNumId w:val="4"/>
   </w:num>
 </w:numbering>
@@ -3594,7 +6654,7 @@
 </file>
 
 <file path=customXml/itemProps1.xml><?xml version="1.0" encoding="utf-8"?>
-<ds:datastoreItem xmlns:ds="http://schemas.openxmlformats.org/officeDocument/2006/customXml" ds:itemID="{13AAF258-BD0F-4F5D-B07A-605BEB10CB17}">
+<ds:datastoreItem xmlns:ds="http://schemas.openxmlformats.org/officeDocument/2006/customXml" ds:itemID="{5D4B6203-088F-4D17-9E33-F50D426FAA91}">
   <ds:schemaRefs>
     <ds:schemaRef ds:uri="http://schemas.openxmlformats.org/officeDocument/2006/bibliography"/>
   </ds:schemaRefs>

</xml_diff>

<commit_message>
update of codebook format
</commit_message>
<xml_diff>
--- a/Codebook.docx
+++ b/Codebook.docx
@@ -6,8 +6,6 @@
       <w:pPr>
         <w:pStyle w:val="Heading1"/>
       </w:pPr>
-      <w:bookmarkStart w:id="0" w:name="_GoBack"/>
-      <w:bookmarkEnd w:id="0"/>
       <w:r>
         <w:t>Codebook for R Tool on Covid19 QALYS</w:t>
       </w:r>
@@ -56,66 +54,7 @@
         </w:numPr>
       </w:pPr>
       <w:r>
-        <w:t xml:space="preserve">R code written by Nichola Naylor June 2020 – available on </w:t>
-      </w:r>
-      <w:proofErr w:type="spellStart"/>
-      <w:r>
-        <w:t>CHiL</w:t>
-      </w:r>
-      <w:proofErr w:type="spellEnd"/>
-      <w:r>
-        <w:t xml:space="preserve"> </w:t>
-      </w:r>
-      <w:proofErr w:type="spellStart"/>
-      <w:r>
-        <w:t>Github</w:t>
-      </w:r>
-      <w:proofErr w:type="spellEnd"/>
-      <w:r>
-        <w:t xml:space="preserve"> </w:t>
-      </w:r>
-      <w:r>
-        <w:rPr>
-          <w:highlight w:val="yellow"/>
-        </w:rPr>
-        <w:t>&lt;insert link</w:t>
-      </w:r>
-      <w:proofErr w:type="gramStart"/>
-      <w:r>
-        <w:rPr>
-          <w:highlight w:val="yellow"/>
-        </w:rPr>
-        <w:t>&gt;</w:t>
-      </w:r>
-      <w:r>
-        <w:t xml:space="preserve"> ,</w:t>
-      </w:r>
-      <w:proofErr w:type="gramEnd"/>
-      <w:r>
-        <w:t xml:space="preserve"> MIT license</w:t>
-      </w:r>
-    </w:p>
-    <w:p>
-      <w:pPr>
-        <w:pStyle w:val="ListParagraph"/>
-        <w:numPr>
-          <w:ilvl w:val="0"/>
-          <w:numId w:val="1"/>
-        </w:numPr>
-      </w:pPr>
-      <w:proofErr w:type="spellStart"/>
-      <w:r>
-        <w:t>ShinyApp</w:t>
-      </w:r>
-      <w:proofErr w:type="spellEnd"/>
-      <w:r>
-        <w:t xml:space="preserve"> available: </w:t>
-      </w:r>
-      <w:r>
-        <w:rPr>
-          <w:highlight w:val="yellow"/>
-        </w:rPr>
-        <w:t>&lt;insert link&gt;</w:t>
+        <w:t xml:space="preserve">R code written by Nichola Naylor June 2020 </w:t>
       </w:r>
     </w:p>
     <w:p>
@@ -135,7 +74,20 @@
         </w:numPr>
       </w:pPr>
       <w:r>
-        <w:t>CSV files with the following information:</w:t>
+        <w:t>Excel file (</w:t>
+      </w:r>
+      <w:proofErr w:type="spellStart"/>
+      <w:proofErr w:type="gramStart"/>
+      <w:r>
+        <w:t>inputs.xslx</w:t>
+      </w:r>
+      <w:proofErr w:type="spellEnd"/>
+      <w:proofErr w:type="gramEnd"/>
+      <w:r>
+        <w:t>)</w:t>
+      </w:r>
+      <w:r>
+        <w:t xml:space="preserve"> with the following information:</w:t>
       </w:r>
     </w:p>
     <w:p>
@@ -170,6 +122,8 @@
           <w:numId w:val="2"/>
         </w:numPr>
       </w:pPr>
+      <w:bookmarkStart w:id="0" w:name="_GoBack"/>
+      <w:bookmarkEnd w:id="0"/>
       <w:proofErr w:type="spellStart"/>
       <w:r>
         <w:t>qol</w:t>
@@ -203,7 +157,19 @@
         </w:numPr>
       </w:pPr>
       <w:r>
-        <w:t>User inputs:</w:t>
+        <w:t>User</w:t>
+      </w:r>
+      <w:r>
+        <w:t xml:space="preserve"> defined</w:t>
+      </w:r>
+      <w:r>
+        <w:t xml:space="preserve"> inputs</w:t>
+      </w:r>
+      <w:r>
+        <w:t xml:space="preserve"> through the app interface</w:t>
+      </w:r>
+      <w:r>
+        <w:t>:</w:t>
       </w:r>
     </w:p>
     <w:p>
@@ -966,6 +932,7 @@
           <w:rPr>
             <w:rFonts w:ascii="Cambria Math" w:hAnsi="Cambria Math"/>
           </w:rPr>
+          <w:lastRenderedPageBreak/>
           <m:t>T</m:t>
         </m:r>
         <m:d>
@@ -4038,7 +4005,6 @@
         </w:numPr>
       </w:pPr>
       <w:r>
-        <w:lastRenderedPageBreak/>
         <w:t>For every single tab in “</w:t>
       </w:r>
       <w:proofErr w:type="spellStart"/>
@@ -4101,6 +4067,7 @@
                 <w:color w:val="000000"/>
                 <w:lang w:eastAsia="en-GB"/>
               </w:rPr>
+              <w:lastRenderedPageBreak/>
               <w:t>Age band</w:t>
             </w:r>
           </w:p>
@@ -4663,6 +4630,15 @@
                 <w:lang w:eastAsia="en-GB"/>
               </w:rPr>
             </w:pPr>
+            <w:r>
+              <w:rPr>
+                <w:rFonts w:ascii="Calibri" w:eastAsia="Times New Roman" w:hAnsi="Calibri" w:cs="Calibri"/>
+                <w:color w:val="000000"/>
+                <w:highlight w:val="lightGray"/>
+                <w:lang w:eastAsia="en-GB"/>
+              </w:rPr>
+              <w:t>0</w:t>
+            </w:r>
           </w:p>
         </w:tc>
       </w:tr>
@@ -6654,7 +6630,7 @@
 </file>
 
 <file path=customXml/itemProps1.xml><?xml version="1.0" encoding="utf-8"?>
-<ds:datastoreItem xmlns:ds="http://schemas.openxmlformats.org/officeDocument/2006/customXml" ds:itemID="{5D4B6203-088F-4D17-9E33-F50D426FAA91}">
+<ds:datastoreItem xmlns:ds="http://schemas.openxmlformats.org/officeDocument/2006/customXml" ds:itemID="{CCA20218-B546-4498-AF91-40F442A5F79F}">
   <ds:schemaRefs>
     <ds:schemaRef ds:uri="http://schemas.openxmlformats.org/officeDocument/2006/bibliography"/>
   </ds:schemaRefs>

</xml_diff>

<commit_message>
updating of documentation and links in app
</commit_message>
<xml_diff>
--- a/Codebook.docx
+++ b/Codebook.docx
@@ -5,8 +5,14 @@
     <w:p>
       <w:pPr>
         <w:pStyle w:val="Heading1"/>
-      </w:pPr>
-      <w:r>
+        <w:rPr>
+          <w:sz w:val="28"/>
+        </w:rPr>
+      </w:pPr>
+      <w:r>
+        <w:rPr>
+          <w:sz w:val="28"/>
+        </w:rPr>
         <w:t>Codebook for R Tool on Covid19 QALYS</w:t>
       </w:r>
     </w:p>
@@ -17,17 +23,21 @@
           <w:ilvl w:val="0"/>
           <w:numId w:val="1"/>
         </w:numPr>
-      </w:pPr>
-      <w:r>
-        <w:t>Tool by Prof Andrew Briggs developed in Excel information:</w:t>
-      </w:r>
-      <w:r>
-        <w:t xml:space="preserve"> </w:t>
+        <w:rPr>
+          <w:sz w:val="20"/>
+        </w:rPr>
+      </w:pPr>
+      <w:r>
+        <w:rPr>
+          <w:sz w:val="20"/>
+        </w:rPr>
+        <w:t xml:space="preserve">Tool by Prof Andrew Briggs developed in Excel information: </w:t>
       </w:r>
       <w:hyperlink r:id="rId8" w:anchor="covid-19" w:history="1">
         <w:r>
           <w:rPr>
             <w:rStyle w:val="Hyperlink"/>
+            <w:sz w:val="20"/>
           </w:rPr>
           <w:t>https://www.lshtm.ac.uk/research/centres-projects-groups/chil#covid-19</w:t>
         </w:r>
@@ -40,8 +50,14 @@
           <w:ilvl w:val="0"/>
           <w:numId w:val="1"/>
         </w:numPr>
-      </w:pPr>
-      <w:r>
+        <w:rPr>
+          <w:sz w:val="20"/>
+        </w:rPr>
+      </w:pPr>
+      <w:r>
+        <w:rPr>
+          <w:sz w:val="20"/>
+        </w:rPr>
         <w:t xml:space="preserve">Based on v4.0 of Excel tool </w:t>
       </w:r>
     </w:p>
@@ -52,16 +68,28 @@
           <w:ilvl w:val="0"/>
           <w:numId w:val="1"/>
         </w:numPr>
-      </w:pPr>
-      <w:r>
+        <w:rPr>
+          <w:sz w:val="20"/>
+        </w:rPr>
+      </w:pPr>
+      <w:r>
+        <w:rPr>
+          <w:sz w:val="20"/>
+        </w:rPr>
         <w:t xml:space="preserve">R code written by Nichola Naylor June 2020 </w:t>
       </w:r>
     </w:p>
     <w:p>
       <w:pPr>
         <w:pStyle w:val="Heading2"/>
-      </w:pPr>
-      <w:r>
+        <w:rPr>
+          <w:sz w:val="24"/>
+        </w:rPr>
+      </w:pPr>
+      <w:r>
+        <w:rPr>
+          <w:sz w:val="24"/>
+        </w:rPr>
         <w:t>Inputs</w:t>
       </w:r>
     </w:p>
@@ -72,21 +100,36 @@
           <w:ilvl w:val="0"/>
           <w:numId w:val="2"/>
         </w:numPr>
-      </w:pPr>
-      <w:r>
+        <w:rPr>
+          <w:sz w:val="20"/>
+        </w:rPr>
+      </w:pPr>
+      <w:r>
+        <w:rPr>
+          <w:sz w:val="20"/>
+        </w:rPr>
         <w:t>Excel file (</w:t>
       </w:r>
       <w:proofErr w:type="spellStart"/>
       <w:proofErr w:type="gramStart"/>
       <w:r>
+        <w:rPr>
+          <w:sz w:val="20"/>
+        </w:rPr>
         <w:t>inputs.xslx</w:t>
       </w:r>
       <w:proofErr w:type="spellEnd"/>
       <w:proofErr w:type="gramEnd"/>
       <w:r>
+        <w:rPr>
+          <w:sz w:val="20"/>
+        </w:rPr>
         <w:t>)</w:t>
       </w:r>
       <w:r>
+        <w:rPr>
+          <w:sz w:val="20"/>
+        </w:rPr>
         <w:t xml:space="preserve"> with the following information:</w:t>
       </w:r>
     </w:p>
@@ -97,10 +140,40 @@
           <w:ilvl w:val="1"/>
           <w:numId w:val="2"/>
         </w:numPr>
-      </w:pPr>
-      <w:r>
-        <w:t>Life table – probability of dying between ages x and x+1</w:t>
-      </w:r>
+        <w:rPr>
+          <w:sz w:val="20"/>
+        </w:rPr>
+      </w:pPr>
+      <w:r>
+        <w:rPr>
+          <w:sz w:val="20"/>
+        </w:rPr>
+        <w:t>Life table – probability of dying between ages</w:t>
+      </w:r>
+      <m:oMath>
+        <m:r>
+          <w:rPr>
+            <w:rFonts w:ascii="Cambria Math" w:hAnsi="Cambria Math"/>
+            <w:sz w:val="20"/>
+          </w:rPr>
+          <m:t xml:space="preserve"> x</m:t>
+        </m:r>
+      </m:oMath>
+      <w:r>
+        <w:rPr>
+          <w:sz w:val="20"/>
+        </w:rPr>
+        <w:t xml:space="preserve"> and </w:t>
+      </w:r>
+      <m:oMath>
+        <m:r>
+          <w:rPr>
+            <w:rFonts w:ascii="Cambria Math" w:hAnsi="Cambria Math"/>
+            <w:sz w:val="20"/>
+          </w:rPr>
+          <m:t>x+1</m:t>
+        </m:r>
+      </m:oMath>
     </w:p>
     <w:p>
       <w:pPr>
@@ -109,9 +182,21 @@
           <w:ilvl w:val="2"/>
           <w:numId w:val="2"/>
         </w:numPr>
-      </w:pPr>
-      <w:r>
-        <w:t>Note copied this for x=100 to x=120</w:t>
+        <w:rPr>
+          <w:sz w:val="20"/>
+        </w:rPr>
+      </w:pPr>
+      <w:r>
+        <w:rPr>
+          <w:sz w:val="20"/>
+        </w:rPr>
+        <w:t>Note copied this for age=100 to age</w:t>
+      </w:r>
+      <w:r>
+        <w:rPr>
+          <w:sz w:val="20"/>
+        </w:rPr>
+        <w:t>=120</w:t>
       </w:r>
     </w:p>
     <w:p>
@@ -121,18 +206,29 @@
           <w:ilvl w:val="1"/>
           <w:numId w:val="2"/>
         </w:numPr>
-      </w:pPr>
-      <w:bookmarkStart w:id="0" w:name="_GoBack"/>
-      <w:bookmarkEnd w:id="0"/>
-      <w:proofErr w:type="spellStart"/>
-      <w:r>
-        <w:t>qol</w:t>
-      </w:r>
-      <w:proofErr w:type="spellEnd"/>
-      <w:r>
-        <w:t xml:space="preserve">(X) = </w:t>
-      </w:r>
-      <w:r>
+        <w:rPr>
+          <w:sz w:val="20"/>
+        </w:rPr>
+      </w:pPr>
+      <m:oMath>
+        <m:r>
+          <w:rPr>
+            <w:rFonts w:ascii="Cambria Math" w:hAnsi="Cambria Math"/>
+            <w:sz w:val="20"/>
+          </w:rPr>
+          <m:t>qol(x)</m:t>
+        </m:r>
+      </m:oMath>
+      <w:r>
+        <w:rPr>
+          <w:sz w:val="20"/>
+        </w:rPr>
+        <w:t xml:space="preserve"> = </w:t>
+      </w:r>
+      <w:r>
+        <w:rPr>
+          <w:sz w:val="20"/>
+        </w:rPr>
         <w:t>Population quality of life norms for different ages</w:t>
       </w:r>
     </w:p>
@@ -143,8 +239,14 @@
           <w:ilvl w:val="1"/>
           <w:numId w:val="2"/>
         </w:numPr>
-      </w:pPr>
-      <w:r>
+        <w:rPr>
+          <w:sz w:val="20"/>
+        </w:rPr>
+      </w:pPr>
+      <w:r>
+        <w:rPr>
+          <w:sz w:val="20"/>
+        </w:rPr>
         <w:t>Age distribution of deaths from covid19</w:t>
       </w:r>
     </w:p>
@@ -155,20 +257,38 @@
           <w:ilvl w:val="0"/>
           <w:numId w:val="2"/>
         </w:numPr>
-      </w:pPr>
-      <w:r>
+        <w:rPr>
+          <w:sz w:val="20"/>
+        </w:rPr>
+      </w:pPr>
+      <w:r>
+        <w:rPr>
+          <w:sz w:val="20"/>
+        </w:rPr>
         <w:t>User</w:t>
       </w:r>
       <w:r>
+        <w:rPr>
+          <w:sz w:val="20"/>
+        </w:rPr>
         <w:t xml:space="preserve"> defined</w:t>
       </w:r>
       <w:r>
+        <w:rPr>
+          <w:sz w:val="20"/>
+        </w:rPr>
         <w:t xml:space="preserve"> inputs</w:t>
       </w:r>
       <w:r>
+        <w:rPr>
+          <w:sz w:val="20"/>
+        </w:rPr>
         <w:t xml:space="preserve"> through the app interface</w:t>
       </w:r>
       <w:r>
+        <w:rPr>
+          <w:sz w:val="20"/>
+        </w:rPr>
         <w:t>:</w:t>
       </w:r>
     </w:p>
@@ -179,11 +299,20 @@
           <w:ilvl w:val="1"/>
           <w:numId w:val="2"/>
         </w:numPr>
-      </w:pPr>
-      <w:r>
+        <w:rPr>
+          <w:sz w:val="20"/>
+        </w:rPr>
+      </w:pPr>
+      <w:r>
+        <w:rPr>
+          <w:sz w:val="20"/>
+        </w:rPr>
         <w:t>Discount rate</w:t>
       </w:r>
       <w:r>
+        <w:rPr>
+          <w:sz w:val="20"/>
+        </w:rPr>
         <w:t xml:space="preserve"> (r)</w:t>
       </w:r>
     </w:p>
@@ -194,30 +323,87 @@
           <w:ilvl w:val="1"/>
           <w:numId w:val="2"/>
         </w:numPr>
-      </w:pPr>
-      <w:r>
+        <w:rPr>
+          <w:sz w:val="20"/>
+        </w:rPr>
+      </w:pPr>
+      <w:r>
+        <w:rPr>
+          <w:sz w:val="20"/>
+        </w:rPr>
         <w:t>Standard mortality ratio</w:t>
       </w:r>
       <w:r>
-        <w:t xml:space="preserve"> (SMR)</w:t>
-      </w:r>
-      <w:r>
+        <w:rPr>
+          <w:sz w:val="20"/>
+        </w:rPr>
+        <w:t xml:space="preserve"> (</w:t>
+      </w:r>
+      <w:proofErr w:type="spellStart"/>
+      <w:r>
+        <w:rPr>
+          <w:sz w:val="20"/>
+        </w:rPr>
+        <w:t>smr</w:t>
+      </w:r>
+      <w:proofErr w:type="spellEnd"/>
+      <w:r>
+        <w:rPr>
+          <w:sz w:val="20"/>
+        </w:rPr>
+        <w:t>)</w:t>
+      </w:r>
+      <w:r>
+        <w:rPr>
+          <w:sz w:val="20"/>
+        </w:rPr>
         <w:t xml:space="preserve"> </w:t>
       </w:r>
       <w:r>
+        <w:rPr>
+          <w:sz w:val="20"/>
+        </w:rPr>
         <w:t xml:space="preserve">- </w:t>
       </w:r>
       <w:r>
         <w:rPr>
           <w:rFonts w:eastAsiaTheme="minorEastAsia"/>
+          <w:sz w:val="20"/>
           <w:lang w:val="en-US"/>
         </w:rPr>
-        <w:t xml:space="preserve">summarizes how a given comorbidity can increase the risk of dying. For example, an SMR=1 shows no adjustment for comorbidities. </w:t>
+        <w:t>summarizes how a given comorbidity can increase the ri</w:t>
+      </w:r>
+      <w:r>
+        <w:rPr>
+          <w:rFonts w:eastAsiaTheme="minorEastAsia"/>
+          <w:sz w:val="20"/>
+          <w:lang w:val="en-US"/>
+        </w:rPr>
+        <w:t xml:space="preserve">sk of dying. For example, an </w:t>
+      </w:r>
+      <w:proofErr w:type="spellStart"/>
+      <w:r>
+        <w:rPr>
+          <w:rFonts w:eastAsiaTheme="minorEastAsia"/>
+          <w:sz w:val="20"/>
+          <w:lang w:val="en-US"/>
+        </w:rPr>
+        <w:t>smr</w:t>
+      </w:r>
+      <w:proofErr w:type="spellEnd"/>
+      <w:r>
+        <w:rPr>
+          <w:rFonts w:eastAsiaTheme="minorEastAsia"/>
+          <w:sz w:val="20"/>
+          <w:lang w:val="en-US"/>
+        </w:rPr>
+        <w:t xml:space="preserve">=1 shows no adjustment for comorbidities. </w:t>
       </w:r>
       <w:r>
         <w:rPr>
           <w:rStyle w:val="FootnoteReference"/>
           <w:rFonts w:eastAsiaTheme="minorEastAsia"/>
+          <w:sz w:val="20"/>
           <w:lang w:val="en-US"/>
         </w:rPr>
         <w:footnoteReference w:id="1"/>
@@ -230,19 +416,24 @@
           <w:ilvl w:val="1"/>
           <w:numId w:val="2"/>
         </w:numPr>
+        <w:rPr>
+          <w:sz w:val="20"/>
+        </w:rPr>
       </w:pPr>
       <w:proofErr w:type="spellStart"/>
       <w:r>
         <w:rPr>
           <w:rFonts w:eastAsiaTheme="minorEastAsia"/>
+          <w:sz w:val="20"/>
           <w:lang w:val="en-US"/>
         </w:rPr>
-        <w:t>qCM</w:t>
+        <w:t>qcm</w:t>
       </w:r>
       <w:proofErr w:type="spellEnd"/>
       <w:r>
         <w:rPr>
           <w:rFonts w:eastAsiaTheme="minorEastAsia"/>
+          <w:sz w:val="20"/>
           <w:lang w:val="en-US"/>
         </w:rPr>
         <w:t xml:space="preserve"> – comorbidity impacts on QALYs</w:t>
@@ -255,10 +446,14 @@
           <w:ilvl w:val="1"/>
           <w:numId w:val="2"/>
         </w:numPr>
+        <w:rPr>
+          <w:sz w:val="20"/>
+        </w:rPr>
       </w:pPr>
       <w:r>
         <w:rPr>
           <w:rFonts w:eastAsiaTheme="minorEastAsia"/>
+          <w:sz w:val="20"/>
           <w:lang w:val="en-US"/>
         </w:rPr>
         <w:t xml:space="preserve">Choice of country, current options are (see data dictionary for sources): </w:t>
@@ -271,8 +466,14 @@
           <w:ilvl w:val="2"/>
           <w:numId w:val="2"/>
         </w:numPr>
-      </w:pPr>
-      <w:r>
+        <w:rPr>
+          <w:sz w:val="20"/>
+        </w:rPr>
+      </w:pPr>
+      <w:r>
+        <w:rPr>
+          <w:sz w:val="20"/>
+        </w:rPr>
         <w:t>Canada</w:t>
       </w:r>
     </w:p>
@@ -283,9 +484,23 @@
           <w:ilvl w:val="2"/>
           <w:numId w:val="2"/>
         </w:numPr>
-      </w:pPr>
-      <w:r>
-        <w:t>Israel</w:t>
+        <w:rPr>
+          <w:sz w:val="20"/>
+        </w:rPr>
+      </w:pPr>
+      <w:r>
+        <w:rPr>
+          <w:sz w:val="20"/>
+        </w:rPr>
+        <w:t>Is</w:t>
+      </w:r>
+      <w:bookmarkStart w:id="0" w:name="_GoBack"/>
+      <w:bookmarkEnd w:id="0"/>
+      <w:r>
+        <w:rPr>
+          <w:sz w:val="20"/>
+        </w:rPr>
+        <w:t>rael</w:t>
       </w:r>
     </w:p>
     <w:p>
@@ -295,8 +510,14 @@
           <w:ilvl w:val="2"/>
           <w:numId w:val="2"/>
         </w:numPr>
-      </w:pPr>
-      <w:r>
+        <w:rPr>
+          <w:sz w:val="20"/>
+        </w:rPr>
+      </w:pPr>
+      <w:r>
+        <w:rPr>
+          <w:sz w:val="20"/>
+        </w:rPr>
         <w:t>Norway</w:t>
       </w:r>
     </w:p>
@@ -307,10 +528,14 @@
           <w:ilvl w:val="2"/>
           <w:numId w:val="2"/>
         </w:numPr>
+        <w:rPr>
+          <w:sz w:val="20"/>
+        </w:rPr>
       </w:pPr>
       <w:r>
         <w:rPr>
           <w:rFonts w:eastAsiaTheme="minorEastAsia"/>
+          <w:sz w:val="20"/>
           <w:lang w:val="en-US"/>
         </w:rPr>
         <w:t>UK</w:t>
@@ -323,10 +548,14 @@
           <w:ilvl w:val="2"/>
           <w:numId w:val="2"/>
         </w:numPr>
+        <w:rPr>
+          <w:sz w:val="20"/>
+        </w:rPr>
       </w:pPr>
       <w:r>
         <w:rPr>
           <w:rFonts w:eastAsiaTheme="minorEastAsia"/>
+          <w:sz w:val="20"/>
           <w:lang w:val="en-US"/>
         </w:rPr>
         <w:t>USA</w:t>
@@ -339,10 +568,14 @@
           <w:ilvl w:val="1"/>
           <w:numId w:val="2"/>
         </w:numPr>
+        <w:rPr>
+          <w:sz w:val="20"/>
+        </w:rPr>
       </w:pPr>
       <w:r>
         <w:rPr>
           <w:rFonts w:eastAsiaTheme="minorEastAsia"/>
+          <w:sz w:val="20"/>
           <w:lang w:val="en-US"/>
         </w:rPr>
         <w:t>To add your country data – will include an option for this in next version.</w:t>
@@ -355,10 +588,14 @@
           <w:ilvl w:val="1"/>
           <w:numId w:val="2"/>
         </w:numPr>
+        <w:rPr>
+          <w:sz w:val="20"/>
+        </w:rPr>
       </w:pPr>
       <w:r>
         <w:rPr>
           <w:rFonts w:eastAsiaTheme="minorEastAsia"/>
+          <w:sz w:val="20"/>
           <w:lang w:val="en-US"/>
         </w:rPr>
         <w:t>Please note the current version does not contain error messages, therefore please ensure data are correct before entering new data (e.g. age distribution summation equaling 1).</w:t>
@@ -367,8 +604,14 @@
     <w:p>
       <w:pPr>
         <w:pStyle w:val="Heading2"/>
-      </w:pPr>
-      <w:r>
+        <w:rPr>
+          <w:sz w:val="24"/>
+        </w:rPr>
+      </w:pPr>
+      <w:r>
+        <w:rPr>
+          <w:sz w:val="24"/>
+        </w:rPr>
         <w:t>Outputs</w:t>
       </w:r>
     </w:p>
@@ -379,8 +622,14 @@
           <w:ilvl w:val="0"/>
           <w:numId w:val="3"/>
         </w:numPr>
-      </w:pPr>
-      <w:r>
+        <w:rPr>
+          <w:sz w:val="20"/>
+        </w:rPr>
+      </w:pPr>
+      <w:r>
+        <w:rPr>
+          <w:sz w:val="20"/>
+        </w:rPr>
         <w:t>Mean life expectancy loss associated with Covid19 per 100,000 population</w:t>
       </w:r>
     </w:p>
@@ -391,8 +640,14 @@
           <w:ilvl w:val="0"/>
           <w:numId w:val="3"/>
         </w:numPr>
-      </w:pPr>
-      <w:r>
+        <w:rPr>
+          <w:sz w:val="20"/>
+        </w:rPr>
+      </w:pPr>
+      <w:r>
+        <w:rPr>
+          <w:sz w:val="20"/>
+        </w:rPr>
         <w:t>Mean quality-adjusted life expectancy loss associated with Covid19 per 100,000 population</w:t>
       </w:r>
     </w:p>
@@ -403,16 +658,28 @@
           <w:ilvl w:val="0"/>
           <w:numId w:val="3"/>
         </w:numPr>
-      </w:pPr>
-      <w:r>
+        <w:rPr>
+          <w:sz w:val="20"/>
+        </w:rPr>
+      </w:pPr>
+      <w:r>
+        <w:rPr>
+          <w:sz w:val="20"/>
+        </w:rPr>
         <w:t>Mean quality-adjusted life years lost associated with Covid19 per 100,000 population</w:t>
       </w:r>
     </w:p>
     <w:p>
       <w:pPr>
         <w:pStyle w:val="Heading2"/>
-      </w:pPr>
-      <w:r>
+        <w:rPr>
+          <w:sz w:val="24"/>
+        </w:rPr>
+      </w:pPr>
+      <w:r>
+        <w:rPr>
+          <w:sz w:val="24"/>
+        </w:rPr>
         <w:t>Functions</w:t>
       </w:r>
     </w:p>
@@ -423,9 +690,24 @@
           <w:ilvl w:val="0"/>
           <w:numId w:val="4"/>
         </w:numPr>
-      </w:pPr>
-      <w:r>
-        <w:t>q(x) = probability of dying between x and x+1</w:t>
+        <w:rPr>
+          <w:sz w:val="20"/>
+        </w:rPr>
+      </w:pPr>
+      <m:oMath>
+        <m:r>
+          <w:rPr>
+            <w:rFonts w:ascii="Cambria Math" w:hAnsi="Cambria Math"/>
+            <w:sz w:val="20"/>
+          </w:rPr>
+          <m:t>q(x)</m:t>
+        </m:r>
+      </m:oMath>
+      <w:r>
+        <w:rPr>
+          <w:sz w:val="20"/>
+        </w:rPr>
+        <w:t xml:space="preserve"> = probability of dying between x and x+1</w:t>
       </w:r>
     </w:p>
     <w:p>
@@ -435,10 +717,19 @@
           <w:ilvl w:val="0"/>
           <w:numId w:val="4"/>
         </w:numPr>
-      </w:pPr>
-      <w:r>
-        <w:t>d(x) = -ln(1-q(x))</w:t>
-      </w:r>
+        <w:rPr>
+          <w:sz w:val="20"/>
+        </w:rPr>
+      </w:pPr>
+      <m:oMath>
+        <m:r>
+          <w:rPr>
+            <w:rFonts w:ascii="Cambria Math" w:hAnsi="Cambria Math"/>
+            <w:sz w:val="20"/>
+          </w:rPr>
+          <m:t>d(x) = -ln(1-q(x))</m:t>
+        </m:r>
+      </m:oMath>
     </w:p>
     <w:p>
       <w:pPr>
@@ -447,17 +738,32 @@
           <w:ilvl w:val="0"/>
           <w:numId w:val="4"/>
         </w:numPr>
-      </w:pPr>
-      <w:r>
-        <w:rPr>
-          <w:lang w:val="en-US"/>
-        </w:rPr>
-        <w:t xml:space="preserve">l(x) = number surviving to age </w:t>
-      </w:r>
+        <w:rPr>
+          <w:sz w:val="20"/>
+        </w:rPr>
+      </w:pPr>
       <m:oMath>
         <m:r>
           <w:rPr>
             <w:rFonts w:ascii="Cambria Math" w:hAnsi="Cambria Math"/>
+            <w:sz w:val="20"/>
+            <w:lang w:val="en-US"/>
+          </w:rPr>
+          <m:t xml:space="preserve">l(x) </m:t>
+        </m:r>
+      </m:oMath>
+      <w:r>
+        <w:rPr>
+          <w:sz w:val="20"/>
+          <w:lang w:val="en-US"/>
+        </w:rPr>
+        <w:t xml:space="preserve">= number surviving to age </w:t>
+      </w:r>
+      <m:oMath>
+        <m:r>
+          <w:rPr>
+            <w:rFonts w:ascii="Cambria Math" w:hAnsi="Cambria Math"/>
+            <w:sz w:val="20"/>
             <w:lang w:val="en-US"/>
           </w:rPr>
           <m:t>x≥1</m:t>
@@ -466,44 +772,38 @@
       <w:r>
         <w:rPr>
           <w:rFonts w:eastAsiaTheme="minorEastAsia"/>
+          <w:sz w:val="20"/>
           <w:lang w:val="en-US"/>
         </w:rPr>
         <w:t xml:space="preserve"> per 100,000</w:t>
       </w:r>
-      <w:r>
-        <w:rPr>
-          <w:rFonts w:eastAsiaTheme="minorEastAsia"/>
-          <w:lang w:val="en-US"/>
-        </w:rPr>
-        <w:t>=</w:t>
-      </w:r>
-      <w:r>
+      <m:oMath>
+        <m:r>
+          <w:rPr>
+            <w:rFonts w:ascii="Cambria Math" w:eastAsiaTheme="minorEastAsia" w:hAnsi="Cambria Math"/>
+            <w:sz w:val="20"/>
+            <w:lang w:val="en-US"/>
+          </w:rPr>
+          <m:t>=</m:t>
+        </m:r>
+        <m:r>
+          <w:rPr>
+            <w:rFonts w:ascii="Cambria Math" w:hAnsi="Cambria Math"/>
+            <w:sz w:val="20"/>
+          </w:rPr>
+          <m:t xml:space="preserve"> l(x-1) * exp(-d(x)*SMR)</m:t>
+        </m:r>
+      </m:oMath>
+      <w:r>
+        <w:rPr>
+          <w:sz w:val="20"/>
+        </w:rPr>
         <w:t xml:space="preserve"> </w:t>
       </w:r>
       <w:r>
-        <w:t>l(x-1)</w:t>
-      </w:r>
-      <w:r>
-        <w:t xml:space="preserve"> * </w:t>
-      </w:r>
-      <w:proofErr w:type="spellStart"/>
-      <w:r>
-        <w:t>exp</w:t>
-      </w:r>
-      <w:proofErr w:type="spellEnd"/>
-      <w:r>
-        <w:t>(</w:t>
-      </w:r>
-      <w:r>
-        <w:t>-d(x)</w:t>
-      </w:r>
-      <w:r>
-        <w:t>*SMR</w:t>
-      </w:r>
-      <w:r>
-        <w:t xml:space="preserve">) </w:t>
-      </w:r>
-      <w:r>
+        <w:rPr>
+          <w:sz w:val="20"/>
+        </w:rPr>
         <w:t xml:space="preserve">, where l(0)=100,000 </w:t>
       </w:r>
     </w:p>
@@ -514,11 +814,29 @@
           <w:ilvl w:val="0"/>
           <w:numId w:val="4"/>
         </w:numPr>
-      </w:pPr>
-      <w:r>
-        <w:t xml:space="preserve">l(x) is estimated for females and males separately, and then </w:t>
-      </w:r>
-      <w:r>
+        <w:rPr>
+          <w:sz w:val="20"/>
+        </w:rPr>
+      </w:pPr>
+      <m:oMath>
+        <m:r>
+          <w:rPr>
+            <w:rFonts w:ascii="Cambria Math" w:hAnsi="Cambria Math"/>
+            <w:sz w:val="20"/>
+          </w:rPr>
+          <m:t>l(x)</m:t>
+        </m:r>
+      </m:oMath>
+      <w:r>
+        <w:rPr>
+          <w:sz w:val="20"/>
+        </w:rPr>
+        <w:t xml:space="preserve"> is estimated for females and males separately, and then </w:t>
+      </w:r>
+      <w:r>
+        <w:rPr>
+          <w:sz w:val="20"/>
+        </w:rPr>
         <w:t xml:space="preserve">averaged to get a “person” estimate using: </w:t>
       </w:r>
     </w:p>
@@ -529,14 +847,21 @@
           <w:ilvl w:val="1"/>
           <w:numId w:val="4"/>
         </w:numPr>
-      </w:pPr>
-      <w:r>
+        <w:rPr>
+          <w:sz w:val="20"/>
+        </w:rPr>
+      </w:pPr>
+      <w:r>
+        <w:rPr>
+          <w:sz w:val="20"/>
+        </w:rPr>
         <w:t xml:space="preserve">proportion female = </w:t>
       </w:r>
       <m:oMath>
         <m:r>
           <w:rPr>
             <w:rFonts w:ascii="Cambria Math" w:hAnsi="Cambria Math"/>
+            <w:sz w:val="20"/>
           </w:rPr>
           <m:t>p</m:t>
         </m:r>
@@ -546,6 +871,7 @@
               <w:rPr>
                 <w:rFonts w:ascii="Cambria Math" w:hAnsi="Cambria Math"/>
                 <w:i/>
+                <w:sz w:val="20"/>
               </w:rPr>
             </m:ctrlPr>
           </m:dPr>
@@ -553,6 +879,7 @@
             <m:r>
               <w:rPr>
                 <w:rFonts w:ascii="Cambria Math" w:hAnsi="Cambria Math"/>
+                <w:sz w:val="20"/>
               </w:rPr>
               <m:t>female</m:t>
             </m:r>
@@ -561,6 +888,7 @@
         <m:r>
           <w:rPr>
             <w:rFonts w:ascii="Cambria Math" w:hAnsi="Cambria Math"/>
+            <w:sz w:val="20"/>
           </w:rPr>
           <m:t>=</m:t>
         </m:r>
@@ -570,6 +898,7 @@
               <w:rPr>
                 <w:rFonts w:ascii="Cambria Math" w:hAnsi="Cambria Math"/>
                 <w:i/>
+                <w:sz w:val="20"/>
               </w:rPr>
             </m:ctrlPr>
           </m:fPr>
@@ -580,6 +909,7 @@
                   <w:rPr>
                     <w:rFonts w:ascii="Cambria Math" w:hAnsi="Cambria Math"/>
                     <w:i/>
+                    <w:sz w:val="20"/>
                   </w:rPr>
                 </m:ctrlPr>
               </m:sSubPr>
@@ -587,6 +917,7 @@
                 <m:r>
                   <w:rPr>
                     <w:rFonts w:ascii="Cambria Math" w:hAnsi="Cambria Math"/>
+                    <w:sz w:val="20"/>
                   </w:rPr>
                   <m:t>l</m:t>
                 </m:r>
@@ -595,6 +926,7 @@
                 <m:r>
                   <w:rPr>
                     <w:rFonts w:ascii="Cambria Math" w:hAnsi="Cambria Math"/>
+                    <w:sz w:val="20"/>
                   </w:rPr>
                   <m:t xml:space="preserve">female </m:t>
                 </m:r>
@@ -603,6 +935,7 @@
             <m:r>
               <w:rPr>
                 <w:rFonts w:ascii="Cambria Math" w:hAnsi="Cambria Math"/>
+                <w:sz w:val="20"/>
               </w:rPr>
               <m:t>(x)</m:t>
             </m:r>
@@ -614,6 +947,7 @@
                   <w:rPr>
                     <w:rFonts w:ascii="Cambria Math" w:hAnsi="Cambria Math"/>
                     <w:i/>
+                    <w:sz w:val="20"/>
                   </w:rPr>
                 </m:ctrlPr>
               </m:sSubPr>
@@ -621,6 +955,7 @@
                 <m:r>
                   <w:rPr>
                     <w:rFonts w:ascii="Cambria Math" w:hAnsi="Cambria Math"/>
+                    <w:sz w:val="20"/>
                   </w:rPr>
                   <m:t>l</m:t>
                 </m:r>
@@ -629,6 +964,7 @@
                 <m:r>
                   <w:rPr>
                     <w:rFonts w:ascii="Cambria Math" w:hAnsi="Cambria Math"/>
+                    <w:sz w:val="20"/>
                   </w:rPr>
                   <m:t xml:space="preserve">female </m:t>
                 </m:r>
@@ -640,6 +976,7 @@
                   <w:rPr>
                     <w:rFonts w:ascii="Cambria Math" w:hAnsi="Cambria Math"/>
                     <w:i/>
+                    <w:sz w:val="20"/>
                   </w:rPr>
                 </m:ctrlPr>
               </m:dPr>
@@ -647,6 +984,7 @@
                 <m:r>
                   <w:rPr>
                     <w:rFonts w:ascii="Cambria Math" w:hAnsi="Cambria Math"/>
+                    <w:sz w:val="20"/>
                   </w:rPr>
                   <m:t>x</m:t>
                 </m:r>
@@ -655,6 +993,7 @@
             <m:r>
               <w:rPr>
                 <w:rFonts w:ascii="Cambria Math" w:hAnsi="Cambria Math"/>
+                <w:sz w:val="20"/>
               </w:rPr>
               <m:t>+</m:t>
             </m:r>
@@ -664,6 +1003,7 @@
                   <w:rPr>
                     <w:rFonts w:ascii="Cambria Math" w:hAnsi="Cambria Math"/>
                     <w:i/>
+                    <w:sz w:val="20"/>
                   </w:rPr>
                 </m:ctrlPr>
               </m:sSubPr>
@@ -671,6 +1011,7 @@
                 <m:r>
                   <w:rPr>
                     <w:rFonts w:ascii="Cambria Math" w:hAnsi="Cambria Math"/>
+                    <w:sz w:val="20"/>
                   </w:rPr>
                   <m:t>l</m:t>
                 </m:r>
@@ -679,6 +1020,7 @@
                 <m:r>
                   <w:rPr>
                     <w:rFonts w:ascii="Cambria Math" w:hAnsi="Cambria Math"/>
+                    <w:sz w:val="20"/>
                   </w:rPr>
                   <m:t xml:space="preserve">male </m:t>
                 </m:r>
@@ -687,6 +1029,7 @@
             <m:r>
               <w:rPr>
                 <w:rFonts w:ascii="Cambria Math" w:hAnsi="Cambria Math"/>
+                <w:sz w:val="20"/>
               </w:rPr>
               <m:t>(x)</m:t>
             </m:r>
@@ -701,6 +1044,9 @@
           <w:ilvl w:val="1"/>
           <w:numId w:val="4"/>
         </w:numPr>
+        <w:rPr>
+          <w:sz w:val="20"/>
+        </w:rPr>
       </w:pPr>
       <m:oMath>
         <m:sSub>
@@ -709,6 +1055,7 @@
               <w:rPr>
                 <w:rFonts w:ascii="Cambria Math" w:hAnsi="Cambria Math"/>
                 <w:i/>
+                <w:sz w:val="20"/>
               </w:rPr>
             </m:ctrlPr>
           </m:sSubPr>
@@ -716,6 +1063,7 @@
             <m:r>
               <w:rPr>
                 <w:rFonts w:ascii="Cambria Math" w:hAnsi="Cambria Math"/>
+                <w:sz w:val="20"/>
               </w:rPr>
               <m:t>l</m:t>
             </m:r>
@@ -724,6 +1072,7 @@
             <m:r>
               <w:rPr>
                 <w:rFonts w:ascii="Cambria Math" w:hAnsi="Cambria Math"/>
+                <w:sz w:val="20"/>
               </w:rPr>
               <m:t xml:space="preserve">person </m:t>
             </m:r>
@@ -735,6 +1084,7 @@
               <w:rPr>
                 <w:rFonts w:ascii="Cambria Math" w:hAnsi="Cambria Math"/>
                 <w:i/>
+                <w:sz w:val="20"/>
               </w:rPr>
             </m:ctrlPr>
           </m:dPr>
@@ -742,6 +1092,7 @@
             <m:r>
               <w:rPr>
                 <w:rFonts w:ascii="Cambria Math" w:hAnsi="Cambria Math"/>
+                <w:sz w:val="20"/>
               </w:rPr>
               <m:t>x</m:t>
             </m:r>
@@ -750,6 +1101,7 @@
         <m:r>
           <w:rPr>
             <w:rFonts w:ascii="Cambria Math" w:hAnsi="Cambria Math"/>
+            <w:sz w:val="20"/>
           </w:rPr>
           <m:t>=p</m:t>
         </m:r>
@@ -759,6 +1111,7 @@
               <w:rPr>
                 <w:rFonts w:ascii="Cambria Math" w:hAnsi="Cambria Math"/>
                 <w:i/>
+                <w:sz w:val="20"/>
               </w:rPr>
             </m:ctrlPr>
           </m:dPr>
@@ -766,6 +1119,7 @@
             <m:r>
               <w:rPr>
                 <w:rFonts w:ascii="Cambria Math" w:hAnsi="Cambria Math"/>
+                <w:sz w:val="20"/>
               </w:rPr>
               <m:t>f</m:t>
             </m:r>
@@ -774,6 +1128,7 @@
         <m:r>
           <w:rPr>
             <w:rFonts w:ascii="Cambria Math" w:hAnsi="Cambria Math"/>
+            <w:sz w:val="20"/>
           </w:rPr>
           <m:t>*</m:t>
         </m:r>
@@ -783,6 +1138,7 @@
               <w:rPr>
                 <w:rFonts w:ascii="Cambria Math" w:hAnsi="Cambria Math"/>
                 <w:i/>
+                <w:sz w:val="20"/>
               </w:rPr>
             </m:ctrlPr>
           </m:sSubPr>
@@ -790,6 +1146,7 @@
             <m:r>
               <w:rPr>
                 <w:rFonts w:ascii="Cambria Math" w:hAnsi="Cambria Math"/>
+                <w:sz w:val="20"/>
               </w:rPr>
               <m:t>l</m:t>
             </m:r>
@@ -798,6 +1155,7 @@
             <m:r>
               <w:rPr>
                 <w:rFonts w:ascii="Cambria Math" w:hAnsi="Cambria Math"/>
+                <w:sz w:val="20"/>
               </w:rPr>
               <m:t xml:space="preserve">female </m:t>
             </m:r>
@@ -809,6 +1167,7 @@
               <w:rPr>
                 <w:rFonts w:ascii="Cambria Math" w:hAnsi="Cambria Math"/>
                 <w:i/>
+                <w:sz w:val="20"/>
               </w:rPr>
             </m:ctrlPr>
           </m:dPr>
@@ -816,6 +1175,7 @@
             <m:r>
               <w:rPr>
                 <w:rFonts w:ascii="Cambria Math" w:hAnsi="Cambria Math"/>
+                <w:sz w:val="20"/>
               </w:rPr>
               <m:t>x</m:t>
             </m:r>
@@ -824,6 +1184,7 @@
         <m:r>
           <w:rPr>
             <w:rFonts w:ascii="Cambria Math" w:hAnsi="Cambria Math"/>
+            <w:sz w:val="20"/>
           </w:rPr>
           <m:t>+</m:t>
         </m:r>
@@ -833,6 +1194,7 @@
               <w:rPr>
                 <w:rFonts w:ascii="Cambria Math" w:hAnsi="Cambria Math"/>
                 <w:i/>
+                <w:sz w:val="20"/>
               </w:rPr>
             </m:ctrlPr>
           </m:dPr>
@@ -840,6 +1202,7 @@
             <m:r>
               <w:rPr>
                 <w:rFonts w:ascii="Cambria Math" w:hAnsi="Cambria Math"/>
+                <w:sz w:val="20"/>
               </w:rPr>
               <m:t>1-p</m:t>
             </m:r>
@@ -849,6 +1212,7 @@
                   <w:rPr>
                     <w:rFonts w:ascii="Cambria Math" w:hAnsi="Cambria Math"/>
                     <w:i/>
+                    <w:sz w:val="20"/>
                   </w:rPr>
                 </m:ctrlPr>
               </m:dPr>
@@ -856,6 +1220,7 @@
                 <m:r>
                   <w:rPr>
                     <w:rFonts w:ascii="Cambria Math" w:hAnsi="Cambria Math"/>
+                    <w:sz w:val="20"/>
                   </w:rPr>
                   <m:t>f</m:t>
                 </m:r>
@@ -866,6 +1231,7 @@
         <m:r>
           <w:rPr>
             <w:rFonts w:ascii="Cambria Math" w:hAnsi="Cambria Math"/>
+            <w:sz w:val="20"/>
           </w:rPr>
           <m:t>*</m:t>
         </m:r>
@@ -875,6 +1241,7 @@
               <w:rPr>
                 <w:rFonts w:ascii="Cambria Math" w:hAnsi="Cambria Math"/>
                 <w:i/>
+                <w:sz w:val="20"/>
               </w:rPr>
             </m:ctrlPr>
           </m:sSubPr>
@@ -882,6 +1249,7 @@
             <m:r>
               <w:rPr>
                 <w:rFonts w:ascii="Cambria Math" w:hAnsi="Cambria Math"/>
+                <w:sz w:val="20"/>
               </w:rPr>
               <m:t>l</m:t>
             </m:r>
@@ -890,6 +1258,7 @@
             <m:r>
               <w:rPr>
                 <w:rFonts w:ascii="Cambria Math" w:hAnsi="Cambria Math"/>
+                <w:sz w:val="20"/>
               </w:rPr>
               <m:t xml:space="preserve">male </m:t>
             </m:r>
@@ -898,6 +1267,7 @@
         <m:r>
           <w:rPr>
             <w:rFonts w:ascii="Cambria Math" w:hAnsi="Cambria Math"/>
+            <w:sz w:val="20"/>
           </w:rPr>
           <m:t>(x)</m:t>
         </m:r>
@@ -910,14 +1280,20 @@
           <w:ilvl w:val="0"/>
           <w:numId w:val="4"/>
         </w:numPr>
-      </w:pPr>
-      <w:r>
-        <w:rPr>
-          <w:rFonts w:eastAsiaTheme="minorEastAsia"/>
-          <w:lang w:val="en-US"/>
-        </w:rPr>
-        <w:t>L(x) = (l(x)+l(x+1))/2</w:t>
-      </w:r>
+        <w:rPr>
+          <w:sz w:val="20"/>
+        </w:rPr>
+      </w:pPr>
+      <m:oMath>
+        <m:r>
+          <w:rPr>
+            <w:rFonts w:ascii="Cambria Math" w:eastAsiaTheme="minorEastAsia" w:hAnsi="Cambria Math"/>
+            <w:sz w:val="20"/>
+            <w:lang w:val="en-US"/>
+          </w:rPr>
+          <m:t>L(x) = (l(x)+l(x+1))/2</m:t>
+        </m:r>
+      </m:oMath>
     </w:p>
     <w:p>
       <w:pPr>
@@ -926,13 +1302,16 @@
           <w:ilvl w:val="0"/>
           <w:numId w:val="4"/>
         </w:numPr>
+        <w:rPr>
+          <w:sz w:val="20"/>
+        </w:rPr>
       </w:pPr>
       <m:oMath>
         <m:r>
           <w:rPr>
             <w:rFonts w:ascii="Cambria Math" w:hAnsi="Cambria Math"/>
+            <w:sz w:val="20"/>
           </w:rPr>
-          <w:lastRenderedPageBreak/>
           <m:t>T</m:t>
         </m:r>
         <m:d>
@@ -941,6 +1320,7 @@
               <w:rPr>
                 <w:rFonts w:ascii="Cambria Math" w:hAnsi="Cambria Math"/>
                 <w:i/>
+                <w:sz w:val="20"/>
                 <w:lang w:val="en-US"/>
               </w:rPr>
             </m:ctrlPr>
@@ -949,6 +1329,7 @@
             <m:r>
               <w:rPr>
                 <w:rFonts w:ascii="Cambria Math" w:hAnsi="Cambria Math"/>
+                <w:sz w:val="20"/>
                 <w:lang w:val="en-US"/>
               </w:rPr>
               <m:t>x</m:t>
@@ -958,6 +1339,7 @@
         <m:r>
           <w:rPr>
             <w:rFonts w:ascii="Cambria Math" w:hAnsi="Cambria Math"/>
+            <w:sz w:val="20"/>
             <w:lang w:val="en-US"/>
           </w:rPr>
           <m:t>=</m:t>
@@ -970,6 +1352,7 @@
               <w:rPr>
                 <w:rFonts w:ascii="Cambria Math" w:hAnsi="Cambria Math"/>
                 <w:i/>
+                <w:sz w:val="20"/>
                 <w:lang w:val="en-US"/>
               </w:rPr>
             </m:ctrlPr>
@@ -978,6 +1361,7 @@
             <m:r>
               <w:rPr>
                 <w:rFonts w:ascii="Cambria Math" w:hAnsi="Cambria Math"/>
+                <w:sz w:val="20"/>
                 <w:lang w:val="en-US"/>
               </w:rPr>
               <m:t>u=x</m:t>
@@ -988,6 +1372,7 @@
               <w:rPr>
                 <w:rFonts w:ascii="Cambria Math" w:hAnsi="Cambria Math"/>
                 <w:i/>
+                <w:sz w:val="20"/>
                 <w:lang w:val="en-US"/>
               </w:rPr>
               <w:sym w:font="Symbol" w:char="F077"/>
@@ -997,6 +1382,7 @@
             <m:r>
               <w:rPr>
                 <w:rFonts w:ascii="Cambria Math" w:hAnsi="Cambria Math"/>
+                <w:sz w:val="20"/>
                 <w:lang w:val="en-US"/>
               </w:rPr>
               <m:t>L</m:t>
@@ -1007,6 +1393,7 @@
                   <w:rPr>
                     <w:rFonts w:ascii="Cambria Math" w:hAnsi="Cambria Math"/>
                     <w:i/>
+                    <w:sz w:val="20"/>
                     <w:lang w:val="en-US"/>
                   </w:rPr>
                 </m:ctrlPr>
@@ -1015,6 +1402,7 @@
                 <m:r>
                   <w:rPr>
                     <w:rFonts w:ascii="Cambria Math" w:hAnsi="Cambria Math"/>
+                    <w:sz w:val="20"/>
                     <w:lang w:val="en-US"/>
                   </w:rPr>
                   <m:t>u</m:t>
@@ -1027,6 +1415,7 @@
       <w:r>
         <w:rPr>
           <w:rFonts w:eastAsiaTheme="minorEastAsia"/>
+          <w:sz w:val="20"/>
           <w:lang w:val="en-US"/>
         </w:rPr>
         <w:t xml:space="preserve">, </w:t>
@@ -1035,6 +1424,7 @@
         <m:r>
           <w:rPr>
             <w:rFonts w:ascii="Cambria Math" w:eastAsiaTheme="minorEastAsia" w:hAnsi="Cambria Math"/>
+            <w:sz w:val="20"/>
             <w:lang w:val="en-US"/>
           </w:rPr>
           <m:t>ω</m:t>
@@ -1043,6 +1433,7 @@
       <w:r>
         <w:rPr>
           <w:rFonts w:eastAsiaTheme="minorEastAsia"/>
+          <w:sz w:val="20"/>
           <w:lang w:val="en-US"/>
         </w:rPr>
         <w:t xml:space="preserve"> is the upper bound of life-expectancy reported in the life table (e.g. 100 years old for the UK). </w:t>
@@ -1055,11 +1446,15 @@
           <w:ilvl w:val="0"/>
           <w:numId w:val="4"/>
         </w:numPr>
+        <w:rPr>
+          <w:sz w:val="20"/>
+        </w:rPr>
       </w:pPr>
       <m:oMath>
         <m:r>
           <w:rPr>
             <w:rFonts w:ascii="Cambria Math" w:hAnsi="Cambria Math"/>
+            <w:sz w:val="20"/>
             <w:lang w:val="en-US"/>
           </w:rPr>
           <m:t>LE</m:t>
@@ -1070,6 +1465,7 @@
               <w:rPr>
                 <w:rFonts w:ascii="Cambria Math" w:hAnsi="Cambria Math"/>
                 <w:i/>
+                <w:sz w:val="20"/>
                 <w:lang w:val="en-US"/>
               </w:rPr>
             </m:ctrlPr>
@@ -1078,6 +1474,7 @@
             <m:r>
               <w:rPr>
                 <w:rFonts w:ascii="Cambria Math" w:hAnsi="Cambria Math"/>
+                <w:sz w:val="20"/>
                 <w:lang w:val="en-US"/>
               </w:rPr>
               <m:t>x</m:t>
@@ -1087,6 +1484,7 @@
         <m:r>
           <w:rPr>
             <w:rFonts w:ascii="Cambria Math" w:hAnsi="Cambria Math"/>
+            <w:sz w:val="20"/>
             <w:lang w:val="en-US"/>
           </w:rPr>
           <m:t>=</m:t>
@@ -1097,6 +1495,7 @@
               <w:rPr>
                 <w:rFonts w:ascii="Cambria Math" w:hAnsi="Cambria Math"/>
                 <w:i/>
+                <w:sz w:val="20"/>
                 <w:lang w:val="en-US"/>
               </w:rPr>
             </m:ctrlPr>
@@ -1105,6 +1504,7 @@
             <m:r>
               <w:rPr>
                 <w:rFonts w:ascii="Cambria Math" w:hAnsi="Cambria Math"/>
+                <w:sz w:val="20"/>
                 <w:lang w:val="en-US"/>
               </w:rPr>
               <m:t>T(x)</m:t>
@@ -1114,6 +1514,7 @@
             <m:r>
               <w:rPr>
                 <w:rFonts w:ascii="Cambria Math" w:hAnsi="Cambria Math"/>
+                <w:sz w:val="20"/>
                 <w:lang w:val="en-US"/>
               </w:rPr>
               <m:t>l(x)</m:t>
@@ -1129,29 +1530,19 @@
           <w:ilvl w:val="0"/>
           <w:numId w:val="4"/>
         </w:numPr>
-      </w:pPr>
-      <w:r>
-        <w:t>z</w:t>
-      </w:r>
-      <w:r>
-        <w:t xml:space="preserve">(x) = </w:t>
-      </w:r>
-      <w:r>
-        <w:t>L(x)*</w:t>
-      </w:r>
-      <w:proofErr w:type="spellStart"/>
-      <w:r>
-        <w:t>qol</w:t>
-      </w:r>
-      <w:proofErr w:type="spellEnd"/>
-      <w:r>
-        <w:t>(x)*</w:t>
-      </w:r>
-      <w:proofErr w:type="spellStart"/>
-      <w:r>
-        <w:t>qCM</w:t>
-      </w:r>
-      <w:proofErr w:type="spellEnd"/>
+        <w:rPr>
+          <w:sz w:val="20"/>
+        </w:rPr>
+      </w:pPr>
+      <m:oMath>
+        <m:r>
+          <w:rPr>
+            <w:rFonts w:ascii="Cambria Math" w:hAnsi="Cambria Math"/>
+            <w:sz w:val="20"/>
+          </w:rPr>
+          <m:t>z(x) = L(x)*qol(x)*qCM</m:t>
+        </m:r>
+      </m:oMath>
     </w:p>
     <w:p>
       <w:pPr>
@@ -1160,6 +1551,9 @@
           <w:ilvl w:val="0"/>
           <w:numId w:val="4"/>
         </w:numPr>
+        <w:rPr>
+          <w:sz w:val="20"/>
+        </w:rPr>
       </w:pPr>
       <m:oMath>
         <m:sSub>
@@ -1168,6 +1562,7 @@
               <w:rPr>
                 <w:rFonts w:ascii="Cambria Math" w:hAnsi="Cambria Math"/>
                 <w:i/>
+                <w:sz w:val="20"/>
               </w:rPr>
             </m:ctrlPr>
           </m:sSubPr>
@@ -1175,6 +1570,7 @@
             <m:r>
               <w:rPr>
                 <w:rFonts w:ascii="Cambria Math" w:hAnsi="Cambria Math"/>
+                <w:sz w:val="20"/>
               </w:rPr>
               <m:t>T</m:t>
             </m:r>
@@ -1183,6 +1579,7 @@
             <m:r>
               <w:rPr>
                 <w:rFonts w:ascii="Cambria Math" w:hAnsi="Cambria Math"/>
+                <w:sz w:val="20"/>
               </w:rPr>
               <m:t>adj</m:t>
             </m:r>
@@ -1194,6 +1591,7 @@
               <w:rPr>
                 <w:rFonts w:ascii="Cambria Math" w:hAnsi="Cambria Math"/>
                 <w:i/>
+                <w:sz w:val="20"/>
                 <w:lang w:val="en-US"/>
               </w:rPr>
             </m:ctrlPr>
@@ -1202,6 +1600,7 @@
             <m:r>
               <w:rPr>
                 <w:rFonts w:ascii="Cambria Math" w:hAnsi="Cambria Math"/>
+                <w:sz w:val="20"/>
                 <w:lang w:val="en-US"/>
               </w:rPr>
               <m:t>x</m:t>
@@ -1211,6 +1610,7 @@
         <m:r>
           <w:rPr>
             <w:rFonts w:ascii="Cambria Math" w:hAnsi="Cambria Math"/>
+            <w:sz w:val="20"/>
             <w:lang w:val="en-US"/>
           </w:rPr>
           <m:t>=</m:t>
@@ -1223,6 +1623,7 @@
               <w:rPr>
                 <w:rFonts w:ascii="Cambria Math" w:hAnsi="Cambria Math"/>
                 <w:i/>
+                <w:sz w:val="20"/>
                 <w:lang w:val="en-US"/>
               </w:rPr>
             </m:ctrlPr>
@@ -1231,6 +1632,7 @@
             <m:r>
               <w:rPr>
                 <w:rFonts w:ascii="Cambria Math" w:hAnsi="Cambria Math"/>
+                <w:sz w:val="20"/>
                 <w:lang w:val="en-US"/>
               </w:rPr>
               <m:t>u=x</m:t>
@@ -1241,6 +1643,7 @@
               <w:rPr>
                 <w:rFonts w:ascii="Cambria Math" w:hAnsi="Cambria Math"/>
                 <w:i/>
+                <w:sz w:val="20"/>
                 <w:lang w:val="en-US"/>
               </w:rPr>
               <w:sym w:font="Symbol" w:char="F077"/>
@@ -1250,6 +1653,7 @@
             <m:r>
               <w:rPr>
                 <w:rFonts w:ascii="Cambria Math" w:hAnsi="Cambria Math"/>
+                <w:sz w:val="20"/>
                 <w:lang w:val="en-US"/>
               </w:rPr>
               <m:t>Z</m:t>
@@ -1260,6 +1664,7 @@
                   <w:rPr>
                     <w:rFonts w:ascii="Cambria Math" w:hAnsi="Cambria Math"/>
                     <w:i/>
+                    <w:sz w:val="20"/>
                     <w:lang w:val="en-US"/>
                   </w:rPr>
                 </m:ctrlPr>
@@ -1268,6 +1673,7 @@
                 <m:r>
                   <w:rPr>
                     <w:rFonts w:ascii="Cambria Math" w:hAnsi="Cambria Math"/>
+                    <w:sz w:val="20"/>
                     <w:lang w:val="en-US"/>
                   </w:rPr>
                   <m:t>u</m:t>
@@ -1285,17 +1691,23 @@
           <w:ilvl w:val="0"/>
           <w:numId w:val="4"/>
         </w:numPr>
+        <w:rPr>
+          <w:sz w:val="20"/>
+        </w:rPr>
       </w:pPr>
       <m:oMath>
         <m:r>
           <w:rPr>
             <w:rFonts w:ascii="Cambria Math" w:hAnsi="Cambria Math"/>
+            <w:sz w:val="20"/>
           </w:rPr>
+          <w:lastRenderedPageBreak/>
           <m:t>QA</m:t>
         </m:r>
         <m:r>
           <w:rPr>
             <w:rFonts w:ascii="Cambria Math" w:hAnsi="Cambria Math"/>
+            <w:sz w:val="20"/>
             <w:lang w:val="en-US"/>
           </w:rPr>
           <m:t>LE</m:t>
@@ -1306,6 +1718,7 @@
               <w:rPr>
                 <w:rFonts w:ascii="Cambria Math" w:hAnsi="Cambria Math"/>
                 <w:i/>
+                <w:sz w:val="20"/>
                 <w:lang w:val="en-US"/>
               </w:rPr>
             </m:ctrlPr>
@@ -1314,6 +1727,7 @@
             <m:r>
               <w:rPr>
                 <w:rFonts w:ascii="Cambria Math" w:hAnsi="Cambria Math"/>
+                <w:sz w:val="20"/>
                 <w:lang w:val="en-US"/>
               </w:rPr>
               <m:t>x</m:t>
@@ -1323,6 +1737,7 @@
         <m:r>
           <w:rPr>
             <w:rFonts w:ascii="Cambria Math" w:hAnsi="Cambria Math"/>
+            <w:sz w:val="20"/>
             <w:lang w:val="en-US"/>
           </w:rPr>
           <m:t>=</m:t>
@@ -1333,6 +1748,7 @@
               <w:rPr>
                 <w:rFonts w:ascii="Cambria Math" w:hAnsi="Cambria Math"/>
                 <w:i/>
+                <w:sz w:val="20"/>
                 <w:lang w:val="en-US"/>
               </w:rPr>
             </m:ctrlPr>
@@ -1344,6 +1760,7 @@
                   <w:rPr>
                     <w:rFonts w:ascii="Cambria Math" w:hAnsi="Cambria Math"/>
                     <w:i/>
+                    <w:sz w:val="20"/>
                     <w:lang w:val="en-US"/>
                   </w:rPr>
                 </m:ctrlPr>
@@ -1352,6 +1769,7 @@
                 <m:r>
                   <w:rPr>
                     <w:rFonts w:ascii="Cambria Math" w:hAnsi="Cambria Math"/>
+                    <w:sz w:val="20"/>
                     <w:lang w:val="en-US"/>
                   </w:rPr>
                   <m:t>T</m:t>
@@ -1361,6 +1779,7 @@
                 <m:r>
                   <w:rPr>
                     <w:rFonts w:ascii="Cambria Math" w:hAnsi="Cambria Math"/>
+                    <w:sz w:val="20"/>
                     <w:lang w:val="en-US"/>
                   </w:rPr>
                   <m:t>adj</m:t>
@@ -1370,6 +1789,7 @@
             <m:r>
               <w:rPr>
                 <w:rFonts w:ascii="Cambria Math" w:hAnsi="Cambria Math"/>
+                <w:sz w:val="20"/>
                 <w:lang w:val="en-US"/>
               </w:rPr>
               <m:t>(x)</m:t>
@@ -1379,6 +1799,7 @@
             <m:r>
               <w:rPr>
                 <w:rFonts w:ascii="Cambria Math" w:hAnsi="Cambria Math"/>
+                <w:sz w:val="20"/>
                 <w:lang w:val="en-US"/>
               </w:rPr>
               <m:t>l(x)</m:t>
@@ -1394,15 +1815,24 @@
           <w:ilvl w:val="0"/>
           <w:numId w:val="4"/>
         </w:numPr>
-      </w:pPr>
-      <w:r>
-        <w:t>B</w:t>
-      </w:r>
-      <w:r>
-        <w:t>(x)</w:t>
-      </w:r>
-      <w:r>
-        <w:t xml:space="preserve"> = </w:t>
+        <w:rPr>
+          <w:sz w:val="20"/>
+        </w:rPr>
+      </w:pPr>
+      <m:oMath>
+        <m:r>
+          <w:rPr>
+            <w:rFonts w:ascii="Cambria Math" w:hAnsi="Cambria Math"/>
+            <w:sz w:val="20"/>
+          </w:rPr>
+          <m:t>B(x) =</m:t>
+        </m:r>
+      </m:oMath>
+      <w:r>
+        <w:rPr>
+          <w:sz w:val="20"/>
+        </w:rPr>
+        <w:t xml:space="preserve"> </w:t>
       </w:r>
       <m:oMath>
         <m:nary>
@@ -1413,6 +1843,7 @@
               <w:rPr>
                 <w:rFonts w:ascii="Cambria Math" w:hAnsi="Cambria Math"/>
                 <w:i/>
+                <w:sz w:val="20"/>
               </w:rPr>
             </m:ctrlPr>
           </m:naryPr>
@@ -1420,6 +1851,7 @@
             <m:r>
               <w:rPr>
                 <w:rFonts w:ascii="Cambria Math" w:hAnsi="Cambria Math"/>
+                <w:sz w:val="20"/>
               </w:rPr>
               <m:t>u=x</m:t>
             </m:r>
@@ -1428,6 +1860,7 @@
             <m:r>
               <w:rPr>
                 <w:rFonts w:ascii="Cambria Math" w:hAnsi="Cambria Math"/>
+                <w:sz w:val="20"/>
               </w:rPr>
               <m:t>ω</m:t>
             </m:r>
@@ -1439,6 +1872,7 @@
                   <w:rPr>
                     <w:rFonts w:ascii="Cambria Math" w:hAnsi="Cambria Math"/>
                     <w:i/>
+                    <w:sz w:val="20"/>
                   </w:rPr>
                 </m:ctrlPr>
               </m:fPr>
@@ -1446,6 +1880,7 @@
                 <m:r>
                   <w:rPr>
                     <w:rFonts w:ascii="Cambria Math" w:hAnsi="Cambria Math"/>
+                    <w:sz w:val="20"/>
                   </w:rPr>
                   <m:t>z</m:t>
                 </m:r>
@@ -1455,6 +1890,7 @@
                       <w:rPr>
                         <w:rFonts w:ascii="Cambria Math" w:hAnsi="Cambria Math"/>
                         <w:i/>
+                        <w:sz w:val="20"/>
                       </w:rPr>
                     </m:ctrlPr>
                   </m:dPr>
@@ -1462,6 +1898,7 @@
                     <m:r>
                       <w:rPr>
                         <w:rFonts w:ascii="Cambria Math" w:hAnsi="Cambria Math"/>
+                        <w:sz w:val="20"/>
                       </w:rPr>
                       <m:t>x</m:t>
                     </m:r>
@@ -1472,6 +1909,7 @@
                 <m:r>
                   <w:rPr>
                     <w:rFonts w:ascii="Cambria Math" w:hAnsi="Cambria Math"/>
+                    <w:sz w:val="20"/>
                   </w:rPr>
                   <m:t>(1+r)^(x-u)</m:t>
                 </m:r>
@@ -1483,6 +1921,7 @@
       <w:r>
         <w:rPr>
           <w:rFonts w:eastAsiaTheme="minorEastAsia"/>
+          <w:sz w:val="20"/>
         </w:rPr>
         <w:t xml:space="preserve"> </w:t>
       </w:r>
@@ -1494,10 +1933,14 @@
           <w:ilvl w:val="1"/>
           <w:numId w:val="4"/>
         </w:numPr>
+        <w:rPr>
+          <w:sz w:val="20"/>
+        </w:rPr>
       </w:pPr>
       <w:r>
         <w:rPr>
           <w:rFonts w:eastAsiaTheme="minorEastAsia"/>
+          <w:sz w:val="20"/>
         </w:rPr>
         <w:t>For example, if a person died at age 2 , for u=2,3….</w:t>
       </w:r>
@@ -1505,6 +1948,7 @@
         <m:r>
           <w:rPr>
             <w:rFonts w:ascii="Cambria Math" w:hAnsi="Cambria Math"/>
+            <w:sz w:val="20"/>
           </w:rPr>
           <m:t xml:space="preserve"> ω</m:t>
         </m:r>
@@ -1512,6 +1956,7 @@
       <w:r>
         <w:rPr>
           <w:rFonts w:eastAsiaTheme="minorEastAsia"/>
+          <w:sz w:val="20"/>
         </w:rPr>
         <w:t xml:space="preserve"> :</w:t>
       </w:r>
@@ -1523,12 +1968,24 @@
           <w:ilvl w:val="1"/>
           <w:numId w:val="4"/>
         </w:numPr>
-      </w:pPr>
-      <w:r>
-        <w:t>B</w:t>
-      </w:r>
-      <w:r>
-        <w:t xml:space="preserve">(2) = </w:t>
+        <w:rPr>
+          <w:sz w:val="20"/>
+        </w:rPr>
+      </w:pPr>
+      <m:oMath>
+        <m:r>
+          <w:rPr>
+            <w:rFonts w:ascii="Cambria Math" w:hAnsi="Cambria Math"/>
+            <w:sz w:val="20"/>
+          </w:rPr>
+          <m:t>B(2) =</m:t>
+        </m:r>
+      </m:oMath>
+      <w:r>
+        <w:rPr>
+          <w:sz w:val="20"/>
+        </w:rPr>
+        <w:t xml:space="preserve"> </w:t>
       </w:r>
       <m:oMath>
         <m:f>
@@ -1537,6 +1994,7 @@
               <w:rPr>
                 <w:rFonts w:ascii="Cambria Math" w:hAnsi="Cambria Math"/>
                 <w:i/>
+                <w:sz w:val="20"/>
               </w:rPr>
             </m:ctrlPr>
           </m:fPr>
@@ -1544,6 +2002,7 @@
             <m:r>
               <w:rPr>
                 <w:rFonts w:ascii="Cambria Math" w:hAnsi="Cambria Math"/>
+                <w:sz w:val="20"/>
               </w:rPr>
               <m:t>z</m:t>
             </m:r>
@@ -1553,6 +2012,7 @@
                   <w:rPr>
                     <w:rFonts w:ascii="Cambria Math" w:hAnsi="Cambria Math"/>
                     <w:i/>
+                    <w:sz w:val="20"/>
                   </w:rPr>
                 </m:ctrlPr>
               </m:dPr>
@@ -1560,6 +2020,7 @@
                 <m:r>
                   <w:rPr>
                     <w:rFonts w:ascii="Cambria Math" w:hAnsi="Cambria Math"/>
+                    <w:sz w:val="20"/>
                   </w:rPr>
                   <m:t>2</m:t>
                 </m:r>
@@ -1570,6 +2031,7 @@
             <m:r>
               <w:rPr>
                 <w:rFonts w:ascii="Cambria Math" w:hAnsi="Cambria Math"/>
+                <w:sz w:val="20"/>
               </w:rPr>
               <m:t>(1+r)^(2-2)</m:t>
             </m:r>
@@ -1579,6 +2041,7 @@
       <w:r>
         <w:rPr>
           <w:rFonts w:eastAsiaTheme="minorEastAsia"/>
+          <w:sz w:val="20"/>
         </w:rPr>
         <w:t xml:space="preserve"> + </w:t>
       </w:r>
@@ -1589,6 +2052,7 @@
               <w:rPr>
                 <w:rFonts w:ascii="Cambria Math" w:hAnsi="Cambria Math"/>
                 <w:i/>
+                <w:sz w:val="20"/>
               </w:rPr>
             </m:ctrlPr>
           </m:fPr>
@@ -1596,6 +2060,7 @@
             <m:r>
               <w:rPr>
                 <w:rFonts w:ascii="Cambria Math" w:hAnsi="Cambria Math"/>
+                <w:sz w:val="20"/>
               </w:rPr>
               <m:t>z</m:t>
             </m:r>
@@ -1605,6 +2070,7 @@
                   <w:rPr>
                     <w:rFonts w:ascii="Cambria Math" w:hAnsi="Cambria Math"/>
                     <w:i/>
+                    <w:sz w:val="20"/>
                   </w:rPr>
                 </m:ctrlPr>
               </m:dPr>
@@ -1612,6 +2078,7 @@
                 <m:r>
                   <w:rPr>
                     <w:rFonts w:ascii="Cambria Math" w:hAnsi="Cambria Math"/>
+                    <w:sz w:val="20"/>
                   </w:rPr>
                   <m:t>3</m:t>
                 </m:r>
@@ -1622,6 +2089,7 @@
             <m:r>
               <w:rPr>
                 <w:rFonts w:ascii="Cambria Math" w:hAnsi="Cambria Math"/>
+                <w:sz w:val="20"/>
               </w:rPr>
               <m:t>(1+r)^(3-2)</m:t>
             </m:r>
@@ -1631,6 +2099,7 @@
       <w:r>
         <w:rPr>
           <w:rFonts w:eastAsiaTheme="minorEastAsia"/>
+          <w:sz w:val="20"/>
         </w:rPr>
         <w:t xml:space="preserve"> + ….+ </w:t>
       </w:r>
@@ -1641,6 +2110,7 @@
               <w:rPr>
                 <w:rFonts w:ascii="Cambria Math" w:hAnsi="Cambria Math"/>
                 <w:i/>
+                <w:sz w:val="20"/>
               </w:rPr>
             </m:ctrlPr>
           </m:fPr>
@@ -1648,6 +2118,7 @@
             <m:r>
               <w:rPr>
                 <w:rFonts w:ascii="Cambria Math" w:hAnsi="Cambria Math"/>
+                <w:sz w:val="20"/>
               </w:rPr>
               <m:t>z</m:t>
             </m:r>
@@ -1657,6 +2128,7 @@
                   <w:rPr>
                     <w:rFonts w:ascii="Cambria Math" w:hAnsi="Cambria Math"/>
                     <w:i/>
+                    <w:sz w:val="20"/>
                   </w:rPr>
                 </m:ctrlPr>
               </m:dPr>
@@ -1664,6 +2136,7 @@
                 <m:r>
                   <w:rPr>
                     <w:rFonts w:ascii="Cambria Math" w:hAnsi="Cambria Math"/>
+                    <w:sz w:val="20"/>
                   </w:rPr>
                   <m:t xml:space="preserve"> ω</m:t>
                 </m:r>
@@ -1674,6 +2147,7 @@
             <m:r>
               <w:rPr>
                 <w:rFonts w:ascii="Cambria Math" w:hAnsi="Cambria Math"/>
+                <w:sz w:val="20"/>
               </w:rPr>
               <m:t>(1+r)^(ω-2)</m:t>
             </m:r>
@@ -1688,14 +2162,24 @@
           <w:ilvl w:val="0"/>
           <w:numId w:val="4"/>
         </w:numPr>
-      </w:pPr>
-      <w:proofErr w:type="spellStart"/>
-      <w:r>
-        <w:t>dQALY</w:t>
-      </w:r>
-      <w:proofErr w:type="spellEnd"/>
-      <w:r>
-        <w:t xml:space="preserve">(x) = </w:t>
+        <w:rPr>
+          <w:sz w:val="20"/>
+        </w:rPr>
+      </w:pPr>
+      <m:oMath>
+        <m:r>
+          <w:rPr>
+            <w:rFonts w:ascii="Cambria Math" w:hAnsi="Cambria Math"/>
+            <w:sz w:val="20"/>
+          </w:rPr>
+          <m:t>dQALY(x)</m:t>
+        </m:r>
+      </m:oMath>
+      <w:r>
+        <w:rPr>
+          <w:sz w:val="20"/>
+        </w:rPr>
+        <w:t xml:space="preserve"> = </w:t>
       </w:r>
       <m:oMath>
         <m:f>
@@ -1704,6 +2188,7 @@
               <w:rPr>
                 <w:rFonts w:ascii="Cambria Math" w:hAnsi="Cambria Math"/>
                 <w:i/>
+                <w:sz w:val="20"/>
                 <w:lang w:val="en-US"/>
               </w:rPr>
             </m:ctrlPr>
@@ -1712,6 +2197,7 @@
             <m:r>
               <w:rPr>
                 <w:rFonts w:ascii="Cambria Math" w:hAnsi="Cambria Math"/>
+                <w:sz w:val="20"/>
                 <w:lang w:val="en-US"/>
               </w:rPr>
               <m:t>B(x)</m:t>
@@ -1721,6 +2207,7 @@
             <m:r>
               <w:rPr>
                 <w:rFonts w:ascii="Cambria Math" w:hAnsi="Cambria Math"/>
+                <w:sz w:val="20"/>
                 <w:lang w:val="en-US"/>
               </w:rPr>
               <m:t>l(x)</m:t>
@@ -1738,9 +2225,13 @@
         </w:numPr>
         <w:rPr>
           <w:rFonts w:eastAsiaTheme="minorEastAsia"/>
-        </w:rPr>
-      </w:pPr>
-      <w:r>
+          <w:sz w:val="20"/>
+        </w:rPr>
+      </w:pPr>
+      <w:r>
+        <w:rPr>
+          <w:sz w:val="20"/>
+        </w:rPr>
         <w:t xml:space="preserve">Weighted loss(LE) = </w:t>
       </w:r>
       <m:oMath>
@@ -1752,6 +2243,7 @@
               <w:rPr>
                 <w:rFonts w:ascii="Cambria Math" w:hAnsi="Cambria Math"/>
                 <w:i/>
+                <w:sz w:val="20"/>
               </w:rPr>
             </m:ctrlPr>
           </m:naryPr>
@@ -1759,6 +2251,7 @@
             <m:r>
               <w:rPr>
                 <w:rFonts w:ascii="Cambria Math" w:hAnsi="Cambria Math"/>
+                <w:sz w:val="20"/>
               </w:rPr>
               <m:t>0</m:t>
             </m:r>
@@ -1767,6 +2260,7 @@
             <m:r>
               <w:rPr>
                 <w:rFonts w:ascii="Cambria Math" w:hAnsi="Cambria Math"/>
+                <w:sz w:val="20"/>
               </w:rPr>
               <m:t>ω</m:t>
             </m:r>
@@ -1775,6 +2269,7 @@
             <m:r>
               <w:rPr>
                 <w:rFonts w:ascii="Cambria Math" w:hAnsi="Cambria Math"/>
+                <w:sz w:val="20"/>
               </w:rPr>
               <m:t>pd</m:t>
             </m:r>
@@ -1784,6 +2279,7 @@
                   <w:rPr>
                     <w:rFonts w:ascii="Cambria Math" w:hAnsi="Cambria Math"/>
                     <w:i/>
+                    <w:sz w:val="20"/>
                   </w:rPr>
                 </m:ctrlPr>
               </m:dPr>
@@ -1791,6 +2287,7 @@
                 <m:r>
                   <w:rPr>
                     <w:rFonts w:ascii="Cambria Math" w:hAnsi="Cambria Math"/>
+                    <w:sz w:val="20"/>
                   </w:rPr>
                   <m:t>x</m:t>
                 </m:r>
@@ -1799,6 +2296,7 @@
             <m:r>
               <w:rPr>
                 <w:rFonts w:ascii="Cambria Math" w:hAnsi="Cambria Math"/>
+                <w:sz w:val="20"/>
               </w:rPr>
               <m:t>*LE</m:t>
             </m:r>
@@ -1808,6 +2306,7 @@
                   <w:rPr>
                     <w:rFonts w:ascii="Cambria Math" w:hAnsi="Cambria Math"/>
                     <w:i/>
+                    <w:sz w:val="20"/>
                   </w:rPr>
                 </m:ctrlPr>
               </m:dPr>
@@ -1815,6 +2314,7 @@
                 <m:r>
                   <w:rPr>
                     <w:rFonts w:ascii="Cambria Math" w:hAnsi="Cambria Math"/>
+                    <w:sz w:val="20"/>
                   </w:rPr>
                   <m:t>x</m:t>
                 </m:r>
@@ -1826,6 +2326,7 @@
       <w:r>
         <w:rPr>
           <w:rFonts w:eastAsiaTheme="minorEastAsia"/>
+          <w:sz w:val="20"/>
         </w:rPr>
         <w:t xml:space="preserve"> , where </w:t>
       </w:r>
@@ -1833,6 +2334,7 @@
         <m:r>
           <w:rPr>
             <w:rFonts w:ascii="Cambria Math" w:hAnsi="Cambria Math"/>
+            <w:sz w:val="20"/>
           </w:rPr>
           <m:t>pd</m:t>
         </m:r>
@@ -1842,6 +2344,7 @@
               <w:rPr>
                 <w:rFonts w:ascii="Cambria Math" w:hAnsi="Cambria Math"/>
                 <w:i/>
+                <w:sz w:val="20"/>
               </w:rPr>
             </m:ctrlPr>
           </m:dPr>
@@ -1849,6 +2352,7 @@
             <m:r>
               <w:rPr>
                 <w:rFonts w:ascii="Cambria Math" w:hAnsi="Cambria Math"/>
+                <w:sz w:val="20"/>
               </w:rPr>
               <m:t>x</m:t>
             </m:r>
@@ -1858,27 +2362,39 @@
       <w:r>
         <w:rPr>
           <w:rFonts w:eastAsiaTheme="minorEastAsia"/>
-        </w:rPr>
-        <w:t xml:space="preserve"> = proportion of covid19 deaths of age x (for the purposes of this tool this is the mean age of the specified groupings).</w:t>
+          <w:sz w:val="20"/>
+        </w:rPr>
+        <w:t xml:space="preserve"> = proportion of covid19 deaths of age </w:t>
+      </w:r>
+      <m:oMath>
+        <m:r>
+          <w:rPr>
+            <w:rFonts w:ascii="Cambria Math" w:eastAsiaTheme="minorEastAsia" w:hAnsi="Cambria Math"/>
+            <w:sz w:val="20"/>
+          </w:rPr>
+          <m:t>x</m:t>
+        </m:r>
+      </m:oMath>
+      <w:r>
+        <w:rPr>
+          <w:rFonts w:eastAsiaTheme="minorEastAsia"/>
+          <w:sz w:val="20"/>
+        </w:rPr>
+        <w:t xml:space="preserve"> (for the purposes of this tool this is the mean age of the specified groupings).</w:t>
       </w:r>
     </w:p>
     <w:p>
       <w:pPr>
+        <w:pStyle w:val="Heading2"/>
         <w:rPr>
           <w:rFonts w:eastAsiaTheme="minorEastAsia"/>
-        </w:rPr>
-      </w:pPr>
-    </w:p>
-    <w:p>
-      <w:pPr>
-        <w:pStyle w:val="Heading2"/>
+          <w:sz w:val="24"/>
+        </w:rPr>
+      </w:pPr>
+      <w:r>
         <w:rPr>
           <w:rFonts w:eastAsiaTheme="minorEastAsia"/>
-        </w:rPr>
-      </w:pPr>
-      <w:r>
-        <w:rPr>
-          <w:rFonts w:eastAsiaTheme="minorEastAsia"/>
+          <w:sz w:val="24"/>
         </w:rPr>
         <w:t>To update data for countries currently included:</w:t>
       </w:r>
@@ -1890,11 +2406,48 @@
           <w:ilvl w:val="0"/>
           <w:numId w:val="6"/>
         </w:numPr>
-      </w:pPr>
-      <w:r>
-        <w:t>The input excel that is used has the following layout:</w:t>
-      </w:r>
-      <w:r>
+        <w:rPr>
+          <w:sz w:val="20"/>
+        </w:rPr>
+      </w:pPr>
+      <w:r>
+        <w:rPr>
+          <w:sz w:val="20"/>
+        </w:rPr>
+        <w:t>The input excel</w:t>
+      </w:r>
+      <w:r>
+        <w:rPr>
+          <w:sz w:val="20"/>
+        </w:rPr>
+        <w:t xml:space="preserve"> (“</w:t>
+      </w:r>
+      <w:proofErr w:type="spellStart"/>
+      <w:proofErr w:type="gramStart"/>
+      <w:r>
+        <w:rPr>
+          <w:sz w:val="20"/>
+        </w:rPr>
+        <w:t>input.slxs</w:t>
+      </w:r>
+      <w:proofErr w:type="spellEnd"/>
+      <w:proofErr w:type="gramEnd"/>
+      <w:r>
+        <w:rPr>
+          <w:sz w:val="20"/>
+        </w:rPr>
+        <w:t>”)</w:t>
+      </w:r>
+      <w:r>
+        <w:rPr>
+          <w:sz w:val="20"/>
+        </w:rPr>
+        <w:t xml:space="preserve"> that is used has the following layout:</w:t>
+      </w:r>
+      <w:r>
+        <w:rPr>
+          <w:sz w:val="20"/>
+        </w:rPr>
         <w:t xml:space="preserve"> (variable names and first values shown)</w:t>
       </w:r>
     </w:p>
@@ -1905,13 +2458,28 @@
           <w:ilvl w:val="1"/>
           <w:numId w:val="6"/>
         </w:numPr>
+        <w:rPr>
+          <w:sz w:val="20"/>
+        </w:rPr>
       </w:pPr>
       <w:proofErr w:type="spellStart"/>
       <w:r>
-        <w:t>Male_LT</w:t>
+        <w:rPr>
+          <w:sz w:val="20"/>
+        </w:rPr>
+        <w:t>m</w:t>
+      </w:r>
+      <w:r>
+        <w:rPr>
+          <w:sz w:val="20"/>
+        </w:rPr>
+        <w:t>ale_LT</w:t>
       </w:r>
       <w:proofErr w:type="spellEnd"/>
       <w:r>
+        <w:rPr>
+          <w:sz w:val="20"/>
+        </w:rPr>
         <w:t xml:space="preserve">: </w:t>
       </w:r>
     </w:p>
@@ -1951,12 +2519,14 @@
               <w:rPr>
                 <w:rFonts w:ascii="Calibri" w:hAnsi="Calibri" w:cs="Calibri"/>
                 <w:color w:val="000000"/>
+                <w:sz w:val="20"/>
               </w:rPr>
             </w:pPr>
             <w:r>
               <w:rPr>
                 <w:rFonts w:ascii="Calibri" w:hAnsi="Calibri" w:cs="Calibri"/>
                 <w:color w:val="000000"/>
+                <w:sz w:val="20"/>
               </w:rPr>
               <w:t>Age</w:t>
             </w:r>
@@ -1981,12 +2551,14 @@
               <w:rPr>
                 <w:rFonts w:ascii="Calibri" w:hAnsi="Calibri" w:cs="Calibri"/>
                 <w:color w:val="000000"/>
+                <w:sz w:val="20"/>
               </w:rPr>
             </w:pPr>
             <w:r>
               <w:rPr>
                 <w:rFonts w:ascii="Calibri" w:hAnsi="Calibri" w:cs="Calibri"/>
                 <w:color w:val="000000"/>
+                <w:sz w:val="20"/>
               </w:rPr>
               <w:t>UK</w:t>
             </w:r>
@@ -2011,12 +2583,14 @@
               <w:rPr>
                 <w:rFonts w:ascii="Calibri" w:hAnsi="Calibri" w:cs="Calibri"/>
                 <w:color w:val="000000"/>
+                <w:sz w:val="20"/>
               </w:rPr>
             </w:pPr>
             <w:r>
               <w:rPr>
                 <w:rFonts w:ascii="Calibri" w:hAnsi="Calibri" w:cs="Calibri"/>
                 <w:color w:val="000000"/>
+                <w:sz w:val="20"/>
               </w:rPr>
               <w:t>US</w:t>
             </w:r>
@@ -2041,12 +2615,14 @@
               <w:rPr>
                 <w:rFonts w:ascii="Calibri" w:hAnsi="Calibri" w:cs="Calibri"/>
                 <w:color w:val="000000"/>
+                <w:sz w:val="20"/>
               </w:rPr>
             </w:pPr>
             <w:r>
               <w:rPr>
                 <w:rFonts w:ascii="Calibri" w:hAnsi="Calibri" w:cs="Calibri"/>
                 <w:color w:val="000000"/>
+                <w:sz w:val="20"/>
               </w:rPr>
               <w:t>Canada</w:t>
             </w:r>
@@ -2071,12 +2647,14 @@
               <w:rPr>
                 <w:rFonts w:ascii="Calibri" w:hAnsi="Calibri" w:cs="Calibri"/>
                 <w:color w:val="000000"/>
+                <w:sz w:val="20"/>
               </w:rPr>
             </w:pPr>
             <w:r>
               <w:rPr>
                 <w:rFonts w:ascii="Calibri" w:hAnsi="Calibri" w:cs="Calibri"/>
                 <w:color w:val="000000"/>
+                <w:sz w:val="20"/>
               </w:rPr>
               <w:t>Norway</w:t>
             </w:r>
@@ -2101,12 +2679,14 @@
               <w:rPr>
                 <w:rFonts w:ascii="Calibri" w:hAnsi="Calibri" w:cs="Calibri"/>
                 <w:color w:val="000000"/>
+                <w:sz w:val="20"/>
               </w:rPr>
             </w:pPr>
             <w:r>
               <w:rPr>
                 <w:rFonts w:ascii="Calibri" w:hAnsi="Calibri" w:cs="Calibri"/>
                 <w:color w:val="000000"/>
+                <w:sz w:val="20"/>
               </w:rPr>
               <w:t>Israel</w:t>
             </w:r>
@@ -2137,12 +2717,14 @@
               <w:rPr>
                 <w:rFonts w:ascii="Calibri" w:hAnsi="Calibri" w:cs="Calibri"/>
                 <w:color w:val="000000"/>
+                <w:sz w:val="20"/>
               </w:rPr>
             </w:pPr>
             <w:r>
               <w:rPr>
                 <w:rFonts w:ascii="Calibri" w:hAnsi="Calibri" w:cs="Calibri"/>
                 <w:color w:val="000000"/>
+                <w:sz w:val="20"/>
               </w:rPr>
               <w:t>0</w:t>
             </w:r>
@@ -2168,12 +2750,14 @@
               <w:rPr>
                 <w:rFonts w:ascii="Calibri" w:hAnsi="Calibri" w:cs="Calibri"/>
                 <w:color w:val="000000"/>
+                <w:sz w:val="20"/>
               </w:rPr>
             </w:pPr>
             <w:r>
               <w:rPr>
                 <w:rFonts w:ascii="Calibri" w:hAnsi="Calibri" w:cs="Calibri"/>
                 <w:color w:val="000000"/>
+                <w:sz w:val="20"/>
               </w:rPr>
               <w:t>0.0042</w:t>
             </w:r>
@@ -2199,12 +2783,14 @@
               <w:rPr>
                 <w:rFonts w:ascii="Calibri" w:hAnsi="Calibri" w:cs="Calibri"/>
                 <w:color w:val="000000"/>
+                <w:sz w:val="20"/>
               </w:rPr>
             </w:pPr>
             <w:r>
               <w:rPr>
                 <w:rFonts w:ascii="Calibri" w:hAnsi="Calibri" w:cs="Calibri"/>
                 <w:color w:val="000000"/>
+                <w:sz w:val="20"/>
               </w:rPr>
               <w:t>0.006302</w:t>
             </w:r>
@@ -2230,12 +2816,14 @@
               <w:rPr>
                 <w:rFonts w:ascii="Calibri" w:hAnsi="Calibri" w:cs="Calibri"/>
                 <w:color w:val="000000"/>
+                <w:sz w:val="20"/>
               </w:rPr>
             </w:pPr>
             <w:r>
               <w:rPr>
                 <w:rFonts w:ascii="Calibri" w:hAnsi="Calibri" w:cs="Calibri"/>
                 <w:color w:val="000000"/>
+                <w:sz w:val="20"/>
               </w:rPr>
               <w:t>0.00477</w:t>
             </w:r>
@@ -2261,12 +2849,14 @@
               <w:rPr>
                 <w:rFonts w:ascii="Calibri" w:hAnsi="Calibri" w:cs="Calibri"/>
                 <w:color w:val="000000"/>
+                <w:sz w:val="20"/>
               </w:rPr>
             </w:pPr>
             <w:r>
               <w:rPr>
                 <w:rFonts w:ascii="Calibri" w:hAnsi="Calibri" w:cs="Calibri"/>
                 <w:color w:val="000000"/>
+                <w:sz w:val="20"/>
               </w:rPr>
               <w:t>0.002</w:t>
             </w:r>
@@ -2292,12 +2882,14 @@
               <w:rPr>
                 <w:rFonts w:ascii="Calibri" w:hAnsi="Calibri" w:cs="Calibri"/>
                 <w:color w:val="000000"/>
+                <w:sz w:val="20"/>
               </w:rPr>
             </w:pPr>
             <w:r>
               <w:rPr>
                 <w:rFonts w:ascii="Calibri" w:hAnsi="Calibri" w:cs="Calibri"/>
                 <w:color w:val="000000"/>
+                <w:sz w:val="20"/>
               </w:rPr>
               <w:t>0.003336</w:t>
             </w:r>
@@ -2312,13 +2904,28 @@
           <w:ilvl w:val="1"/>
           <w:numId w:val="6"/>
         </w:numPr>
+        <w:rPr>
+          <w:sz w:val="20"/>
+        </w:rPr>
       </w:pPr>
       <w:proofErr w:type="spellStart"/>
       <w:r>
-        <w:t>Female_LT</w:t>
+        <w:rPr>
+          <w:sz w:val="20"/>
+        </w:rPr>
+        <w:t>f</w:t>
+      </w:r>
+      <w:r>
+        <w:rPr>
+          <w:sz w:val="20"/>
+        </w:rPr>
+        <w:t>emale_LT</w:t>
       </w:r>
       <w:proofErr w:type="spellEnd"/>
       <w:r>
+        <w:rPr>
+          <w:sz w:val="20"/>
+        </w:rPr>
         <w:t>:</w:t>
       </w:r>
     </w:p>
@@ -2329,11 +2936,11 @@
       </w:tblPr>
       <w:tblGrid>
         <w:gridCol w:w="960"/>
-        <w:gridCol w:w="1053"/>
-        <w:gridCol w:w="1053"/>
+        <w:gridCol w:w="977"/>
+        <w:gridCol w:w="977"/>
         <w:gridCol w:w="960"/>
         <w:gridCol w:w="960"/>
-        <w:gridCol w:w="1053"/>
+        <w:gridCol w:w="977"/>
       </w:tblGrid>
       <w:tr>
         <w:trPr>
@@ -2359,6 +2966,7 @@
               <w:rPr>
                 <w:rFonts w:ascii="Calibri" w:eastAsia="Times New Roman" w:hAnsi="Calibri" w:cs="Calibri"/>
                 <w:color w:val="000000"/>
+                <w:sz w:val="20"/>
                 <w:lang w:eastAsia="en-GB"/>
               </w:rPr>
             </w:pPr>
@@ -2366,6 +2974,7 @@
               <w:rPr>
                 <w:rFonts w:ascii="Calibri" w:eastAsia="Times New Roman" w:hAnsi="Calibri" w:cs="Calibri"/>
                 <w:color w:val="000000"/>
+                <w:sz w:val="20"/>
                 <w:lang w:eastAsia="en-GB"/>
               </w:rPr>
               <w:t>Age</w:t>
@@ -2392,6 +3001,7 @@
               <w:rPr>
                 <w:rFonts w:ascii="Calibri" w:eastAsia="Times New Roman" w:hAnsi="Calibri" w:cs="Calibri"/>
                 <w:color w:val="000000"/>
+                <w:sz w:val="20"/>
                 <w:lang w:eastAsia="en-GB"/>
               </w:rPr>
             </w:pPr>
@@ -2399,6 +3009,7 @@
               <w:rPr>
                 <w:rFonts w:ascii="Calibri" w:eastAsia="Times New Roman" w:hAnsi="Calibri" w:cs="Calibri"/>
                 <w:color w:val="000000"/>
+                <w:sz w:val="20"/>
                 <w:lang w:eastAsia="en-GB"/>
               </w:rPr>
               <w:t>UK</w:t>
@@ -2425,6 +3036,7 @@
               <w:rPr>
                 <w:rFonts w:ascii="Calibri" w:eastAsia="Times New Roman" w:hAnsi="Calibri" w:cs="Calibri"/>
                 <w:color w:val="000000"/>
+                <w:sz w:val="20"/>
                 <w:lang w:eastAsia="en-GB"/>
               </w:rPr>
             </w:pPr>
@@ -2432,6 +3044,7 @@
               <w:rPr>
                 <w:rFonts w:ascii="Calibri" w:eastAsia="Times New Roman" w:hAnsi="Calibri" w:cs="Calibri"/>
                 <w:color w:val="000000"/>
+                <w:sz w:val="20"/>
                 <w:lang w:eastAsia="en-GB"/>
               </w:rPr>
               <w:t>US</w:t>
@@ -2458,6 +3071,7 @@
               <w:rPr>
                 <w:rFonts w:ascii="Calibri" w:eastAsia="Times New Roman" w:hAnsi="Calibri" w:cs="Calibri"/>
                 <w:color w:val="000000"/>
+                <w:sz w:val="20"/>
                 <w:lang w:eastAsia="en-GB"/>
               </w:rPr>
             </w:pPr>
@@ -2465,6 +3079,7 @@
               <w:rPr>
                 <w:rFonts w:ascii="Calibri" w:eastAsia="Times New Roman" w:hAnsi="Calibri" w:cs="Calibri"/>
                 <w:color w:val="000000"/>
+                <w:sz w:val="20"/>
                 <w:lang w:eastAsia="en-GB"/>
               </w:rPr>
               <w:t>Canada</w:t>
@@ -2491,6 +3106,7 @@
               <w:rPr>
                 <w:rFonts w:ascii="Calibri" w:eastAsia="Times New Roman" w:hAnsi="Calibri" w:cs="Calibri"/>
                 <w:color w:val="000000"/>
+                <w:sz w:val="20"/>
                 <w:lang w:eastAsia="en-GB"/>
               </w:rPr>
             </w:pPr>
@@ -2498,6 +3114,7 @@
               <w:rPr>
                 <w:rFonts w:ascii="Calibri" w:eastAsia="Times New Roman" w:hAnsi="Calibri" w:cs="Calibri"/>
                 <w:color w:val="000000"/>
+                <w:sz w:val="20"/>
                 <w:lang w:eastAsia="en-GB"/>
               </w:rPr>
               <w:t>Norway</w:t>
@@ -2524,6 +3141,7 @@
               <w:rPr>
                 <w:rFonts w:ascii="Calibri" w:eastAsia="Times New Roman" w:hAnsi="Calibri" w:cs="Calibri"/>
                 <w:color w:val="000000"/>
+                <w:sz w:val="20"/>
                 <w:lang w:eastAsia="en-GB"/>
               </w:rPr>
             </w:pPr>
@@ -2531,6 +3149,7 @@
               <w:rPr>
                 <w:rFonts w:ascii="Calibri" w:eastAsia="Times New Roman" w:hAnsi="Calibri" w:cs="Calibri"/>
                 <w:color w:val="000000"/>
+                <w:sz w:val="20"/>
                 <w:lang w:eastAsia="en-GB"/>
               </w:rPr>
               <w:t>Israel</w:t>
@@ -2563,6 +3182,7 @@
               <w:rPr>
                 <w:rFonts w:ascii="Calibri" w:eastAsia="Times New Roman" w:hAnsi="Calibri" w:cs="Calibri"/>
                 <w:color w:val="000000"/>
+                <w:sz w:val="20"/>
                 <w:lang w:eastAsia="en-GB"/>
               </w:rPr>
             </w:pPr>
@@ -2570,6 +3190,7 @@
               <w:rPr>
                 <w:rFonts w:ascii="Calibri" w:eastAsia="Times New Roman" w:hAnsi="Calibri" w:cs="Calibri"/>
                 <w:color w:val="000000"/>
+                <w:sz w:val="20"/>
                 <w:lang w:eastAsia="en-GB"/>
               </w:rPr>
               <w:t>0</w:t>
@@ -2597,6 +3218,7 @@
               <w:rPr>
                 <w:rFonts w:ascii="Calibri" w:eastAsia="Times New Roman" w:hAnsi="Calibri" w:cs="Calibri"/>
                 <w:color w:val="000000"/>
+                <w:sz w:val="20"/>
                 <w:lang w:eastAsia="en-GB"/>
               </w:rPr>
             </w:pPr>
@@ -2604,6 +3226,7 @@
               <w:rPr>
                 <w:rFonts w:ascii="Calibri" w:eastAsia="Times New Roman" w:hAnsi="Calibri" w:cs="Calibri"/>
                 <w:color w:val="000000"/>
+                <w:sz w:val="20"/>
                 <w:lang w:eastAsia="en-GB"/>
               </w:rPr>
               <w:t>0.003548</w:t>
@@ -2631,6 +3254,7 @@
               <w:rPr>
                 <w:rFonts w:ascii="Calibri" w:eastAsia="Times New Roman" w:hAnsi="Calibri" w:cs="Calibri"/>
                 <w:color w:val="000000"/>
+                <w:sz w:val="20"/>
                 <w:lang w:eastAsia="en-GB"/>
               </w:rPr>
             </w:pPr>
@@ -2638,6 +3262,7 @@
               <w:rPr>
                 <w:rFonts w:ascii="Calibri" w:eastAsia="Times New Roman" w:hAnsi="Calibri" w:cs="Calibri"/>
                 <w:color w:val="000000"/>
+                <w:sz w:val="20"/>
                 <w:lang w:eastAsia="en-GB"/>
               </w:rPr>
               <w:t>0.005226</w:t>
@@ -2665,6 +3290,7 @@
               <w:rPr>
                 <w:rFonts w:ascii="Calibri" w:eastAsia="Times New Roman" w:hAnsi="Calibri" w:cs="Calibri"/>
                 <w:color w:val="000000"/>
+                <w:sz w:val="20"/>
                 <w:lang w:eastAsia="en-GB"/>
               </w:rPr>
             </w:pPr>
@@ -2672,6 +3298,7 @@
               <w:rPr>
                 <w:rFonts w:ascii="Calibri" w:eastAsia="Times New Roman" w:hAnsi="Calibri" w:cs="Calibri"/>
                 <w:color w:val="000000"/>
+                <w:sz w:val="20"/>
                 <w:lang w:eastAsia="en-GB"/>
               </w:rPr>
               <w:t>0.00427</w:t>
@@ -2699,6 +3326,7 @@
               <w:rPr>
                 <w:rFonts w:ascii="Calibri" w:eastAsia="Times New Roman" w:hAnsi="Calibri" w:cs="Calibri"/>
                 <w:color w:val="000000"/>
+                <w:sz w:val="20"/>
                 <w:lang w:eastAsia="en-GB"/>
               </w:rPr>
             </w:pPr>
@@ -2706,6 +3334,7 @@
               <w:rPr>
                 <w:rFonts w:ascii="Calibri" w:eastAsia="Times New Roman" w:hAnsi="Calibri" w:cs="Calibri"/>
                 <w:color w:val="000000"/>
+                <w:sz w:val="20"/>
                 <w:lang w:eastAsia="en-GB"/>
               </w:rPr>
               <w:t>0.002</w:t>
@@ -2733,6 +3362,7 @@
               <w:rPr>
                 <w:rFonts w:ascii="Calibri" w:eastAsia="Times New Roman" w:hAnsi="Calibri" w:cs="Calibri"/>
                 <w:color w:val="000000"/>
+                <w:sz w:val="20"/>
                 <w:lang w:eastAsia="en-GB"/>
               </w:rPr>
             </w:pPr>
@@ -2740,6 +3370,7 @@
               <w:rPr>
                 <w:rFonts w:ascii="Calibri" w:eastAsia="Times New Roman" w:hAnsi="Calibri" w:cs="Calibri"/>
                 <w:color w:val="000000"/>
+                <w:sz w:val="20"/>
                 <w:lang w:eastAsia="en-GB"/>
               </w:rPr>
               <w:t>0.002937</w:t>
@@ -2755,13 +3386,22 @@
           <w:ilvl w:val="1"/>
           <w:numId w:val="6"/>
         </w:numPr>
+        <w:rPr>
+          <w:sz w:val="20"/>
+        </w:rPr>
       </w:pPr>
       <w:proofErr w:type="spellStart"/>
       <w:r>
+        <w:rPr>
+          <w:sz w:val="20"/>
+        </w:rPr>
         <w:t>qol_norm</w:t>
       </w:r>
       <w:proofErr w:type="spellEnd"/>
       <w:r>
+        <w:rPr>
+          <w:sz w:val="20"/>
+        </w:rPr>
         <w:t>:</w:t>
       </w:r>
     </w:p>
@@ -2778,7 +3418,7 @@
         <w:gridCol w:w="960"/>
         <w:gridCol w:w="960"/>
         <w:gridCol w:w="960"/>
-        <w:gridCol w:w="1053"/>
+        <w:gridCol w:w="977"/>
       </w:tblGrid>
       <w:tr>
         <w:trPr>
@@ -2804,6 +3444,7 @@
               <w:rPr>
                 <w:rFonts w:ascii="Calibri" w:eastAsia="Times New Roman" w:hAnsi="Calibri" w:cs="Calibri"/>
                 <w:color w:val="000000"/>
+                <w:sz w:val="20"/>
                 <w:lang w:eastAsia="en-GB"/>
               </w:rPr>
             </w:pPr>
@@ -2811,6 +3452,7 @@
               <w:rPr>
                 <w:rFonts w:ascii="Calibri" w:eastAsia="Times New Roman" w:hAnsi="Calibri" w:cs="Calibri"/>
                 <w:color w:val="000000"/>
+                <w:sz w:val="20"/>
                 <w:lang w:eastAsia="en-GB"/>
               </w:rPr>
               <w:t>Age band</w:t>
@@ -2837,6 +3479,7 @@
               <w:rPr>
                 <w:rFonts w:ascii="Calibri" w:eastAsia="Times New Roman" w:hAnsi="Calibri" w:cs="Calibri"/>
                 <w:color w:val="000000"/>
+                <w:sz w:val="20"/>
                 <w:lang w:eastAsia="en-GB"/>
               </w:rPr>
             </w:pPr>
@@ -2844,6 +3487,7 @@
               <w:rPr>
                 <w:rFonts w:ascii="Calibri" w:eastAsia="Times New Roman" w:hAnsi="Calibri" w:cs="Calibri"/>
                 <w:color w:val="000000"/>
+                <w:sz w:val="20"/>
                 <w:lang w:eastAsia="en-GB"/>
               </w:rPr>
               <w:t>Low</w:t>
@@ -2870,6 +3514,7 @@
               <w:rPr>
                 <w:rFonts w:ascii="Calibri" w:eastAsia="Times New Roman" w:hAnsi="Calibri" w:cs="Calibri"/>
                 <w:color w:val="000000"/>
+                <w:sz w:val="20"/>
                 <w:lang w:eastAsia="en-GB"/>
               </w:rPr>
             </w:pPr>
@@ -2877,6 +3522,7 @@
               <w:rPr>
                 <w:rFonts w:ascii="Calibri" w:eastAsia="Times New Roman" w:hAnsi="Calibri" w:cs="Calibri"/>
                 <w:color w:val="000000"/>
+                <w:sz w:val="20"/>
                 <w:lang w:eastAsia="en-GB"/>
               </w:rPr>
               <w:t>high</w:t>
@@ -2903,6 +3549,7 @@
               <w:rPr>
                 <w:rFonts w:ascii="Calibri" w:eastAsia="Times New Roman" w:hAnsi="Calibri" w:cs="Calibri"/>
                 <w:color w:val="000000"/>
+                <w:sz w:val="20"/>
                 <w:lang w:eastAsia="en-GB"/>
               </w:rPr>
             </w:pPr>
@@ -2910,6 +3557,7 @@
               <w:rPr>
                 <w:rFonts w:ascii="Calibri" w:eastAsia="Times New Roman" w:hAnsi="Calibri" w:cs="Calibri"/>
                 <w:color w:val="000000"/>
+                <w:sz w:val="20"/>
                 <w:lang w:eastAsia="en-GB"/>
               </w:rPr>
               <w:t>UK</w:t>
@@ -2936,6 +3584,7 @@
               <w:rPr>
                 <w:rFonts w:ascii="Calibri" w:eastAsia="Times New Roman" w:hAnsi="Calibri" w:cs="Calibri"/>
                 <w:color w:val="000000"/>
+                <w:sz w:val="20"/>
                 <w:lang w:eastAsia="en-GB"/>
               </w:rPr>
             </w:pPr>
@@ -2943,6 +3592,7 @@
               <w:rPr>
                 <w:rFonts w:ascii="Calibri" w:eastAsia="Times New Roman" w:hAnsi="Calibri" w:cs="Calibri"/>
                 <w:color w:val="000000"/>
+                <w:sz w:val="20"/>
                 <w:lang w:eastAsia="en-GB"/>
               </w:rPr>
               <w:t>US</w:t>
@@ -2969,6 +3619,7 @@
               <w:rPr>
                 <w:rFonts w:ascii="Calibri" w:eastAsia="Times New Roman" w:hAnsi="Calibri" w:cs="Calibri"/>
                 <w:color w:val="000000"/>
+                <w:sz w:val="20"/>
                 <w:lang w:eastAsia="en-GB"/>
               </w:rPr>
             </w:pPr>
@@ -2976,6 +3627,7 @@
               <w:rPr>
                 <w:rFonts w:ascii="Calibri" w:eastAsia="Times New Roman" w:hAnsi="Calibri" w:cs="Calibri"/>
                 <w:color w:val="000000"/>
+                <w:sz w:val="20"/>
                 <w:lang w:eastAsia="en-GB"/>
               </w:rPr>
               <w:t>Canada</w:t>
@@ -3002,6 +3654,7 @@
               <w:rPr>
                 <w:rFonts w:ascii="Calibri" w:eastAsia="Times New Roman" w:hAnsi="Calibri" w:cs="Calibri"/>
                 <w:color w:val="000000"/>
+                <w:sz w:val="20"/>
                 <w:lang w:eastAsia="en-GB"/>
               </w:rPr>
             </w:pPr>
@@ -3009,6 +3662,7 @@
               <w:rPr>
                 <w:rFonts w:ascii="Calibri" w:eastAsia="Times New Roman" w:hAnsi="Calibri" w:cs="Calibri"/>
                 <w:color w:val="000000"/>
+                <w:sz w:val="20"/>
                 <w:lang w:eastAsia="en-GB"/>
               </w:rPr>
               <w:t>Norway</w:t>
@@ -3035,6 +3689,7 @@
               <w:rPr>
                 <w:rFonts w:ascii="Calibri" w:eastAsia="Times New Roman" w:hAnsi="Calibri" w:cs="Calibri"/>
                 <w:color w:val="000000"/>
+                <w:sz w:val="20"/>
                 <w:lang w:eastAsia="en-GB"/>
               </w:rPr>
             </w:pPr>
@@ -3042,6 +3697,7 @@
               <w:rPr>
                 <w:rFonts w:ascii="Calibri" w:eastAsia="Times New Roman" w:hAnsi="Calibri" w:cs="Calibri"/>
                 <w:color w:val="000000"/>
+                <w:sz w:val="20"/>
                 <w:lang w:eastAsia="en-GB"/>
               </w:rPr>
               <w:t>Israel</w:t>
@@ -3073,6 +3729,7 @@
               <w:rPr>
                 <w:rFonts w:ascii="Calibri" w:eastAsia="Times New Roman" w:hAnsi="Calibri" w:cs="Calibri"/>
                 <w:color w:val="000000"/>
+                <w:sz w:val="20"/>
                 <w:lang w:eastAsia="en-GB"/>
               </w:rPr>
             </w:pPr>
@@ -3080,6 +3737,7 @@
               <w:rPr>
                 <w:rFonts w:ascii="Calibri" w:eastAsia="Times New Roman" w:hAnsi="Calibri" w:cs="Calibri"/>
                 <w:color w:val="000000"/>
+                <w:sz w:val="20"/>
                 <w:lang w:eastAsia="en-GB"/>
               </w:rPr>
               <w:t>0-17</w:t>
@@ -3107,6 +3765,7 @@
               <w:rPr>
                 <w:rFonts w:ascii="Calibri" w:eastAsia="Times New Roman" w:hAnsi="Calibri" w:cs="Calibri"/>
                 <w:color w:val="000000"/>
+                <w:sz w:val="20"/>
                 <w:lang w:eastAsia="en-GB"/>
               </w:rPr>
             </w:pPr>
@@ -3114,6 +3773,7 @@
               <w:rPr>
                 <w:rFonts w:ascii="Calibri" w:eastAsia="Times New Roman" w:hAnsi="Calibri" w:cs="Calibri"/>
                 <w:color w:val="000000"/>
+                <w:sz w:val="20"/>
                 <w:lang w:eastAsia="en-GB"/>
               </w:rPr>
               <w:t>0</w:t>
@@ -3141,6 +3801,7 @@
               <w:rPr>
                 <w:rFonts w:ascii="Calibri" w:eastAsia="Times New Roman" w:hAnsi="Calibri" w:cs="Calibri"/>
                 <w:color w:val="000000"/>
+                <w:sz w:val="20"/>
                 <w:lang w:eastAsia="en-GB"/>
               </w:rPr>
             </w:pPr>
@@ -3148,6 +3809,7 @@
               <w:rPr>
                 <w:rFonts w:ascii="Calibri" w:eastAsia="Times New Roman" w:hAnsi="Calibri" w:cs="Calibri"/>
                 <w:color w:val="000000"/>
+                <w:sz w:val="20"/>
                 <w:lang w:eastAsia="en-GB"/>
               </w:rPr>
               <w:t>17</w:t>
@@ -3175,6 +3837,7 @@
               <w:rPr>
                 <w:rFonts w:ascii="Calibri" w:eastAsia="Times New Roman" w:hAnsi="Calibri" w:cs="Calibri"/>
                 <w:color w:val="000000"/>
+                <w:sz w:val="20"/>
                 <w:lang w:eastAsia="en-GB"/>
               </w:rPr>
             </w:pPr>
@@ -3182,6 +3845,7 @@
               <w:rPr>
                 <w:rFonts w:ascii="Calibri" w:eastAsia="Times New Roman" w:hAnsi="Calibri" w:cs="Calibri"/>
                 <w:color w:val="000000"/>
+                <w:sz w:val="20"/>
                 <w:lang w:eastAsia="en-GB"/>
               </w:rPr>
               <w:t>1</w:t>
@@ -3209,6 +3873,7 @@
               <w:rPr>
                 <w:rFonts w:ascii="Calibri" w:eastAsia="Times New Roman" w:hAnsi="Calibri" w:cs="Calibri"/>
                 <w:color w:val="000000"/>
+                <w:sz w:val="20"/>
                 <w:lang w:eastAsia="en-GB"/>
               </w:rPr>
             </w:pPr>
@@ -3216,6 +3881,7 @@
               <w:rPr>
                 <w:rFonts w:ascii="Calibri" w:eastAsia="Times New Roman" w:hAnsi="Calibri" w:cs="Calibri"/>
                 <w:color w:val="000000"/>
+                <w:sz w:val="20"/>
                 <w:lang w:eastAsia="en-GB"/>
               </w:rPr>
               <w:t>1</w:t>
@@ -3243,6 +3909,7 @@
               <w:rPr>
                 <w:rFonts w:ascii="Calibri" w:eastAsia="Times New Roman" w:hAnsi="Calibri" w:cs="Calibri"/>
                 <w:color w:val="000000"/>
+                <w:sz w:val="20"/>
                 <w:lang w:eastAsia="en-GB"/>
               </w:rPr>
             </w:pPr>
@@ -3250,6 +3917,7 @@
               <w:rPr>
                 <w:rFonts w:ascii="Calibri" w:eastAsia="Times New Roman" w:hAnsi="Calibri" w:cs="Calibri"/>
                 <w:color w:val="000000"/>
+                <w:sz w:val="20"/>
                 <w:lang w:eastAsia="en-GB"/>
               </w:rPr>
               <w:t>1</w:t>
@@ -3277,6 +3945,7 @@
               <w:rPr>
                 <w:rFonts w:ascii="Calibri" w:eastAsia="Times New Roman" w:hAnsi="Calibri" w:cs="Calibri"/>
                 <w:color w:val="000000"/>
+                <w:sz w:val="20"/>
                 <w:lang w:eastAsia="en-GB"/>
               </w:rPr>
             </w:pPr>
@@ -3284,6 +3953,7 @@
               <w:rPr>
                 <w:rFonts w:ascii="Calibri" w:eastAsia="Times New Roman" w:hAnsi="Calibri" w:cs="Calibri"/>
                 <w:color w:val="000000"/>
+                <w:sz w:val="20"/>
                 <w:lang w:eastAsia="en-GB"/>
               </w:rPr>
               <w:t>0.89</w:t>
@@ -3311,6 +3981,7 @@
               <w:rPr>
                 <w:rFonts w:ascii="Calibri" w:eastAsia="Times New Roman" w:hAnsi="Calibri" w:cs="Calibri"/>
                 <w:color w:val="000000"/>
+                <w:sz w:val="20"/>
                 <w:lang w:eastAsia="en-GB"/>
               </w:rPr>
             </w:pPr>
@@ -3318,6 +3989,7 @@
               <w:rPr>
                 <w:rFonts w:ascii="Calibri" w:eastAsia="Times New Roman" w:hAnsi="Calibri" w:cs="Calibri"/>
                 <w:color w:val="000000"/>
+                <w:sz w:val="20"/>
                 <w:lang w:eastAsia="en-GB"/>
               </w:rPr>
               <w:t>0.985461</w:t>
@@ -3333,13 +4005,22 @@
           <w:ilvl w:val="1"/>
           <w:numId w:val="6"/>
         </w:numPr>
+        <w:rPr>
+          <w:sz w:val="20"/>
+        </w:rPr>
       </w:pPr>
       <w:proofErr w:type="spellStart"/>
       <w:r>
+        <w:rPr>
+          <w:sz w:val="20"/>
+        </w:rPr>
         <w:t>age_covid</w:t>
       </w:r>
       <w:proofErr w:type="spellEnd"/>
       <w:r>
+        <w:rPr>
+          <w:sz w:val="20"/>
+        </w:rPr>
         <w:t>:</w:t>
       </w:r>
     </w:p>
@@ -3353,7 +4034,7 @@
         <w:gridCol w:w="960"/>
         <w:gridCol w:w="960"/>
         <w:gridCol w:w="960"/>
-        <w:gridCol w:w="1053"/>
+        <w:gridCol w:w="977"/>
         <w:gridCol w:w="960"/>
         <w:gridCol w:w="960"/>
         <w:gridCol w:w="960"/>
@@ -3382,6 +4063,7 @@
               <w:rPr>
                 <w:rFonts w:ascii="Calibri" w:eastAsia="Times New Roman" w:hAnsi="Calibri" w:cs="Calibri"/>
                 <w:color w:val="000000"/>
+                <w:sz w:val="20"/>
                 <w:lang w:eastAsia="en-GB"/>
               </w:rPr>
             </w:pPr>
@@ -3389,6 +4071,7 @@
               <w:rPr>
                 <w:rFonts w:ascii="Calibri" w:eastAsia="Times New Roman" w:hAnsi="Calibri" w:cs="Calibri"/>
                 <w:color w:val="000000"/>
+                <w:sz w:val="20"/>
                 <w:lang w:eastAsia="en-GB"/>
               </w:rPr>
               <w:t>Age band</w:t>
@@ -3415,6 +4098,7 @@
               <w:rPr>
                 <w:rFonts w:ascii="Calibri" w:eastAsia="Times New Roman" w:hAnsi="Calibri" w:cs="Calibri"/>
                 <w:color w:val="000000"/>
+                <w:sz w:val="20"/>
                 <w:lang w:eastAsia="en-GB"/>
               </w:rPr>
             </w:pPr>
@@ -3422,6 +4106,7 @@
               <w:rPr>
                 <w:rFonts w:ascii="Calibri" w:eastAsia="Times New Roman" w:hAnsi="Calibri" w:cs="Calibri"/>
                 <w:color w:val="000000"/>
+                <w:sz w:val="20"/>
                 <w:lang w:eastAsia="en-GB"/>
               </w:rPr>
               <w:t>low</w:t>
@@ -3448,6 +4133,7 @@
               <w:rPr>
                 <w:rFonts w:ascii="Calibri" w:eastAsia="Times New Roman" w:hAnsi="Calibri" w:cs="Calibri"/>
                 <w:color w:val="000000"/>
+                <w:sz w:val="20"/>
                 <w:lang w:eastAsia="en-GB"/>
               </w:rPr>
             </w:pPr>
@@ -3455,6 +4141,7 @@
               <w:rPr>
                 <w:rFonts w:ascii="Calibri" w:eastAsia="Times New Roman" w:hAnsi="Calibri" w:cs="Calibri"/>
                 <w:color w:val="000000"/>
+                <w:sz w:val="20"/>
                 <w:lang w:eastAsia="en-GB"/>
               </w:rPr>
               <w:t>high</w:t>
@@ -3481,6 +4168,7 @@
               <w:rPr>
                 <w:rFonts w:ascii="Calibri" w:eastAsia="Times New Roman" w:hAnsi="Calibri" w:cs="Calibri"/>
                 <w:color w:val="000000"/>
+                <w:sz w:val="20"/>
                 <w:lang w:eastAsia="en-GB"/>
               </w:rPr>
             </w:pPr>
@@ -3488,6 +4176,7 @@
               <w:rPr>
                 <w:rFonts w:ascii="Calibri" w:eastAsia="Times New Roman" w:hAnsi="Calibri" w:cs="Calibri"/>
                 <w:color w:val="000000"/>
+                <w:sz w:val="20"/>
                 <w:lang w:eastAsia="en-GB"/>
               </w:rPr>
               <w:t>UK</w:t>
@@ -3514,6 +4203,7 @@
               <w:rPr>
                 <w:rFonts w:ascii="Calibri" w:eastAsia="Times New Roman" w:hAnsi="Calibri" w:cs="Calibri"/>
                 <w:color w:val="000000"/>
+                <w:sz w:val="20"/>
                 <w:lang w:eastAsia="en-GB"/>
               </w:rPr>
             </w:pPr>
@@ -3521,6 +4211,7 @@
               <w:rPr>
                 <w:rFonts w:ascii="Calibri" w:eastAsia="Times New Roman" w:hAnsi="Calibri" w:cs="Calibri"/>
                 <w:color w:val="000000"/>
+                <w:sz w:val="20"/>
                 <w:lang w:eastAsia="en-GB"/>
               </w:rPr>
               <w:t>US</w:t>
@@ -3547,6 +4238,7 @@
               <w:rPr>
                 <w:rFonts w:ascii="Calibri" w:eastAsia="Times New Roman" w:hAnsi="Calibri" w:cs="Calibri"/>
                 <w:color w:val="000000"/>
+                <w:sz w:val="20"/>
                 <w:lang w:eastAsia="en-GB"/>
               </w:rPr>
             </w:pPr>
@@ -3554,6 +4246,7 @@
               <w:rPr>
                 <w:rFonts w:ascii="Calibri" w:eastAsia="Times New Roman" w:hAnsi="Calibri" w:cs="Calibri"/>
                 <w:color w:val="000000"/>
+                <w:sz w:val="20"/>
                 <w:lang w:eastAsia="en-GB"/>
               </w:rPr>
               <w:t>Canada</w:t>
@@ -3580,6 +4273,7 @@
               <w:rPr>
                 <w:rFonts w:ascii="Calibri" w:eastAsia="Times New Roman" w:hAnsi="Calibri" w:cs="Calibri"/>
                 <w:color w:val="000000"/>
+                <w:sz w:val="20"/>
                 <w:lang w:eastAsia="en-GB"/>
               </w:rPr>
             </w:pPr>
@@ -3587,6 +4281,7 @@
               <w:rPr>
                 <w:rFonts w:ascii="Calibri" w:eastAsia="Times New Roman" w:hAnsi="Calibri" w:cs="Calibri"/>
                 <w:color w:val="000000"/>
+                <w:sz w:val="20"/>
                 <w:lang w:eastAsia="en-GB"/>
               </w:rPr>
               <w:t>Norway</w:t>
@@ -3613,6 +4308,7 @@
               <w:rPr>
                 <w:rFonts w:ascii="Calibri" w:eastAsia="Times New Roman" w:hAnsi="Calibri" w:cs="Calibri"/>
                 <w:color w:val="000000"/>
+                <w:sz w:val="20"/>
                 <w:lang w:eastAsia="en-GB"/>
               </w:rPr>
             </w:pPr>
@@ -3620,6 +4316,7 @@
               <w:rPr>
                 <w:rFonts w:ascii="Calibri" w:eastAsia="Times New Roman" w:hAnsi="Calibri" w:cs="Calibri"/>
                 <w:color w:val="000000"/>
+                <w:sz w:val="20"/>
                 <w:lang w:eastAsia="en-GB"/>
               </w:rPr>
               <w:t>Israel</w:t>
@@ -3651,6 +4348,7 @@
               <w:rPr>
                 <w:rFonts w:ascii="Calibri" w:eastAsia="Times New Roman" w:hAnsi="Calibri" w:cs="Calibri"/>
                 <w:color w:val="000000"/>
+                <w:sz w:val="20"/>
                 <w:lang w:eastAsia="en-GB"/>
               </w:rPr>
             </w:pPr>
@@ -3658,6 +4356,7 @@
               <w:rPr>
                 <w:rFonts w:ascii="Calibri" w:eastAsia="Times New Roman" w:hAnsi="Calibri" w:cs="Calibri"/>
                 <w:color w:val="000000"/>
+                <w:sz w:val="20"/>
                 <w:lang w:eastAsia="en-GB"/>
               </w:rPr>
               <w:t>0-9</w:t>
@@ -3685,6 +4384,7 @@
               <w:rPr>
                 <w:rFonts w:ascii="Calibri" w:eastAsia="Times New Roman" w:hAnsi="Calibri" w:cs="Calibri"/>
                 <w:color w:val="000000"/>
+                <w:sz w:val="20"/>
                 <w:lang w:eastAsia="en-GB"/>
               </w:rPr>
             </w:pPr>
@@ -3692,6 +4392,7 @@
               <w:rPr>
                 <w:rFonts w:ascii="Calibri" w:eastAsia="Times New Roman" w:hAnsi="Calibri" w:cs="Calibri"/>
                 <w:color w:val="000000"/>
+                <w:sz w:val="20"/>
                 <w:lang w:eastAsia="en-GB"/>
               </w:rPr>
               <w:t>0</w:t>
@@ -3719,6 +4420,7 @@
               <w:rPr>
                 <w:rFonts w:ascii="Calibri" w:eastAsia="Times New Roman" w:hAnsi="Calibri" w:cs="Calibri"/>
                 <w:color w:val="000000"/>
+                <w:sz w:val="20"/>
                 <w:lang w:eastAsia="en-GB"/>
               </w:rPr>
             </w:pPr>
@@ -3726,6 +4428,7 @@
               <w:rPr>
                 <w:rFonts w:ascii="Calibri" w:eastAsia="Times New Roman" w:hAnsi="Calibri" w:cs="Calibri"/>
                 <w:color w:val="000000"/>
+                <w:sz w:val="20"/>
                 <w:lang w:eastAsia="en-GB"/>
               </w:rPr>
               <w:t>9</w:t>
@@ -3753,6 +4456,7 @@
               <w:rPr>
                 <w:rFonts w:ascii="Calibri" w:eastAsia="Times New Roman" w:hAnsi="Calibri" w:cs="Calibri"/>
                 <w:color w:val="000000"/>
+                <w:sz w:val="20"/>
                 <w:lang w:eastAsia="en-GB"/>
               </w:rPr>
             </w:pPr>
@@ -3760,6 +4464,7 @@
               <w:rPr>
                 <w:rFonts w:ascii="Calibri" w:eastAsia="Times New Roman" w:hAnsi="Calibri" w:cs="Calibri"/>
                 <w:color w:val="000000"/>
+                <w:sz w:val="20"/>
                 <w:lang w:eastAsia="en-GB"/>
               </w:rPr>
               <w:t>0.00004</w:t>
@@ -3787,6 +4492,7 @@
               <w:rPr>
                 <w:rFonts w:ascii="Calibri" w:eastAsia="Times New Roman" w:hAnsi="Calibri" w:cs="Calibri"/>
                 <w:color w:val="000000"/>
+                <w:sz w:val="20"/>
                 <w:lang w:eastAsia="en-GB"/>
               </w:rPr>
             </w:pPr>
@@ -3794,6 +4500,7 @@
               <w:rPr>
                 <w:rFonts w:ascii="Calibri" w:eastAsia="Times New Roman" w:hAnsi="Calibri" w:cs="Calibri"/>
                 <w:color w:val="000000"/>
+                <w:sz w:val="20"/>
                 <w:lang w:eastAsia="en-GB"/>
               </w:rPr>
               <w:t>0.000222</w:t>
@@ -3821,6 +4528,7 @@
               <w:rPr>
                 <w:rFonts w:ascii="Calibri" w:eastAsia="Times New Roman" w:hAnsi="Calibri" w:cs="Calibri"/>
                 <w:color w:val="000000"/>
+                <w:sz w:val="20"/>
                 <w:lang w:eastAsia="en-GB"/>
               </w:rPr>
             </w:pPr>
@@ -3828,6 +4536,7 @@
               <w:rPr>
                 <w:rFonts w:ascii="Calibri" w:eastAsia="Times New Roman" w:hAnsi="Calibri" w:cs="Calibri"/>
                 <w:color w:val="000000"/>
+                <w:sz w:val="20"/>
                 <w:lang w:eastAsia="en-GB"/>
               </w:rPr>
               <w:t>0</w:t>
@@ -3855,6 +4564,7 @@
               <w:rPr>
                 <w:rFonts w:ascii="Calibri" w:eastAsia="Times New Roman" w:hAnsi="Calibri" w:cs="Calibri"/>
                 <w:color w:val="000000"/>
+                <w:sz w:val="20"/>
                 <w:lang w:eastAsia="en-GB"/>
               </w:rPr>
             </w:pPr>
@@ -3862,6 +4572,7 @@
               <w:rPr>
                 <w:rFonts w:ascii="Calibri" w:eastAsia="Times New Roman" w:hAnsi="Calibri" w:cs="Calibri"/>
                 <w:color w:val="000000"/>
+                <w:sz w:val="20"/>
                 <w:lang w:eastAsia="en-GB"/>
               </w:rPr>
               <w:t>0</w:t>
@@ -3889,6 +4600,7 @@
               <w:rPr>
                 <w:rFonts w:ascii="Calibri" w:eastAsia="Times New Roman" w:hAnsi="Calibri" w:cs="Calibri"/>
                 <w:color w:val="000000"/>
+                <w:sz w:val="20"/>
                 <w:lang w:eastAsia="en-GB"/>
               </w:rPr>
             </w:pPr>
@@ -3896,6 +4608,7 @@
               <w:rPr>
                 <w:rFonts w:ascii="Calibri" w:eastAsia="Times New Roman" w:hAnsi="Calibri" w:cs="Calibri"/>
                 <w:color w:val="000000"/>
+                <w:sz w:val="20"/>
                 <w:lang w:eastAsia="en-GB"/>
               </w:rPr>
               <w:t>0</w:t>
@@ -3911,33 +4624,15 @@
           <w:ilvl w:val="0"/>
           <w:numId w:val="6"/>
         </w:numPr>
-      </w:pPr>
-      <w:r>
-        <w:t>Previously, for the excel model, downloaded</w:t>
-      </w:r>
-      <w:proofErr w:type="gramStart"/>
-      <w:r>
-        <w:t>/”copy</w:t>
-      </w:r>
-      <w:proofErr w:type="gramEnd"/>
-      <w:r>
-        <w:t xml:space="preserve"> and pasted” tables from the statistics websites were converted into these. This functionality is present in the excel file “LookupTables_converter_v1.0.xlsx”. If data are downloaded or copied into similar tables this may then update the tab “</w:t>
-      </w:r>
-      <w:proofErr w:type="spellStart"/>
-      <w:r>
-        <w:t>LookUpTables</w:t>
-      </w:r>
-      <w:proofErr w:type="spellEnd"/>
-      <w:r>
-        <w:t xml:space="preserve">” that can then be copied into “inputs.xlsx”. Note the model does not directly use the </w:t>
-      </w:r>
-      <w:proofErr w:type="spellStart"/>
-      <w:r>
-        <w:t>lookuptables_coverter</w:t>
-      </w:r>
-      <w:proofErr w:type="spellEnd"/>
-      <w:r>
-        <w:t xml:space="preserve"> file. </w:t>
+        <w:rPr>
+          <w:sz w:val="20"/>
+        </w:rPr>
+      </w:pPr>
+      <w:r>
+        <w:rPr>
+          <w:sz w:val="20"/>
+        </w:rPr>
+        <w:t>Data can be updated to match this formatting.</w:t>
       </w:r>
     </w:p>
     <w:p>
@@ -3947,41 +4642,91 @@
           <w:ilvl w:val="0"/>
           <w:numId w:val="6"/>
         </w:numPr>
-      </w:pPr>
-      <w:r>
-        <w:t>Once the new data in “inputs.xlsx” have been saved, the app can be rerun.</w:t>
+        <w:rPr>
+          <w:sz w:val="20"/>
+        </w:rPr>
+      </w:pPr>
+      <w:r>
+        <w:rPr>
+          <w:sz w:val="20"/>
+        </w:rPr>
+        <w:t>Previously, for the excel model, downloaded</w:t>
+      </w:r>
+      <w:proofErr w:type="gramStart"/>
+      <w:r>
+        <w:rPr>
+          <w:sz w:val="20"/>
+        </w:rPr>
+        <w:t>/”copy</w:t>
+      </w:r>
+      <w:proofErr w:type="gramEnd"/>
+      <w:r>
+        <w:rPr>
+          <w:sz w:val="20"/>
+        </w:rPr>
+        <w:t xml:space="preserve"> and pasted” tables from the statistics websites were converted into these. This functionality is present in the excel file “LookupTables_converter_v1.0.xlsx”. If data are downloaded or copied into similar tables this may then update the tab “</w:t>
+      </w:r>
+      <w:proofErr w:type="spellStart"/>
+      <w:r>
+        <w:rPr>
+          <w:sz w:val="20"/>
+        </w:rPr>
+        <w:t>LookUpTables</w:t>
+      </w:r>
+      <w:proofErr w:type="spellEnd"/>
+      <w:r>
+        <w:rPr>
+          <w:sz w:val="20"/>
+        </w:rPr>
+        <w:t xml:space="preserve">” that can then be copied into “inputs.xlsx”. Note the model does not directly use the </w:t>
+      </w:r>
+      <w:proofErr w:type="spellStart"/>
+      <w:r>
+        <w:rPr>
+          <w:sz w:val="20"/>
+        </w:rPr>
+        <w:t>lookuptables_coverter</w:t>
+      </w:r>
+      <w:proofErr w:type="spellEnd"/>
+      <w:r>
+        <w:rPr>
+          <w:sz w:val="20"/>
+        </w:rPr>
+        <w:t xml:space="preserve"> file. </w:t>
       </w:r>
     </w:p>
     <w:p>
       <w:pPr>
+        <w:pStyle w:val="ListParagraph"/>
+        <w:numPr>
+          <w:ilvl w:val="0"/>
+          <w:numId w:val="6"/>
+        </w:numPr>
+        <w:rPr>
+          <w:sz w:val="20"/>
+        </w:rPr>
+      </w:pPr>
+      <w:r>
+        <w:rPr>
+          <w:sz w:val="20"/>
+        </w:rPr>
+        <w:t>Once the new data in “inputs.xlsx” have been saved, the app can be rerun.</w:t>
+      </w:r>
+    </w:p>
+    <w:p>
+      <w:pPr>
         <w:pStyle w:val="Heading2"/>
         <w:rPr>
           <w:rFonts w:eastAsiaTheme="minorEastAsia"/>
+          <w:sz w:val="24"/>
         </w:rPr>
       </w:pPr>
       <w:r>
         <w:rPr>
           <w:rFonts w:eastAsiaTheme="minorEastAsia"/>
-        </w:rPr>
-        <w:t xml:space="preserve">To </w:t>
-      </w:r>
-      <w:r>
-        <w:rPr>
-          <w:rFonts w:eastAsiaTheme="minorEastAsia"/>
-        </w:rPr>
-        <w:t>add</w:t>
-      </w:r>
-      <w:r>
-        <w:rPr>
-          <w:rFonts w:eastAsiaTheme="minorEastAsia"/>
-        </w:rPr>
-        <w:t xml:space="preserve"> data for </w:t>
-      </w:r>
-      <w:r>
-        <w:rPr>
-          <w:rFonts w:eastAsiaTheme="minorEastAsia"/>
-        </w:rPr>
-        <w:t>new countries:</w:t>
+          <w:sz w:val="24"/>
+        </w:rPr>
+        <w:t>To add data for new countries:</w:t>
       </w:r>
     </w:p>
     <w:p>
@@ -3991,8 +4736,14 @@
           <w:ilvl w:val="0"/>
           <w:numId w:val="7"/>
         </w:numPr>
-      </w:pPr>
-      <w:r>
+        <w:rPr>
+          <w:sz w:val="20"/>
+        </w:rPr>
+      </w:pPr>
+      <w:r>
+        <w:rPr>
+          <w:sz w:val="20"/>
+        </w:rPr>
         <w:t>Add in the data dictionary references for data on all inputs needed.</w:t>
       </w:r>
     </w:p>
@@ -4003,18 +4754,30 @@
           <w:ilvl w:val="0"/>
           <w:numId w:val="7"/>
         </w:numPr>
-      </w:pPr>
-      <w:r>
+        <w:rPr>
+          <w:sz w:val="20"/>
+        </w:rPr>
+      </w:pPr>
+      <w:r>
+        <w:rPr>
+          <w:sz w:val="20"/>
+        </w:rPr>
         <w:t>For every single tab in “</w:t>
       </w:r>
       <w:proofErr w:type="spellStart"/>
       <w:proofErr w:type="gramStart"/>
       <w:r>
+        <w:rPr>
+          <w:sz w:val="20"/>
+        </w:rPr>
         <w:t>inputs.xslx</w:t>
       </w:r>
       <w:proofErr w:type="spellEnd"/>
       <w:proofErr w:type="gramEnd"/>
       <w:r>
+        <w:rPr>
+          <w:sz w:val="20"/>
+        </w:rPr>
         <w:t>” add a new column with the country name e.g.</w:t>
       </w:r>
     </w:p>
@@ -4058,6 +4821,7 @@
               <w:rPr>
                 <w:rFonts w:ascii="Calibri" w:eastAsia="Times New Roman" w:hAnsi="Calibri" w:cs="Calibri"/>
                 <w:color w:val="000000"/>
+                <w:sz w:val="20"/>
                 <w:lang w:eastAsia="en-GB"/>
               </w:rPr>
             </w:pPr>
@@ -4065,9 +4829,9 @@
               <w:rPr>
                 <w:rFonts w:ascii="Calibri" w:eastAsia="Times New Roman" w:hAnsi="Calibri" w:cs="Calibri"/>
                 <w:color w:val="000000"/>
-                <w:lang w:eastAsia="en-GB"/>
-              </w:rPr>
-              <w:lastRenderedPageBreak/>
+                <w:sz w:val="20"/>
+                <w:lang w:eastAsia="en-GB"/>
+              </w:rPr>
               <w:t>Age band</w:t>
             </w:r>
           </w:p>
@@ -4092,6 +4856,7 @@
               <w:rPr>
                 <w:rFonts w:ascii="Calibri" w:eastAsia="Times New Roman" w:hAnsi="Calibri" w:cs="Calibri"/>
                 <w:color w:val="000000"/>
+                <w:sz w:val="20"/>
                 <w:lang w:eastAsia="en-GB"/>
               </w:rPr>
             </w:pPr>
@@ -4099,6 +4864,7 @@
               <w:rPr>
                 <w:rFonts w:ascii="Calibri" w:eastAsia="Times New Roman" w:hAnsi="Calibri" w:cs="Calibri"/>
                 <w:color w:val="000000"/>
+                <w:sz w:val="20"/>
                 <w:lang w:eastAsia="en-GB"/>
               </w:rPr>
               <w:t>low</w:t>
@@ -4125,6 +4891,7 @@
               <w:rPr>
                 <w:rFonts w:ascii="Calibri" w:eastAsia="Times New Roman" w:hAnsi="Calibri" w:cs="Calibri"/>
                 <w:color w:val="000000"/>
+                <w:sz w:val="20"/>
                 <w:lang w:eastAsia="en-GB"/>
               </w:rPr>
             </w:pPr>
@@ -4132,6 +4899,7 @@
               <w:rPr>
                 <w:rFonts w:ascii="Calibri" w:eastAsia="Times New Roman" w:hAnsi="Calibri" w:cs="Calibri"/>
                 <w:color w:val="000000"/>
+                <w:sz w:val="20"/>
                 <w:lang w:eastAsia="en-GB"/>
               </w:rPr>
               <w:t>high</w:t>
@@ -4158,6 +4926,7 @@
               <w:rPr>
                 <w:rFonts w:ascii="Calibri" w:eastAsia="Times New Roman" w:hAnsi="Calibri" w:cs="Calibri"/>
                 <w:color w:val="000000"/>
+                <w:sz w:val="20"/>
                 <w:lang w:eastAsia="en-GB"/>
               </w:rPr>
             </w:pPr>
@@ -4165,6 +4934,7 @@
               <w:rPr>
                 <w:rFonts w:ascii="Calibri" w:eastAsia="Times New Roman" w:hAnsi="Calibri" w:cs="Calibri"/>
                 <w:color w:val="000000"/>
+                <w:sz w:val="20"/>
                 <w:lang w:eastAsia="en-GB"/>
               </w:rPr>
               <w:t>UK</w:t>
@@ -4191,6 +4961,7 @@
               <w:rPr>
                 <w:rFonts w:ascii="Calibri" w:eastAsia="Times New Roman" w:hAnsi="Calibri" w:cs="Calibri"/>
                 <w:color w:val="000000"/>
+                <w:sz w:val="20"/>
                 <w:lang w:eastAsia="en-GB"/>
               </w:rPr>
             </w:pPr>
@@ -4198,6 +4969,7 @@
               <w:rPr>
                 <w:rFonts w:ascii="Calibri" w:eastAsia="Times New Roman" w:hAnsi="Calibri" w:cs="Calibri"/>
                 <w:color w:val="000000"/>
+                <w:sz w:val="20"/>
                 <w:lang w:eastAsia="en-GB"/>
               </w:rPr>
               <w:t>US</w:t>
@@ -4224,6 +4996,7 @@
               <w:rPr>
                 <w:rFonts w:ascii="Calibri" w:eastAsia="Times New Roman" w:hAnsi="Calibri" w:cs="Calibri"/>
                 <w:color w:val="000000"/>
+                <w:sz w:val="20"/>
                 <w:lang w:eastAsia="en-GB"/>
               </w:rPr>
             </w:pPr>
@@ -4231,6 +5004,7 @@
               <w:rPr>
                 <w:rFonts w:ascii="Calibri" w:eastAsia="Times New Roman" w:hAnsi="Calibri" w:cs="Calibri"/>
                 <w:color w:val="000000"/>
+                <w:sz w:val="20"/>
                 <w:lang w:eastAsia="en-GB"/>
               </w:rPr>
               <w:t>Canada</w:t>
@@ -4257,6 +5031,7 @@
               <w:rPr>
                 <w:rFonts w:ascii="Calibri" w:eastAsia="Times New Roman" w:hAnsi="Calibri" w:cs="Calibri"/>
                 <w:color w:val="000000"/>
+                <w:sz w:val="20"/>
                 <w:lang w:eastAsia="en-GB"/>
               </w:rPr>
             </w:pPr>
@@ -4264,6 +5039,7 @@
               <w:rPr>
                 <w:rFonts w:ascii="Calibri" w:eastAsia="Times New Roman" w:hAnsi="Calibri" w:cs="Calibri"/>
                 <w:color w:val="000000"/>
+                <w:sz w:val="20"/>
                 <w:lang w:eastAsia="en-GB"/>
               </w:rPr>
               <w:t>Norway</w:t>
@@ -4290,6 +5066,7 @@
               <w:rPr>
                 <w:rFonts w:ascii="Calibri" w:eastAsia="Times New Roman" w:hAnsi="Calibri" w:cs="Calibri"/>
                 <w:color w:val="000000"/>
+                <w:sz w:val="20"/>
                 <w:lang w:eastAsia="en-GB"/>
               </w:rPr>
             </w:pPr>
@@ -4297,6 +5074,7 @@
               <w:rPr>
                 <w:rFonts w:ascii="Calibri" w:eastAsia="Times New Roman" w:hAnsi="Calibri" w:cs="Calibri"/>
                 <w:color w:val="000000"/>
+                <w:sz w:val="20"/>
                 <w:lang w:eastAsia="en-GB"/>
               </w:rPr>
               <w:t>Israel</w:t>
@@ -4319,6 +5097,7 @@
               <w:rPr>
                 <w:rFonts w:ascii="Calibri" w:eastAsia="Times New Roman" w:hAnsi="Calibri" w:cs="Calibri"/>
                 <w:b/>
+                <w:sz w:val="20"/>
                 <w:highlight w:val="lightGray"/>
                 <w:lang w:eastAsia="en-GB"/>
               </w:rPr>
@@ -4327,6 +5106,7 @@
               <w:rPr>
                 <w:rFonts w:ascii="Calibri" w:eastAsia="Times New Roman" w:hAnsi="Calibri" w:cs="Calibri"/>
                 <w:b/>
+                <w:sz w:val="20"/>
                 <w:highlight w:val="lightGray"/>
                 <w:lang w:eastAsia="en-GB"/>
               </w:rPr>
@@ -4359,6 +5139,7 @@
               <w:rPr>
                 <w:rFonts w:ascii="Calibri" w:eastAsia="Times New Roman" w:hAnsi="Calibri" w:cs="Calibri"/>
                 <w:color w:val="000000"/>
+                <w:sz w:val="20"/>
                 <w:lang w:eastAsia="en-GB"/>
               </w:rPr>
             </w:pPr>
@@ -4366,6 +5147,7 @@
               <w:rPr>
                 <w:rFonts w:ascii="Calibri" w:eastAsia="Times New Roman" w:hAnsi="Calibri" w:cs="Calibri"/>
                 <w:color w:val="000000"/>
+                <w:sz w:val="20"/>
                 <w:lang w:eastAsia="en-GB"/>
               </w:rPr>
               <w:t>0-9</w:t>
@@ -4393,6 +5175,7 @@
               <w:rPr>
                 <w:rFonts w:ascii="Calibri" w:eastAsia="Times New Roman" w:hAnsi="Calibri" w:cs="Calibri"/>
                 <w:color w:val="000000"/>
+                <w:sz w:val="20"/>
                 <w:lang w:eastAsia="en-GB"/>
               </w:rPr>
             </w:pPr>
@@ -4400,6 +5183,7 @@
               <w:rPr>
                 <w:rFonts w:ascii="Calibri" w:eastAsia="Times New Roman" w:hAnsi="Calibri" w:cs="Calibri"/>
                 <w:color w:val="000000"/>
+                <w:sz w:val="20"/>
                 <w:lang w:eastAsia="en-GB"/>
               </w:rPr>
               <w:t>0</w:t>
@@ -4427,6 +5211,7 @@
               <w:rPr>
                 <w:rFonts w:ascii="Calibri" w:eastAsia="Times New Roman" w:hAnsi="Calibri" w:cs="Calibri"/>
                 <w:color w:val="000000"/>
+                <w:sz w:val="20"/>
                 <w:lang w:eastAsia="en-GB"/>
               </w:rPr>
             </w:pPr>
@@ -4434,6 +5219,7 @@
               <w:rPr>
                 <w:rFonts w:ascii="Calibri" w:eastAsia="Times New Roman" w:hAnsi="Calibri" w:cs="Calibri"/>
                 <w:color w:val="000000"/>
+                <w:sz w:val="20"/>
                 <w:lang w:eastAsia="en-GB"/>
               </w:rPr>
               <w:t>9</w:t>
@@ -4461,6 +5247,7 @@
               <w:rPr>
                 <w:rFonts w:ascii="Calibri" w:eastAsia="Times New Roman" w:hAnsi="Calibri" w:cs="Calibri"/>
                 <w:color w:val="000000"/>
+                <w:sz w:val="20"/>
                 <w:lang w:eastAsia="en-GB"/>
               </w:rPr>
             </w:pPr>
@@ -4468,6 +5255,7 @@
               <w:rPr>
                 <w:rFonts w:ascii="Calibri" w:eastAsia="Times New Roman" w:hAnsi="Calibri" w:cs="Calibri"/>
                 <w:color w:val="000000"/>
+                <w:sz w:val="20"/>
                 <w:lang w:eastAsia="en-GB"/>
               </w:rPr>
               <w:t>0.00004</w:t>
@@ -4495,6 +5283,7 @@
               <w:rPr>
                 <w:rFonts w:ascii="Calibri" w:eastAsia="Times New Roman" w:hAnsi="Calibri" w:cs="Calibri"/>
                 <w:color w:val="000000"/>
+                <w:sz w:val="20"/>
                 <w:lang w:eastAsia="en-GB"/>
               </w:rPr>
             </w:pPr>
@@ -4502,6 +5291,7 @@
               <w:rPr>
                 <w:rFonts w:ascii="Calibri" w:eastAsia="Times New Roman" w:hAnsi="Calibri" w:cs="Calibri"/>
                 <w:color w:val="000000"/>
+                <w:sz w:val="20"/>
                 <w:lang w:eastAsia="en-GB"/>
               </w:rPr>
               <w:t>0.000222</w:t>
@@ -4529,6 +5319,7 @@
               <w:rPr>
                 <w:rFonts w:ascii="Calibri" w:eastAsia="Times New Roman" w:hAnsi="Calibri" w:cs="Calibri"/>
                 <w:color w:val="000000"/>
+                <w:sz w:val="20"/>
                 <w:lang w:eastAsia="en-GB"/>
               </w:rPr>
             </w:pPr>
@@ -4536,6 +5327,7 @@
               <w:rPr>
                 <w:rFonts w:ascii="Calibri" w:eastAsia="Times New Roman" w:hAnsi="Calibri" w:cs="Calibri"/>
                 <w:color w:val="000000"/>
+                <w:sz w:val="20"/>
                 <w:lang w:eastAsia="en-GB"/>
               </w:rPr>
               <w:t>0</w:t>
@@ -4563,6 +5355,7 @@
               <w:rPr>
                 <w:rFonts w:ascii="Calibri" w:eastAsia="Times New Roman" w:hAnsi="Calibri" w:cs="Calibri"/>
                 <w:color w:val="000000"/>
+                <w:sz w:val="20"/>
                 <w:lang w:eastAsia="en-GB"/>
               </w:rPr>
             </w:pPr>
@@ -4570,6 +5363,7 @@
               <w:rPr>
                 <w:rFonts w:ascii="Calibri" w:eastAsia="Times New Roman" w:hAnsi="Calibri" w:cs="Calibri"/>
                 <w:color w:val="000000"/>
+                <w:sz w:val="20"/>
                 <w:lang w:eastAsia="en-GB"/>
               </w:rPr>
               <w:t>0</w:t>
@@ -4597,6 +5391,7 @@
               <w:rPr>
                 <w:rFonts w:ascii="Calibri" w:eastAsia="Times New Roman" w:hAnsi="Calibri" w:cs="Calibri"/>
                 <w:color w:val="000000"/>
+                <w:sz w:val="20"/>
                 <w:lang w:eastAsia="en-GB"/>
               </w:rPr>
             </w:pPr>
@@ -4604,6 +5399,7 @@
               <w:rPr>
                 <w:rFonts w:ascii="Calibri" w:eastAsia="Times New Roman" w:hAnsi="Calibri" w:cs="Calibri"/>
                 <w:color w:val="000000"/>
+                <w:sz w:val="20"/>
                 <w:lang w:eastAsia="en-GB"/>
               </w:rPr>
               <w:t>0</w:t>
@@ -4627,6 +5423,7 @@
               <w:rPr>
                 <w:rFonts w:ascii="Calibri" w:eastAsia="Times New Roman" w:hAnsi="Calibri" w:cs="Calibri"/>
                 <w:color w:val="000000"/>
+                <w:sz w:val="20"/>
                 <w:lang w:eastAsia="en-GB"/>
               </w:rPr>
             </w:pPr>
@@ -4634,6 +5431,7 @@
               <w:rPr>
                 <w:rFonts w:ascii="Calibri" w:eastAsia="Times New Roman" w:hAnsi="Calibri" w:cs="Calibri"/>
                 <w:color w:val="000000"/>
+                <w:sz w:val="20"/>
                 <w:highlight w:val="lightGray"/>
                 <w:lang w:eastAsia="en-GB"/>
               </w:rPr>
@@ -4650,34 +5448,58 @@
           <w:ilvl w:val="0"/>
           <w:numId w:val="7"/>
         </w:numPr>
-      </w:pPr>
-      <w:r>
+        <w:rPr>
+          <w:sz w:val="20"/>
+        </w:rPr>
+      </w:pPr>
+      <w:r>
+        <w:rPr>
+          <w:sz w:val="20"/>
+        </w:rPr>
         <w:t>Within the “</w:t>
       </w:r>
       <w:proofErr w:type="spellStart"/>
       <w:proofErr w:type="gramStart"/>
       <w:r>
+        <w:rPr>
+          <w:sz w:val="20"/>
+        </w:rPr>
         <w:t>app.R</w:t>
       </w:r>
       <w:proofErr w:type="spellEnd"/>
       <w:proofErr w:type="gramEnd"/>
       <w:r>
+        <w:rPr>
+          <w:sz w:val="20"/>
+        </w:rPr>
         <w:t xml:space="preserve">” </w:t>
       </w:r>
       <w:proofErr w:type="spellStart"/>
       <w:r>
+        <w:rPr>
+          <w:sz w:val="20"/>
+        </w:rPr>
         <w:t>RScript</w:t>
       </w:r>
       <w:proofErr w:type="spellEnd"/>
       <w:r>
+        <w:rPr>
+          <w:sz w:val="20"/>
+        </w:rPr>
         <w:t xml:space="preserve"> update the following code within the ‘</w:t>
       </w:r>
       <w:proofErr w:type="spellStart"/>
       <w:r>
+        <w:rPr>
+          <w:sz w:val="20"/>
+        </w:rPr>
         <w:t>ui</w:t>
       </w:r>
       <w:proofErr w:type="spellEnd"/>
       <w:r>
+        <w:rPr>
+          <w:sz w:val="20"/>
+        </w:rPr>
         <w:t>’ section:</w:t>
       </w:r>
     </w:p>
@@ -4685,11 +5507,13 @@
       <w:pPr>
         <w:rPr>
           <w:color w:val="0070C0"/>
+          <w:sz w:val="20"/>
         </w:rPr>
       </w:pPr>
       <w:r>
         <w:rPr>
           <w:color w:val="0070C0"/>
+          <w:sz w:val="20"/>
         </w:rPr>
         <w:t>## nationality</w:t>
       </w:r>
@@ -4698,11 +5522,13 @@
       <w:pPr>
         <w:rPr>
           <w:color w:val="0070C0"/>
+          <w:sz w:val="20"/>
         </w:rPr>
       </w:pPr>
       <w:r>
         <w:rPr>
           <w:color w:val="0070C0"/>
+          <w:sz w:val="20"/>
         </w:rPr>
         <w:t xml:space="preserve">               </w:t>
       </w:r>
@@ -4711,6 +5537,7 @@
       <w:r>
         <w:rPr>
           <w:color w:val="0070C0"/>
+          <w:sz w:val="20"/>
         </w:rPr>
         <w:t>radioButtons</w:t>
       </w:r>
@@ -4718,6 +5545,7 @@
       <w:r>
         <w:rPr>
           <w:color w:val="0070C0"/>
+          <w:sz w:val="20"/>
         </w:rPr>
         <w:t>(</w:t>
       </w:r>
@@ -4726,6 +5554,7 @@
       <w:r>
         <w:rPr>
           <w:color w:val="0070C0"/>
+          <w:sz w:val="20"/>
         </w:rPr>
         <w:t>inputId</w:t>
       </w:r>
@@ -4733,6 +5562,7 @@
       <w:r>
         <w:rPr>
           <w:color w:val="0070C0"/>
+          <w:sz w:val="20"/>
         </w:rPr>
         <w:t xml:space="preserve">="country", label="Country", </w:t>
       </w:r>
@@ -4741,11 +5571,13 @@
       <w:pPr>
         <w:rPr>
           <w:color w:val="0070C0"/>
+          <w:sz w:val="20"/>
         </w:rPr>
       </w:pPr>
       <w:r>
         <w:rPr>
           <w:color w:val="0070C0"/>
+          <w:sz w:val="20"/>
         </w:rPr>
         <w:t xml:space="preserve">                            choices=</w:t>
       </w:r>
@@ -4753,6 +5585,7 @@
       <w:r>
         <w:rPr>
           <w:color w:val="0070C0"/>
+          <w:sz w:val="20"/>
         </w:rPr>
         <w:t>c(</w:t>
       </w:r>
@@ -4760,6 +5593,7 @@
       <w:r>
         <w:rPr>
           <w:color w:val="0070C0"/>
+          <w:sz w:val="20"/>
         </w:rPr>
         <w:t>"UK", "</w:t>
       </w:r>
@@ -4767,6 +5601,7 @@
       <w:r>
         <w:rPr>
           <w:color w:val="0070C0"/>
+          <w:sz w:val="20"/>
         </w:rPr>
         <w:t>US","Canada","Norway","Israel</w:t>
       </w:r>
@@ -4774,49 +5609,28 @@
       <w:r>
         <w:rPr>
           <w:color w:val="0070C0"/>
-        </w:rPr>
-        <w:t>"</w:t>
+          <w:sz w:val="20"/>
+        </w:rPr>
+        <w:t xml:space="preserve">" </w:t>
+      </w:r>
+      <w:r>
+        <w:rPr>
+          <w:b/>
+          <w:sz w:val="20"/>
+          <w:highlight w:val="lightGray"/>
+        </w:rPr>
+        <w:t>,"France"</w:t>
+      </w:r>
+      <w:r>
+        <w:rPr>
+          <w:sz w:val="20"/>
+        </w:rPr>
+        <w:t xml:space="preserve"> </w:t>
       </w:r>
       <w:r>
         <w:rPr>
           <w:color w:val="0070C0"/>
-        </w:rPr>
-        <w:t xml:space="preserve"> </w:t>
-      </w:r>
-      <w:r>
-        <w:rPr>
-          <w:b/>
-          <w:highlight w:val="lightGray"/>
-        </w:rPr>
-        <w:t>,</w:t>
-      </w:r>
-      <w:r>
-        <w:rPr>
-          <w:b/>
-          <w:highlight w:val="lightGray"/>
-        </w:rPr>
-        <w:t>"</w:t>
-      </w:r>
-      <w:r>
-        <w:rPr>
-          <w:b/>
-          <w:highlight w:val="lightGray"/>
-        </w:rPr>
-        <w:t>France</w:t>
-      </w:r>
-      <w:r>
-        <w:rPr>
-          <w:b/>
-          <w:highlight w:val="lightGray"/>
-        </w:rPr>
-        <w:t>"</w:t>
-      </w:r>
-      <w:r>
-        <w:t xml:space="preserve"> </w:t>
-      </w:r>
-      <w:r>
-        <w:rPr>
-          <w:color w:val="0070C0"/>
+          <w:sz w:val="20"/>
         </w:rPr>
         <w:t>), selected = "UK"),</w:t>
       </w:r>
@@ -4828,12 +5642,17 @@
           <w:ilvl w:val="0"/>
           <w:numId w:val="7"/>
         </w:numPr>
-      </w:pPr>
-      <w:r>
+        <w:rPr>
+          <w:sz w:val="20"/>
+        </w:rPr>
+      </w:pPr>
+      <w:r>
+        <w:rPr>
+          <w:sz w:val="20"/>
+        </w:rPr>
         <w:t>Rerun app accordingly.</w:t>
       </w:r>
     </w:p>
-    <w:p/>
     <w:sectPr>
       <w:headerReference w:type="default" r:id="rId9"/>
       <w:pgSz w:w="11906" w:h="16838"/>
@@ -6630,7 +7449,7 @@
 </file>
 
 <file path=customXml/itemProps1.xml><?xml version="1.0" encoding="utf-8"?>
-<ds:datastoreItem xmlns:ds="http://schemas.openxmlformats.org/officeDocument/2006/customXml" ds:itemID="{CCA20218-B546-4498-AF91-40F442A5F79F}">
+<ds:datastoreItem xmlns:ds="http://schemas.openxmlformats.org/officeDocument/2006/customXml" ds:itemID="{022394CD-7645-423D-81FA-4CB4B433EF05}">
   <ds:schemaRefs>
     <ds:schemaRef ds:uri="http://schemas.openxmlformats.org/officeDocument/2006/bibliography"/>
   </ds:schemaRefs>

</xml_diff>

<commit_message>
updates on abbreviation definitions
</commit_message>
<xml_diff>
--- a/Codebook.docx
+++ b/Codebook.docx
@@ -117,7 +117,6 @@
         <w:t>Excel file (</w:t>
       </w:r>
       <w:proofErr w:type="spellStart"/>
-      <w:proofErr w:type="gramStart"/>
       <w:r>
         <w:rPr>
           <w:sz w:val="20"/>
@@ -125,7 +124,6 @@
         <w:t>inputs.xslx</w:t>
       </w:r>
       <w:proofErr w:type="spellEnd"/>
-      <w:proofErr w:type="gramEnd"/>
       <w:r>
         <w:rPr>
           <w:sz w:val="20"/>
@@ -337,7 +335,21 @@
         <w:rPr>
           <w:sz w:val="20"/>
         </w:rPr>
-        <w:t>Standard mortality ratio</w:t>
+        <w:t>Standard</w:t>
+      </w:r>
+      <w:r>
+        <w:rPr>
+          <w:sz w:val="20"/>
+        </w:rPr>
+        <w:t>ized</w:t>
+      </w:r>
+      <w:bookmarkStart w:id="0" w:name="_GoBack"/>
+      <w:bookmarkEnd w:id="0"/>
+      <w:r>
+        <w:rPr>
+          <w:sz w:val="20"/>
+        </w:rPr>
+        <w:t xml:space="preserve"> mortality ratio</w:t>
       </w:r>
       <w:r>
         <w:rPr>
@@ -708,8 +720,6 @@
         </w:rPr>
         <w:t>years lost associated with COVID-</w:t>
       </w:r>
-      <w:bookmarkStart w:id="0" w:name="_GoBack"/>
-      <w:bookmarkEnd w:id="0"/>
       <w:r>
         <w:rPr>
           <w:sz w:val="20"/>
@@ -2480,7 +2490,6 @@
         <w:t xml:space="preserve"> (“</w:t>
       </w:r>
       <w:proofErr w:type="spellStart"/>
-      <w:proofErr w:type="gramStart"/>
       <w:r>
         <w:rPr>
           <w:sz w:val="20"/>
@@ -2488,7 +2497,6 @@
         <w:t>input.slxs</w:t>
       </w:r>
       <w:proofErr w:type="spellEnd"/>
-      <w:proofErr w:type="gramEnd"/>
       <w:r>
         <w:rPr>
           <w:sz w:val="20"/>
@@ -4707,21 +4715,7 @@
         <w:rPr>
           <w:sz w:val="20"/>
         </w:rPr>
-        <w:t>Previously, for the excel model, downloaded</w:t>
-      </w:r>
-      <w:proofErr w:type="gramStart"/>
-      <w:r>
-        <w:rPr>
-          <w:sz w:val="20"/>
-        </w:rPr>
-        <w:t>/”copy</w:t>
-      </w:r>
-      <w:proofErr w:type="gramEnd"/>
-      <w:r>
-        <w:rPr>
-          <w:sz w:val="20"/>
-        </w:rPr>
-        <w:t xml:space="preserve"> and pasted” tables from the statistics websites were converted into these. This functionality is present in the excel file “LookupTables_converter_v1.0.xlsx”. If data are downloaded or copied into similar tables this may then update the tab “</w:t>
+        <w:t>Previously, for the excel model, downloaded/”copy and pasted” tables from the statistics websites were converted into these. This functionality is present in the excel file “LookupTables_converter_v1.0.xlsx”. If data are downloaded or copied into similar tables this may then update the tab “</w:t>
       </w:r>
       <w:proofErr w:type="spellStart"/>
       <w:r>
@@ -4822,7 +4816,6 @@
         <w:t>For every single tab in “</w:t>
       </w:r>
       <w:proofErr w:type="spellStart"/>
-      <w:proofErr w:type="gramStart"/>
       <w:r>
         <w:rPr>
           <w:sz w:val="20"/>
@@ -4830,7 +4823,6 @@
         <w:t>inputs.xslx</w:t>
       </w:r>
       <w:proofErr w:type="spellEnd"/>
-      <w:proofErr w:type="gramEnd"/>
       <w:r>
         <w:rPr>
           <w:sz w:val="20"/>
@@ -5516,7 +5508,6 @@
         <w:t>Within the “</w:t>
       </w:r>
       <w:proofErr w:type="spellStart"/>
-      <w:proofErr w:type="gramStart"/>
       <w:r>
         <w:rPr>
           <w:sz w:val="20"/>
@@ -5524,7 +5515,6 @@
         <w:t>app.R</w:t>
       </w:r>
       <w:proofErr w:type="spellEnd"/>
-      <w:proofErr w:type="gramEnd"/>
       <w:r>
         <w:rPr>
           <w:sz w:val="20"/>
@@ -5590,7 +5580,6 @@
         <w:t xml:space="preserve">               </w:t>
       </w:r>
       <w:proofErr w:type="spellStart"/>
-      <w:proofErr w:type="gramStart"/>
       <w:r>
         <w:rPr>
           <w:color w:val="0070C0"/>
@@ -5607,7 +5596,6 @@
         <w:t>(</w:t>
       </w:r>
       <w:proofErr w:type="spellStart"/>
-      <w:proofErr w:type="gramEnd"/>
       <w:r>
         <w:rPr>
           <w:color w:val="0070C0"/>
@@ -5636,23 +5624,7 @@
           <w:color w:val="0070C0"/>
           <w:sz w:val="20"/>
         </w:rPr>
-        <w:t xml:space="preserve">                            choices=</w:t>
-      </w:r>
-      <w:proofErr w:type="gramStart"/>
-      <w:r>
-        <w:rPr>
-          <w:color w:val="0070C0"/>
-          <w:sz w:val="20"/>
-        </w:rPr>
-        <w:t>c(</w:t>
-      </w:r>
-      <w:proofErr w:type="gramEnd"/>
-      <w:r>
-        <w:rPr>
-          <w:color w:val="0070C0"/>
-          <w:sz w:val="20"/>
-        </w:rPr>
-        <w:t>"UK", "</w:t>
+        <w:t xml:space="preserve">                            choices=c("UK", "</w:t>
       </w:r>
       <w:proofErr w:type="spellStart"/>
       <w:r>
@@ -7509,7 +7481,7 @@
 </file>
 
 <file path=customXml/itemProps1.xml><?xml version="1.0" encoding="utf-8"?>
-<ds:datastoreItem xmlns:ds="http://schemas.openxmlformats.org/officeDocument/2006/customXml" ds:itemID="{F0F57AAA-D87F-4468-ACE2-C16BB0637A4C}">
+<ds:datastoreItem xmlns:ds="http://schemas.openxmlformats.org/officeDocument/2006/customXml" ds:itemID="{8E365589-998D-4771-B2FF-2E1B32321832}">
   <ds:schemaRefs>
     <ds:schemaRef ds:uri="http://schemas.openxmlformats.org/officeDocument/2006/bibliography"/>
   </ds:schemaRefs>

</xml_diff>

<commit_message>
updating inputs and information to align with version 5.0 of Briggs excel tool
</commit_message>
<xml_diff>
--- a/Codebook.docx
+++ b/Codebook.docx
@@ -64,7 +64,13 @@
         <w:rPr>
           <w:sz w:val="20"/>
         </w:rPr>
-        <w:t xml:space="preserve">Based on v4.0 of Excel tool </w:t>
+        <w:t>Based on v5</w:t>
+      </w:r>
+      <w:r>
+        <w:rPr>
+          <w:sz w:val="20"/>
+        </w:rPr>
+        <w:t xml:space="preserve">.0 of Excel tool </w:t>
       </w:r>
     </w:p>
     <w:p>
@@ -83,6 +89,20 @@
           <w:sz w:val="20"/>
         </w:rPr>
         <w:t xml:space="preserve">R code written by Nichola Naylor June 2020 </w:t>
+      </w:r>
+      <w:r>
+        <w:rPr>
+          <w:sz w:val="20"/>
+        </w:rPr>
+        <w:t>– inputs and codebook</w:t>
+      </w:r>
+      <w:bookmarkStart w:id="0" w:name="_GoBack"/>
+      <w:bookmarkEnd w:id="0"/>
+      <w:r>
+        <w:rPr>
+          <w:sz w:val="20"/>
+        </w:rPr>
+        <w:t xml:space="preserve"> adapted for v5.0 of the excel tool November 2020</w:t>
       </w:r>
     </w:p>
     <w:p>
@@ -343,8 +363,6 @@
         </w:rPr>
         <w:t>ized</w:t>
       </w:r>
-      <w:bookmarkStart w:id="0" w:name="_GoBack"/>
-      <w:bookmarkEnd w:id="0"/>
       <w:r>
         <w:rPr>
           <w:sz w:val="20"/>
@@ -1768,7 +1786,6 @@
             <w:rFonts w:ascii="Cambria Math" w:hAnsi="Cambria Math"/>
             <w:sz w:val="20"/>
           </w:rPr>
-          <w:lastRenderedPageBreak/>
           <m:t>QA</m:t>
         </m:r>
         <m:r>
@@ -4715,7 +4732,19 @@
         <w:rPr>
           <w:sz w:val="20"/>
         </w:rPr>
-        <w:t>Previously, for the excel model, downloaded/”copy and pasted” tables from the statistics websites were converted into these. This functionality is present in the excel file “LookupTables_converter_v1.0.xlsx”. If data are downloaded or copied into similar tables this may then update the tab “</w:t>
+        <w:t>Previously, for the excel model, downloaded/”copy and pasted” tables from the statistics websites were converted into these. This functionality is present in the excel f</w:t>
+      </w:r>
+      <w:r>
+        <w:rPr>
+          <w:sz w:val="20"/>
+        </w:rPr>
+        <w:t>ile “LookupTables_converter_v1.1</w:t>
+      </w:r>
+      <w:r>
+        <w:rPr>
+          <w:sz w:val="20"/>
+        </w:rPr>
+        <w:t>.xlsx”. If data are downloaded or copied into similar tables this may then update the tab “</w:t>
       </w:r>
       <w:proofErr w:type="spellStart"/>
       <w:r>
@@ -4729,7 +4758,63 @@
         <w:rPr>
           <w:sz w:val="20"/>
         </w:rPr>
-        <w:t xml:space="preserve">” that can then be copied into “inputs.xlsx”. Note the model does not directly use the </w:t>
+        <w:t>” that can then be copied into “inputs.xl</w:t>
+      </w:r>
+      <w:r>
+        <w:rPr>
+          <w:sz w:val="20"/>
+        </w:rPr>
+        <w:t>sx”, however coding may have to be changed (such as definitions of columns/rows to sum over). Start by looking at the formulae used wi</w:t>
+      </w:r>
+      <w:r>
+        <w:rPr>
+          <w:sz w:val="20"/>
+        </w:rPr>
+        <w:t xml:space="preserve">thin the </w:t>
+      </w:r>
+      <w:proofErr w:type="spellStart"/>
+      <w:r>
+        <w:rPr>
+          <w:sz w:val="20"/>
+        </w:rPr>
+        <w:t>LookUpTables</w:t>
+      </w:r>
+      <w:proofErr w:type="spellEnd"/>
+      <w:r>
+        <w:rPr>
+          <w:sz w:val="20"/>
+        </w:rPr>
+        <w:t xml:space="preserve"> tab. We have updated from excel tool V4.0 to V5.0 and only updated key tables so there may be a slight mismatch of unused data and used data – please see Excel tool for full workings of the Tables</w:t>
+      </w:r>
+      <w:r>
+        <w:rPr>
+          <w:sz w:val="20"/>
+        </w:rPr>
+        <w:t xml:space="preserve"> [saved as “</w:t>
+      </w:r>
+      <w:r>
+        <w:rPr>
+          <w:sz w:val="20"/>
+        </w:rPr>
+        <w:t>Copy of COVID-19 QALYs v5.0</w:t>
+      </w:r>
+      <w:r>
+        <w:rPr>
+          <w:sz w:val="20"/>
+        </w:rPr>
+        <w:t>.xlsx”]</w:t>
+      </w:r>
+      <w:r>
+        <w:rPr>
+          <w:sz w:val="20"/>
+        </w:rPr>
+        <w:t xml:space="preserve">. </w:t>
+      </w:r>
+      <w:r>
+        <w:rPr>
+          <w:sz w:val="20"/>
+        </w:rPr>
+        <w:t xml:space="preserve">Note the model does not directly use the </w:t>
       </w:r>
       <w:proofErr w:type="spellStart"/>
       <w:r>
@@ -5562,6 +5647,7 @@
           <w:color w:val="0070C0"/>
           <w:sz w:val="20"/>
         </w:rPr>
+        <w:lastRenderedPageBreak/>
         <w:t>## nationality</w:t>
       </w:r>
     </w:p>
@@ -5766,7 +5852,10 @@
       <w:pStyle w:val="Header"/>
     </w:pPr>
     <w:r>
-      <w:t>Documentation relating to v1.0</w:t>
+      <w:t>Documentation relating to v2</w:t>
+    </w:r>
+    <w:r>
+      <w:t>.0</w:t>
     </w:r>
     <w:r>
       <w:t xml:space="preserve"> of R </w:t>
@@ -7481,7 +7570,7 @@
 </file>
 
 <file path=customXml/itemProps1.xml><?xml version="1.0" encoding="utf-8"?>
-<ds:datastoreItem xmlns:ds="http://schemas.openxmlformats.org/officeDocument/2006/customXml" ds:itemID="{8E365589-998D-4771-B2FF-2E1B32321832}">
+<ds:datastoreItem xmlns:ds="http://schemas.openxmlformats.org/officeDocument/2006/customXml" ds:itemID="{AE9168C3-A6BE-460C-B8BA-2E3402C5B0BC}">
   <ds:schemaRefs>
     <ds:schemaRef ds:uri="http://schemas.openxmlformats.org/officeDocument/2006/bibliography"/>
   </ds:schemaRefs>

</xml_diff>

<commit_message>
updating run of app and some wording in codebook to highlight issue of bounds for numerical inputs
</commit_message>
<xml_diff>
--- a/Codebook.docx
+++ b/Codebook.docx
@@ -96,8 +96,6 @@
         </w:rPr>
         <w:t>– inputs and codebook</w:t>
       </w:r>
-      <w:bookmarkStart w:id="0" w:name="_GoBack"/>
-      <w:bookmarkEnd w:id="0"/>
       <w:r>
         <w:rPr>
           <w:sz w:val="20"/>
@@ -137,6 +135,7 @@
         <w:t>Excel file (</w:t>
       </w:r>
       <w:proofErr w:type="spellStart"/>
+      <w:proofErr w:type="gramStart"/>
       <w:r>
         <w:rPr>
           <w:sz w:val="20"/>
@@ -144,6 +143,7 @@
         <w:t>inputs.xslx</w:t>
       </w:r>
       <w:proofErr w:type="spellEnd"/>
+      <w:proofErr w:type="gramEnd"/>
       <w:r>
         <w:rPr>
           <w:sz w:val="20"/>
@@ -172,7 +172,15 @@
         <w:rPr>
           <w:sz w:val="20"/>
         </w:rPr>
-        <w:t>Life table – probability of dying between ages</w:t>
+        <w:t>Life table – probability o</w:t>
+      </w:r>
+      <w:bookmarkStart w:id="0" w:name="_GoBack"/>
+      <w:bookmarkEnd w:id="0"/>
+      <w:r>
+        <w:rPr>
+          <w:sz w:val="20"/>
+        </w:rPr>
+        <w:t>f dying between ages</w:t>
       </w:r>
       <m:oMath>
         <m:r>
@@ -339,6 +347,12 @@
         </w:rPr>
         <w:t xml:space="preserve"> (r)</w:t>
       </w:r>
+      <w:r>
+        <w:rPr>
+          <w:sz w:val="20"/>
+        </w:rPr>
+        <w:t xml:space="preserve"> [where 0.035 represents a discount rate of 3.5%]</w:t>
+      </w:r>
     </w:p>
     <w:p>
       <w:pPr>
@@ -444,6 +458,14 @@
         </w:rPr>
         <w:footnoteReference w:id="1"/>
       </w:r>
+      <w:r>
+        <w:rPr>
+          <w:rFonts w:eastAsiaTheme="minorEastAsia"/>
+          <w:sz w:val="20"/>
+          <w:lang w:val="en-US"/>
+        </w:rPr>
+        <w:t xml:space="preserve"> This must be between 1 and 5.</w:t>
+      </w:r>
     </w:p>
     <w:p>
       <w:pPr>
@@ -473,6 +495,91 @@
           <w:lang w:val="en-US"/>
         </w:rPr>
         <w:t xml:space="preserve"> – comorbidity impacts on QALYs</w:t>
+      </w:r>
+      <w:r>
+        <w:rPr>
+          <w:rFonts w:eastAsiaTheme="minorEastAsia"/>
+          <w:sz w:val="20"/>
+          <w:lang w:val="en-US"/>
+        </w:rPr>
+        <w:t xml:space="preserve"> [this is in terms of % percentage </w:t>
+      </w:r>
+      <w:r>
+        <w:rPr>
+          <w:rFonts w:eastAsiaTheme="minorEastAsia"/>
+          <w:sz w:val="20"/>
+          <w:lang w:val="en-US"/>
+        </w:rPr>
+        <w:t>of populatio</w:t>
+      </w:r>
+      <w:r>
+        <w:rPr>
+          <w:rFonts w:eastAsiaTheme="minorEastAsia"/>
+          <w:sz w:val="20"/>
+          <w:lang w:val="en-US"/>
+        </w:rPr>
+        <w:t xml:space="preserve">n norm </w:t>
+      </w:r>
+      <w:proofErr w:type="spellStart"/>
+      <w:r>
+        <w:rPr>
+          <w:rFonts w:eastAsiaTheme="minorEastAsia"/>
+          <w:sz w:val="20"/>
+          <w:lang w:val="en-US"/>
+        </w:rPr>
+        <w:t>QoL</w:t>
+      </w:r>
+      <w:proofErr w:type="spellEnd"/>
+      <w:r>
+        <w:rPr>
+          <w:rFonts w:eastAsiaTheme="minorEastAsia"/>
+          <w:sz w:val="20"/>
+          <w:lang w:val="en-US"/>
+        </w:rPr>
+        <w:t xml:space="preserve"> associated with SMR]</w:t>
+      </w:r>
+    </w:p>
+    <w:p>
+      <w:pPr>
+        <w:pStyle w:val="ListParagraph"/>
+        <w:numPr>
+          <w:ilvl w:val="1"/>
+          <w:numId w:val="2"/>
+        </w:numPr>
+        <w:spacing w:line="256" w:lineRule="auto"/>
+        <w:rPr>
+          <w:b/>
+          <w:sz w:val="20"/>
+        </w:rPr>
+      </w:pPr>
+      <w:r>
+        <w:rPr>
+          <w:rFonts w:eastAsiaTheme="minorEastAsia"/>
+          <w:b/>
+          <w:sz w:val="20"/>
+          <w:lang w:val="en-US"/>
+        </w:rPr>
+        <w:t xml:space="preserve">Note that this version of the tool does not flag when numbers are out of range so please make sure that </w:t>
+      </w:r>
+      <w:proofErr w:type="spellStart"/>
+      <w:r>
+        <w:rPr>
+          <w:rFonts w:eastAsiaTheme="minorEastAsia"/>
+          <w:b/>
+          <w:sz w:val="20"/>
+          <w:lang w:val="en-US"/>
+        </w:rPr>
+        <w:t>qcm</w:t>
+      </w:r>
+      <w:proofErr w:type="spellEnd"/>
+      <w:r>
+        <w:rPr>
+          <w:rFonts w:eastAsiaTheme="minorEastAsia"/>
+          <w:b/>
+          <w:sz w:val="20"/>
+          <w:lang w:val="en-US"/>
+        </w:rPr>
+        <w:t xml:space="preserve"> and discount rates entered are between 0 and 1 for the outputs to be reasonable.</w:t>
       </w:r>
     </w:p>
     <w:p>
@@ -1397,6 +1504,7 @@
             <w:rFonts w:ascii="Cambria Math" w:hAnsi="Cambria Math"/>
             <w:sz w:val="20"/>
           </w:rPr>
+          <w:lastRenderedPageBreak/>
           <m:t>T</m:t>
         </m:r>
         <m:d>
@@ -2507,6 +2615,7 @@
         <w:t xml:space="preserve"> (“</w:t>
       </w:r>
       <w:proofErr w:type="spellStart"/>
+      <w:proofErr w:type="gramStart"/>
       <w:r>
         <w:rPr>
           <w:sz w:val="20"/>
@@ -2514,6 +2623,7 @@
         <w:t>input.slxs</w:t>
       </w:r>
       <w:proofErr w:type="spellEnd"/>
+      <w:proofErr w:type="gramEnd"/>
       <w:r>
         <w:rPr>
           <w:sz w:val="20"/>
@@ -4732,7 +4842,21 @@
         <w:rPr>
           <w:sz w:val="20"/>
         </w:rPr>
-        <w:t>Previously, for the excel model, downloaded/”copy and pasted” tables from the statistics websites were converted into these. This functionality is present in the excel f</w:t>
+        <w:t>Previously, for the excel model, downloaded</w:t>
+      </w:r>
+      <w:proofErr w:type="gramStart"/>
+      <w:r>
+        <w:rPr>
+          <w:sz w:val="20"/>
+        </w:rPr>
+        <w:t>/”copy</w:t>
+      </w:r>
+      <w:proofErr w:type="gramEnd"/>
+      <w:r>
+        <w:rPr>
+          <w:sz w:val="20"/>
+        </w:rPr>
+        <w:t xml:space="preserve"> and pasted” tables from the statistics websites were converted into these. This functionality is present in the excel f</w:t>
       </w:r>
       <w:r>
         <w:rPr>
@@ -4901,6 +5025,7 @@
         <w:t>For every single tab in “</w:t>
       </w:r>
       <w:proofErr w:type="spellStart"/>
+      <w:proofErr w:type="gramStart"/>
       <w:r>
         <w:rPr>
           <w:sz w:val="20"/>
@@ -4908,6 +5033,7 @@
         <w:t>inputs.xslx</w:t>
       </w:r>
       <w:proofErr w:type="spellEnd"/>
+      <w:proofErr w:type="gramEnd"/>
       <w:r>
         <w:rPr>
           <w:sz w:val="20"/>
@@ -4966,6 +5092,7 @@
                 <w:sz w:val="20"/>
                 <w:lang w:eastAsia="en-GB"/>
               </w:rPr>
+              <w:lastRenderedPageBreak/>
               <w:t>Age band</w:t>
             </w:r>
           </w:p>
@@ -5593,6 +5720,7 @@
         <w:t>Within the “</w:t>
       </w:r>
       <w:proofErr w:type="spellStart"/>
+      <w:proofErr w:type="gramStart"/>
       <w:r>
         <w:rPr>
           <w:sz w:val="20"/>
@@ -5600,6 +5728,7 @@
         <w:t>app.R</w:t>
       </w:r>
       <w:proofErr w:type="spellEnd"/>
+      <w:proofErr w:type="gramEnd"/>
       <w:r>
         <w:rPr>
           <w:sz w:val="20"/>
@@ -5647,7 +5776,6 @@
           <w:color w:val="0070C0"/>
           <w:sz w:val="20"/>
         </w:rPr>
-        <w:lastRenderedPageBreak/>
         <w:t>## nationality</w:t>
       </w:r>
     </w:p>
@@ -5666,6 +5794,7 @@
         <w:t xml:space="preserve">               </w:t>
       </w:r>
       <w:proofErr w:type="spellStart"/>
+      <w:proofErr w:type="gramStart"/>
       <w:r>
         <w:rPr>
           <w:color w:val="0070C0"/>
@@ -5682,6 +5811,7 @@
         <w:t>(</w:t>
       </w:r>
       <w:proofErr w:type="spellStart"/>
+      <w:proofErr w:type="gramEnd"/>
       <w:r>
         <w:rPr>
           <w:color w:val="0070C0"/>
@@ -5710,7 +5840,23 @@
           <w:color w:val="0070C0"/>
           <w:sz w:val="20"/>
         </w:rPr>
-        <w:t xml:space="preserve">                            choices=c("UK", "</w:t>
+        <w:t xml:space="preserve">                            choices=</w:t>
+      </w:r>
+      <w:proofErr w:type="gramStart"/>
+      <w:r>
+        <w:rPr>
+          <w:color w:val="0070C0"/>
+          <w:sz w:val="20"/>
+        </w:rPr>
+        <w:t>c(</w:t>
+      </w:r>
+      <w:proofErr w:type="gramEnd"/>
+      <w:r>
+        <w:rPr>
+          <w:color w:val="0070C0"/>
+          <w:sz w:val="20"/>
+        </w:rPr>
+        <w:t>"UK", "</w:t>
       </w:r>
       <w:proofErr w:type="spellStart"/>
       <w:r>
@@ -6691,6 +6837,18 @@
   </w:num>
   <w:num w:numId="7">
     <w:abstractNumId w:val="4"/>
+  </w:num>
+  <w:num w:numId="8">
+    <w:abstractNumId w:val="2"/>
+    <w:lvlOverride w:ilvl="0"/>
+    <w:lvlOverride w:ilvl="1"/>
+    <w:lvlOverride w:ilvl="2"/>
+    <w:lvlOverride w:ilvl="3"/>
+    <w:lvlOverride w:ilvl="4"/>
+    <w:lvlOverride w:ilvl="5"/>
+    <w:lvlOverride w:ilvl="6"/>
+    <w:lvlOverride w:ilvl="7"/>
+    <w:lvlOverride w:ilvl="8"/>
   </w:num>
 </w:numbering>
 </file>
@@ -7570,7 +7728,7 @@
 </file>
 
 <file path=customXml/itemProps1.xml><?xml version="1.0" encoding="utf-8"?>
-<ds:datastoreItem xmlns:ds="http://schemas.openxmlformats.org/officeDocument/2006/customXml" ds:itemID="{AE9168C3-A6BE-460C-B8BA-2E3402C5B0BC}">
+<ds:datastoreItem xmlns:ds="http://schemas.openxmlformats.org/officeDocument/2006/customXml" ds:itemID="{441BD5AF-EC0B-455C-8B97-A9074BE00F9F}">
   <ds:schemaRefs>
     <ds:schemaRef ds:uri="http://schemas.openxmlformats.org/officeDocument/2006/bibliography"/>
   </ds:schemaRefs>

</xml_diff>

<commit_message>
update of codebook to match publication and also update some formulae descriptions
</commit_message>
<xml_diff>
--- a/Codebook.docx
+++ b/Codebook.docx
@@ -88,7 +88,19 @@
         <w:rPr>
           <w:sz w:val="20"/>
         </w:rPr>
-        <w:t xml:space="preserve">R code written by Nichola Naylor June 2020 </w:t>
+        <w:t xml:space="preserve">R code </w:t>
+      </w:r>
+      <w:r>
+        <w:rPr>
+          <w:sz w:val="20"/>
+        </w:rPr>
+        <w:t xml:space="preserve">originally </w:t>
+      </w:r>
+      <w:r>
+        <w:rPr>
+          <w:sz w:val="20"/>
+        </w:rPr>
+        <w:t xml:space="preserve">written by Nichola Naylor June 2020 </w:t>
       </w:r>
       <w:r>
         <w:rPr>
@@ -101,6 +113,85 @@
           <w:sz w:val="20"/>
         </w:rPr>
         <w:t xml:space="preserve"> adapted for v5.0 of the excel tool November 2020</w:t>
+      </w:r>
+    </w:p>
+    <w:p>
+      <w:pPr>
+        <w:pStyle w:val="ListParagraph"/>
+        <w:numPr>
+          <w:ilvl w:val="0"/>
+          <w:numId w:val="1"/>
+        </w:numPr>
+        <w:rPr>
+          <w:sz w:val="20"/>
+        </w:rPr>
+      </w:pPr>
+      <w:r>
+        <w:rPr>
+          <w:sz w:val="20"/>
+        </w:rPr>
+        <w:t>Update 2.1 was to add information from the publication:</w:t>
+      </w:r>
+    </w:p>
+    <w:p>
+      <w:pPr>
+        <w:pStyle w:val="ListParagraph"/>
+        <w:numPr>
+          <w:ilvl w:val="1"/>
+          <w:numId w:val="1"/>
+        </w:numPr>
+        <w:rPr>
+          <w:sz w:val="20"/>
+        </w:rPr>
+      </w:pPr>
+      <w:r>
+        <w:rPr>
+          <w:sz w:val="20"/>
+        </w:rPr>
+        <w:t>Briggs, A.H., Goldstein, D.A., Kirwin, E., Meacock, R., Pandya, A., Vanness, D.J. and Wisløff, T., 2020. Estimating (quality‐adjusted) life‐year losses associated with deaths: With application to COVID‐19. </w:t>
+      </w:r>
+      <w:r>
+        <w:rPr>
+          <w:i/>
+          <w:sz w:val="20"/>
+        </w:rPr>
+        <w:t>Health Economics.</w:t>
+      </w:r>
+    </w:p>
+    <w:p>
+      <w:pPr>
+        <w:pStyle w:val="ListParagraph"/>
+        <w:numPr>
+          <w:ilvl w:val="1"/>
+          <w:numId w:val="1"/>
+        </w:numPr>
+        <w:rPr>
+          <w:sz w:val="20"/>
+        </w:rPr>
+      </w:pPr>
+      <w:r>
+        <w:rPr>
+          <w:sz w:val="20"/>
+        </w:rPr>
+        <w:t xml:space="preserve">Available: </w:t>
+      </w:r>
+      <w:hyperlink r:id="rId9" w:history="1">
+        <w:r>
+          <w:rPr>
+            <w:rStyle w:val="Hyperlink"/>
+          </w:rPr>
+          <w:t>Estimating (quality‐adjusted) life‐year losses associated with deaths: With application to COVID‐19 (wiley.com)</w:t>
+        </w:r>
+      </w:hyperlink>
+      <w:r>
+        <w:t xml:space="preserve"> </w:t>
+      </w:r>
+      <w:r>
+        <w:rPr>
+          <w:sz w:val="20"/>
+          <w:szCs w:val="20"/>
+        </w:rPr>
+        <w:t>[last accessed 05/02/2021]</w:t>
       </w:r>
     </w:p>
     <w:p>
@@ -132,23 +223,7 @@
         <w:rPr>
           <w:sz w:val="20"/>
         </w:rPr>
-        <w:t>Excel file (</w:t>
-      </w:r>
-      <w:proofErr w:type="spellStart"/>
-      <w:proofErr w:type="gramStart"/>
-      <w:r>
-        <w:rPr>
-          <w:sz w:val="20"/>
-        </w:rPr>
-        <w:t>inputs.xslx</w:t>
-      </w:r>
-      <w:proofErr w:type="spellEnd"/>
-      <w:proofErr w:type="gramEnd"/>
-      <w:r>
-        <w:rPr>
-          <w:sz w:val="20"/>
-        </w:rPr>
-        <w:t>)</w:t>
+        <w:t>Excel file (inputs.xslx)</w:t>
       </w:r>
       <w:r>
         <w:rPr>
@@ -172,15 +247,7 @@
         <w:rPr>
           <w:sz w:val="20"/>
         </w:rPr>
-        <w:t>Life table – probability o</w:t>
-      </w:r>
-      <w:bookmarkStart w:id="0" w:name="_GoBack"/>
-      <w:bookmarkEnd w:id="0"/>
-      <w:r>
-        <w:rPr>
-          <w:sz w:val="20"/>
-        </w:rPr>
-        <w:t>f dying between ages</w:t>
+        <w:t>Life table – probability of dying between ages</w:t>
       </w:r>
       <m:oMath>
         <m:r>
@@ -387,16 +454,8 @@
         <w:rPr>
           <w:sz w:val="20"/>
         </w:rPr>
-        <w:t xml:space="preserve"> (</w:t>
-      </w:r>
-      <w:proofErr w:type="spellStart"/>
-      <w:r>
-        <w:rPr>
-          <w:sz w:val="20"/>
-        </w:rPr>
-        <w:t>smr</w:t>
-      </w:r>
-      <w:proofErr w:type="spellEnd"/>
+        <w:t xml:space="preserve"> (smr</w:t>
+      </w:r>
       <w:r>
         <w:rPr>
           <w:sz w:val="20"/>
@@ -429,18 +488,8 @@
           <w:sz w:val="20"/>
           <w:lang w:val="en-US"/>
         </w:rPr>
-        <w:t xml:space="preserve">sk of dying. For example, an </w:t>
-      </w:r>
-      <w:proofErr w:type="spellStart"/>
-      <w:r>
-        <w:rPr>
-          <w:rFonts w:eastAsiaTheme="minorEastAsia"/>
-          <w:sz w:val="20"/>
-          <w:lang w:val="en-US"/>
-        </w:rPr>
-        <w:t>smr</w:t>
-      </w:r>
-      <w:proofErr w:type="spellEnd"/>
+        <w:t>sk of dying. For example, an smr</w:t>
+      </w:r>
       <w:r>
         <w:rPr>
           <w:rFonts w:eastAsiaTheme="minorEastAsia"/>
@@ -478,7 +527,6 @@
           <w:sz w:val="20"/>
         </w:rPr>
       </w:pPr>
-      <w:proofErr w:type="spellStart"/>
       <w:r>
         <w:rPr>
           <w:rFonts w:eastAsiaTheme="minorEastAsia"/>
@@ -487,7 +535,6 @@
         </w:rPr>
         <w:t>qcm</w:t>
       </w:r>
-      <w:proofErr w:type="spellEnd"/>
       <w:r>
         <w:rPr>
           <w:rFonts w:eastAsiaTheme="minorEastAsia"/>
@@ -518,25 +565,7 @@
           <w:sz w:val="20"/>
           <w:lang w:val="en-US"/>
         </w:rPr>
-        <w:t xml:space="preserve">n norm </w:t>
-      </w:r>
-      <w:proofErr w:type="spellStart"/>
-      <w:r>
-        <w:rPr>
-          <w:rFonts w:eastAsiaTheme="minorEastAsia"/>
-          <w:sz w:val="20"/>
-          <w:lang w:val="en-US"/>
-        </w:rPr>
-        <w:t>QoL</w:t>
-      </w:r>
-      <w:proofErr w:type="spellEnd"/>
-      <w:r>
-        <w:rPr>
-          <w:rFonts w:eastAsiaTheme="minorEastAsia"/>
-          <w:sz w:val="20"/>
-          <w:lang w:val="en-US"/>
-        </w:rPr>
-        <w:t xml:space="preserve"> associated with SMR]</w:t>
+        <w:t>n norm QoL associated with SMR]</w:t>
       </w:r>
     </w:p>
     <w:p>
@@ -559,27 +588,7 @@
           <w:sz w:val="20"/>
           <w:lang w:val="en-US"/>
         </w:rPr>
-        <w:t xml:space="preserve">Note that this version of the tool does not flag when numbers are out of range so please make sure that </w:t>
-      </w:r>
-      <w:proofErr w:type="spellStart"/>
-      <w:r>
-        <w:rPr>
-          <w:rFonts w:eastAsiaTheme="minorEastAsia"/>
-          <w:b/>
-          <w:sz w:val="20"/>
-          <w:lang w:val="en-US"/>
-        </w:rPr>
-        <w:t>qcm</w:t>
-      </w:r>
-      <w:proofErr w:type="spellEnd"/>
-      <w:r>
-        <w:rPr>
-          <w:rFonts w:eastAsiaTheme="minorEastAsia"/>
-          <w:b/>
-          <w:sz w:val="20"/>
-          <w:lang w:val="en-US"/>
-        </w:rPr>
-        <w:t xml:space="preserve"> and discount rates entered are between 0 and 1 for the outputs to be reasonable.</w:t>
+        <w:t>Note that this version of the tool does not flag when numbers are out of range so please make sure that qcm and discount rates entered are between 0 and 1 for the outputs to be reasonable.</w:t>
       </w:r>
     </w:p>
     <w:p>
@@ -713,27 +722,7 @@
           <w:sz w:val="20"/>
           <w:lang w:val="en-US"/>
         </w:rPr>
-        <w:t>To add your country data – will include an option for this in next version.</w:t>
-      </w:r>
-    </w:p>
-    <w:p>
-      <w:pPr>
-        <w:pStyle w:val="ListParagraph"/>
-        <w:numPr>
-          <w:ilvl w:val="1"/>
-          <w:numId w:val="2"/>
-        </w:numPr>
-        <w:rPr>
-          <w:sz w:val="20"/>
-        </w:rPr>
-      </w:pPr>
-      <w:r>
-        <w:rPr>
-          <w:rFonts w:eastAsiaTheme="minorEastAsia"/>
-          <w:sz w:val="20"/>
-          <w:lang w:val="en-US"/>
-        </w:rPr>
-        <w:t>Please note the current version does not contain error messages, therefore please ensure data are correct before entering new data (e.g. age distribution summation equaling 1).</w:t>
+        <w:t>To add your country data, see the corresponding section in this codebook.</w:t>
       </w:r>
     </w:p>
     <w:p>
@@ -890,7 +879,19 @@
         <w:rPr>
           <w:sz w:val="20"/>
         </w:rPr>
-        <w:t xml:space="preserve"> = probability of dying between x and x+1</w:t>
+        <w:t xml:space="preserve"> = probability of dying between</w:t>
+      </w:r>
+      <w:r>
+        <w:rPr>
+          <w:sz w:val="20"/>
+        </w:rPr>
+        <w:t xml:space="preserve"> time</w:t>
+      </w:r>
+      <w:r>
+        <w:rPr>
+          <w:sz w:val="20"/>
+        </w:rPr>
+        <w:t xml:space="preserve"> x and x+1</w:t>
       </w:r>
     </w:p>
     <w:p>
@@ -913,6 +914,13 @@
           <m:t>d(x) = -ln(1-q(x))</m:t>
         </m:r>
       </m:oMath>
+      <w:r>
+        <w:rPr>
+          <w:rFonts w:eastAsiaTheme="minorEastAsia"/>
+          <w:sz w:val="20"/>
+        </w:rPr>
+        <w:t xml:space="preserve"> = the underlying instantaneous death rate</w:t>
+      </w:r>
     </w:p>
     <w:p>
       <w:pPr>
@@ -934,33 +942,6 @@
           </w:rPr>
           <m:t xml:space="preserve">l(x) </m:t>
         </m:r>
-      </m:oMath>
-      <w:r>
-        <w:rPr>
-          <w:sz w:val="20"/>
-          <w:lang w:val="en-US"/>
-        </w:rPr>
-        <w:t xml:space="preserve">= number surviving to age </w:t>
-      </w:r>
-      <m:oMath>
-        <m:r>
-          <w:rPr>
-            <w:rFonts w:ascii="Cambria Math" w:hAnsi="Cambria Math"/>
-            <w:sz w:val="20"/>
-            <w:lang w:val="en-US"/>
-          </w:rPr>
-          <m:t>x≥1</m:t>
-        </m:r>
-      </m:oMath>
-      <w:r>
-        <w:rPr>
-          <w:rFonts w:eastAsiaTheme="minorEastAsia"/>
-          <w:sz w:val="20"/>
-          <w:lang w:val="en-US"/>
-        </w:rPr>
-        <w:t xml:space="preserve"> per 100,000</w:t>
-      </w:r>
-      <m:oMath>
         <m:r>
           <w:rPr>
             <w:rFonts w:ascii="Cambria Math" w:eastAsiaTheme="minorEastAsia" w:hAnsi="Cambria Math"/>
@@ -980,14 +961,48 @@
       <w:r>
         <w:rPr>
           <w:sz w:val="20"/>
+          <w:lang w:val="en-US"/>
         </w:rPr>
         <w:t xml:space="preserve"> </w:t>
       </w:r>
       <w:r>
         <w:rPr>
           <w:sz w:val="20"/>
-        </w:rPr>
-        <w:t xml:space="preserve">, where </w:t>
+          <w:lang w:val="en-US"/>
+        </w:rPr>
+        <w:t xml:space="preserve">= number surviving to age </w:t>
+      </w:r>
+      <m:oMath>
+        <m:r>
+          <w:rPr>
+            <w:rFonts w:ascii="Cambria Math" w:hAnsi="Cambria Math"/>
+            <w:sz w:val="20"/>
+            <w:lang w:val="en-US"/>
+          </w:rPr>
+          <m:t>x≥1</m:t>
+        </m:r>
+      </m:oMath>
+      <w:r>
+        <w:rPr>
+          <w:rFonts w:eastAsiaTheme="minorEastAsia"/>
+          <w:sz w:val="20"/>
+          <w:lang w:val="en-US"/>
+        </w:rPr>
+        <w:t xml:space="preserve"> per 100,000</w:t>
+      </w:r>
+      <w:r>
+        <w:rPr>
+          <w:rFonts w:eastAsiaTheme="minorEastAsia"/>
+          <w:sz w:val="20"/>
+          <w:lang w:val="en-US"/>
+        </w:rPr>
+        <w:t>,</w:t>
+      </w:r>
+      <w:r>
+        <w:rPr>
+          <w:sz w:val="20"/>
+        </w:rPr>
+        <w:t xml:space="preserve"> where </w:t>
       </w:r>
       <m:oMath>
         <m:r>
@@ -1016,6 +1031,7 @@
             <w:rFonts w:ascii="Cambria Math" w:hAnsi="Cambria Math"/>
             <w:sz w:val="20"/>
           </w:rPr>
+          <w:lastRenderedPageBreak/>
           <m:t>l(x)</m:t>
         </m:r>
       </m:oMath>
@@ -1486,6 +1502,24 @@
           <m:t>L(x) = (l(x)+l(x+1))/2</m:t>
         </m:r>
       </m:oMath>
+      <w:r>
+        <w:rPr>
+          <w:rFonts w:eastAsiaTheme="minorEastAsia"/>
+          <w:sz w:val="20"/>
+          <w:lang w:val="en-US"/>
+        </w:rPr>
+        <w:t xml:space="preserve"> = the person years lived between </w:t>
+      </w:r>
+      <m:oMath>
+        <m:r>
+          <w:rPr>
+            <w:rFonts w:ascii="Cambria Math" w:eastAsiaTheme="minorEastAsia" w:hAnsi="Cambria Math"/>
+            <w:sz w:val="20"/>
+            <w:lang w:val="en-US"/>
+          </w:rPr>
+          <m:t>x and x+1</m:t>
+        </m:r>
+      </m:oMath>
     </w:p>
     <w:p>
       <w:pPr>
@@ -1504,7 +1538,6 @@
             <w:rFonts w:ascii="Cambria Math" w:hAnsi="Cambria Math"/>
             <w:sz w:val="20"/>
           </w:rPr>
-          <w:lastRenderedPageBreak/>
           <m:t>T</m:t>
         </m:r>
         <m:d>
@@ -1611,7 +1644,33 @@
           <w:sz w:val="20"/>
           <w:lang w:val="en-US"/>
         </w:rPr>
-        <w:t xml:space="preserve">, </w:t>
+        <w:t xml:space="preserve"> = the total number of person-years lived above age </w:t>
+      </w:r>
+      <m:oMath>
+        <m:r>
+          <w:rPr>
+            <w:rFonts w:ascii="Cambria Math" w:eastAsiaTheme="minorEastAsia" w:hAnsi="Cambria Math"/>
+            <w:sz w:val="20"/>
+            <w:lang w:val="en-US"/>
+          </w:rPr>
+          <m:t>x</m:t>
+        </m:r>
+      </m:oMath>
+      <w:r>
+        <w:rPr>
+          <w:rFonts w:eastAsiaTheme="minorEastAsia"/>
+          <w:sz w:val="20"/>
+          <w:lang w:val="en-US"/>
+        </w:rPr>
+        <w:t>,</w:t>
+      </w:r>
+      <w:r>
+        <w:rPr>
+          <w:rFonts w:eastAsiaTheme="minorEastAsia"/>
+          <w:sz w:val="20"/>
+          <w:lang w:val="en-US"/>
+        </w:rPr>
+        <w:t xml:space="preserve"> </w:t>
       </w:r>
       <m:oMath>
         <m:r>
@@ -1715,6 +1774,24 @@
           </m:den>
         </m:f>
       </m:oMath>
+      <w:r>
+        <w:rPr>
+          <w:rFonts w:eastAsiaTheme="minorEastAsia"/>
+          <w:sz w:val="20"/>
+          <w:lang w:val="en-US"/>
+        </w:rPr>
+        <w:t xml:space="preserve"> = the life expectancy at age</w:t>
+      </w:r>
+      <m:oMath>
+        <m:r>
+          <w:rPr>
+            <w:rFonts w:ascii="Cambria Math" w:eastAsiaTheme="minorEastAsia" w:hAnsi="Cambria Math"/>
+            <w:sz w:val="20"/>
+            <w:lang w:val="en-US"/>
+          </w:rPr>
+          <m:t xml:space="preserve"> x</m:t>
+        </m:r>
+      </m:oMath>
     </w:p>
     <w:p>
       <w:pPr>
@@ -1733,9 +1810,104 @@
             <w:rFonts w:ascii="Cambria Math" w:hAnsi="Cambria Math"/>
             <w:sz w:val="20"/>
           </w:rPr>
-          <m:t>z(x) = L(x)*qol(x)*qCM</m:t>
+          <m:t>z(x) = L(</m:t>
+        </m:r>
+        <m:r>
+          <w:rPr>
+            <w:rFonts w:ascii="Cambria Math" w:hAnsi="Cambria Math"/>
+            <w:sz w:val="20"/>
+          </w:rPr>
+          <m:t>x</m:t>
+        </m:r>
+        <m:r>
+          <w:rPr>
+            <w:rFonts w:ascii="Cambria Math" w:hAnsi="Cambria Math"/>
+            <w:sz w:val="20"/>
+          </w:rPr>
+          <m:t>)*Q(</m:t>
+        </m:r>
+        <m:r>
+          <w:rPr>
+            <w:rFonts w:ascii="Cambria Math" w:hAnsi="Cambria Math"/>
+            <w:sz w:val="20"/>
+          </w:rPr>
+          <m:t>x</m:t>
+        </m:r>
+        <m:r>
+          <w:rPr>
+            <w:rFonts w:ascii="Cambria Math" w:hAnsi="Cambria Math"/>
+            <w:sz w:val="20"/>
+          </w:rPr>
+          <m:t>)*qCM</m:t>
         </m:r>
       </m:oMath>
+      <w:r>
+        <w:rPr>
+          <w:rFonts w:eastAsiaTheme="minorEastAsia"/>
+          <w:sz w:val="20"/>
+        </w:rPr>
+        <w:t xml:space="preserve"> , where </w:t>
+      </w:r>
+      <m:oMath>
+        <m:r>
+          <w:rPr>
+            <w:rFonts w:ascii="Cambria Math" w:hAnsi="Cambria Math"/>
+            <w:sz w:val="20"/>
+          </w:rPr>
+          <m:t>Q(</m:t>
+        </m:r>
+        <m:r>
+          <w:rPr>
+            <w:rFonts w:ascii="Cambria Math" w:hAnsi="Cambria Math"/>
+            <w:sz w:val="20"/>
+          </w:rPr>
+          <m:t>x</m:t>
+        </m:r>
+        <m:r>
+          <w:rPr>
+            <w:rFonts w:ascii="Cambria Math" w:hAnsi="Cambria Math"/>
+            <w:sz w:val="20"/>
+          </w:rPr>
+          <m:t>)</m:t>
+        </m:r>
+      </m:oMath>
+      <w:r>
+        <w:rPr>
+          <w:rFonts w:eastAsiaTheme="minorEastAsia"/>
+          <w:sz w:val="20"/>
+        </w:rPr>
+        <w:t xml:space="preserve"> is the </w:t>
+      </w:r>
+      <w:r>
+        <w:rPr>
+          <w:rFonts w:eastAsiaTheme="minorEastAsia"/>
+          <w:sz w:val="20"/>
+        </w:rPr>
+        <w:t xml:space="preserve">average </w:t>
+      </w:r>
+      <w:r>
+        <w:rPr>
+          <w:rFonts w:eastAsiaTheme="minorEastAsia"/>
+          <w:sz w:val="20"/>
+        </w:rPr>
+        <w:t xml:space="preserve">population quality of life at age x, and </w:t>
+      </w:r>
+      <m:oMath>
+        <m:r>
+          <w:rPr>
+            <w:rFonts w:ascii="Cambria Math" w:hAnsi="Cambria Math"/>
+            <w:sz w:val="20"/>
+          </w:rPr>
+          <m:t>qCM</m:t>
+        </m:r>
+      </m:oMath>
+      <w:r>
+        <w:rPr>
+          <w:rFonts w:eastAsiaTheme="minorEastAsia"/>
+          <w:sz w:val="20"/>
+        </w:rPr>
+        <w:t xml:space="preserve"> adjusts quality of life based on pre-existing comorbidities that occur for the remainder of that person’s life (NOT the same as COVID-19 related comorbidities).</w:t>
+      </w:r>
     </w:p>
     <w:p>
       <w:pPr>
@@ -1849,7 +2021,7 @@
                 <w:sz w:val="20"/>
                 <w:lang w:val="en-US"/>
               </w:rPr>
-              <m:t>Z</m:t>
+              <m:t>z</m:t>
             </m:r>
             <m:d>
               <m:dPr>
@@ -1876,6 +2048,14 @@
           </m:e>
         </m:nary>
       </m:oMath>
+      <w:r>
+        <w:rPr>
+          <w:rFonts w:eastAsiaTheme="minorEastAsia"/>
+          <w:sz w:val="20"/>
+          <w:lang w:val="en-US"/>
+        </w:rPr>
+        <w:t xml:space="preserve"> </w:t>
+      </w:r>
     </w:p>
     <w:p>
       <w:pPr>
@@ -1998,6 +2178,24 @@
             </m:r>
           </m:den>
         </m:f>
+      </m:oMath>
+      <w:r>
+        <w:rPr>
+          <w:rFonts w:eastAsiaTheme="minorEastAsia"/>
+          <w:sz w:val="20"/>
+          <w:lang w:val="en-US"/>
+        </w:rPr>
+        <w:t xml:space="preserve"> = Quality-adjusted life expectancy at </w:t>
+      </w:r>
+      <m:oMath>
+        <m:r>
+          <w:rPr>
+            <w:rFonts w:ascii="Cambria Math" w:eastAsiaTheme="minorEastAsia" w:hAnsi="Cambria Math"/>
+            <w:sz w:val="20"/>
+            <w:lang w:val="en-US"/>
+          </w:rPr>
+          <m:t>x</m:t>
+        </m:r>
       </m:oMath>
     </w:p>
     <w:p>
@@ -2103,13 +2301,34 @@
                     <w:rFonts w:ascii="Cambria Math" w:hAnsi="Cambria Math"/>
                     <w:sz w:val="20"/>
                   </w:rPr>
-                  <m:t>(1+r)^(x-u)</m:t>
+                  <m:t>(1+r)^(u</m:t>
+                </m:r>
+                <m:r>
+                  <w:rPr>
+                    <w:rFonts w:ascii="Cambria Math" w:hAnsi="Cambria Math"/>
+                    <w:sz w:val="20"/>
+                  </w:rPr>
+                  <m:t>-x</m:t>
+                </m:r>
+                <m:r>
+                  <w:rPr>
+                    <w:rFonts w:ascii="Cambria Math" w:hAnsi="Cambria Math"/>
+                    <w:sz w:val="20"/>
+                  </w:rPr>
+                  <m:t>)</m:t>
                 </m:r>
               </m:den>
             </m:f>
           </m:e>
         </m:nary>
       </m:oMath>
+      <w:r>
+        <w:rPr>
+          <w:rFonts w:eastAsiaTheme="minorEastAsia"/>
+          <w:sz w:val="20"/>
+        </w:rPr>
+        <w:t xml:space="preserve"> </w:t>
+      </w:r>
       <w:r>
         <w:rPr>
           <w:rFonts w:eastAsiaTheme="minorEastAsia"/>
@@ -2407,6 +2626,24 @@
           </m:den>
         </m:f>
       </m:oMath>
+      <w:r>
+        <w:rPr>
+          <w:rFonts w:eastAsiaTheme="minorEastAsia"/>
+          <w:sz w:val="20"/>
+          <w:lang w:val="en-US"/>
+        </w:rPr>
+        <w:t xml:space="preserve"> = discounted quality-adjusted life years associated with a premature death at age </w:t>
+      </w:r>
+      <m:oMath>
+        <m:r>
+          <w:rPr>
+            <w:rFonts w:ascii="Cambria Math" w:eastAsiaTheme="minorEastAsia" w:hAnsi="Cambria Math"/>
+            <w:sz w:val="20"/>
+            <w:lang w:val="en-US"/>
+          </w:rPr>
+          <m:t>x</m:t>
+        </m:r>
+      </m:oMath>
     </w:p>
     <w:p>
       <w:pPr>
@@ -2577,6 +2814,143 @@
     </w:p>
     <w:p>
       <w:pPr>
+        <w:pStyle w:val="ListParagraph"/>
+        <w:numPr>
+          <w:ilvl w:val="0"/>
+          <w:numId w:val="4"/>
+        </w:numPr>
+        <w:rPr>
+          <w:rFonts w:eastAsiaTheme="minorEastAsia"/>
+          <w:sz w:val="20"/>
+        </w:rPr>
+      </w:pPr>
+      <w:r>
+        <w:rPr>
+          <w:rFonts w:eastAsiaTheme="minorEastAsia"/>
+          <w:sz w:val="20"/>
+        </w:rPr>
+        <w:t>Weighted d</w:t>
+      </w:r>
+      <w:r>
+        <w:rPr>
+          <w:rFonts w:eastAsiaTheme="minorEastAsia"/>
+          <w:sz w:val="20"/>
+        </w:rPr>
+        <w:t xml:space="preserve">iscounted </w:t>
+      </w:r>
+      <w:r>
+        <w:rPr>
+          <w:rFonts w:eastAsiaTheme="minorEastAsia"/>
+          <w:sz w:val="20"/>
+        </w:rPr>
+        <w:t>QALY loss</w:t>
+      </w:r>
+      <w:r>
+        <w:rPr>
+          <w:rFonts w:eastAsiaTheme="minorEastAsia"/>
+          <w:sz w:val="20"/>
+        </w:rPr>
+        <w:t xml:space="preserve"> = </w:t>
+      </w:r>
+      <m:oMath>
+        <m:nary>
+          <m:naryPr>
+            <m:chr m:val="∑"/>
+            <m:limLoc m:val="undOvr"/>
+            <m:ctrlPr>
+              <w:rPr>
+                <w:rFonts w:ascii="Cambria Math" w:hAnsi="Cambria Math"/>
+                <w:i/>
+                <w:sz w:val="20"/>
+              </w:rPr>
+            </m:ctrlPr>
+          </m:naryPr>
+          <m:sub>
+            <m:r>
+              <w:rPr>
+                <w:rFonts w:ascii="Cambria Math" w:hAnsi="Cambria Math"/>
+                <w:sz w:val="20"/>
+              </w:rPr>
+              <m:t>0</m:t>
+            </m:r>
+          </m:sub>
+          <m:sup>
+            <m:r>
+              <w:rPr>
+                <w:rFonts w:ascii="Cambria Math" w:hAnsi="Cambria Math"/>
+                <w:sz w:val="20"/>
+              </w:rPr>
+              <m:t>ω</m:t>
+            </m:r>
+          </m:sup>
+          <m:e>
+            <m:r>
+              <w:rPr>
+                <w:rFonts w:ascii="Cambria Math" w:hAnsi="Cambria Math"/>
+                <w:sz w:val="20"/>
+              </w:rPr>
+              <m:t>pd</m:t>
+            </m:r>
+            <m:d>
+              <m:dPr>
+                <m:ctrlPr>
+                  <w:rPr>
+                    <w:rFonts w:ascii="Cambria Math" w:hAnsi="Cambria Math"/>
+                    <w:i/>
+                    <w:sz w:val="20"/>
+                  </w:rPr>
+                </m:ctrlPr>
+              </m:dPr>
+              <m:e>
+                <m:r>
+                  <w:rPr>
+                    <w:rFonts w:ascii="Cambria Math" w:hAnsi="Cambria Math"/>
+                    <w:sz w:val="20"/>
+                  </w:rPr>
+                  <m:t>x</m:t>
+                </m:r>
+              </m:e>
+            </m:d>
+            <m:r>
+              <w:rPr>
+                <w:rFonts w:ascii="Cambria Math" w:hAnsi="Cambria Math"/>
+                <w:sz w:val="20"/>
+              </w:rPr>
+              <m:t>*</m:t>
+            </m:r>
+            <m:r>
+              <w:rPr>
+                <w:rFonts w:ascii="Cambria Math" w:hAnsi="Cambria Math"/>
+                <w:sz w:val="20"/>
+              </w:rPr>
+              <m:t>dQALY</m:t>
+            </m:r>
+            <m:d>
+              <m:dPr>
+                <m:ctrlPr>
+                  <w:rPr>
+                    <w:rFonts w:ascii="Cambria Math" w:hAnsi="Cambria Math"/>
+                    <w:i/>
+                    <w:sz w:val="20"/>
+                  </w:rPr>
+                </m:ctrlPr>
+              </m:dPr>
+              <m:e>
+                <m:r>
+                  <w:rPr>
+                    <w:rFonts w:ascii="Cambria Math" w:hAnsi="Cambria Math"/>
+                    <w:sz w:val="20"/>
+                  </w:rPr>
+                  <m:t>x</m:t>
+                </m:r>
+              </m:e>
+            </m:d>
+          </m:e>
+        </m:nary>
+      </m:oMath>
+    </w:p>
+    <w:p>
+      <w:pPr>
         <w:pStyle w:val="Heading2"/>
         <w:rPr>
           <w:rFonts w:eastAsiaTheme="minorEastAsia"/>
@@ -2612,23 +2986,7 @@
         <w:rPr>
           <w:sz w:val="20"/>
         </w:rPr>
-        <w:t xml:space="preserve"> (“</w:t>
-      </w:r>
-      <w:proofErr w:type="spellStart"/>
-      <w:proofErr w:type="gramStart"/>
-      <w:r>
-        <w:rPr>
-          <w:sz w:val="20"/>
-        </w:rPr>
-        <w:t>input.slxs</w:t>
-      </w:r>
-      <w:proofErr w:type="spellEnd"/>
-      <w:proofErr w:type="gramEnd"/>
-      <w:r>
-        <w:rPr>
-          <w:sz w:val="20"/>
-        </w:rPr>
-        <w:t>”)</w:t>
+        <w:t xml:space="preserve"> (“input.slxs”)</w:t>
       </w:r>
       <w:r>
         <w:rPr>
@@ -2654,7 +3012,6 @@
           <w:sz w:val="20"/>
         </w:rPr>
       </w:pPr>
-      <w:proofErr w:type="spellStart"/>
       <w:r>
         <w:rPr>
           <w:sz w:val="20"/>
@@ -2665,14 +3022,43 @@
         <w:rPr>
           <w:sz w:val="20"/>
         </w:rPr>
-        <w:t>ale_LT</w:t>
-      </w:r>
-      <w:proofErr w:type="spellEnd"/>
-      <w:r>
-        <w:rPr>
-          <w:sz w:val="20"/>
-        </w:rPr>
-        <w:t xml:space="preserve">: </w:t>
+        <w:t xml:space="preserve">ale_LT: </w:t>
+      </w:r>
+      <w:r>
+        <w:rPr>
+          <w:sz w:val="20"/>
+        </w:rPr>
+        <w:t xml:space="preserve">the probability of dying between </w:t>
+      </w:r>
+      <m:oMath>
+        <m:r>
+          <w:rPr>
+            <w:rFonts w:ascii="Cambria Math" w:hAnsi="Cambria Math"/>
+            <w:sz w:val="20"/>
+          </w:rPr>
+          <m:t>x</m:t>
+        </m:r>
+      </m:oMath>
+      <w:r>
+        <w:rPr>
+          <w:sz w:val="20"/>
+        </w:rPr>
+        <w:t xml:space="preserve"> and </w:t>
+      </w:r>
+      <m:oMath>
+        <m:r>
+          <w:rPr>
+            <w:rFonts w:ascii="Cambria Math" w:hAnsi="Cambria Math"/>
+            <w:sz w:val="20"/>
+          </w:rPr>
+          <m:t>x+1</m:t>
+        </m:r>
+      </m:oMath>
+      <w:r>
+        <w:rPr>
+          <w:sz w:val="20"/>
+        </w:rPr>
+        <w:t xml:space="preserve"> for males based on country lifetables</w:t>
       </w:r>
     </w:p>
     <w:tbl>
@@ -3100,7 +3486,6 @@
           <w:sz w:val="20"/>
         </w:rPr>
       </w:pPr>
-      <w:proofErr w:type="spellStart"/>
       <w:r>
         <w:rPr>
           <w:sz w:val="20"/>
@@ -3111,14 +3496,61 @@
         <w:rPr>
           <w:sz w:val="20"/>
         </w:rPr>
-        <w:t>emale_LT</w:t>
-      </w:r>
-      <w:proofErr w:type="spellEnd"/>
-      <w:r>
-        <w:rPr>
-          <w:sz w:val="20"/>
-        </w:rPr>
-        <w:t>:</w:t>
+        <w:t>emale_LT:</w:t>
+      </w:r>
+      <w:r>
+        <w:rPr>
+          <w:sz w:val="20"/>
+        </w:rPr>
+        <w:t xml:space="preserve"> </w:t>
+      </w:r>
+      <w:r>
+        <w:rPr>
+          <w:sz w:val="20"/>
+        </w:rPr>
+        <w:t xml:space="preserve">the probability of dying between </w:t>
+      </w:r>
+      <m:oMath>
+        <m:r>
+          <w:rPr>
+            <w:rFonts w:ascii="Cambria Math" w:hAnsi="Cambria Math"/>
+            <w:sz w:val="20"/>
+          </w:rPr>
+          <m:t>x</m:t>
+        </m:r>
+      </m:oMath>
+      <w:r>
+        <w:rPr>
+          <w:sz w:val="20"/>
+        </w:rPr>
+        <w:t xml:space="preserve"> and </w:t>
+      </w:r>
+      <m:oMath>
+        <m:r>
+          <w:rPr>
+            <w:rFonts w:ascii="Cambria Math" w:hAnsi="Cambria Math"/>
+            <w:sz w:val="20"/>
+          </w:rPr>
+          <m:t>x+1</m:t>
+        </m:r>
+      </m:oMath>
+      <w:r>
+        <w:rPr>
+          <w:sz w:val="20"/>
+        </w:rPr>
+        <w:t xml:space="preserve"> for </w:t>
+      </w:r>
+      <w:r>
+        <w:rPr>
+          <w:sz w:val="20"/>
+        </w:rPr>
+        <w:t>fe</w:t>
+      </w:r>
+      <w:r>
+        <w:rPr>
+          <w:sz w:val="20"/>
+        </w:rPr>
+        <w:t>males based on country lifetables</w:t>
       </w:r>
     </w:p>
     <w:tbl>
@@ -3582,19 +4014,17 @@
           <w:sz w:val="20"/>
         </w:rPr>
       </w:pPr>
-      <w:proofErr w:type="spellStart"/>
-      <w:r>
-        <w:rPr>
-          <w:sz w:val="20"/>
-        </w:rPr>
-        <w:t>qol_norm</w:t>
-      </w:r>
-      <w:proofErr w:type="spellEnd"/>
-      <w:r>
-        <w:rPr>
-          <w:sz w:val="20"/>
-        </w:rPr>
-        <w:t>:</w:t>
+      <w:r>
+        <w:rPr>
+          <w:sz w:val="20"/>
+        </w:rPr>
+        <w:t>qol_norm:</w:t>
+      </w:r>
+      <w:r>
+        <w:rPr>
+          <w:sz w:val="20"/>
+        </w:rPr>
+        <w:t xml:space="preserve"> quality adjusted life year norms based on the age (low and high correspond to the age bands)</w:t>
       </w:r>
     </w:p>
     <w:tbl>
@@ -4201,19 +4631,23 @@
           <w:sz w:val="20"/>
         </w:rPr>
       </w:pPr>
-      <w:proofErr w:type="spellStart"/>
       <w:r>
         <w:rPr>
           <w:sz w:val="20"/>
         </w:rPr>
         <w:t>age_covid</w:t>
       </w:r>
-      <w:proofErr w:type="spellEnd"/>
       <w:r>
         <w:rPr>
           <w:sz w:val="20"/>
         </w:rPr>
         <w:t>:</w:t>
+      </w:r>
+      <w:r>
+        <w:rPr>
+          <w:sz w:val="20"/>
+        </w:rPr>
+        <w:t xml:space="preserve"> age distribution of deaths from COVID-19 (the rows must sum to 1)</w:t>
       </w:r>
     </w:p>
     <w:tbl>
@@ -4842,21 +5276,7 @@
         <w:rPr>
           <w:sz w:val="20"/>
         </w:rPr>
-        <w:t>Previously, for the excel model, downloaded</w:t>
-      </w:r>
-      <w:proofErr w:type="gramStart"/>
-      <w:r>
-        <w:rPr>
-          <w:sz w:val="20"/>
-        </w:rPr>
-        <w:t>/”copy</w:t>
-      </w:r>
-      <w:proofErr w:type="gramEnd"/>
-      <w:r>
-        <w:rPr>
-          <w:sz w:val="20"/>
-        </w:rPr>
-        <w:t xml:space="preserve"> and pasted” tables from the statistics websites were converted into these. This functionality is present in the excel f</w:t>
+        <w:t>Previously, for the excel model, downloaded/”copy and pasted” tables from the statistics websites were converted into these. This functionality is present in the excel f</w:t>
       </w:r>
       <w:r>
         <w:rPr>
@@ -4868,21 +5288,74 @@
         <w:rPr>
           <w:sz w:val="20"/>
         </w:rPr>
-        <w:t>.xlsx”. If data are downloaded or copied into similar tables this may then update the tab “</w:t>
-      </w:r>
-      <w:proofErr w:type="spellStart"/>
-      <w:r>
-        <w:rPr>
-          <w:sz w:val="20"/>
-        </w:rPr>
-        <w:t>LookUpTables</w:t>
-      </w:r>
-      <w:proofErr w:type="spellEnd"/>
-      <w:r>
-        <w:rPr>
-          <w:sz w:val="20"/>
-        </w:rPr>
-        <w:t>” that can then be copied into “inputs.xl</w:t>
+        <w:t>.xlsx”. If data are downloaded or copied into similar tables</w:t>
+      </w:r>
+      <w:r>
+        <w:rPr>
+          <w:sz w:val="20"/>
+        </w:rPr>
+        <w:t xml:space="preserve"> in the e.g. “</w:t>
+      </w:r>
+      <w:r>
+        <w:rPr>
+          <w:sz w:val="20"/>
+        </w:rPr>
+        <w:t>UK ONS 16-18</w:t>
+      </w:r>
+      <w:r>
+        <w:rPr>
+          <w:sz w:val="20"/>
+        </w:rPr>
+        <w:t>” tab,</w:t>
+      </w:r>
+      <w:r>
+        <w:rPr>
+          <w:sz w:val="20"/>
+        </w:rPr>
+        <w:t xml:space="preserve"> this may then</w:t>
+      </w:r>
+      <w:r>
+        <w:rPr>
+          <w:sz w:val="20"/>
+        </w:rPr>
+        <w:t xml:space="preserve"> automatically</w:t>
+      </w:r>
+      <w:r>
+        <w:rPr>
+          <w:sz w:val="20"/>
+        </w:rPr>
+        <w:t xml:space="preserve"> up</w:t>
+      </w:r>
+      <w:r>
+        <w:rPr>
+          <w:sz w:val="20"/>
+        </w:rPr>
+        <w:t>date the tab “LookUpTables”, which</w:t>
+      </w:r>
+      <w:r>
+        <w:rPr>
+          <w:sz w:val="20"/>
+        </w:rPr>
+        <w:t xml:space="preserve"> can then be </w:t>
+      </w:r>
+      <w:r>
+        <w:rPr>
+          <w:sz w:val="20"/>
+        </w:rPr>
+        <w:lastRenderedPageBreak/>
+        <w:t xml:space="preserve">copied </w:t>
+      </w:r>
+      <w:r>
+        <w:rPr>
+          <w:sz w:val="20"/>
+        </w:rPr>
+        <w:t xml:space="preserve">and pasted (selecting values only) </w:t>
+      </w:r>
+      <w:r>
+        <w:rPr>
+          <w:sz w:val="20"/>
+        </w:rPr>
+        <w:t>into “inputs.xl</w:t>
       </w:r>
       <w:r>
         <w:rPr>
@@ -4894,21 +5367,7 @@
         <w:rPr>
           <w:sz w:val="20"/>
         </w:rPr>
-        <w:t xml:space="preserve">thin the </w:t>
-      </w:r>
-      <w:proofErr w:type="spellStart"/>
-      <w:r>
-        <w:rPr>
-          <w:sz w:val="20"/>
-        </w:rPr>
-        <w:t>LookUpTables</w:t>
-      </w:r>
-      <w:proofErr w:type="spellEnd"/>
-      <w:r>
-        <w:rPr>
-          <w:sz w:val="20"/>
-        </w:rPr>
-        <w:t xml:space="preserve"> tab. We have updated from excel tool V4.0 to V5.0 and only updated key tables so there may be a slight mismatch of unused data and used data – please see Excel tool for full workings of the Tables</w:t>
+        <w:t>thin the LookUpTables tab. We have updated from excel tool V4.0 to V5.0 and only updated key tables so there may be a slight mismatch of unused data and used data – please see Excel tool for full workings of the Tables</w:t>
       </w:r>
       <w:r>
         <w:rPr>
@@ -4938,21 +5397,7 @@
         <w:rPr>
           <w:sz w:val="20"/>
         </w:rPr>
-        <w:t xml:space="preserve">Note the model does not directly use the </w:t>
-      </w:r>
-      <w:proofErr w:type="spellStart"/>
-      <w:r>
-        <w:rPr>
-          <w:sz w:val="20"/>
-        </w:rPr>
-        <w:t>lookuptables_coverter</w:t>
-      </w:r>
-      <w:proofErr w:type="spellEnd"/>
-      <w:r>
-        <w:rPr>
-          <w:sz w:val="20"/>
-        </w:rPr>
-        <w:t xml:space="preserve"> file. </w:t>
+        <w:t xml:space="preserve">Note the model does not directly use the lookuptables_coverter file. </w:t>
       </w:r>
     </w:p>
     <w:p>
@@ -5022,23 +5467,7 @@
         <w:rPr>
           <w:sz w:val="20"/>
         </w:rPr>
-        <w:t>For every single tab in “</w:t>
-      </w:r>
-      <w:proofErr w:type="spellStart"/>
-      <w:proofErr w:type="gramStart"/>
-      <w:r>
-        <w:rPr>
-          <w:sz w:val="20"/>
-        </w:rPr>
-        <w:t>inputs.xslx</w:t>
-      </w:r>
-      <w:proofErr w:type="spellEnd"/>
-      <w:proofErr w:type="gramEnd"/>
-      <w:r>
-        <w:rPr>
-          <w:sz w:val="20"/>
-        </w:rPr>
-        <w:t>” add a new column with the country name e.g.</w:t>
+        <w:t>For every single tab in “inputs.xslx” add a new column with the country name e.g.</w:t>
       </w:r>
     </w:p>
     <w:tbl>
@@ -5092,7 +5521,6 @@
                 <w:sz w:val="20"/>
                 <w:lang w:eastAsia="en-GB"/>
               </w:rPr>
-              <w:lastRenderedPageBreak/>
               <w:t>Age band</w:t>
             </w:r>
           </w:p>
@@ -5717,51 +6145,7 @@
         <w:rPr>
           <w:sz w:val="20"/>
         </w:rPr>
-        <w:t>Within the “</w:t>
-      </w:r>
-      <w:proofErr w:type="spellStart"/>
-      <w:proofErr w:type="gramStart"/>
-      <w:r>
-        <w:rPr>
-          <w:sz w:val="20"/>
-        </w:rPr>
-        <w:t>app.R</w:t>
-      </w:r>
-      <w:proofErr w:type="spellEnd"/>
-      <w:proofErr w:type="gramEnd"/>
-      <w:r>
-        <w:rPr>
-          <w:sz w:val="20"/>
-        </w:rPr>
-        <w:t xml:space="preserve">” </w:t>
-      </w:r>
-      <w:proofErr w:type="spellStart"/>
-      <w:r>
-        <w:rPr>
-          <w:sz w:val="20"/>
-        </w:rPr>
-        <w:t>RScript</w:t>
-      </w:r>
-      <w:proofErr w:type="spellEnd"/>
-      <w:r>
-        <w:rPr>
-          <w:sz w:val="20"/>
-        </w:rPr>
-        <w:t xml:space="preserve"> update the following code within the ‘</w:t>
-      </w:r>
-      <w:proofErr w:type="spellStart"/>
-      <w:r>
-        <w:rPr>
-          <w:sz w:val="20"/>
-        </w:rPr>
-        <w:t>ui</w:t>
-      </w:r>
-      <w:proofErr w:type="spellEnd"/>
-      <w:r>
-        <w:rPr>
-          <w:sz w:val="20"/>
-        </w:rPr>
-        <w:t>’ section:</w:t>
+        <w:t>Within the “app.R” RScript update the following code within the ‘ui’ section:</w:t>
       </w:r>
     </w:p>
     <w:p>
@@ -5791,41 +6175,7 @@
           <w:color w:val="0070C0"/>
           <w:sz w:val="20"/>
         </w:rPr>
-        <w:t xml:space="preserve">               </w:t>
-      </w:r>
-      <w:proofErr w:type="spellStart"/>
-      <w:proofErr w:type="gramStart"/>
-      <w:r>
-        <w:rPr>
-          <w:color w:val="0070C0"/>
-          <w:sz w:val="20"/>
-        </w:rPr>
-        <w:t>radioButtons</w:t>
-      </w:r>
-      <w:proofErr w:type="spellEnd"/>
-      <w:r>
-        <w:rPr>
-          <w:color w:val="0070C0"/>
-          <w:sz w:val="20"/>
-        </w:rPr>
-        <w:t>(</w:t>
-      </w:r>
-      <w:proofErr w:type="spellStart"/>
-      <w:proofErr w:type="gramEnd"/>
-      <w:r>
-        <w:rPr>
-          <w:color w:val="0070C0"/>
-          <w:sz w:val="20"/>
-        </w:rPr>
-        <w:t>inputId</w:t>
-      </w:r>
-      <w:proofErr w:type="spellEnd"/>
-      <w:r>
-        <w:rPr>
-          <w:color w:val="0070C0"/>
-          <w:sz w:val="20"/>
-        </w:rPr>
-        <w:t xml:space="preserve">="country", label="Country", </w:t>
+        <w:t xml:space="preserve">               radioButtons(inputId="country", label="Country", </w:t>
       </w:r>
     </w:p>
     <w:p>
@@ -5840,39 +6190,7 @@
           <w:color w:val="0070C0"/>
           <w:sz w:val="20"/>
         </w:rPr>
-        <w:t xml:space="preserve">                            choices=</w:t>
-      </w:r>
-      <w:proofErr w:type="gramStart"/>
-      <w:r>
-        <w:rPr>
-          <w:color w:val="0070C0"/>
-          <w:sz w:val="20"/>
-        </w:rPr>
-        <w:t>c(</w:t>
-      </w:r>
-      <w:proofErr w:type="gramEnd"/>
-      <w:r>
-        <w:rPr>
-          <w:color w:val="0070C0"/>
-          <w:sz w:val="20"/>
-        </w:rPr>
-        <w:t>"UK", "</w:t>
-      </w:r>
-      <w:proofErr w:type="spellStart"/>
-      <w:r>
-        <w:rPr>
-          <w:color w:val="0070C0"/>
-          <w:sz w:val="20"/>
-        </w:rPr>
-        <w:t>US","Canada","Norway","Israel</w:t>
-      </w:r>
-      <w:proofErr w:type="spellEnd"/>
-      <w:r>
-        <w:rPr>
-          <w:color w:val="0070C0"/>
-          <w:sz w:val="20"/>
-        </w:rPr>
-        <w:t xml:space="preserve">" </w:t>
+        <w:t xml:space="preserve">                            choices=c("UK", "US","Canada","Norway","Israel" </w:t>
       </w:r>
       <w:r>
         <w:rPr>
@@ -5914,8 +6232,49 @@
         <w:t>Rerun app accordingly.</w:t>
       </w:r>
     </w:p>
+    <w:p>
+      <w:pPr>
+        <w:pStyle w:val="ListParagraph"/>
+        <w:numPr>
+          <w:ilvl w:val="0"/>
+          <w:numId w:val="7"/>
+        </w:numPr>
+        <w:rPr>
+          <w:b/>
+          <w:sz w:val="20"/>
+        </w:rPr>
+      </w:pPr>
+      <w:r>
+        <w:rPr>
+          <w:rFonts w:eastAsiaTheme="minorEastAsia"/>
+          <w:b/>
+          <w:sz w:val="20"/>
+          <w:lang w:val="en-US"/>
+        </w:rPr>
+        <w:t>Please note the current version does not contain error messages, therefore please ensure data are correct before entering new data (e.g. ag</w:t>
+      </w:r>
+      <w:bookmarkStart w:id="0" w:name="_GoBack"/>
+      <w:bookmarkEnd w:id="0"/>
+      <w:r>
+        <w:rPr>
+          <w:rFonts w:eastAsiaTheme="minorEastAsia"/>
+          <w:b/>
+          <w:sz w:val="20"/>
+          <w:lang w:val="en-US"/>
+        </w:rPr>
+        <w:t>e distribution summation equaling 1).</w:t>
+      </w:r>
+    </w:p>
+    <w:p>
+      <w:pPr>
+        <w:pStyle w:val="ListParagraph"/>
+        <w:rPr>
+          <w:sz w:val="20"/>
+        </w:rPr>
+      </w:pPr>
+    </w:p>
     <w:sectPr>
-      <w:headerReference w:type="default" r:id="rId9"/>
+      <w:headerReference w:type="default" r:id="rId10"/>
       <w:pgSz w:w="11906" w:h="16838"/>
       <w:pgMar w:top="1440" w:right="1440" w:bottom="1440" w:left="1440" w:header="708" w:footer="708" w:gutter="0"/>
       <w:cols w:space="708"/>
@@ -6001,7 +6360,7 @@
       <w:t>Documentation relating to v2</w:t>
     </w:r>
     <w:r>
-      <w:t>.0</w:t>
+      <w:t>.1</w:t>
     </w:r>
     <w:r>
       <w:t xml:space="preserve"> of R </w:t>
@@ -6155,7 +6514,7 @@
         <w:rFonts w:ascii="Symbol" w:hAnsi="Symbol" w:hint="default"/>
       </w:rPr>
     </w:lvl>
-    <w:lvl w:ilvl="1" w:tplc="08090003" w:tentative="1">
+    <w:lvl w:ilvl="1" w:tplc="08090003">
       <w:start w:val="1"/>
       <w:numFmt w:val="bullet"/>
       <w:lvlText w:val="o"/>
@@ -6494,7 +6853,7 @@
         <w:rFonts w:ascii="Symbol" w:hAnsi="Symbol" w:hint="default"/>
       </w:rPr>
     </w:lvl>
-    <w:lvl w:ilvl="1" w:tplc="08090003" w:tentative="1">
+    <w:lvl w:ilvl="1" w:tplc="08090003">
       <w:start w:val="1"/>
       <w:numFmt w:val="bullet"/>
       <w:lvlText w:val="o"/>
@@ -6506,7 +6865,7 @@
         <w:rFonts w:ascii="Courier New" w:hAnsi="Courier New" w:cs="Courier New" w:hint="default"/>
       </w:rPr>
     </w:lvl>
-    <w:lvl w:ilvl="2" w:tplc="08090005" w:tentative="1">
+    <w:lvl w:ilvl="2" w:tplc="08090005">
       <w:start w:val="1"/>
       <w:numFmt w:val="bullet"/>
       <w:lvlText w:val=""/>
@@ -6840,15 +7199,6 @@
   </w:num>
   <w:num w:numId="8">
     <w:abstractNumId w:val="2"/>
-    <w:lvlOverride w:ilvl="0"/>
-    <w:lvlOverride w:ilvl="1"/>
-    <w:lvlOverride w:ilvl="2"/>
-    <w:lvlOverride w:ilvl="3"/>
-    <w:lvlOverride w:ilvl="4"/>
-    <w:lvlOverride w:ilvl="5"/>
-    <w:lvlOverride w:ilvl="6"/>
-    <w:lvlOverride w:ilvl="7"/>
-    <w:lvlOverride w:ilvl="8"/>
   </w:num>
 </w:numbering>
 </file>
@@ -7459,6 +7809,104 @@
       <w:color w:val="808080"/>
     </w:rPr>
   </w:style>
+  <w:style w:type="character" w:styleId="CommentReference">
+    <w:name w:val="annotation reference"/>
+    <w:basedOn w:val="DefaultParagraphFont"/>
+    <w:uiPriority w:val="99"/>
+    <w:semiHidden/>
+    <w:unhideWhenUsed/>
+    <w:rsid w:val="009A1C2B"/>
+    <w:rPr>
+      <w:sz w:val="16"/>
+      <w:szCs w:val="16"/>
+    </w:rPr>
+  </w:style>
+  <w:style w:type="paragraph" w:styleId="CommentText">
+    <w:name w:val="annotation text"/>
+    <w:basedOn w:val="Normal"/>
+    <w:link w:val="CommentTextChar"/>
+    <w:uiPriority w:val="99"/>
+    <w:semiHidden/>
+    <w:unhideWhenUsed/>
+    <w:rsid w:val="009A1C2B"/>
+    <w:pPr>
+      <w:spacing w:line="240" w:lineRule="auto"/>
+    </w:pPr>
+    <w:rPr>
+      <w:sz w:val="20"/>
+      <w:szCs w:val="20"/>
+    </w:rPr>
+  </w:style>
+  <w:style w:type="character" w:customStyle="1" w:styleId="CommentTextChar">
+    <w:name w:val="Comment Text Char"/>
+    <w:basedOn w:val="DefaultParagraphFont"/>
+    <w:link w:val="CommentText"/>
+    <w:uiPriority w:val="99"/>
+    <w:semiHidden/>
+    <w:rsid w:val="009A1C2B"/>
+    <w:rPr>
+      <w:sz w:val="20"/>
+      <w:szCs w:val="20"/>
+    </w:rPr>
+  </w:style>
+  <w:style w:type="paragraph" w:styleId="CommentSubject">
+    <w:name w:val="annotation subject"/>
+    <w:basedOn w:val="CommentText"/>
+    <w:next w:val="CommentText"/>
+    <w:link w:val="CommentSubjectChar"/>
+    <w:uiPriority w:val="99"/>
+    <w:semiHidden/>
+    <w:unhideWhenUsed/>
+    <w:rsid w:val="009A1C2B"/>
+    <w:rPr>
+      <w:b/>
+      <w:bCs/>
+    </w:rPr>
+  </w:style>
+  <w:style w:type="character" w:customStyle="1" w:styleId="CommentSubjectChar">
+    <w:name w:val="Comment Subject Char"/>
+    <w:basedOn w:val="CommentTextChar"/>
+    <w:link w:val="CommentSubject"/>
+    <w:uiPriority w:val="99"/>
+    <w:semiHidden/>
+    <w:rsid w:val="009A1C2B"/>
+    <w:rPr>
+      <w:b/>
+      <w:bCs/>
+      <w:sz w:val="20"/>
+      <w:szCs w:val="20"/>
+    </w:rPr>
+  </w:style>
+  <w:style w:type="paragraph" w:styleId="BalloonText">
+    <w:name w:val="Balloon Text"/>
+    <w:basedOn w:val="Normal"/>
+    <w:link w:val="BalloonTextChar"/>
+    <w:uiPriority w:val="99"/>
+    <w:semiHidden/>
+    <w:unhideWhenUsed/>
+    <w:rsid w:val="009A1C2B"/>
+    <w:pPr>
+      <w:spacing w:after="0" w:line="240" w:lineRule="auto"/>
+    </w:pPr>
+    <w:rPr>
+      <w:rFonts w:ascii="Segoe UI" w:hAnsi="Segoe UI" w:cs="Segoe UI"/>
+      <w:sz w:val="18"/>
+      <w:szCs w:val="18"/>
+    </w:rPr>
+  </w:style>
+  <w:style w:type="character" w:customStyle="1" w:styleId="BalloonTextChar">
+    <w:name w:val="Balloon Text Char"/>
+    <w:basedOn w:val="DefaultParagraphFont"/>
+    <w:link w:val="BalloonText"/>
+    <w:uiPriority w:val="99"/>
+    <w:semiHidden/>
+    <w:rsid w:val="009A1C2B"/>
+    <w:rPr>
+      <w:rFonts w:ascii="Segoe UI" w:hAnsi="Segoe UI" w:cs="Segoe UI"/>
+      <w:sz w:val="18"/>
+      <w:szCs w:val="18"/>
+    </w:rPr>
+  </w:style>
 </w:styles>
 </file>
 
@@ -7728,7 +8176,7 @@
 </file>
 
 <file path=customXml/itemProps1.xml><?xml version="1.0" encoding="utf-8"?>
-<ds:datastoreItem xmlns:ds="http://schemas.openxmlformats.org/officeDocument/2006/customXml" ds:itemID="{441BD5AF-EC0B-455C-8B97-A9074BE00F9F}">
+<ds:datastoreItem xmlns:ds="http://schemas.openxmlformats.org/officeDocument/2006/customXml" ds:itemID="{CB57DFE3-4D9A-4947-BA57-FFC7FFEF131C}">
   <ds:schemaRefs>
     <ds:schemaRef ds:uri="http://schemas.openxmlformats.org/officeDocument/2006/bibliography"/>
   </ds:schemaRefs>

</xml_diff>

<commit_message>
testing of non-in-app model example & updating codebook to include more definitions
</commit_message>
<xml_diff>
--- a/Codebook.docx
+++ b/Codebook.docx
@@ -148,7 +148,63 @@
         <w:rPr>
           <w:sz w:val="20"/>
         </w:rPr>
-        <w:t>Briggs, A.H., Goldstein, D.A., Kirwin, E., Meacock, R., Pandya, A., Vanness, D.J. and Wisløff, T., 2020. Estimating (quality‐adjusted) life‐year losses associated with deaths: With application to COVID‐19. </w:t>
+        <w:t xml:space="preserve">Briggs, A.H., Goldstein, D.A., </w:t>
+      </w:r>
+      <w:proofErr w:type="spellStart"/>
+      <w:r>
+        <w:rPr>
+          <w:sz w:val="20"/>
+        </w:rPr>
+        <w:t>Kirwin</w:t>
+      </w:r>
+      <w:proofErr w:type="spellEnd"/>
+      <w:r>
+        <w:rPr>
+          <w:sz w:val="20"/>
+        </w:rPr>
+        <w:t xml:space="preserve">, E., </w:t>
+      </w:r>
+      <w:proofErr w:type="spellStart"/>
+      <w:r>
+        <w:rPr>
+          <w:sz w:val="20"/>
+        </w:rPr>
+        <w:t>Meacock</w:t>
+      </w:r>
+      <w:proofErr w:type="spellEnd"/>
+      <w:r>
+        <w:rPr>
+          <w:sz w:val="20"/>
+        </w:rPr>
+        <w:t xml:space="preserve">, R., Pandya, A., </w:t>
+      </w:r>
+      <w:proofErr w:type="spellStart"/>
+      <w:r>
+        <w:rPr>
+          <w:sz w:val="20"/>
+        </w:rPr>
+        <w:t>Vanness</w:t>
+      </w:r>
+      <w:proofErr w:type="spellEnd"/>
+      <w:r>
+        <w:rPr>
+          <w:sz w:val="20"/>
+        </w:rPr>
+        <w:t xml:space="preserve">, D.J. and </w:t>
+      </w:r>
+      <w:proofErr w:type="spellStart"/>
+      <w:r>
+        <w:rPr>
+          <w:sz w:val="20"/>
+        </w:rPr>
+        <w:t>Wisløff</w:t>
+      </w:r>
+      <w:proofErr w:type="spellEnd"/>
+      <w:r>
+        <w:rPr>
+          <w:sz w:val="20"/>
+        </w:rPr>
+        <w:t>, T., 2020. Estimating (quality‐adjusted) life‐year losses associated with deaths: With application to COVID‐19. </w:t>
       </w:r>
       <w:r>
         <w:rPr>
@@ -223,7 +279,23 @@
         <w:rPr>
           <w:sz w:val="20"/>
         </w:rPr>
-        <w:t>Excel file (inputs.xslx)</w:t>
+        <w:t>Excel file (</w:t>
+      </w:r>
+      <w:proofErr w:type="spellStart"/>
+      <w:proofErr w:type="gramStart"/>
+      <w:r>
+        <w:rPr>
+          <w:sz w:val="20"/>
+        </w:rPr>
+        <w:t>inputs.xslx</w:t>
+      </w:r>
+      <w:proofErr w:type="spellEnd"/>
+      <w:proofErr w:type="gramEnd"/>
+      <w:r>
+        <w:rPr>
+          <w:sz w:val="20"/>
+        </w:rPr>
+        <w:t>)</w:t>
       </w:r>
       <w:r>
         <w:rPr>
@@ -454,8 +526,16 @@
         <w:rPr>
           <w:sz w:val="20"/>
         </w:rPr>
-        <w:t xml:space="preserve"> (smr</w:t>
-      </w:r>
+        <w:t xml:space="preserve"> (</w:t>
+      </w:r>
+      <w:proofErr w:type="spellStart"/>
+      <w:r>
+        <w:rPr>
+          <w:sz w:val="20"/>
+        </w:rPr>
+        <w:t>smr</w:t>
+      </w:r>
+      <w:proofErr w:type="spellEnd"/>
       <w:r>
         <w:rPr>
           <w:sz w:val="20"/>
@@ -488,8 +568,18 @@
           <w:sz w:val="20"/>
           <w:lang w:val="en-US"/>
         </w:rPr>
-        <w:t>sk of dying. For example, an smr</w:t>
-      </w:r>
+        <w:t xml:space="preserve">sk of dying. For example, an </w:t>
+      </w:r>
+      <w:proofErr w:type="spellStart"/>
+      <w:r>
+        <w:rPr>
+          <w:rFonts w:eastAsiaTheme="minorEastAsia"/>
+          <w:sz w:val="20"/>
+          <w:lang w:val="en-US"/>
+        </w:rPr>
+        <w:t>smr</w:t>
+      </w:r>
+      <w:proofErr w:type="spellEnd"/>
       <w:r>
         <w:rPr>
           <w:rFonts w:eastAsiaTheme="minorEastAsia"/>
@@ -527,6 +617,7 @@
           <w:sz w:val="20"/>
         </w:rPr>
       </w:pPr>
+      <w:proofErr w:type="spellStart"/>
       <w:r>
         <w:rPr>
           <w:rFonts w:eastAsiaTheme="minorEastAsia"/>
@@ -535,6 +626,7 @@
         </w:rPr>
         <w:t>qcm</w:t>
       </w:r>
+      <w:proofErr w:type="spellEnd"/>
       <w:r>
         <w:rPr>
           <w:rFonts w:eastAsiaTheme="minorEastAsia"/>
@@ -565,7 +657,25 @@
           <w:sz w:val="20"/>
           <w:lang w:val="en-US"/>
         </w:rPr>
-        <w:t>n norm QoL associated with SMR]</w:t>
+        <w:t xml:space="preserve">n norm </w:t>
+      </w:r>
+      <w:proofErr w:type="spellStart"/>
+      <w:r>
+        <w:rPr>
+          <w:rFonts w:eastAsiaTheme="minorEastAsia"/>
+          <w:sz w:val="20"/>
+          <w:lang w:val="en-US"/>
+        </w:rPr>
+        <w:t>QoL</w:t>
+      </w:r>
+      <w:proofErr w:type="spellEnd"/>
+      <w:r>
+        <w:rPr>
+          <w:rFonts w:eastAsiaTheme="minorEastAsia"/>
+          <w:sz w:val="20"/>
+          <w:lang w:val="en-US"/>
+        </w:rPr>
+        <w:t xml:space="preserve"> associated with SMR]</w:t>
       </w:r>
     </w:p>
     <w:p>
@@ -588,7 +698,27 @@
           <w:sz w:val="20"/>
           <w:lang w:val="en-US"/>
         </w:rPr>
-        <w:t>Note that this version of the tool does not flag when numbers are out of range so please make sure that qcm and discount rates entered are between 0 and 1 for the outputs to be reasonable.</w:t>
+        <w:t xml:space="preserve">Note that this version of the tool does not flag when numbers are out of range so please make sure that </w:t>
+      </w:r>
+      <w:proofErr w:type="spellStart"/>
+      <w:r>
+        <w:rPr>
+          <w:rFonts w:eastAsiaTheme="minorEastAsia"/>
+          <w:b/>
+          <w:sz w:val="20"/>
+          <w:lang w:val="en-US"/>
+        </w:rPr>
+        <w:t>qcm</w:t>
+      </w:r>
+      <w:proofErr w:type="spellEnd"/>
+      <w:r>
+        <w:rPr>
+          <w:rFonts w:eastAsiaTheme="minorEastAsia"/>
+          <w:b/>
+          <w:sz w:val="20"/>
+          <w:lang w:val="en-US"/>
+        </w:rPr>
+        <w:t xml:space="preserve"> and discount rates entered are between 0 and 1 for the outputs to be reasonable.</w:t>
       </w:r>
     </w:p>
     <w:p>
@@ -1810,35 +1940,24 @@
             <w:rFonts w:ascii="Cambria Math" w:hAnsi="Cambria Math"/>
             <w:sz w:val="20"/>
           </w:rPr>
-          <m:t>z(x) = L(</m:t>
+          <m:t>z(x) = L(x)*Q(x)*qCM</m:t>
         </m:r>
+      </m:oMath>
+      <w:r>
+        <w:rPr>
+          <w:rFonts w:eastAsiaTheme="minorEastAsia"/>
+          <w:sz w:val="20"/>
+        </w:rPr>
+        <w:t xml:space="preserve"> = quality-adjusted person years between x and </w:t>
+      </w:r>
+      <m:oMath>
         <m:r>
           <w:rPr>
-            <w:rFonts w:ascii="Cambria Math" w:hAnsi="Cambria Math"/>
+            <w:rFonts w:ascii="Cambria Math" w:eastAsiaTheme="minorEastAsia" w:hAnsi="Cambria Math"/>
             <w:sz w:val="20"/>
+            <w:lang w:val="en-US"/>
           </w:rPr>
-          <m:t>x</m:t>
-        </m:r>
-        <m:r>
-          <w:rPr>
-            <w:rFonts w:ascii="Cambria Math" w:hAnsi="Cambria Math"/>
-            <w:sz w:val="20"/>
-          </w:rPr>
-          <m:t>)*Q(</m:t>
-        </m:r>
-        <m:r>
-          <w:rPr>
-            <w:rFonts w:ascii="Cambria Math" w:hAnsi="Cambria Math"/>
-            <w:sz w:val="20"/>
-          </w:rPr>
-          <m:t>x</m:t>
-        </m:r>
-        <m:r>
-          <w:rPr>
-            <w:rFonts w:ascii="Cambria Math" w:hAnsi="Cambria Math"/>
-            <w:sz w:val="20"/>
-          </w:rPr>
-          <m:t>)*qCM</m:t>
+          <m:t>x and x+1</m:t>
         </m:r>
       </m:oMath>
       <w:r>
@@ -1846,7 +1965,14 @@
           <w:rFonts w:eastAsiaTheme="minorEastAsia"/>
           <w:sz w:val="20"/>
         </w:rPr>
-        <w:t xml:space="preserve"> , where </w:t>
+        <w:t>,</w:t>
+      </w:r>
+      <w:r>
+        <w:rPr>
+          <w:rFonts w:eastAsiaTheme="minorEastAsia"/>
+          <w:sz w:val="20"/>
+        </w:rPr>
+        <w:t xml:space="preserve"> where </w:t>
       </w:r>
       <m:oMath>
         <m:r>
@@ -1854,21 +1980,7 @@
             <w:rFonts w:ascii="Cambria Math" w:hAnsi="Cambria Math"/>
             <w:sz w:val="20"/>
           </w:rPr>
-          <m:t>Q(</m:t>
-        </m:r>
-        <m:r>
-          <w:rPr>
-            <w:rFonts w:ascii="Cambria Math" w:hAnsi="Cambria Math"/>
-            <w:sz w:val="20"/>
-          </w:rPr>
-          <m:t>x</m:t>
-        </m:r>
-        <m:r>
-          <w:rPr>
-            <w:rFonts w:ascii="Cambria Math" w:hAnsi="Cambria Math"/>
-            <w:sz w:val="20"/>
-          </w:rPr>
-          <m:t>)</m:t>
+          <m:t>Q(x)</m:t>
         </m:r>
       </m:oMath>
       <w:r>
@@ -2056,6 +2168,40 @@
         </w:rPr>
         <w:t xml:space="preserve"> </w:t>
       </w:r>
+      <w:r>
+        <w:rPr>
+          <w:rFonts w:eastAsiaTheme="minorEastAsia"/>
+          <w:sz w:val="20"/>
+          <w:lang w:val="en-US"/>
+        </w:rPr>
+        <w:t xml:space="preserve">= the total number of </w:t>
+      </w:r>
+      <w:r>
+        <w:rPr>
+          <w:rFonts w:eastAsiaTheme="minorEastAsia"/>
+          <w:sz w:val="20"/>
+          <w:lang w:val="en-US"/>
+        </w:rPr>
+        <w:t>quality-adjusted-</w:t>
+      </w:r>
+      <w:r>
+        <w:rPr>
+          <w:rFonts w:eastAsiaTheme="minorEastAsia"/>
+          <w:sz w:val="20"/>
+          <w:lang w:val="en-US"/>
+        </w:rPr>
+        <w:t xml:space="preserve">person-years lived above age </w:t>
+      </w:r>
+      <m:oMath>
+        <m:r>
+          <w:rPr>
+            <w:rFonts w:ascii="Cambria Math" w:eastAsiaTheme="minorEastAsia" w:hAnsi="Cambria Math"/>
+            <w:sz w:val="20"/>
+            <w:lang w:val="en-US"/>
+          </w:rPr>
+          <m:t>x</m:t>
+        </m:r>
+      </m:oMath>
     </w:p>
     <w:p>
       <w:pPr>
@@ -2197,6 +2343,8 @@
           <m:t>x</m:t>
         </m:r>
       </m:oMath>
+      <w:bookmarkStart w:id="0" w:name="_GoBack"/>
+      <w:bookmarkEnd w:id="0"/>
     </w:p>
     <w:p>
       <w:pPr>
@@ -2301,21 +2449,7 @@
                     <w:rFonts w:ascii="Cambria Math" w:hAnsi="Cambria Math"/>
                     <w:sz w:val="20"/>
                   </w:rPr>
-                  <m:t>(1+r)^(u</m:t>
-                </m:r>
-                <m:r>
-                  <w:rPr>
-                    <w:rFonts w:ascii="Cambria Math" w:hAnsi="Cambria Math"/>
-                    <w:sz w:val="20"/>
-                  </w:rPr>
-                  <m:t>-x</m:t>
-                </m:r>
-                <m:r>
-                  <w:rPr>
-                    <w:rFonts w:ascii="Cambria Math" w:hAnsi="Cambria Math"/>
-                    <w:sz w:val="20"/>
-                  </w:rPr>
-                  <m:t>)</m:t>
+                  <m:t>(1+r)^(u-x)</m:t>
                 </m:r>
               </m:den>
             </m:f>
@@ -2632,7 +2766,25 @@
           <w:sz w:val="20"/>
           <w:lang w:val="en-US"/>
         </w:rPr>
-        <w:t xml:space="preserve"> = discounted quality-adjusted life years associated with a premature death at age </w:t>
+        <w:t xml:space="preserve"> = discounted quality-adjusted life years associated with a pr</w:t>
+      </w:r>
+      <w:proofErr w:type="spellStart"/>
+      <w:r>
+        <w:rPr>
+          <w:rFonts w:eastAsiaTheme="minorEastAsia"/>
+          <w:sz w:val="20"/>
+          <w:lang w:val="en-US"/>
+        </w:rPr>
+        <w:t>emature</w:t>
+      </w:r>
+      <w:proofErr w:type="spellEnd"/>
+      <w:r>
+        <w:rPr>
+          <w:rFonts w:eastAsiaTheme="minorEastAsia"/>
+          <w:sz w:val="20"/>
+          <w:lang w:val="en-US"/>
+        </w:rPr>
+        <w:t xml:space="preserve"> death at age </w:t>
       </w:r>
       <m:oMath>
         <m:r>
@@ -2916,14 +3068,7 @@
                 <w:rFonts w:ascii="Cambria Math" w:hAnsi="Cambria Math"/>
                 <w:sz w:val="20"/>
               </w:rPr>
-              <m:t>*</m:t>
-            </m:r>
-            <m:r>
-              <w:rPr>
-                <w:rFonts w:ascii="Cambria Math" w:hAnsi="Cambria Math"/>
-                <w:sz w:val="20"/>
-              </w:rPr>
-              <m:t>dQALY</m:t>
+              <m:t>*dQALY</m:t>
             </m:r>
             <m:d>
               <m:dPr>
@@ -2986,7 +3131,23 @@
         <w:rPr>
           <w:sz w:val="20"/>
         </w:rPr>
-        <w:t xml:space="preserve"> (“input.slxs”)</w:t>
+        <w:t xml:space="preserve"> (“</w:t>
+      </w:r>
+      <w:proofErr w:type="spellStart"/>
+      <w:proofErr w:type="gramStart"/>
+      <w:r>
+        <w:rPr>
+          <w:sz w:val="20"/>
+        </w:rPr>
+        <w:t>input.slxs</w:t>
+      </w:r>
+      <w:proofErr w:type="spellEnd"/>
+      <w:proofErr w:type="gramEnd"/>
+      <w:r>
+        <w:rPr>
+          <w:sz w:val="20"/>
+        </w:rPr>
+        <w:t>”)</w:t>
       </w:r>
       <w:r>
         <w:rPr>
@@ -3012,6 +3173,7 @@
           <w:sz w:val="20"/>
         </w:rPr>
       </w:pPr>
+      <w:proofErr w:type="spellStart"/>
       <w:r>
         <w:rPr>
           <w:sz w:val="20"/>
@@ -3022,7 +3184,14 @@
         <w:rPr>
           <w:sz w:val="20"/>
         </w:rPr>
-        <w:t xml:space="preserve">ale_LT: </w:t>
+        <w:t>ale_LT</w:t>
+      </w:r>
+      <w:proofErr w:type="spellEnd"/>
+      <w:r>
+        <w:rPr>
+          <w:sz w:val="20"/>
+        </w:rPr>
+        <w:t xml:space="preserve">: </w:t>
       </w:r>
       <w:r>
         <w:rPr>
@@ -3486,6 +3655,7 @@
           <w:sz w:val="20"/>
         </w:rPr>
       </w:pPr>
+      <w:proofErr w:type="spellStart"/>
       <w:r>
         <w:rPr>
           <w:sz w:val="20"/>
@@ -3496,7 +3666,14 @@
         <w:rPr>
           <w:sz w:val="20"/>
         </w:rPr>
-        <w:t>emale_LT:</w:t>
+        <w:t>emale_LT</w:t>
+      </w:r>
+      <w:proofErr w:type="spellEnd"/>
+      <w:r>
+        <w:rPr>
+          <w:sz w:val="20"/>
+        </w:rPr>
+        <w:t>:</w:t>
       </w:r>
       <w:r>
         <w:rPr>
@@ -3538,19 +3715,7 @@
         <w:rPr>
           <w:sz w:val="20"/>
         </w:rPr>
-        <w:t xml:space="preserve"> for </w:t>
-      </w:r>
-      <w:r>
-        <w:rPr>
-          <w:sz w:val="20"/>
-        </w:rPr>
-        <w:t>fe</w:t>
-      </w:r>
-      <w:r>
-        <w:rPr>
-          <w:sz w:val="20"/>
-        </w:rPr>
-        <w:t>males based on country lifetables</w:t>
+        <w:t xml:space="preserve"> for females based on country lifetables</w:t>
       </w:r>
     </w:p>
     <w:tbl>
@@ -4014,11 +4179,19 @@
           <w:sz w:val="20"/>
         </w:rPr>
       </w:pPr>
-      <w:r>
-        <w:rPr>
-          <w:sz w:val="20"/>
-        </w:rPr>
-        <w:t>qol_norm:</w:t>
+      <w:proofErr w:type="spellStart"/>
+      <w:r>
+        <w:rPr>
+          <w:sz w:val="20"/>
+        </w:rPr>
+        <w:t>qol_norm</w:t>
+      </w:r>
+      <w:proofErr w:type="spellEnd"/>
+      <w:r>
+        <w:rPr>
+          <w:sz w:val="20"/>
+        </w:rPr>
+        <w:t>:</w:t>
       </w:r>
       <w:r>
         <w:rPr>
@@ -4631,12 +4804,14 @@
           <w:sz w:val="20"/>
         </w:rPr>
       </w:pPr>
+      <w:proofErr w:type="spellStart"/>
       <w:r>
         <w:rPr>
           <w:sz w:val="20"/>
         </w:rPr>
         <w:t>age_covid</w:t>
       </w:r>
+      <w:proofErr w:type="spellEnd"/>
       <w:r>
         <w:rPr>
           <w:sz w:val="20"/>
@@ -5276,7 +5451,21 @@
         <w:rPr>
           <w:sz w:val="20"/>
         </w:rPr>
-        <w:t>Previously, for the excel model, downloaded/”copy and pasted” tables from the statistics websites were converted into these. This functionality is present in the excel f</w:t>
+        <w:t>Previously, for the excel model, downloaded</w:t>
+      </w:r>
+      <w:proofErr w:type="gramStart"/>
+      <w:r>
+        <w:rPr>
+          <w:sz w:val="20"/>
+        </w:rPr>
+        <w:t>/”copy</w:t>
+      </w:r>
+      <w:proofErr w:type="gramEnd"/>
+      <w:r>
+        <w:rPr>
+          <w:sz w:val="20"/>
+        </w:rPr>
+        <w:t xml:space="preserve"> and pasted” tables from the statistics websites were converted into these. This functionality is present in the excel f</w:t>
       </w:r>
       <w:r>
         <w:rPr>
@@ -5294,7 +5483,14 @@
         <w:rPr>
           <w:sz w:val="20"/>
         </w:rPr>
-        <w:t xml:space="preserve"> in the e.g. “</w:t>
+        <w:t xml:space="preserve"> in the e.g. </w:t>
+      </w:r>
+      <w:r>
+        <w:rPr>
+          <w:sz w:val="20"/>
+        </w:rPr>
+        <w:lastRenderedPageBreak/>
+        <w:t>“</w:t>
       </w:r>
       <w:r>
         <w:rPr>
@@ -5330,20 +5526,27 @@
         <w:rPr>
           <w:sz w:val="20"/>
         </w:rPr>
-        <w:t>date the tab “LookUpTables”, which</w:t>
-      </w:r>
-      <w:r>
-        <w:rPr>
-          <w:sz w:val="20"/>
-        </w:rPr>
-        <w:t xml:space="preserve"> can then be </w:t>
-      </w:r>
-      <w:r>
-        <w:rPr>
-          <w:sz w:val="20"/>
-        </w:rPr>
-        <w:lastRenderedPageBreak/>
-        <w:t xml:space="preserve">copied </w:t>
+        <w:t>date the tab “</w:t>
+      </w:r>
+      <w:proofErr w:type="spellStart"/>
+      <w:r>
+        <w:rPr>
+          <w:sz w:val="20"/>
+        </w:rPr>
+        <w:t>LookUpTables</w:t>
+      </w:r>
+      <w:proofErr w:type="spellEnd"/>
+      <w:r>
+        <w:rPr>
+          <w:sz w:val="20"/>
+        </w:rPr>
+        <w:t>”, which</w:t>
+      </w:r>
+      <w:r>
+        <w:rPr>
+          <w:sz w:val="20"/>
+        </w:rPr>
+        <w:t xml:space="preserve"> can then be copied </w:t>
       </w:r>
       <w:r>
         <w:rPr>
@@ -5367,7 +5570,21 @@
         <w:rPr>
           <w:sz w:val="20"/>
         </w:rPr>
-        <w:t>thin the LookUpTables tab. We have updated from excel tool V4.0 to V5.0 and only updated key tables so there may be a slight mismatch of unused data and used data – please see Excel tool for full workings of the Tables</w:t>
+        <w:t xml:space="preserve">thin the </w:t>
+      </w:r>
+      <w:proofErr w:type="spellStart"/>
+      <w:r>
+        <w:rPr>
+          <w:sz w:val="20"/>
+        </w:rPr>
+        <w:t>LookUpTables</w:t>
+      </w:r>
+      <w:proofErr w:type="spellEnd"/>
+      <w:r>
+        <w:rPr>
+          <w:sz w:val="20"/>
+        </w:rPr>
+        <w:t xml:space="preserve"> tab. We have updated from excel tool V4.0 to V5.0 and only updated key tables so there may be a slight mismatch of unused data and used data – please see Excel tool for full workings of the Tables</w:t>
       </w:r>
       <w:r>
         <w:rPr>
@@ -5397,7 +5614,21 @@
         <w:rPr>
           <w:sz w:val="20"/>
         </w:rPr>
-        <w:t xml:space="preserve">Note the model does not directly use the lookuptables_coverter file. </w:t>
+        <w:t xml:space="preserve">Note the model does not directly use the </w:t>
+      </w:r>
+      <w:proofErr w:type="spellStart"/>
+      <w:r>
+        <w:rPr>
+          <w:sz w:val="20"/>
+        </w:rPr>
+        <w:t>lookuptables_coverter</w:t>
+      </w:r>
+      <w:proofErr w:type="spellEnd"/>
+      <w:r>
+        <w:rPr>
+          <w:sz w:val="20"/>
+        </w:rPr>
+        <w:t xml:space="preserve"> file. </w:t>
       </w:r>
     </w:p>
     <w:p>
@@ -5467,7 +5698,23 @@
         <w:rPr>
           <w:sz w:val="20"/>
         </w:rPr>
-        <w:t>For every single tab in “inputs.xslx” add a new column with the country name e.g.</w:t>
+        <w:t>For every single tab in “</w:t>
+      </w:r>
+      <w:proofErr w:type="spellStart"/>
+      <w:proofErr w:type="gramStart"/>
+      <w:r>
+        <w:rPr>
+          <w:sz w:val="20"/>
+        </w:rPr>
+        <w:t>inputs.xslx</w:t>
+      </w:r>
+      <w:proofErr w:type="spellEnd"/>
+      <w:proofErr w:type="gramEnd"/>
+      <w:r>
+        <w:rPr>
+          <w:sz w:val="20"/>
+        </w:rPr>
+        <w:t>” add a new column with the country name e.g.</w:t>
       </w:r>
     </w:p>
     <w:tbl>
@@ -6145,7 +6392,51 @@
         <w:rPr>
           <w:sz w:val="20"/>
         </w:rPr>
-        <w:t>Within the “app.R” RScript update the following code within the ‘ui’ section:</w:t>
+        <w:t>Within the “</w:t>
+      </w:r>
+      <w:proofErr w:type="spellStart"/>
+      <w:proofErr w:type="gramStart"/>
+      <w:r>
+        <w:rPr>
+          <w:sz w:val="20"/>
+        </w:rPr>
+        <w:t>app.R</w:t>
+      </w:r>
+      <w:proofErr w:type="spellEnd"/>
+      <w:proofErr w:type="gramEnd"/>
+      <w:r>
+        <w:rPr>
+          <w:sz w:val="20"/>
+        </w:rPr>
+        <w:t xml:space="preserve">” </w:t>
+      </w:r>
+      <w:proofErr w:type="spellStart"/>
+      <w:r>
+        <w:rPr>
+          <w:sz w:val="20"/>
+        </w:rPr>
+        <w:t>RScript</w:t>
+      </w:r>
+      <w:proofErr w:type="spellEnd"/>
+      <w:r>
+        <w:rPr>
+          <w:sz w:val="20"/>
+        </w:rPr>
+        <w:t xml:space="preserve"> update the following code within the ‘</w:t>
+      </w:r>
+      <w:proofErr w:type="spellStart"/>
+      <w:r>
+        <w:rPr>
+          <w:sz w:val="20"/>
+        </w:rPr>
+        <w:t>ui</w:t>
+      </w:r>
+      <w:proofErr w:type="spellEnd"/>
+      <w:r>
+        <w:rPr>
+          <w:sz w:val="20"/>
+        </w:rPr>
+        <w:t>’ section:</w:t>
       </w:r>
     </w:p>
     <w:p>
@@ -6175,7 +6466,41 @@
           <w:color w:val="0070C0"/>
           <w:sz w:val="20"/>
         </w:rPr>
-        <w:t xml:space="preserve">               radioButtons(inputId="country", label="Country", </w:t>
+        <w:t xml:space="preserve">               </w:t>
+      </w:r>
+      <w:proofErr w:type="spellStart"/>
+      <w:proofErr w:type="gramStart"/>
+      <w:r>
+        <w:rPr>
+          <w:color w:val="0070C0"/>
+          <w:sz w:val="20"/>
+        </w:rPr>
+        <w:t>radioButtons</w:t>
+      </w:r>
+      <w:proofErr w:type="spellEnd"/>
+      <w:r>
+        <w:rPr>
+          <w:color w:val="0070C0"/>
+          <w:sz w:val="20"/>
+        </w:rPr>
+        <w:t>(</w:t>
+      </w:r>
+      <w:proofErr w:type="spellStart"/>
+      <w:proofErr w:type="gramEnd"/>
+      <w:r>
+        <w:rPr>
+          <w:color w:val="0070C0"/>
+          <w:sz w:val="20"/>
+        </w:rPr>
+        <w:t>inputId</w:t>
+      </w:r>
+      <w:proofErr w:type="spellEnd"/>
+      <w:r>
+        <w:rPr>
+          <w:color w:val="0070C0"/>
+          <w:sz w:val="20"/>
+        </w:rPr>
+        <w:t xml:space="preserve">="country", label="Country", </w:t>
       </w:r>
     </w:p>
     <w:p>
@@ -6190,7 +6515,39 @@
           <w:color w:val="0070C0"/>
           <w:sz w:val="20"/>
         </w:rPr>
-        <w:t xml:space="preserve">                            choices=c("UK", "US","Canada","Norway","Israel" </w:t>
+        <w:t xml:space="preserve">                            choices=</w:t>
+      </w:r>
+      <w:proofErr w:type="gramStart"/>
+      <w:r>
+        <w:rPr>
+          <w:color w:val="0070C0"/>
+          <w:sz w:val="20"/>
+        </w:rPr>
+        <w:t>c(</w:t>
+      </w:r>
+      <w:proofErr w:type="gramEnd"/>
+      <w:r>
+        <w:rPr>
+          <w:color w:val="0070C0"/>
+          <w:sz w:val="20"/>
+        </w:rPr>
+        <w:t>"UK", "</w:t>
+      </w:r>
+      <w:proofErr w:type="spellStart"/>
+      <w:r>
+        <w:rPr>
+          <w:color w:val="0070C0"/>
+          <w:sz w:val="20"/>
+        </w:rPr>
+        <w:t>US","Canada","Norway","Israel</w:t>
+      </w:r>
+      <w:proofErr w:type="spellEnd"/>
+      <w:r>
+        <w:rPr>
+          <w:color w:val="0070C0"/>
+          <w:sz w:val="20"/>
+        </w:rPr>
+        <w:t xml:space="preserve">" </w:t>
       </w:r>
       <w:r>
         <w:rPr>
@@ -6251,18 +6608,7 @@
           <w:sz w:val="20"/>
           <w:lang w:val="en-US"/>
         </w:rPr>
-        <w:t>Please note the current version does not contain error messages, therefore please ensure data are correct before entering new data (e.g. ag</w:t>
-      </w:r>
-      <w:bookmarkStart w:id="0" w:name="_GoBack"/>
-      <w:bookmarkEnd w:id="0"/>
-      <w:r>
-        <w:rPr>
-          <w:rFonts w:eastAsiaTheme="minorEastAsia"/>
-          <w:b/>
-          <w:sz w:val="20"/>
-          <w:lang w:val="en-US"/>
-        </w:rPr>
-        <w:t>e distribution summation equaling 1).</w:t>
+        <w:t>Please note the current version does not contain error messages, therefore please ensure data are correct before entering new data (e.g. age distribution summation equaling 1).</w:t>
       </w:r>
     </w:p>
     <w:p>
@@ -8176,7 +8522,7 @@
 </file>
 
 <file path=customXml/itemProps1.xml><?xml version="1.0" encoding="utf-8"?>
-<ds:datastoreItem xmlns:ds="http://schemas.openxmlformats.org/officeDocument/2006/customXml" ds:itemID="{CB57DFE3-4D9A-4947-BA57-FFC7FFEF131C}">
+<ds:datastoreItem xmlns:ds="http://schemas.openxmlformats.org/officeDocument/2006/customXml" ds:itemID="{85C3B292-1A45-419C-98DF-A47E87C3BFDB}">
   <ds:schemaRefs>
     <ds:schemaRef ds:uri="http://schemas.openxmlformats.org/officeDocument/2006/bibliography"/>
   </ds:schemaRefs>

</xml_diff>

<commit_message>
updating proof read for documentation
</commit_message>
<xml_diff>
--- a/Codebook.docx
+++ b/Codebook.docx
@@ -13,14 +13,22 @@
         <w:rPr>
           <w:sz w:val="28"/>
         </w:rPr>
-        <w:t>Codebook for R Tool on COVID-1</w:t>
+        <w:t xml:space="preserve">Codebook for </w:t>
       </w:r>
       <w:r>
         <w:rPr>
           <w:sz w:val="28"/>
         </w:rPr>
-        <w:t>9 QALYS</w:t>
-      </w:r>
+        <w:t>The COVID-19 QALY Loss Calculator for Associated Deaths</w:t>
+      </w:r>
+      <w:r>
+        <w:rPr>
+          <w:sz w:val="28"/>
+        </w:rPr>
+        <w:t xml:space="preserve"> R Tools &amp; Code</w:t>
+      </w:r>
+      <w:bookmarkStart w:id="0" w:name="_GoBack"/>
+      <w:bookmarkEnd w:id="0"/>
     </w:p>
     <w:p>
       <w:pPr>
@@ -37,7 +45,25 @@
         <w:rPr>
           <w:sz w:val="20"/>
         </w:rPr>
-        <w:t xml:space="preserve">Tool by Prof Andrew Briggs developed in Excel information: </w:t>
+        <w:t xml:space="preserve">Excel </w:t>
+      </w:r>
+      <w:r>
+        <w:rPr>
+          <w:sz w:val="20"/>
+        </w:rPr>
+        <w:t>Tool by Prof Andrew Brigg</w:t>
+      </w:r>
+      <w:r>
+        <w:rPr>
+          <w:sz w:val="20"/>
+        </w:rPr>
+        <w:t>s developed</w:t>
+      </w:r>
+      <w:r>
+        <w:rPr>
+          <w:sz w:val="20"/>
+        </w:rPr>
+        <w:t xml:space="preserve">: </w:t>
       </w:r>
       <w:hyperlink r:id="rId8" w:anchor="covid-19" w:history="1">
         <w:r>
@@ -114,6 +140,12 @@
         </w:rPr>
         <w:t xml:space="preserve"> adapted for v5.0 of the excel tool November 2020</w:t>
       </w:r>
+      <w:r>
+        <w:rPr>
+          <w:sz w:val="20"/>
+        </w:rPr>
+        <w:t xml:space="preserve"> &amp; updated functionality of the tool in early 2021.</w:t>
+      </w:r>
     </w:p>
     <w:p>
       <w:pPr>
@@ -130,7 +162,19 @@
         <w:rPr>
           <w:sz w:val="20"/>
         </w:rPr>
-        <w:t>Update 2.1 was to add information from the publication:</w:t>
+        <w:t xml:space="preserve">Update 2.1 </w:t>
+      </w:r>
+      <w:r>
+        <w:rPr>
+          <w:sz w:val="20"/>
+        </w:rPr>
+        <w:t xml:space="preserve">(last updated 07/02/21) </w:t>
+      </w:r>
+      <w:r>
+        <w:rPr>
+          <w:sz w:val="20"/>
+        </w:rPr>
+        <w:t>was to add information from the publication:</w:t>
       </w:r>
     </w:p>
     <w:p>
@@ -282,7 +326,6 @@
         <w:t>Excel file (</w:t>
       </w:r>
       <w:proofErr w:type="spellStart"/>
-      <w:proofErr w:type="gramStart"/>
       <w:r>
         <w:rPr>
           <w:sz w:val="20"/>
@@ -290,7 +333,6 @@
         <w:t>inputs.xslx</w:t>
       </w:r>
       <w:proofErr w:type="spellEnd"/>
-      <w:proofErr w:type="gramEnd"/>
       <w:r>
         <w:rPr>
           <w:sz w:val="20"/>
@@ -350,30 +392,6 @@
       <w:pPr>
         <w:pStyle w:val="ListParagraph"/>
         <w:numPr>
-          <w:ilvl w:val="2"/>
-          <w:numId w:val="2"/>
-        </w:numPr>
-        <w:rPr>
-          <w:sz w:val="20"/>
-        </w:rPr>
-      </w:pPr>
-      <w:r>
-        <w:rPr>
-          <w:sz w:val="20"/>
-        </w:rPr>
-        <w:t>Note copied this for age=100 to age</w:t>
-      </w:r>
-      <w:r>
-        <w:rPr>
-          <w:sz w:val="20"/>
-        </w:rPr>
-        <w:t>=120</w:t>
-      </w:r>
-    </w:p>
-    <w:p>
-      <w:pPr>
-        <w:pStyle w:val="ListParagraph"/>
-        <w:numPr>
           <w:ilvl w:val="1"/>
           <w:numId w:val="2"/>
         </w:numPr>
@@ -590,20 +608,11 @@
       </w:r>
       <w:r>
         <w:rPr>
-          <w:rStyle w:val="FootnoteReference"/>
           <w:rFonts w:eastAsiaTheme="minorEastAsia"/>
           <w:sz w:val="20"/>
           <w:lang w:val="en-US"/>
         </w:rPr>
-        <w:footnoteReference w:id="1"/>
-      </w:r>
-      <w:r>
-        <w:rPr>
-          <w:rFonts w:eastAsiaTheme="minorEastAsia"/>
-          <w:sz w:val="20"/>
-          <w:lang w:val="en-US"/>
-        </w:rPr>
-        <w:t xml:space="preserve"> This must be between 1 and 5.</w:t>
+        <w:t>This must be between 1 and 5.</w:t>
       </w:r>
     </w:p>
     <w:p>
@@ -659,8 +668,6 @@
         </w:rPr>
         <w:t xml:space="preserve"> (%)</w:t>
       </w:r>
-      <w:bookmarkStart w:id="0" w:name="_GoBack"/>
-      <w:bookmarkEnd w:id="0"/>
       <w:r>
         <w:rPr>
           <w:rFonts w:eastAsiaTheme="minorEastAsia"/>
@@ -873,13 +880,31 @@
         <w:rPr>
           <w:sz w:val="20"/>
         </w:rPr>
-        <w:t>ancy loss associated with COVID-1</w:t>
-      </w:r>
-      <w:r>
-        <w:rPr>
-          <w:sz w:val="20"/>
-        </w:rPr>
-        <w:t>9 per 100,000 population</w:t>
+        <w:t>ancy loss associated with</w:t>
+      </w:r>
+      <w:r>
+        <w:rPr>
+          <w:sz w:val="20"/>
+        </w:rPr>
+        <w:t xml:space="preserve"> a</w:t>
+      </w:r>
+      <w:r>
+        <w:rPr>
+          <w:sz w:val="20"/>
+        </w:rPr>
+        <w:t xml:space="preserve"> COVID-1</w:t>
+      </w:r>
+      <w:r>
+        <w:rPr>
+          <w:sz w:val="20"/>
+        </w:rPr>
+        <w:t xml:space="preserve">9 </w:t>
+      </w:r>
+      <w:r>
+        <w:rPr>
+          <w:sz w:val="20"/>
+        </w:rPr>
+        <w:t>death</w:t>
       </w:r>
     </w:p>
     <w:p>
@@ -903,13 +928,25 @@
         <w:rPr>
           <w:sz w:val="20"/>
         </w:rPr>
-        <w:t>tancy loss associated with COVID-</w:t>
-      </w:r>
-      <w:r>
-        <w:rPr>
-          <w:sz w:val="20"/>
-        </w:rPr>
-        <w:t>19 per 100,000 population</w:t>
+        <w:t xml:space="preserve">tancy loss associated </w:t>
+      </w:r>
+      <w:r>
+        <w:rPr>
+          <w:sz w:val="20"/>
+        </w:rPr>
+        <w:t>with a COVID-1</w:t>
+      </w:r>
+      <w:r>
+        <w:rPr>
+          <w:sz w:val="20"/>
+        </w:rPr>
+        <w:t xml:space="preserve">9 </w:t>
+      </w:r>
+      <w:r>
+        <w:rPr>
+          <w:sz w:val="20"/>
+        </w:rPr>
+        <w:t>death</w:t>
       </w:r>
     </w:p>
     <w:p>
@@ -945,13 +982,25 @@
         <w:rPr>
           <w:sz w:val="20"/>
         </w:rPr>
-        <w:t>years lost associated with COVID-</w:t>
-      </w:r>
-      <w:r>
-        <w:rPr>
-          <w:sz w:val="20"/>
-        </w:rPr>
-        <w:t>19 per 100,000 population</w:t>
+        <w:t xml:space="preserve">years lost associated </w:t>
+      </w:r>
+      <w:r>
+        <w:rPr>
+          <w:sz w:val="20"/>
+        </w:rPr>
+        <w:t>with a COVID-1</w:t>
+      </w:r>
+      <w:r>
+        <w:rPr>
+          <w:sz w:val="20"/>
+        </w:rPr>
+        <w:t xml:space="preserve">9 </w:t>
+      </w:r>
+      <w:r>
+        <w:rPr>
+          <w:sz w:val="20"/>
+        </w:rPr>
+        <w:t>death</w:t>
       </w:r>
     </w:p>
     <w:p>
@@ -1004,8 +1053,17 @@
         <w:rPr>
           <w:sz w:val="20"/>
         </w:rPr>
-        <w:t xml:space="preserve"> x and x+1</w:t>
-      </w:r>
+        <w:t xml:space="preserve"> </w:t>
+      </w:r>
+      <m:oMath>
+        <m:r>
+          <w:rPr>
+            <w:rFonts w:ascii="Cambria Math" w:hAnsi="Cambria Math"/>
+            <w:sz w:val="20"/>
+          </w:rPr>
+          <m:t>x and x+1</m:t>
+        </m:r>
+      </m:oMath>
     </w:p>
     <w:p>
       <w:pPr>
@@ -1650,6 +1708,7 @@
             <w:rFonts w:ascii="Cambria Math" w:hAnsi="Cambria Math"/>
             <w:sz w:val="20"/>
           </w:rPr>
+          <w:lastRenderedPageBreak/>
           <m:t>T</m:t>
         </m:r>
         <m:d>
@@ -3080,7 +3139,6 @@
         <w:t xml:space="preserve"> (“</w:t>
       </w:r>
       <w:proofErr w:type="spellStart"/>
-      <w:proofErr w:type="gramStart"/>
       <w:r>
         <w:rPr>
           <w:sz w:val="20"/>
@@ -3088,7 +3146,6 @@
         <w:t>input.slxs</w:t>
       </w:r>
       <w:proofErr w:type="spellEnd"/>
-      <w:proofErr w:type="gramEnd"/>
       <w:r>
         <w:rPr>
           <w:sz w:val="20"/>
@@ -4231,7 +4288,16 @@
                 <w:sz w:val="20"/>
                 <w:lang w:eastAsia="en-GB"/>
               </w:rPr>
-              <w:t>Low</w:t>
+              <w:t>l</w:t>
+            </w:r>
+            <w:r>
+              <w:rPr>
+                <w:rFonts w:ascii="Calibri" w:eastAsia="Times New Roman" w:hAnsi="Calibri" w:cs="Calibri"/>
+                <w:color w:val="000000"/>
+                <w:sz w:val="20"/>
+                <w:lang w:eastAsia="en-GB"/>
+              </w:rPr>
+              <w:t>ow</w:t>
             </w:r>
           </w:p>
         </w:tc>
@@ -4856,7 +4922,16 @@
                 <w:sz w:val="20"/>
                 <w:lang w:eastAsia="en-GB"/>
               </w:rPr>
-              <w:t>low</w:t>
+              <w:t>l</w:t>
+            </w:r>
+            <w:r>
+              <w:rPr>
+                <w:rFonts w:ascii="Calibri" w:eastAsia="Times New Roman" w:hAnsi="Calibri" w:cs="Calibri"/>
+                <w:color w:val="000000"/>
+                <w:sz w:val="20"/>
+                <w:lang w:eastAsia="en-GB"/>
+              </w:rPr>
+              <w:t>ow</w:t>
             </w:r>
           </w:p>
         </w:tc>
@@ -5397,21 +5472,7 @@
         <w:rPr>
           <w:sz w:val="20"/>
         </w:rPr>
-        <w:t>Previously, for the excel model, downloaded</w:t>
-      </w:r>
-      <w:proofErr w:type="gramStart"/>
-      <w:r>
-        <w:rPr>
-          <w:sz w:val="20"/>
-        </w:rPr>
-        <w:t>/”copy</w:t>
-      </w:r>
-      <w:proofErr w:type="gramEnd"/>
-      <w:r>
-        <w:rPr>
-          <w:sz w:val="20"/>
-        </w:rPr>
-        <w:t xml:space="preserve"> and pasted” tables from the statistics websites were converted into these. This functionality is present in the excel f</w:t>
+        <w:t>Previously, for the excel model, downloaded/”copy and pasted” tables from the statistics websites were converted into these. This functionality is present in the excel f</w:t>
       </w:r>
       <w:r>
         <w:rPr>
@@ -5523,14 +5584,14 @@
         <w:rPr>
           <w:sz w:val="20"/>
         </w:rPr>
-        <w:t xml:space="preserve"> tab. We have updated from excel tool V4.0 to V5.0 and only updated key tables so </w:t>
+        <w:t xml:space="preserve"> tab. We have updated from excel tool V4.0 to V5.0 and only updated key tables so there may be a slight mismatch of unused data and used data – please see Excel tool for full workings </w:t>
       </w:r>
       <w:r>
         <w:rPr>
           <w:sz w:val="20"/>
         </w:rPr>
         <w:lastRenderedPageBreak/>
-        <w:t>there may be a slight mismatch of unused data and used data – please see Excel tool for full workings of the Tables</w:t>
+        <w:t>of the Tables</w:t>
       </w:r>
       <w:r>
         <w:rPr>
@@ -5647,7 +5708,6 @@
         <w:t>For every single tab in “</w:t>
       </w:r>
       <w:proofErr w:type="spellStart"/>
-      <w:proofErr w:type="gramStart"/>
       <w:r>
         <w:rPr>
           <w:sz w:val="20"/>
@@ -5655,7 +5715,6 @@
         <w:t>inputs.xslx</w:t>
       </w:r>
       <w:proofErr w:type="spellEnd"/>
-      <w:proofErr w:type="gramEnd"/>
       <w:r>
         <w:rPr>
           <w:sz w:val="20"/>
@@ -6341,7 +6400,6 @@
         <w:t>Within the “</w:t>
       </w:r>
       <w:proofErr w:type="spellStart"/>
-      <w:proofErr w:type="gramStart"/>
       <w:r>
         <w:rPr>
           <w:sz w:val="20"/>
@@ -6349,7 +6407,6 @@
         <w:t>app.R</w:t>
       </w:r>
       <w:proofErr w:type="spellEnd"/>
-      <w:proofErr w:type="gramEnd"/>
       <w:r>
         <w:rPr>
           <w:sz w:val="20"/>
@@ -6415,7 +6472,6 @@
         <w:t xml:space="preserve">               </w:t>
       </w:r>
       <w:proofErr w:type="spellStart"/>
-      <w:proofErr w:type="gramStart"/>
       <w:r>
         <w:rPr>
           <w:color w:val="0070C0"/>
@@ -6432,7 +6488,6 @@
         <w:t>(</w:t>
       </w:r>
       <w:proofErr w:type="spellStart"/>
-      <w:proofErr w:type="gramEnd"/>
       <w:r>
         <w:rPr>
           <w:color w:val="0070C0"/>
@@ -6461,23 +6516,7 @@
           <w:color w:val="0070C0"/>
           <w:sz w:val="20"/>
         </w:rPr>
-        <w:t xml:space="preserve">                            choices=</w:t>
-      </w:r>
-      <w:proofErr w:type="gramStart"/>
-      <w:r>
-        <w:rPr>
-          <w:color w:val="0070C0"/>
-          <w:sz w:val="20"/>
-        </w:rPr>
-        <w:t>c(</w:t>
-      </w:r>
-      <w:proofErr w:type="gramEnd"/>
-      <w:r>
-        <w:rPr>
-          <w:color w:val="0070C0"/>
-          <w:sz w:val="20"/>
-        </w:rPr>
-        <w:t>"UK", "</w:t>
+        <w:t xml:space="preserve">                            choices=c("UK", "</w:t>
       </w:r>
       <w:proofErr w:type="spellStart"/>
       <w:r>
@@ -6620,22 +6659,6 @@
       </w:pPr>
       <w:r>
         <w:continuationSeparator/>
-      </w:r>
-    </w:p>
-  </w:footnote>
-  <w:footnote w:id="1">
-    <w:p>
-      <w:pPr>
-        <w:pStyle w:val="FootnoteText"/>
-      </w:pPr>
-      <w:r>
-        <w:rPr>
-          <w:rStyle w:val="FootnoteReference"/>
-        </w:rPr>
-        <w:footnoteRef/>
-      </w:r>
-      <w:r>
-        <w:t xml:space="preserve"> Using life table methods to calculate QALY losses from deaths: with application to COVID-19, Andrew Briggs, LSHTM, May 13, 2020</w:t>
       </w:r>
     </w:p>
   </w:footnote>
@@ -8468,7 +8491,7 @@
 </file>
 
 <file path=customXml/itemProps1.xml><?xml version="1.0" encoding="utf-8"?>
-<ds:datastoreItem xmlns:ds="http://schemas.openxmlformats.org/officeDocument/2006/customXml" ds:itemID="{E80E2B7F-AD9B-45D1-A98F-A054F0D284FD}">
+<ds:datastoreItem xmlns:ds="http://schemas.openxmlformats.org/officeDocument/2006/customXml" ds:itemID="{9C78ECAC-40E5-4817-B78F-98D166A11E20}">
   <ds:schemaRefs>
     <ds:schemaRef ds:uri="http://schemas.openxmlformats.org/officeDocument/2006/bibliography"/>
   </ds:schemaRefs>

</xml_diff>

<commit_message>
adding more info on files
</commit_message>
<xml_diff>
--- a/Codebook.docx
+++ b/Codebook.docx
@@ -9,26 +9,26 @@
           <w:sz w:val="28"/>
         </w:rPr>
       </w:pPr>
-      <w:r>
-        <w:rPr>
-          <w:sz w:val="28"/>
-        </w:rPr>
-        <w:t xml:space="preserve">Codebook for </w:t>
-      </w:r>
-      <w:r>
-        <w:rPr>
-          <w:sz w:val="28"/>
-        </w:rPr>
-        <w:t>The COVID-19 QALY Loss Calculator for Associated Deaths</w:t>
-      </w:r>
-      <w:r>
-        <w:rPr>
-          <w:sz w:val="28"/>
-        </w:rPr>
-        <w:t xml:space="preserve"> R Tools &amp; Code</w:t>
-      </w:r>
       <w:bookmarkStart w:id="0" w:name="_GoBack"/>
       <w:bookmarkEnd w:id="0"/>
+      <w:r>
+        <w:rPr>
+          <w:sz w:val="28"/>
+        </w:rPr>
+        <w:t xml:space="preserve">Codebook for </w:t>
+      </w:r>
+      <w:r>
+        <w:rPr>
+          <w:sz w:val="28"/>
+        </w:rPr>
+        <w:t>The COVID-19 QALY Loss Calculator for Associated Deaths</w:t>
+      </w:r>
+      <w:r>
+        <w:rPr>
+          <w:sz w:val="28"/>
+        </w:rPr>
+        <w:t xml:space="preserve"> R Tools &amp; Code</w:t>
+      </w:r>
     </w:p>
     <w:p>
       <w:pPr>
@@ -296,6 +296,73 @@
     </w:p>
     <w:p>
       <w:pPr>
+        <w:pStyle w:val="ListParagraph"/>
+        <w:numPr>
+          <w:ilvl w:val="0"/>
+          <w:numId w:val="1"/>
+        </w:numPr>
+        <w:rPr>
+          <w:sz w:val="20"/>
+        </w:rPr>
+      </w:pPr>
+      <w:proofErr w:type="spellStart"/>
+      <w:proofErr w:type="gramStart"/>
+      <w:r>
+        <w:rPr>
+          <w:sz w:val="20"/>
+          <w:szCs w:val="20"/>
+        </w:rPr>
+        <w:t>app.R</w:t>
+      </w:r>
+      <w:proofErr w:type="spellEnd"/>
+      <w:proofErr w:type="gramEnd"/>
+      <w:r>
+        <w:rPr>
+          <w:sz w:val="20"/>
+          <w:szCs w:val="20"/>
+        </w:rPr>
+        <w:t xml:space="preserve"> runs the Shiny app</w:t>
+      </w:r>
+    </w:p>
+    <w:p>
+      <w:pPr>
+        <w:pStyle w:val="ListParagraph"/>
+        <w:numPr>
+          <w:ilvl w:val="0"/>
+          <w:numId w:val="1"/>
+        </w:numPr>
+        <w:rPr>
+          <w:sz w:val="20"/>
+        </w:rPr>
+      </w:pPr>
+      <w:proofErr w:type="spellStart"/>
+      <w:r>
+        <w:rPr>
+          <w:sz w:val="20"/>
+          <w:szCs w:val="20"/>
+        </w:rPr>
+        <w:t>model_</w:t>
+      </w:r>
+      <w:proofErr w:type="gramStart"/>
+      <w:r>
+        <w:rPr>
+          <w:sz w:val="20"/>
+          <w:szCs w:val="20"/>
+        </w:rPr>
+        <w:t>noapp.R</w:t>
+      </w:r>
+      <w:proofErr w:type="spellEnd"/>
+      <w:proofErr w:type="gramEnd"/>
+      <w:r>
+        <w:rPr>
+          <w:sz w:val="20"/>
+          <w:szCs w:val="20"/>
+        </w:rPr>
+        <w:t xml:space="preserve"> allows users to test specific case studies without the App functionality </w:t>
+      </w:r>
+    </w:p>
+    <w:p>
+      <w:pPr>
         <w:pStyle w:val="Heading2"/>
         <w:rPr>
           <w:sz w:val="24"/>
@@ -326,6 +393,7 @@
         <w:t>Excel file (</w:t>
       </w:r>
       <w:proofErr w:type="spellStart"/>
+      <w:proofErr w:type="gramStart"/>
       <w:r>
         <w:rPr>
           <w:sz w:val="20"/>
@@ -333,6 +401,7 @@
         <w:t>inputs.xslx</w:t>
       </w:r>
       <w:proofErr w:type="spellEnd"/>
+      <w:proofErr w:type="gramEnd"/>
       <w:r>
         <w:rPr>
           <w:sz w:val="20"/>
@@ -1669,6 +1738,7 @@
             <w:sz w:val="20"/>
             <w:lang w:val="en-US"/>
           </w:rPr>
+          <w:lastRenderedPageBreak/>
           <m:t>L(x) = (l(x)+l(x+1))/2</m:t>
         </m:r>
       </m:oMath>
@@ -1708,7 +1778,6 @@
             <w:rFonts w:ascii="Cambria Math" w:hAnsi="Cambria Math"/>
             <w:sz w:val="20"/>
           </w:rPr>
-          <w:lastRenderedPageBreak/>
           <m:t>T</m:t>
         </m:r>
         <m:d>
@@ -3139,6 +3208,7 @@
         <w:t xml:space="preserve"> (“</w:t>
       </w:r>
       <w:proofErr w:type="spellStart"/>
+      <w:proofErr w:type="gramStart"/>
       <w:r>
         <w:rPr>
           <w:sz w:val="20"/>
@@ -3146,6 +3216,7 @@
         <w:t>input.slxs</w:t>
       </w:r>
       <w:proofErr w:type="spellEnd"/>
+      <w:proofErr w:type="gramEnd"/>
       <w:r>
         <w:rPr>
           <w:sz w:val="20"/>
@@ -5472,7 +5543,21 @@
         <w:rPr>
           <w:sz w:val="20"/>
         </w:rPr>
-        <w:t>Previously, for the excel model, downloaded/”copy and pasted” tables from the statistics websites were converted into these. This functionality is present in the excel f</w:t>
+        <w:t>Previously, for the excel model, downloaded</w:t>
+      </w:r>
+      <w:proofErr w:type="gramStart"/>
+      <w:r>
+        <w:rPr>
+          <w:sz w:val="20"/>
+        </w:rPr>
+        <w:t>/”copy</w:t>
+      </w:r>
+      <w:proofErr w:type="gramEnd"/>
+      <w:r>
+        <w:rPr>
+          <w:sz w:val="20"/>
+        </w:rPr>
+        <w:t xml:space="preserve"> and pasted” tables from the statistics websites were converted into these. This functionality is present in the excel f</w:t>
       </w:r>
       <w:r>
         <w:rPr>
@@ -5708,6 +5793,7 @@
         <w:t>For every single tab in “</w:t>
       </w:r>
       <w:proofErr w:type="spellStart"/>
+      <w:proofErr w:type="gramStart"/>
       <w:r>
         <w:rPr>
           <w:sz w:val="20"/>
@@ -5715,6 +5801,7 @@
         <w:t>inputs.xslx</w:t>
       </w:r>
       <w:proofErr w:type="spellEnd"/>
+      <w:proofErr w:type="gramEnd"/>
       <w:r>
         <w:rPr>
           <w:sz w:val="20"/>
@@ -6400,6 +6487,7 @@
         <w:t>Within the “</w:t>
       </w:r>
       <w:proofErr w:type="spellStart"/>
+      <w:proofErr w:type="gramStart"/>
       <w:r>
         <w:rPr>
           <w:sz w:val="20"/>
@@ -6407,6 +6495,7 @@
         <w:t>app.R</w:t>
       </w:r>
       <w:proofErr w:type="spellEnd"/>
+      <w:proofErr w:type="gramEnd"/>
       <w:r>
         <w:rPr>
           <w:sz w:val="20"/>
@@ -6472,6 +6561,7 @@
         <w:t xml:space="preserve">               </w:t>
       </w:r>
       <w:proofErr w:type="spellStart"/>
+      <w:proofErr w:type="gramStart"/>
       <w:r>
         <w:rPr>
           <w:color w:val="0070C0"/>
@@ -6488,6 +6578,7 @@
         <w:t>(</w:t>
       </w:r>
       <w:proofErr w:type="spellStart"/>
+      <w:proofErr w:type="gramEnd"/>
       <w:r>
         <w:rPr>
           <w:color w:val="0070C0"/>
@@ -6516,7 +6607,23 @@
           <w:color w:val="0070C0"/>
           <w:sz w:val="20"/>
         </w:rPr>
-        <w:t xml:space="preserve">                            choices=c("UK", "</w:t>
+        <w:t xml:space="preserve">                            choices=</w:t>
+      </w:r>
+      <w:proofErr w:type="gramStart"/>
+      <w:r>
+        <w:rPr>
+          <w:color w:val="0070C0"/>
+          <w:sz w:val="20"/>
+        </w:rPr>
+        <w:t>c(</w:t>
+      </w:r>
+      <w:proofErr w:type="gramEnd"/>
+      <w:r>
+        <w:rPr>
+          <w:color w:val="0070C0"/>
+          <w:sz w:val="20"/>
+        </w:rPr>
+        <w:t>"UK", "</w:t>
       </w:r>
       <w:proofErr w:type="spellStart"/>
       <w:r>
@@ -8491,7 +8598,7 @@
 </file>
 
 <file path=customXml/itemProps1.xml><?xml version="1.0" encoding="utf-8"?>
-<ds:datastoreItem xmlns:ds="http://schemas.openxmlformats.org/officeDocument/2006/customXml" ds:itemID="{9C78ECAC-40E5-4817-B78F-98D166A11E20}">
+<ds:datastoreItem xmlns:ds="http://schemas.openxmlformats.org/officeDocument/2006/customXml" ds:itemID="{7A412C08-B5E2-4703-8B5D-E946737955DE}">
   <ds:schemaRefs>
     <ds:schemaRef ds:uri="http://schemas.openxmlformats.org/officeDocument/2006/bibliography"/>
   </ds:schemaRefs>

</xml_diff>